<commit_message>
Choosing contract type in the contract modal
</commit_message>
<xml_diff>
--- a/docxFiles/gold.docx
+++ b/docxFiles/gold.docx
@@ -589,7 +589,25 @@
           <w:sz w:val="22"/>
           <w:szCs w:val="22"/>
         </w:rPr>
-        <w:t xml:space="preserve"> 000 euros, dont le siège social est situé au 1, Route de Gisy, BUROSPACE - Bâtiment </w:t>
+        <w:t xml:space="preserve"> 000 euros, dont le siège social est situé au 1, Route de </w:t>
+      </w:r>
+      <w:proofErr w:type="spellStart"/>
+      <w:r>
+        <w:rPr>
+          <w:rFonts w:asciiTheme="majorHAnsi" w:hAnsiTheme="majorHAnsi" w:cstheme="majorHAnsi"/>
+          <w:sz w:val="22"/>
+          <w:szCs w:val="22"/>
+        </w:rPr>
+        <w:t>Gisy</w:t>
+      </w:r>
+      <w:proofErr w:type="spellEnd"/>
+      <w:r>
+        <w:rPr>
+          <w:rFonts w:asciiTheme="majorHAnsi" w:hAnsiTheme="majorHAnsi" w:cstheme="majorHAnsi"/>
+          <w:sz w:val="22"/>
+          <w:szCs w:val="22"/>
+        </w:rPr>
+        <w:t xml:space="preserve">, BUROSPACE - Bâtiment </w:t>
       </w:r>
       <w:r>
         <w:rPr>
@@ -695,7 +713,25 @@
                                 <w:b/>
                                 <w:sz w:val="27"/>
                               </w:rPr>
-                              <w:t>${agency_name}</w:t>
+                              <w:t>${</w:t>
+                            </w:r>
+                            <w:proofErr w:type="spellStart"/>
+                            <w:r>
+                              <w:rPr>
+                                <w:rFonts w:asciiTheme="majorHAnsi" w:hAnsiTheme="majorHAnsi" w:cstheme="majorHAnsi"/>
+                                <w:b/>
+                                <w:sz w:val="27"/>
+                              </w:rPr>
+                              <w:t>agency_name</w:t>
+                            </w:r>
+                            <w:proofErr w:type="spellEnd"/>
+                            <w:r>
+                              <w:rPr>
+                                <w:rFonts w:asciiTheme="majorHAnsi" w:hAnsiTheme="majorHAnsi" w:cstheme="majorHAnsi"/>
+                                <w:b/>
+                                <w:sz w:val="27"/>
+                              </w:rPr>
+                              <w:t>}</w:t>
                             </w:r>
                           </w:p>
                           <w:p>
@@ -715,7 +751,25 @@
                                 <w:b/>
                                 <w:sz w:val="27"/>
                               </w:rPr>
-                              <w:t>${agency_address}</w:t>
+                              <w:t>${</w:t>
+                            </w:r>
+                            <w:proofErr w:type="spellStart"/>
+                            <w:r>
+                              <w:rPr>
+                                <w:rFonts w:asciiTheme="majorHAnsi" w:hAnsiTheme="majorHAnsi" w:cstheme="majorHAnsi"/>
+                                <w:b/>
+                                <w:sz w:val="27"/>
+                              </w:rPr>
+                              <w:t>agency_address</w:t>
+                            </w:r>
+                            <w:proofErr w:type="spellEnd"/>
+                            <w:r>
+                              <w:rPr>
+                                <w:rFonts w:asciiTheme="majorHAnsi" w:hAnsiTheme="majorHAnsi" w:cstheme="majorHAnsi"/>
+                                <w:b/>
+                                <w:sz w:val="27"/>
+                              </w:rPr>
+                              <w:t>}</w:t>
                             </w:r>
                           </w:p>
                           <w:p>
@@ -804,7 +858,25 @@
                           <w:b/>
                           <w:sz w:val="27"/>
                         </w:rPr>
-                        <w:t>${agency_name}</w:t>
+                        <w:t>${</w:t>
+                      </w:r>
+                      <w:proofErr w:type="spellStart"/>
+                      <w:r>
+                        <w:rPr>
+                          <w:rFonts w:asciiTheme="majorHAnsi" w:hAnsiTheme="majorHAnsi" w:cstheme="majorHAnsi"/>
+                          <w:b/>
+                          <w:sz w:val="27"/>
+                        </w:rPr>
+                        <w:t>agency_name</w:t>
+                      </w:r>
+                      <w:proofErr w:type="spellEnd"/>
+                      <w:r>
+                        <w:rPr>
+                          <w:rFonts w:asciiTheme="majorHAnsi" w:hAnsiTheme="majorHAnsi" w:cstheme="majorHAnsi"/>
+                          <w:b/>
+                          <w:sz w:val="27"/>
+                        </w:rPr>
+                        <w:t>}</w:t>
                       </w:r>
                     </w:p>
                     <w:p>
@@ -824,7 +896,25 @@
                           <w:b/>
                           <w:sz w:val="27"/>
                         </w:rPr>
-                        <w:t>${agency_address}</w:t>
+                        <w:t>${</w:t>
+                      </w:r>
+                      <w:proofErr w:type="spellStart"/>
+                      <w:r>
+                        <w:rPr>
+                          <w:rFonts w:asciiTheme="majorHAnsi" w:hAnsiTheme="majorHAnsi" w:cstheme="majorHAnsi"/>
+                          <w:b/>
+                          <w:sz w:val="27"/>
+                        </w:rPr>
+                        <w:t>agency_address</w:t>
+                      </w:r>
+                      <w:proofErr w:type="spellEnd"/>
+                      <w:r>
+                        <w:rPr>
+                          <w:rFonts w:asciiTheme="majorHAnsi" w:hAnsiTheme="majorHAnsi" w:cstheme="majorHAnsi"/>
+                          <w:b/>
+                          <w:sz w:val="27"/>
+                        </w:rPr>
+                        <w:t>}</w:t>
                       </w:r>
                     </w:p>
                     <w:p>
@@ -1137,7 +1227,15 @@
                                 <w:rFonts w:ascii="Carlito"/>
                                 <w:lang w:val="en-US"/>
                               </w:rPr>
-                              <w:t>${client_</w:t>
+                              <w:t>${</w:t>
+                            </w:r>
+                            <w:proofErr w:type="spellStart"/>
+                            <w:r>
+                              <w:rPr>
+                                <w:rFonts w:ascii="Carlito"/>
+                                <w:lang w:val="en-US"/>
+                              </w:rPr>
+                              <w:t>client_</w:t>
                             </w:r>
                             <w:r>
                               <w:rPr>
@@ -1146,6 +1244,7 @@
                               </w:rPr>
                               <w:t>name</w:t>
                             </w:r>
+                            <w:proofErr w:type="spellEnd"/>
                             <w:r>
                               <w:rPr>
                                 <w:rFonts w:ascii="Carlito"/>
@@ -1176,28 +1275,7 @@
                                 <w:rFonts w:ascii="Carlito"/>
                                 <w:lang w:val="en-US"/>
                               </w:rPr>
-                              <w:t xml:space="preserve">, </w:t>
-                            </w:r>
-                            <w:r>
-                              <w:rPr>
-                                <w:rFonts w:ascii="Carlito"/>
-                                <w:lang w:val="en-US"/>
-                              </w:rPr>
-                              <w:t>${client_address</w:t>
-                            </w:r>
-                            <w:r>
-                              <w:rPr>
-                                <w:rFonts w:ascii="Carlito"/>
-                                <w:lang w:val="en-US"/>
-                              </w:rPr>
-                              <w:t>2</w:t>
-                            </w:r>
-                            <w:r>
-                              <w:rPr>
-                                <w:rFonts w:ascii="Carlito"/>
-                                <w:lang w:val="en-US"/>
-                              </w:rPr>
-                              <w:t>}</w:t>
+                              <w:t>, ${client_address2}</w:t>
                             </w:r>
                           </w:p>
                           <w:p>
@@ -1215,7 +1293,39 @@
                                 <w:rFonts w:ascii="Carlito"/>
                                 <w:lang w:val="en-US"/>
                               </w:rPr>
-                              <w:t>${client_cp}, ${client_city}</w:t>
+                              <w:t>${</w:t>
+                            </w:r>
+                            <w:proofErr w:type="spellStart"/>
+                            <w:r>
+                              <w:rPr>
+                                <w:rFonts w:ascii="Carlito"/>
+                                <w:lang w:val="en-US"/>
+                              </w:rPr>
+                              <w:t>client_cp</w:t>
+                            </w:r>
+                            <w:proofErr w:type="spellEnd"/>
+                            <w:r>
+                              <w:rPr>
+                                <w:rFonts w:ascii="Carlito"/>
+                                <w:lang w:val="en-US"/>
+                              </w:rPr>
+                              <w:t>}, ${</w:t>
+                            </w:r>
+                            <w:proofErr w:type="spellStart"/>
+                            <w:r>
+                              <w:rPr>
+                                <w:rFonts w:ascii="Carlito"/>
+                                <w:lang w:val="en-US"/>
+                              </w:rPr>
+                              <w:t>client_city</w:t>
+                            </w:r>
+                            <w:proofErr w:type="spellEnd"/>
+                            <w:r>
+                              <w:rPr>
+                                <w:rFonts w:ascii="Carlito"/>
+                                <w:lang w:val="en-US"/>
+                              </w:rPr>
+                              <w:t>}</w:t>
                             </w:r>
                           </w:p>
                         </w:txbxContent>
@@ -1295,7 +1405,15 @@
                           <w:rFonts w:ascii="Carlito"/>
                           <w:lang w:val="en-US"/>
                         </w:rPr>
-                        <w:t>${client_</w:t>
+                        <w:t>${</w:t>
+                      </w:r>
+                      <w:proofErr w:type="spellStart"/>
+                      <w:r>
+                        <w:rPr>
+                          <w:rFonts w:ascii="Carlito"/>
+                          <w:lang w:val="en-US"/>
+                        </w:rPr>
+                        <w:t>client_</w:t>
                       </w:r>
                       <w:r>
                         <w:rPr>
@@ -1304,6 +1422,7 @@
                         </w:rPr>
                         <w:t>name</w:t>
                       </w:r>
+                      <w:proofErr w:type="spellEnd"/>
                       <w:r>
                         <w:rPr>
                           <w:rFonts w:ascii="Carlito"/>
@@ -1334,28 +1453,7 @@
                           <w:rFonts w:ascii="Carlito"/>
                           <w:lang w:val="en-US"/>
                         </w:rPr>
-                        <w:t xml:space="preserve">, </w:t>
-                      </w:r>
-                      <w:r>
-                        <w:rPr>
-                          <w:rFonts w:ascii="Carlito"/>
-                          <w:lang w:val="en-US"/>
-                        </w:rPr>
-                        <w:t>${client_address</w:t>
-                      </w:r>
-                      <w:r>
-                        <w:rPr>
-                          <w:rFonts w:ascii="Carlito"/>
-                          <w:lang w:val="en-US"/>
-                        </w:rPr>
-                        <w:t>2</w:t>
-                      </w:r>
-                      <w:r>
-                        <w:rPr>
-                          <w:rFonts w:ascii="Carlito"/>
-                          <w:lang w:val="en-US"/>
-                        </w:rPr>
-                        <w:t>}</w:t>
+                        <w:t>, ${client_address2}</w:t>
                       </w:r>
                     </w:p>
                     <w:p>
@@ -1373,7 +1471,39 @@
                           <w:rFonts w:ascii="Carlito"/>
                           <w:lang w:val="en-US"/>
                         </w:rPr>
-                        <w:t>${client_cp}, ${client_city}</w:t>
+                        <w:t>${</w:t>
+                      </w:r>
+                      <w:proofErr w:type="spellStart"/>
+                      <w:r>
+                        <w:rPr>
+                          <w:rFonts w:ascii="Carlito"/>
+                          <w:lang w:val="en-US"/>
+                        </w:rPr>
+                        <w:t>client_cp</w:t>
+                      </w:r>
+                      <w:proofErr w:type="spellEnd"/>
+                      <w:r>
+                        <w:rPr>
+                          <w:rFonts w:ascii="Carlito"/>
+                          <w:lang w:val="en-US"/>
+                        </w:rPr>
+                        <w:t>}, ${</w:t>
+                      </w:r>
+                      <w:proofErr w:type="spellStart"/>
+                      <w:r>
+                        <w:rPr>
+                          <w:rFonts w:ascii="Carlito"/>
+                          <w:lang w:val="en-US"/>
+                        </w:rPr>
+                        <w:t>client_city</w:t>
+                      </w:r>
+                      <w:proofErr w:type="spellEnd"/>
+                      <w:r>
+                        <w:rPr>
+                          <w:rFonts w:ascii="Carlito"/>
+                          <w:lang w:val="en-US"/>
+                        </w:rPr>
+                        <w:t>}</w:t>
                       </w:r>
                     </w:p>
                   </w:txbxContent>
@@ -3811,6 +3941,7 @@
           <w:sz w:val="22"/>
         </w:rPr>
       </w:pPr>
+      <w:proofErr w:type="spellStart"/>
       <w:r>
         <w:rPr>
           <w:rFonts w:asciiTheme="majorHAnsi" w:hAnsiTheme="majorHAnsi" w:cstheme="majorHAnsi"/>
@@ -3825,6 +3956,7 @@
         </w:rPr>
         <w:t>lectromécanique</w:t>
       </w:r>
+      <w:proofErr w:type="spellEnd"/>
       <w:r>
         <w:rPr>
           <w:rFonts w:asciiTheme="majorHAnsi" w:hAnsiTheme="majorHAnsi" w:cstheme="majorHAnsi"/>
@@ -4425,6 +4557,7 @@
         </w:rPr>
         <w:t xml:space="preserve"> </w:t>
       </w:r>
+      <w:proofErr w:type="spellStart"/>
       <w:r>
         <w:rPr>
           <w:rFonts w:asciiTheme="majorHAnsi" w:hAnsiTheme="majorHAnsi" w:cstheme="majorHAnsi"/>
@@ -4435,7 +4568,20 @@
           <w:sz w:val="22"/>
           <w:szCs w:val="22"/>
         </w:rPr>
-        <w:t>Etat des lieux</w:t>
+        <w:t>Etat</w:t>
+      </w:r>
+      <w:proofErr w:type="spellEnd"/>
+      <w:r>
+        <w:rPr>
+          <w:rFonts w:asciiTheme="majorHAnsi" w:hAnsiTheme="majorHAnsi" w:cstheme="majorHAnsi"/>
+          <w:b/>
+          <w:bCs/>
+          <w:i/>
+          <w:iCs/>
+          <w:sz w:val="22"/>
+          <w:szCs w:val="22"/>
+        </w:rPr>
+        <w:t xml:space="preserve"> des lieux</w:t>
       </w:r>
       <w:r>
         <w:rPr>
@@ -4753,7 +4899,25 @@
           <w:color w:val="auto"/>
           <w:szCs w:val="22"/>
         </w:rPr>
-        <w:t>Le Client transmettra au Prestataire une liste exhaustive des équipements faisant l’objet d’une garantie en cours. A défaut de transmission, la responsabilité du Prestataire ne pourra pas être recherchée.</w:t>
+        <w:t xml:space="preserve">Le Client transmettra au Prestataire une liste exhaustive des équipements faisant l’objet d’une garantie en cours. </w:t>
+      </w:r>
+      <w:proofErr w:type="spellStart"/>
+      <w:r>
+        <w:rPr>
+          <w:rFonts w:asciiTheme="majorHAnsi" w:hAnsiTheme="majorHAnsi" w:cstheme="majorHAnsi"/>
+          <w:color w:val="auto"/>
+          <w:szCs w:val="22"/>
+        </w:rPr>
+        <w:t>A</w:t>
+      </w:r>
+      <w:proofErr w:type="spellEnd"/>
+      <w:r>
+        <w:rPr>
+          <w:rFonts w:asciiTheme="majorHAnsi" w:hAnsiTheme="majorHAnsi" w:cstheme="majorHAnsi"/>
+          <w:color w:val="auto"/>
+          <w:szCs w:val="22"/>
+        </w:rPr>
+        <w:t xml:space="preserve"> défaut de transmission, la responsabilité du Prestataire ne pourra pas être recherchée.</w:t>
       </w:r>
     </w:p>
     <w:p>
@@ -6421,7 +6585,27 @@
                 <w:szCs w:val="22"/>
                 <w:lang w:eastAsia="en-US"/>
               </w:rPr>
-              <w:t>Sécurité des biens et des personnes Equipements essentiels à la continuité du service</w:t>
+              <w:t xml:space="preserve">Sécurité des biens et des personnes </w:t>
+            </w:r>
+            <w:proofErr w:type="spellStart"/>
+            <w:r>
+              <w:rPr>
+                <w:rFonts w:asciiTheme="majorHAnsi" w:eastAsiaTheme="minorEastAsia" w:hAnsiTheme="majorHAnsi" w:cstheme="majorHAnsi"/>
+                <w:sz w:val="22"/>
+                <w:szCs w:val="22"/>
+                <w:lang w:eastAsia="en-US"/>
+              </w:rPr>
+              <w:t>Equipements</w:t>
+            </w:r>
+            <w:proofErr w:type="spellEnd"/>
+            <w:r>
+              <w:rPr>
+                <w:rFonts w:asciiTheme="majorHAnsi" w:eastAsiaTheme="minorEastAsia" w:hAnsiTheme="majorHAnsi" w:cstheme="majorHAnsi"/>
+                <w:sz w:val="22"/>
+                <w:szCs w:val="22"/>
+                <w:lang w:eastAsia="en-US"/>
+              </w:rPr>
+              <w:t xml:space="preserve"> essentiels à la continuité du service</w:t>
             </w:r>
           </w:p>
         </w:tc>
@@ -8266,7 +8450,23 @@
           <w:rFonts w:asciiTheme="majorHAnsi" w:hAnsiTheme="majorHAnsi" w:cstheme="majorHAnsi"/>
           <w:szCs w:val="22"/>
         </w:rPr>
-        <w:t xml:space="preserve">. A ce titre, la validité des documents </w:t>
+        <w:t xml:space="preserve">. </w:t>
+      </w:r>
+      <w:proofErr w:type="spellStart"/>
+      <w:r>
+        <w:rPr>
+          <w:rFonts w:asciiTheme="majorHAnsi" w:hAnsiTheme="majorHAnsi" w:cstheme="majorHAnsi"/>
+          <w:szCs w:val="22"/>
+        </w:rPr>
+        <w:t>A</w:t>
+      </w:r>
+      <w:proofErr w:type="spellEnd"/>
+      <w:r>
+        <w:rPr>
+          <w:rFonts w:asciiTheme="majorHAnsi" w:hAnsiTheme="majorHAnsi" w:cstheme="majorHAnsi"/>
+          <w:szCs w:val="22"/>
+        </w:rPr>
+        <w:t xml:space="preserve"> ce titre, la validité des documents </w:t>
       </w:r>
       <w:r>
         <w:rPr>
@@ -8889,7 +9089,29 @@
                 <w:szCs w:val="22"/>
                 <w:highlight w:val="yellow"/>
               </w:rPr>
-              <w:t>${price}</w:t>
+              <w:t>${</w:t>
+            </w:r>
+            <w:proofErr w:type="spellStart"/>
+            <w:r>
+              <w:rPr>
+                <w:rFonts w:asciiTheme="majorHAnsi" w:hAnsiTheme="majorHAnsi" w:cstheme="majorHAnsi"/>
+                <w:b/>
+                <w:sz w:val="22"/>
+                <w:szCs w:val="22"/>
+                <w:highlight w:val="yellow"/>
+              </w:rPr>
+              <w:t>price</w:t>
+            </w:r>
+            <w:proofErr w:type="spellEnd"/>
+            <w:r>
+              <w:rPr>
+                <w:rFonts w:asciiTheme="majorHAnsi" w:hAnsiTheme="majorHAnsi" w:cstheme="majorHAnsi"/>
+                <w:b/>
+                <w:sz w:val="22"/>
+                <w:szCs w:val="22"/>
+                <w:highlight w:val="yellow"/>
+              </w:rPr>
+              <w:t>}</w:t>
             </w:r>
             <w:r>
               <w:rPr>
@@ -10007,7 +10229,36 @@
                 <w:szCs w:val="22"/>
                 <w:highlight w:val="yellow"/>
               </w:rPr>
-              <w:t>X €</w:t>
+              <w:t>${</w:t>
+            </w:r>
+            <w:proofErr w:type="spellStart"/>
+            <w:r>
+              <w:rPr>
+                <w:rFonts w:asciiTheme="majorHAnsi" w:hAnsiTheme="majorHAnsi" w:cstheme="majorHAnsi"/>
+                <w:sz w:val="22"/>
+                <w:szCs w:val="22"/>
+                <w:highlight w:val="yellow"/>
+              </w:rPr>
+              <w:t>tarifHoraire</w:t>
+            </w:r>
+            <w:proofErr w:type="spellEnd"/>
+            <w:r>
+              <w:rPr>
+                <w:rFonts w:asciiTheme="majorHAnsi" w:hAnsiTheme="majorHAnsi" w:cstheme="majorHAnsi"/>
+                <w:sz w:val="22"/>
+                <w:szCs w:val="22"/>
+                <w:highlight w:val="yellow"/>
+              </w:rPr>
+              <w:t>}</w:t>
+            </w:r>
+            <w:r>
+              <w:rPr>
+                <w:rFonts w:asciiTheme="majorHAnsi" w:hAnsiTheme="majorHAnsi" w:cstheme="majorHAnsi"/>
+                <w:sz w:val="22"/>
+                <w:szCs w:val="22"/>
+                <w:highlight w:val="yellow"/>
+              </w:rPr>
+              <w:t xml:space="preserve"> €</w:t>
             </w:r>
           </w:p>
         </w:tc>
@@ -10043,7 +10294,36 @@
                 <w:szCs w:val="22"/>
                 <w:highlight w:val="yellow"/>
               </w:rPr>
-              <w:t>X €</w:t>
+              <w:t>${</w:t>
+            </w:r>
+            <w:proofErr w:type="spellStart"/>
+            <w:r>
+              <w:rPr>
+                <w:rFonts w:asciiTheme="majorHAnsi" w:hAnsiTheme="majorHAnsi" w:cstheme="majorHAnsi"/>
+                <w:sz w:val="22"/>
+                <w:szCs w:val="22"/>
+                <w:highlight w:val="yellow"/>
+              </w:rPr>
+              <w:t>tarifHoraire</w:t>
+            </w:r>
+            <w:proofErr w:type="spellEnd"/>
+            <w:r>
+              <w:rPr>
+                <w:rFonts w:asciiTheme="majorHAnsi" w:hAnsiTheme="majorHAnsi" w:cstheme="majorHAnsi"/>
+                <w:sz w:val="22"/>
+                <w:szCs w:val="22"/>
+                <w:highlight w:val="yellow"/>
+              </w:rPr>
+              <w:t>}</w:t>
+            </w:r>
+            <w:r>
+              <w:rPr>
+                <w:rFonts w:asciiTheme="majorHAnsi" w:hAnsiTheme="majorHAnsi" w:cstheme="majorHAnsi"/>
+                <w:sz w:val="22"/>
+                <w:szCs w:val="22"/>
+                <w:highlight w:val="yellow"/>
+              </w:rPr>
+              <w:t xml:space="preserve"> €</w:t>
             </w:r>
           </w:p>
         </w:tc>
@@ -10197,7 +10477,36 @@
                 <w:szCs w:val="22"/>
                 <w:highlight w:val="yellow"/>
               </w:rPr>
-              <w:t>X €</w:t>
+              <w:t>${</w:t>
+            </w:r>
+            <w:proofErr w:type="spellStart"/>
+            <w:r>
+              <w:rPr>
+                <w:rFonts w:asciiTheme="majorHAnsi" w:hAnsiTheme="majorHAnsi" w:cstheme="majorHAnsi"/>
+                <w:sz w:val="22"/>
+                <w:szCs w:val="22"/>
+                <w:highlight w:val="yellow"/>
+              </w:rPr>
+              <w:t>tarifHoraire</w:t>
+            </w:r>
+            <w:proofErr w:type="spellEnd"/>
+            <w:r>
+              <w:rPr>
+                <w:rFonts w:asciiTheme="majorHAnsi" w:hAnsiTheme="majorHAnsi" w:cstheme="majorHAnsi"/>
+                <w:sz w:val="22"/>
+                <w:szCs w:val="22"/>
+                <w:highlight w:val="yellow"/>
+              </w:rPr>
+              <w:t>}</w:t>
+            </w:r>
+            <w:r>
+              <w:rPr>
+                <w:rFonts w:asciiTheme="majorHAnsi" w:hAnsiTheme="majorHAnsi" w:cstheme="majorHAnsi"/>
+                <w:sz w:val="22"/>
+                <w:szCs w:val="22"/>
+                <w:highlight w:val="yellow"/>
+              </w:rPr>
+              <w:t xml:space="preserve"> €</w:t>
             </w:r>
           </w:p>
         </w:tc>
@@ -10339,7 +10648,36 @@
                 <w:szCs w:val="22"/>
                 <w:highlight w:val="yellow"/>
               </w:rPr>
-              <w:t>X €</w:t>
+              <w:t>${</w:t>
+            </w:r>
+            <w:proofErr w:type="spellStart"/>
+            <w:r>
+              <w:rPr>
+                <w:rFonts w:asciiTheme="majorHAnsi" w:hAnsiTheme="majorHAnsi" w:cstheme="majorHAnsi"/>
+                <w:sz w:val="22"/>
+                <w:szCs w:val="22"/>
+                <w:highlight w:val="yellow"/>
+              </w:rPr>
+              <w:t>tarifHoraire</w:t>
+            </w:r>
+            <w:proofErr w:type="spellEnd"/>
+            <w:r>
+              <w:rPr>
+                <w:rFonts w:asciiTheme="majorHAnsi" w:hAnsiTheme="majorHAnsi" w:cstheme="majorHAnsi"/>
+                <w:sz w:val="22"/>
+                <w:szCs w:val="22"/>
+                <w:highlight w:val="yellow"/>
+              </w:rPr>
+              <w:t>}</w:t>
+            </w:r>
+            <w:r>
+              <w:rPr>
+                <w:rFonts w:asciiTheme="majorHAnsi" w:hAnsiTheme="majorHAnsi" w:cstheme="majorHAnsi"/>
+                <w:sz w:val="22"/>
+                <w:szCs w:val="22"/>
+                <w:highlight w:val="yellow"/>
+              </w:rPr>
+              <w:t xml:space="preserve"> €</w:t>
             </w:r>
           </w:p>
         </w:tc>
@@ -10477,7 +10815,36 @@
                 <w:szCs w:val="22"/>
                 <w:highlight w:val="yellow"/>
               </w:rPr>
-              <w:t>X €</w:t>
+              <w:t>${</w:t>
+            </w:r>
+            <w:proofErr w:type="spellStart"/>
+            <w:r>
+              <w:rPr>
+                <w:rFonts w:asciiTheme="majorHAnsi" w:hAnsiTheme="majorHAnsi" w:cstheme="majorHAnsi"/>
+                <w:sz w:val="22"/>
+                <w:szCs w:val="22"/>
+                <w:highlight w:val="yellow"/>
+              </w:rPr>
+              <w:t>tarifHoraire</w:t>
+            </w:r>
+            <w:proofErr w:type="spellEnd"/>
+            <w:r>
+              <w:rPr>
+                <w:rFonts w:asciiTheme="majorHAnsi" w:hAnsiTheme="majorHAnsi" w:cstheme="majorHAnsi"/>
+                <w:sz w:val="22"/>
+                <w:szCs w:val="22"/>
+                <w:highlight w:val="yellow"/>
+              </w:rPr>
+              <w:t>}</w:t>
+            </w:r>
+            <w:r>
+              <w:rPr>
+                <w:rFonts w:asciiTheme="majorHAnsi" w:hAnsiTheme="majorHAnsi" w:cstheme="majorHAnsi"/>
+                <w:sz w:val="22"/>
+                <w:szCs w:val="22"/>
+                <w:highlight w:val="yellow"/>
+              </w:rPr>
+              <w:t xml:space="preserve"> €</w:t>
             </w:r>
           </w:p>
         </w:tc>
@@ -10613,7 +10980,36 @@
                 <w:szCs w:val="22"/>
                 <w:highlight w:val="yellow"/>
               </w:rPr>
-              <w:t>X €</w:t>
+              <w:t>${</w:t>
+            </w:r>
+            <w:proofErr w:type="spellStart"/>
+            <w:r>
+              <w:rPr>
+                <w:rFonts w:asciiTheme="majorHAnsi" w:hAnsiTheme="majorHAnsi" w:cstheme="majorHAnsi"/>
+                <w:sz w:val="22"/>
+                <w:szCs w:val="22"/>
+                <w:highlight w:val="yellow"/>
+              </w:rPr>
+              <w:t>tarifHoraire</w:t>
+            </w:r>
+            <w:proofErr w:type="spellEnd"/>
+            <w:r>
+              <w:rPr>
+                <w:rFonts w:asciiTheme="majorHAnsi" w:hAnsiTheme="majorHAnsi" w:cstheme="majorHAnsi"/>
+                <w:sz w:val="22"/>
+                <w:szCs w:val="22"/>
+                <w:highlight w:val="yellow"/>
+              </w:rPr>
+              <w:t>}</w:t>
+            </w:r>
+            <w:r>
+              <w:rPr>
+                <w:rFonts w:asciiTheme="majorHAnsi" w:hAnsiTheme="majorHAnsi" w:cstheme="majorHAnsi"/>
+                <w:sz w:val="22"/>
+                <w:szCs w:val="22"/>
+                <w:highlight w:val="yellow"/>
+              </w:rPr>
+              <w:t xml:space="preserve"> €</w:t>
             </w:r>
           </w:p>
         </w:tc>
@@ -10751,7 +11147,36 @@
                 <w:szCs w:val="22"/>
                 <w:highlight w:val="yellow"/>
               </w:rPr>
-              <w:t>X €</w:t>
+              <w:t>${</w:t>
+            </w:r>
+            <w:proofErr w:type="spellStart"/>
+            <w:r>
+              <w:rPr>
+                <w:rFonts w:asciiTheme="majorHAnsi" w:hAnsiTheme="majorHAnsi" w:cstheme="majorHAnsi"/>
+                <w:sz w:val="22"/>
+                <w:szCs w:val="22"/>
+                <w:highlight w:val="yellow"/>
+              </w:rPr>
+              <w:t>tarifHoraire</w:t>
+            </w:r>
+            <w:proofErr w:type="spellEnd"/>
+            <w:r>
+              <w:rPr>
+                <w:rFonts w:asciiTheme="majorHAnsi" w:hAnsiTheme="majorHAnsi" w:cstheme="majorHAnsi"/>
+                <w:sz w:val="22"/>
+                <w:szCs w:val="22"/>
+                <w:highlight w:val="yellow"/>
+              </w:rPr>
+              <w:t>}</w:t>
+            </w:r>
+            <w:r>
+              <w:rPr>
+                <w:rFonts w:asciiTheme="majorHAnsi" w:hAnsiTheme="majorHAnsi" w:cstheme="majorHAnsi"/>
+                <w:sz w:val="22"/>
+                <w:szCs w:val="22"/>
+                <w:highlight w:val="yellow"/>
+              </w:rPr>
+              <w:t xml:space="preserve"> €</w:t>
             </w:r>
           </w:p>
         </w:tc>
@@ -11971,7 +12396,29 @@
           <w:szCs w:val="22"/>
           <w:highlight w:val="yellow"/>
         </w:rPr>
-        <w:t>${agency_mail}</w:t>
+        <w:t>${</w:t>
+      </w:r>
+      <w:proofErr w:type="spellStart"/>
+      <w:r>
+        <w:rPr>
+          <w:rFonts w:asciiTheme="majorHAnsi" w:hAnsiTheme="majorHAnsi" w:cstheme="majorHAnsi"/>
+          <w:b/>
+          <w:bCs/>
+          <w:szCs w:val="22"/>
+          <w:highlight w:val="yellow"/>
+        </w:rPr>
+        <w:t>agency_mail</w:t>
+      </w:r>
+      <w:proofErr w:type="spellEnd"/>
+      <w:r>
+        <w:rPr>
+          <w:rFonts w:asciiTheme="majorHAnsi" w:hAnsiTheme="majorHAnsi" w:cstheme="majorHAnsi"/>
+          <w:b/>
+          <w:bCs/>
+          <w:szCs w:val="22"/>
+          <w:highlight w:val="yellow"/>
+        </w:rPr>
+        <w:t>}</w:t>
       </w:r>
     </w:p>
     <w:p>
@@ -12938,7 +13385,23 @@
           <w:rFonts w:asciiTheme="majorHAnsi" w:hAnsiTheme="majorHAnsi" w:cstheme="majorHAnsi"/>
           <w:szCs w:val="22"/>
         </w:rPr>
-        <w:t xml:space="preserve">Respecter la réglementation en vigueur et à venir relative aux Equipements Sous Pression et toute autre réglementation en vigueur durant l’exécution du Contrat portant sur l’entretien de ses équipements ;  </w:t>
+        <w:t xml:space="preserve">Respecter la réglementation en vigueur et à venir relative aux </w:t>
+      </w:r>
+      <w:proofErr w:type="spellStart"/>
+      <w:r>
+        <w:rPr>
+          <w:rFonts w:asciiTheme="majorHAnsi" w:hAnsiTheme="majorHAnsi" w:cstheme="majorHAnsi"/>
+          <w:szCs w:val="22"/>
+        </w:rPr>
+        <w:t>Equipements</w:t>
+      </w:r>
+      <w:proofErr w:type="spellEnd"/>
+      <w:r>
+        <w:rPr>
+          <w:rFonts w:asciiTheme="majorHAnsi" w:hAnsiTheme="majorHAnsi" w:cstheme="majorHAnsi"/>
+          <w:szCs w:val="22"/>
+        </w:rPr>
+        <w:t xml:space="preserve"> Sous Pression et toute autre réglementation en vigueur durant l’exécution du Contrat portant sur l’entretien de ses équipements ;  </w:t>
       </w:r>
     </w:p>
     <w:p>
@@ -14502,16 +14965,15 @@
           <w:sz w:val="22"/>
           <w:szCs w:val="22"/>
         </w:rPr>
-        <w:t xml:space="preserve">annuellement au commencement de chaque période (terme à </w:t>
-      </w:r>
-      <w:proofErr w:type="gramStart"/>
+        <w:t>annuellement au commencement de chaque période (terme à échoir)</w:t>
+      </w:r>
       <w:r>
         <w:rPr>
           <w:rFonts w:asciiTheme="majorHAnsi" w:eastAsia="Calibri" w:hAnsiTheme="majorHAnsi" w:cstheme="majorHAnsi"/>
           <w:sz w:val="22"/>
           <w:szCs w:val="22"/>
         </w:rPr>
-        <w:t>échoir)</w:t>
+        <w:t xml:space="preserve"> </w:t>
       </w:r>
       <w:r>
         <w:rPr>
@@ -14519,16 +14981,7 @@
           <w:sz w:val="22"/>
           <w:szCs w:val="22"/>
         </w:rPr>
-        <w:t>par</w:t>
-      </w:r>
-      <w:proofErr w:type="gramEnd"/>
-      <w:r>
-        <w:rPr>
-          <w:rFonts w:asciiTheme="majorHAnsi" w:eastAsia="Calibri" w:hAnsiTheme="majorHAnsi" w:cstheme="majorHAnsi"/>
-          <w:sz w:val="22"/>
-          <w:szCs w:val="22"/>
-        </w:rPr>
-        <w:t xml:space="preserve"> prélèvement </w:t>
+        <w:t xml:space="preserve">par prélèvement </w:t>
       </w:r>
       <w:r>
         <w:rPr>
@@ -15665,7 +16118,15 @@
           <w:sz w:val="22"/>
           <w:szCs w:val="22"/>
         </w:rPr>
-        <w:t xml:space="preserve">A défaut, il sera fait attribution de juridiction au Tribunal du Siège social du </w:t>
+        <w:t>À</w:t>
+      </w:r>
+      <w:r>
+        <w:rPr>
+          <w:rFonts w:asciiTheme="majorHAnsi" w:eastAsia="Calibri" w:hAnsiTheme="majorHAnsi" w:cstheme="majorHAnsi"/>
+          <w:sz w:val="22"/>
+          <w:szCs w:val="22"/>
+        </w:rPr>
+        <w:t xml:space="preserve"> défaut, il sera fait attribution de juridiction au Tribunal du Siège social du </w:t>
       </w:r>
       <w:r>
         <w:rPr>
@@ -15824,7 +16285,6 @@
         </w:rPr>
         <w:t>Le présent Contrat, dit « Contrat Site » ou « Contrat d’Applications </w:t>
       </w:r>
-      <w:proofErr w:type="gramStart"/>
       <w:r>
         <w:rPr>
           <w:rFonts w:asciiTheme="majorHAnsi" w:hAnsiTheme="majorHAnsi" w:cstheme="majorHAnsi"/>
@@ -15832,9 +16292,8 @@
           <w:sz w:val="22"/>
           <w:szCs w:val="22"/>
         </w:rPr>
-        <w:t>»;</w:t>
-      </w:r>
-      <w:proofErr w:type="gramEnd"/>
+        <w:t>» ;</w:t>
+      </w:r>
     </w:p>
     <w:p>
       <w:pPr>
@@ -19506,6 +19965,7 @@
                 <w:color w:val="00B050"/>
               </w:rPr>
             </w:pPr>
+            <w:proofErr w:type="spellStart"/>
             <w:r>
               <w:rPr>
                 <w:rFonts w:asciiTheme="majorHAnsi" w:hAnsiTheme="majorHAnsi" w:cstheme="majorHAnsi"/>
@@ -19513,6 +19973,7 @@
               </w:rPr>
               <w:t>Electrique</w:t>
             </w:r>
+            <w:proofErr w:type="spellEnd"/>
           </w:p>
         </w:tc>
         <w:tc>
@@ -20990,8 +21451,17 @@
                                 <w:b/>
                                 <w:color w:val="auto"/>
                               </w:rPr>
-                              <w:t>1 Route de Gisy</w:t>
+                              <w:t xml:space="preserve">1 Route de </w:t>
                             </w:r>
+                            <w:proofErr w:type="spellStart"/>
+                            <w:r>
+                              <w:rPr>
+                                <w:b/>
+                                <w:color w:val="auto"/>
+                              </w:rPr>
+                              <w:t>Gisy</w:t>
+                            </w:r>
+                            <w:proofErr w:type="spellEnd"/>
                           </w:p>
                           <w:p>
                             <w:pPr>
@@ -21001,12 +21471,21 @@
                                 <w:color w:val="auto"/>
                               </w:rPr>
                             </w:pPr>
+                            <w:proofErr w:type="spellStart"/>
                             <w:r>
                               <w:rPr>
                                 <w:b/>
                                 <w:color w:val="auto"/>
                               </w:rPr>
-                              <w:t>Burospace – Bât 4Bis</w:t>
+                              <w:t>Burospace</w:t>
+                            </w:r>
+                            <w:proofErr w:type="spellEnd"/>
+                            <w:r>
+                              <w:rPr>
+                                <w:b/>
+                                <w:color w:val="auto"/>
+                              </w:rPr>
+                              <w:t xml:space="preserve"> – Bât 4Bis</w:t>
                             </w:r>
                           </w:p>
                           <w:p>
@@ -21206,8 +21685,17 @@
                           <w:b/>
                           <w:color w:val="auto"/>
                         </w:rPr>
-                        <w:t>1 Route de Gisy</w:t>
+                        <w:t xml:space="preserve">1 Route de </w:t>
                       </w:r>
+                      <w:proofErr w:type="spellStart"/>
+                      <w:r>
+                        <w:rPr>
+                          <w:b/>
+                          <w:color w:val="auto"/>
+                        </w:rPr>
+                        <w:t>Gisy</w:t>
+                      </w:r>
+                      <w:proofErr w:type="spellEnd"/>
                     </w:p>
                     <w:p>
                       <w:pPr>
@@ -21217,12 +21705,21 @@
                           <w:color w:val="auto"/>
                         </w:rPr>
                       </w:pPr>
+                      <w:proofErr w:type="spellStart"/>
                       <w:r>
                         <w:rPr>
                           <w:b/>
                           <w:color w:val="auto"/>
                         </w:rPr>
-                        <w:t>Burospace – Bât 4Bis</w:t>
+                        <w:t>Burospace</w:t>
+                      </w:r>
+                      <w:proofErr w:type="spellEnd"/>
+                      <w:r>
+                        <w:rPr>
+                          <w:b/>
+                          <w:color w:val="auto"/>
+                        </w:rPr>
+                        <w:t xml:space="preserve"> – Bât 4Bis</w:t>
                       </w:r>
                     </w:p>
                     <w:p>
@@ -25638,14 +26135,14 @@
         <v:path o:extrusionok="f" gradientshapeok="t" o:connecttype="rect"/>
         <o:lock v:ext="edit" aspectratio="t"/>
       </v:shapetype>
-      <v:shape id="_x0000_i1064" type="#_x0000_t75" style="width:4.4pt;height:6.9pt" o:bullet="t">
+      <v:shape id="_x0000_i1042" type="#_x0000_t75" style="width:4.5pt;height:6.75pt" o:bullet="t">
         <v:imagedata r:id="rId1" o:title=""/>
       </v:shape>
     </w:pict>
   </w:numPicBullet>
   <w:numPicBullet w:numPicBulletId="1">
     <w:pict>
-      <v:shape id="_x0000_i1065" type="#_x0000_t75" style="width:11.25pt;height:11.25pt" o:bullet="t">
+      <v:shape id="_x0000_i1043" type="#_x0000_t75" style="width:11.25pt;height:11.25pt" o:bullet="t">
         <v:imagedata r:id="rId2" o:title="msoB89C"/>
       </v:shape>
     </w:pict>
@@ -33736,7 +34233,12 @@
 </file>
 
 <file path=customXml/item2.xml><?xml version="1.0" encoding="utf-8"?>
-<b:Sources xmlns:b="http://schemas.openxmlformats.org/officeDocument/2006/bibliography" xmlns="http://schemas.openxmlformats.org/officeDocument/2006/bibliography" SelectedStyle="\APASixthEditionOfficeOnline.xsl" StyleName="APA" Version="6"/>
+<?mso-contentType ?>
+<FormTemplates xmlns="http://schemas.microsoft.com/sharepoint/v3/contenttype/forms">
+  <Display>DocumentLibraryForm</Display>
+  <Edit>DocumentLibraryForm</Edit>
+  <New>DocumentLibraryForm</New>
+</FormTemplates>
 </file>
 
 <file path=customXml/item3.xml><?xml version="1.0" encoding="utf-8"?>
@@ -33751,12 +34253,7 @@
 </file>
 
 <file path=customXml/item4.xml><?xml version="1.0" encoding="utf-8"?>
-<?mso-contentType ?>
-<FormTemplates xmlns="http://schemas.microsoft.com/sharepoint/v3/contenttype/forms">
-  <Display>DocumentLibraryForm</Display>
-  <Edit>DocumentLibraryForm</Edit>
-  <New>DocumentLibraryForm</New>
-</FormTemplates>
+<b:Sources xmlns:b="http://schemas.openxmlformats.org/officeDocument/2006/bibliography" xmlns="http://schemas.openxmlformats.org/officeDocument/2006/bibliography" SelectedStyle="\APASixthEditionOfficeOnline.xsl" StyleName="APA" Version="6"/>
 </file>
 
 <file path=customXml/itemProps1.xml><?xml version="1.0" encoding="utf-8"?>
@@ -33779,9 +34276,9 @@
 </file>
 
 <file path=customXml/itemProps2.xml><?xml version="1.0" encoding="utf-8"?>
-<ds:datastoreItem xmlns:ds="http://schemas.openxmlformats.org/officeDocument/2006/customXml" ds:itemID="{E40F0A72-988B-4044-9324-A70F8054B331}">
+<ds:datastoreItem xmlns:ds="http://schemas.openxmlformats.org/officeDocument/2006/customXml" ds:itemID="{C4FBA44F-11AF-45CD-B937-D9F890E35781}">
   <ds:schemaRefs>
-    <ds:schemaRef ds:uri="http://schemas.openxmlformats.org/officeDocument/2006/bibliography"/>
+    <ds:schemaRef ds:uri="http://schemas.microsoft.com/sharepoint/v3/contenttype/forms"/>
   </ds:schemaRefs>
 </ds:datastoreItem>
 </file>
@@ -33798,9 +34295,9 @@
 </file>
 
 <file path=customXml/itemProps4.xml><?xml version="1.0" encoding="utf-8"?>
-<ds:datastoreItem xmlns:ds="http://schemas.openxmlformats.org/officeDocument/2006/customXml" ds:itemID="{C4FBA44F-11AF-45CD-B937-D9F890E35781}">
+<ds:datastoreItem xmlns:ds="http://schemas.openxmlformats.org/officeDocument/2006/customXml" ds:itemID="{E40F0A72-988B-4044-9324-A70F8054B331}">
   <ds:schemaRefs>
-    <ds:schemaRef ds:uri="http://schemas.microsoft.com/sharepoint/v3/contenttype/forms"/>
+    <ds:schemaRef ds:uri="http://schemas.openxmlformats.org/officeDocument/2006/bibliography"/>
   </ds:schemaRefs>
 </ds:datastoreItem>
 </file>
</xml_diff>

<commit_message>
Extranet / astreinte fields
</commit_message>
<xml_diff>
--- a/docxFiles/gold.docx
+++ b/docxFiles/gold.docx
@@ -589,25 +589,7 @@
           <w:sz w:val="22"/>
           <w:szCs w:val="22"/>
         </w:rPr>
-        <w:t xml:space="preserve"> 000 euros, dont le siège social est situé au 1, Route de </w:t>
-      </w:r>
-      <w:proofErr w:type="spellStart"/>
-      <w:r>
-        <w:rPr>
-          <w:rFonts w:asciiTheme="majorHAnsi" w:hAnsiTheme="majorHAnsi" w:cstheme="majorHAnsi"/>
-          <w:sz w:val="22"/>
-          <w:szCs w:val="22"/>
-        </w:rPr>
-        <w:t>Gisy</w:t>
-      </w:r>
-      <w:proofErr w:type="spellEnd"/>
-      <w:r>
-        <w:rPr>
-          <w:rFonts w:asciiTheme="majorHAnsi" w:hAnsiTheme="majorHAnsi" w:cstheme="majorHAnsi"/>
-          <w:sz w:val="22"/>
-          <w:szCs w:val="22"/>
-        </w:rPr>
-        <w:t xml:space="preserve">, BUROSPACE - Bâtiment </w:t>
+        <w:t xml:space="preserve"> 000 euros, dont le siège social est situé au 1, Route de Gisy, BUROSPACE - Bâtiment </w:t>
       </w:r>
       <w:r>
         <w:rPr>
@@ -713,25 +695,7 @@
                                 <w:b/>
                                 <w:sz w:val="27"/>
                               </w:rPr>
-                              <w:t>${</w:t>
-                            </w:r>
-                            <w:proofErr w:type="spellStart"/>
-                            <w:r>
-                              <w:rPr>
-                                <w:rFonts w:asciiTheme="majorHAnsi" w:hAnsiTheme="majorHAnsi" w:cstheme="majorHAnsi"/>
-                                <w:b/>
-                                <w:sz w:val="27"/>
-                              </w:rPr>
-                              <w:t>agency_name</w:t>
-                            </w:r>
-                            <w:proofErr w:type="spellEnd"/>
-                            <w:r>
-                              <w:rPr>
-                                <w:rFonts w:asciiTheme="majorHAnsi" w:hAnsiTheme="majorHAnsi" w:cstheme="majorHAnsi"/>
-                                <w:b/>
-                                <w:sz w:val="27"/>
-                              </w:rPr>
-                              <w:t>}</w:t>
+                              <w:t>${agency_name}</w:t>
                             </w:r>
                           </w:p>
                           <w:p>
@@ -751,25 +715,7 @@
                                 <w:b/>
                                 <w:sz w:val="27"/>
                               </w:rPr>
-                              <w:t>${</w:t>
-                            </w:r>
-                            <w:proofErr w:type="spellStart"/>
-                            <w:r>
-                              <w:rPr>
-                                <w:rFonts w:asciiTheme="majorHAnsi" w:hAnsiTheme="majorHAnsi" w:cstheme="majorHAnsi"/>
-                                <w:b/>
-                                <w:sz w:val="27"/>
-                              </w:rPr>
-                              <w:t>agency_address</w:t>
-                            </w:r>
-                            <w:proofErr w:type="spellEnd"/>
-                            <w:r>
-                              <w:rPr>
-                                <w:rFonts w:asciiTheme="majorHAnsi" w:hAnsiTheme="majorHAnsi" w:cstheme="majorHAnsi"/>
-                                <w:b/>
-                                <w:sz w:val="27"/>
-                              </w:rPr>
-                              <w:t>}</w:t>
+                              <w:t>${agency_address}</w:t>
                             </w:r>
                           </w:p>
                           <w:p>
@@ -1227,15 +1173,7 @@
                                 <w:rFonts w:ascii="Carlito"/>
                                 <w:lang w:val="en-US"/>
                               </w:rPr>
-                              <w:t>${</w:t>
-                            </w:r>
-                            <w:proofErr w:type="spellStart"/>
-                            <w:r>
-                              <w:rPr>
-                                <w:rFonts w:ascii="Carlito"/>
-                                <w:lang w:val="en-US"/>
-                              </w:rPr>
-                              <w:t>client_</w:t>
+                              <w:t>${client_</w:t>
                             </w:r>
                             <w:r>
                               <w:rPr>
@@ -1244,7 +1182,6 @@
                               </w:rPr>
                               <w:t>name</w:t>
                             </w:r>
-                            <w:proofErr w:type="spellEnd"/>
                             <w:r>
                               <w:rPr>
                                 <w:rFonts w:ascii="Carlito"/>
@@ -1293,39 +1230,7 @@
                                 <w:rFonts w:ascii="Carlito"/>
                                 <w:lang w:val="en-US"/>
                               </w:rPr>
-                              <w:t>${</w:t>
-                            </w:r>
-                            <w:proofErr w:type="spellStart"/>
-                            <w:r>
-                              <w:rPr>
-                                <w:rFonts w:ascii="Carlito"/>
-                                <w:lang w:val="en-US"/>
-                              </w:rPr>
-                              <w:t>client_cp</w:t>
-                            </w:r>
-                            <w:proofErr w:type="spellEnd"/>
-                            <w:r>
-                              <w:rPr>
-                                <w:rFonts w:ascii="Carlito"/>
-                                <w:lang w:val="en-US"/>
-                              </w:rPr>
-                              <w:t>}, ${</w:t>
-                            </w:r>
-                            <w:proofErr w:type="spellStart"/>
-                            <w:r>
-                              <w:rPr>
-                                <w:rFonts w:ascii="Carlito"/>
-                                <w:lang w:val="en-US"/>
-                              </w:rPr>
-                              <w:t>client_city</w:t>
-                            </w:r>
-                            <w:proofErr w:type="spellEnd"/>
-                            <w:r>
-                              <w:rPr>
-                                <w:rFonts w:ascii="Carlito"/>
-                                <w:lang w:val="en-US"/>
-                              </w:rPr>
-                              <w:t>}</w:t>
+                              <w:t>${client_cp}, ${client_city}</w:t>
                             </w:r>
                           </w:p>
                         </w:txbxContent>
@@ -3941,7 +3846,6 @@
           <w:sz w:val="22"/>
         </w:rPr>
       </w:pPr>
-      <w:proofErr w:type="spellStart"/>
       <w:r>
         <w:rPr>
           <w:rFonts w:asciiTheme="majorHAnsi" w:hAnsiTheme="majorHAnsi" w:cstheme="majorHAnsi"/>
@@ -3956,7 +3860,6 @@
         </w:rPr>
         <w:t>lectromécanique</w:t>
       </w:r>
-      <w:proofErr w:type="spellEnd"/>
       <w:r>
         <w:rPr>
           <w:rFonts w:asciiTheme="majorHAnsi" w:hAnsiTheme="majorHAnsi" w:cstheme="majorHAnsi"/>
@@ -4557,7 +4460,6 @@
         </w:rPr>
         <w:t xml:space="preserve"> </w:t>
       </w:r>
-      <w:proofErr w:type="spellStart"/>
       <w:r>
         <w:rPr>
           <w:rFonts w:asciiTheme="majorHAnsi" w:hAnsiTheme="majorHAnsi" w:cstheme="majorHAnsi"/>
@@ -4568,20 +4470,7 @@
           <w:sz w:val="22"/>
           <w:szCs w:val="22"/>
         </w:rPr>
-        <w:t>Etat</w:t>
-      </w:r>
-      <w:proofErr w:type="spellEnd"/>
-      <w:r>
-        <w:rPr>
-          <w:rFonts w:asciiTheme="majorHAnsi" w:hAnsiTheme="majorHAnsi" w:cstheme="majorHAnsi"/>
-          <w:b/>
-          <w:bCs/>
-          <w:i/>
-          <w:iCs/>
-          <w:sz w:val="22"/>
-          <w:szCs w:val="22"/>
-        </w:rPr>
-        <w:t xml:space="preserve"> des lieux</w:t>
+        <w:t>Etat des lieux</w:t>
       </w:r>
       <w:r>
         <w:rPr>
@@ -4899,25 +4788,7 @@
           <w:color w:val="auto"/>
           <w:szCs w:val="22"/>
         </w:rPr>
-        <w:t xml:space="preserve">Le Client transmettra au Prestataire une liste exhaustive des équipements faisant l’objet d’une garantie en cours. </w:t>
-      </w:r>
-      <w:proofErr w:type="spellStart"/>
-      <w:r>
-        <w:rPr>
-          <w:rFonts w:asciiTheme="majorHAnsi" w:hAnsiTheme="majorHAnsi" w:cstheme="majorHAnsi"/>
-          <w:color w:val="auto"/>
-          <w:szCs w:val="22"/>
-        </w:rPr>
-        <w:t>A</w:t>
-      </w:r>
-      <w:proofErr w:type="spellEnd"/>
-      <w:r>
-        <w:rPr>
-          <w:rFonts w:asciiTheme="majorHAnsi" w:hAnsiTheme="majorHAnsi" w:cstheme="majorHAnsi"/>
-          <w:color w:val="auto"/>
-          <w:szCs w:val="22"/>
-        </w:rPr>
-        <w:t xml:space="preserve"> défaut de transmission, la responsabilité du Prestataire ne pourra pas être recherchée.</w:t>
+        <w:t>Le Client transmettra au Prestataire une liste exhaustive des équipements faisant l’objet d’une garantie en cours. A défaut de transmission, la responsabilité du Prestataire ne pourra pas être recherchée.</w:t>
       </w:r>
     </w:p>
     <w:p>
@@ -6585,27 +6456,7 @@
                 <w:szCs w:val="22"/>
                 <w:lang w:eastAsia="en-US"/>
               </w:rPr>
-              <w:t xml:space="preserve">Sécurité des biens et des personnes </w:t>
-            </w:r>
-            <w:proofErr w:type="spellStart"/>
-            <w:r>
-              <w:rPr>
-                <w:rFonts w:asciiTheme="majorHAnsi" w:eastAsiaTheme="minorEastAsia" w:hAnsiTheme="majorHAnsi" w:cstheme="majorHAnsi"/>
-                <w:sz w:val="22"/>
-                <w:szCs w:val="22"/>
-                <w:lang w:eastAsia="en-US"/>
-              </w:rPr>
-              <w:t>Equipements</w:t>
-            </w:r>
-            <w:proofErr w:type="spellEnd"/>
-            <w:r>
-              <w:rPr>
-                <w:rFonts w:asciiTheme="majorHAnsi" w:eastAsiaTheme="minorEastAsia" w:hAnsiTheme="majorHAnsi" w:cstheme="majorHAnsi"/>
-                <w:sz w:val="22"/>
-                <w:szCs w:val="22"/>
-                <w:lang w:eastAsia="en-US"/>
-              </w:rPr>
-              <w:t xml:space="preserve"> essentiels à la continuité du service</w:t>
+              <w:t>Sécurité des biens et des personnes Equipements essentiels à la continuité du service</w:t>
             </w:r>
           </w:p>
         </w:tc>
@@ -7659,16 +7510,7 @@
           <w:color w:val="000000"/>
           <w:lang w:eastAsia="fr-FR"/>
         </w:rPr>
-        <w:t xml:space="preserve">Les prix appliqués au droit à l’astreinte sont indiqués dans le tableau </w:t>
-      </w:r>
-      <w:proofErr w:type="gramStart"/>
-      <w:r>
-        <w:rPr>
-          <w:rFonts w:asciiTheme="majorHAnsi" w:eastAsia="Times New Roman" w:hAnsiTheme="majorHAnsi" w:cstheme="majorHAnsi"/>
-          <w:color w:val="000000"/>
-          <w:lang w:eastAsia="fr-FR"/>
-        </w:rPr>
-        <w:t>4.1.</w:t>
+        <w:t>Les prix appliqués au droit à l’astreinte sont indiqués dans le tableau 4.1.</w:t>
       </w:r>
       <w:r>
         <w:rPr>
@@ -7676,7 +7518,6 @@
         </w:rPr>
         <w:t>.</w:t>
       </w:r>
-      <w:proofErr w:type="gramEnd"/>
       <w:r>
         <w:rPr>
           <w:rFonts w:asciiTheme="majorHAnsi" w:hAnsiTheme="majorHAnsi" w:cstheme="majorHAnsi"/>
@@ -8396,23 +8237,7 @@
           <w:rFonts w:asciiTheme="majorHAnsi" w:hAnsiTheme="majorHAnsi" w:cstheme="majorHAnsi"/>
           <w:szCs w:val="22"/>
         </w:rPr>
-        <w:t xml:space="preserve">Ce document informatisé est envoyé sur </w:t>
-      </w:r>
-      <w:proofErr w:type="gramStart"/>
-      <w:r>
-        <w:rPr>
-          <w:rFonts w:asciiTheme="majorHAnsi" w:hAnsiTheme="majorHAnsi" w:cstheme="majorHAnsi"/>
-          <w:szCs w:val="22"/>
-        </w:rPr>
-        <w:t>l’email</w:t>
-      </w:r>
-      <w:proofErr w:type="gramEnd"/>
-      <w:r>
-        <w:rPr>
-          <w:rFonts w:asciiTheme="majorHAnsi" w:hAnsiTheme="majorHAnsi" w:cstheme="majorHAnsi"/>
-          <w:szCs w:val="22"/>
-        </w:rPr>
-        <w:t xml:space="preserve"> du Client, dans un délai de 24 heures.</w:t>
+        <w:t>Ce document informatisé est envoyé sur l’email du Client, dans un délai de 24 heures.</w:t>
       </w:r>
     </w:p>
     <w:p>
@@ -8450,23 +8275,7 @@
           <w:rFonts w:asciiTheme="majorHAnsi" w:hAnsiTheme="majorHAnsi" w:cstheme="majorHAnsi"/>
           <w:szCs w:val="22"/>
         </w:rPr>
-        <w:t xml:space="preserve">. </w:t>
-      </w:r>
-      <w:proofErr w:type="spellStart"/>
-      <w:r>
-        <w:rPr>
-          <w:rFonts w:asciiTheme="majorHAnsi" w:hAnsiTheme="majorHAnsi" w:cstheme="majorHAnsi"/>
-          <w:szCs w:val="22"/>
-        </w:rPr>
-        <w:t>A</w:t>
-      </w:r>
-      <w:proofErr w:type="spellEnd"/>
-      <w:r>
-        <w:rPr>
-          <w:rFonts w:asciiTheme="majorHAnsi" w:hAnsiTheme="majorHAnsi" w:cstheme="majorHAnsi"/>
-          <w:szCs w:val="22"/>
-        </w:rPr>
-        <w:t xml:space="preserve"> ce titre, la validité des documents </w:t>
+        <w:t xml:space="preserve">. A ce titre, la validité des documents </w:t>
       </w:r>
       <w:r>
         <w:rPr>
@@ -8907,7 +8716,6 @@
                 <w:szCs w:val="22"/>
               </w:rPr>
             </w:pPr>
-            <w:proofErr w:type="gramStart"/>
             <w:r>
               <w:rPr>
                 <w:rFonts w:asciiTheme="majorHAnsi" w:hAnsiTheme="majorHAnsi" w:cstheme="majorHAnsi"/>
@@ -8916,18 +8724,7 @@
                 <w:sz w:val="22"/>
                 <w:szCs w:val="22"/>
               </w:rPr>
-              <w:t>en</w:t>
-            </w:r>
-            <w:proofErr w:type="gramEnd"/>
-            <w:r>
-              <w:rPr>
-                <w:rFonts w:asciiTheme="majorHAnsi" w:hAnsiTheme="majorHAnsi" w:cstheme="majorHAnsi"/>
-                <w:b/>
-                <w:bCs/>
-                <w:sz w:val="22"/>
-                <w:szCs w:val="22"/>
-              </w:rPr>
-              <w:t xml:space="preserve"> euros HT</w:t>
+              <w:t>en euros HT</w:t>
             </w:r>
           </w:p>
         </w:tc>
@@ -9089,29 +8886,7 @@
                 <w:szCs w:val="22"/>
                 <w:highlight w:val="yellow"/>
               </w:rPr>
-              <w:t>${</w:t>
-            </w:r>
-            <w:proofErr w:type="spellStart"/>
-            <w:r>
-              <w:rPr>
-                <w:rFonts w:asciiTheme="majorHAnsi" w:hAnsiTheme="majorHAnsi" w:cstheme="majorHAnsi"/>
-                <w:b/>
-                <w:sz w:val="22"/>
-                <w:szCs w:val="22"/>
-                <w:highlight w:val="yellow"/>
-              </w:rPr>
-              <w:t>price</w:t>
-            </w:r>
-            <w:proofErr w:type="spellEnd"/>
-            <w:r>
-              <w:rPr>
-                <w:rFonts w:asciiTheme="majorHAnsi" w:hAnsiTheme="majorHAnsi" w:cstheme="majorHAnsi"/>
-                <w:b/>
-                <w:sz w:val="22"/>
-                <w:szCs w:val="22"/>
-                <w:highlight w:val="yellow"/>
-              </w:rPr>
-              <w:t>}</w:t>
+              <w:t>${price}</w:t>
             </w:r>
             <w:r>
               <w:rPr>
@@ -9277,44 +9052,47 @@
               <w:t>Je choisis cette option :</w:t>
             </w:r>
           </w:p>
-          <w:sdt>
-            <w:sdtPr>
+          <w:p>
+            <w:pPr>
+              <w:jc w:val="center"/>
               <w:rPr>
                 <w:rFonts w:asciiTheme="majorHAnsi" w:hAnsiTheme="majorHAnsi" w:cstheme="majorHAnsi"/>
                 <w:b/>
                 <w:sz w:val="22"/>
                 <w:szCs w:val="22"/>
               </w:rPr>
-              <w:id w:val="-884714593"/>
-              <w14:checkbox>
-                <w14:checked w14:val="0"/>
-                <w14:checkedState w14:val="2612" w14:font="MS Gothic"/>
-                <w14:uncheckedState w14:val="2610" w14:font="MS Gothic"/>
-              </w14:checkbox>
-            </w:sdtPr>
-            <w:sdtContent>
-              <w:p>
-                <w:pPr>
-                  <w:jc w:val="center"/>
-                  <w:rPr>
-                    <w:rFonts w:asciiTheme="majorHAnsi" w:hAnsiTheme="majorHAnsi" w:cstheme="majorHAnsi"/>
-                    <w:b/>
-                    <w:sz w:val="22"/>
-                    <w:szCs w:val="22"/>
-                  </w:rPr>
-                </w:pPr>
-                <w:r>
-                  <w:rPr>
-                    <w:rFonts w:ascii="MS Gothic" w:eastAsia="MS Gothic" w:hAnsi="MS Gothic" w:cstheme="majorHAnsi" w:hint="eastAsia"/>
-                    <w:b/>
-                    <w:sz w:val="22"/>
-                    <w:szCs w:val="22"/>
-                  </w:rPr>
-                  <w:t>☐</w:t>
-                </w:r>
-              </w:p>
-            </w:sdtContent>
-          </w:sdt>
+            </w:pPr>
+            <w:r>
+              <w:rPr>
+                <w:rFonts w:asciiTheme="majorHAnsi" w:hAnsiTheme="majorHAnsi" w:cstheme="majorHAnsi"/>
+                <w:b/>
+                <w:sz w:val="22"/>
+                <w:szCs w:val="22"/>
+                <w:highlight w:val="yellow"/>
+              </w:rPr>
+              <w:t>${</w:t>
+            </w:r>
+            <w:r>
+              <w:rPr>
+                <w:rFonts w:asciiTheme="majorHAnsi" w:hAnsiTheme="majorHAnsi" w:cstheme="majorHAnsi"/>
+                <w:b/>
+                <w:sz w:val="22"/>
+                <w:szCs w:val="22"/>
+                <w:highlight w:val="yellow"/>
+              </w:rPr>
+              <w:t>astreinte</w:t>
+            </w:r>
+            <w:r>
+              <w:rPr>
+                <w:rFonts w:asciiTheme="majorHAnsi" w:hAnsiTheme="majorHAnsi" w:cstheme="majorHAnsi"/>
+                <w:b/>
+                <w:sz w:val="22"/>
+                <w:szCs w:val="22"/>
+                <w:highlight w:val="yellow"/>
+              </w:rPr>
+              <w:t>}</w:t>
+            </w:r>
+          </w:p>
         </w:tc>
       </w:tr>
       <w:tr>
@@ -9450,44 +9228,47 @@
               <w:t>Je choisis cette option :</w:t>
             </w:r>
           </w:p>
-          <w:sdt>
-            <w:sdtPr>
+          <w:p>
+            <w:pPr>
+              <w:jc w:val="center"/>
               <w:rPr>
                 <w:rFonts w:asciiTheme="majorHAnsi" w:hAnsiTheme="majorHAnsi" w:cstheme="majorHAnsi"/>
                 <w:b/>
                 <w:sz w:val="22"/>
                 <w:szCs w:val="22"/>
               </w:rPr>
-              <w:id w:val="664204702"/>
-              <w14:checkbox>
-                <w14:checked w14:val="0"/>
-                <w14:checkedState w14:val="2612" w14:font="MS Gothic"/>
-                <w14:uncheckedState w14:val="2610" w14:font="MS Gothic"/>
-              </w14:checkbox>
-            </w:sdtPr>
-            <w:sdtContent>
-              <w:p>
-                <w:pPr>
-                  <w:jc w:val="center"/>
-                  <w:rPr>
-                    <w:rFonts w:asciiTheme="majorHAnsi" w:hAnsiTheme="majorHAnsi" w:cstheme="majorHAnsi"/>
-                    <w:b/>
-                    <w:sz w:val="22"/>
-                    <w:szCs w:val="22"/>
-                  </w:rPr>
-                </w:pPr>
-                <w:r>
-                  <w:rPr>
-                    <w:rFonts w:ascii="MS Gothic" w:eastAsia="MS Gothic" w:hAnsi="MS Gothic" w:cstheme="majorHAnsi" w:hint="eastAsia"/>
-                    <w:b/>
-                    <w:sz w:val="22"/>
-                    <w:szCs w:val="22"/>
-                  </w:rPr>
-                  <w:t>☐</w:t>
-                </w:r>
-              </w:p>
-            </w:sdtContent>
-          </w:sdt>
+            </w:pPr>
+            <w:r>
+              <w:rPr>
+                <w:rFonts w:asciiTheme="majorHAnsi" w:hAnsiTheme="majorHAnsi" w:cstheme="majorHAnsi"/>
+                <w:b/>
+                <w:sz w:val="22"/>
+                <w:szCs w:val="22"/>
+                <w:highlight w:val="yellow"/>
+              </w:rPr>
+              <w:t>${</w:t>
+            </w:r>
+            <w:r>
+              <w:rPr>
+                <w:rFonts w:asciiTheme="majorHAnsi" w:hAnsiTheme="majorHAnsi" w:cstheme="majorHAnsi"/>
+                <w:b/>
+                <w:sz w:val="22"/>
+                <w:szCs w:val="22"/>
+                <w:highlight w:val="yellow"/>
+              </w:rPr>
+              <w:t>extranet</w:t>
+            </w:r>
+            <w:r>
+              <w:rPr>
+                <w:rFonts w:asciiTheme="majorHAnsi" w:hAnsiTheme="majorHAnsi" w:cstheme="majorHAnsi"/>
+                <w:b/>
+                <w:sz w:val="22"/>
+                <w:szCs w:val="22"/>
+                <w:highlight w:val="yellow"/>
+              </w:rPr>
+              <w:t>}</w:t>
+            </w:r>
+          </w:p>
         </w:tc>
       </w:tr>
     </w:tbl>
@@ -9846,29 +9627,7 @@
                 <w:sz w:val="22"/>
                 <w:szCs w:val="22"/>
               </w:rPr>
-              <w:t xml:space="preserve">Du </w:t>
-            </w:r>
-            <w:proofErr w:type="gramStart"/>
-            <w:r>
-              <w:rPr>
-                <w:rFonts w:asciiTheme="majorHAnsi" w:hAnsiTheme="majorHAnsi" w:cstheme="majorHAnsi"/>
-                <w:b/>
-                <w:bCs/>
-                <w:sz w:val="22"/>
-                <w:szCs w:val="22"/>
-              </w:rPr>
-              <w:t>Lundi</w:t>
-            </w:r>
-            <w:proofErr w:type="gramEnd"/>
-            <w:r>
-              <w:rPr>
-                <w:rFonts w:asciiTheme="majorHAnsi" w:hAnsiTheme="majorHAnsi" w:cstheme="majorHAnsi"/>
-                <w:b/>
-                <w:bCs/>
-                <w:sz w:val="22"/>
-                <w:szCs w:val="22"/>
-              </w:rPr>
-              <w:t xml:space="preserve"> au Vendredi</w:t>
+              <w:t>Du Lundi au Vendredi</w:t>
             </w:r>
             <w:r>
               <w:rPr>
@@ -9946,18 +9705,8 @@
                 <w:sz w:val="22"/>
                 <w:szCs w:val="22"/>
               </w:rPr>
-              <w:t xml:space="preserve">Taux MO horaire </w:t>
-            </w:r>
-            <w:proofErr w:type="gramStart"/>
-            <w:r>
-              <w:rPr>
-                <w:rFonts w:asciiTheme="majorHAnsi" w:hAnsiTheme="majorHAnsi" w:cstheme="majorHAnsi"/>
-                <w:sz w:val="22"/>
-                <w:szCs w:val="22"/>
-              </w:rPr>
-              <w:t>H.T</w:t>
-            </w:r>
-            <w:proofErr w:type="gramEnd"/>
+              <w:t>Taux MO horaire H.T</w:t>
+            </w:r>
           </w:p>
         </w:tc>
         <w:tc>
@@ -10229,27 +9978,7 @@
                 <w:szCs w:val="22"/>
                 <w:highlight w:val="yellow"/>
               </w:rPr>
-              <w:t>${</w:t>
-            </w:r>
-            <w:proofErr w:type="spellStart"/>
-            <w:r>
-              <w:rPr>
-                <w:rFonts w:asciiTheme="majorHAnsi" w:hAnsiTheme="majorHAnsi" w:cstheme="majorHAnsi"/>
-                <w:sz w:val="22"/>
-                <w:szCs w:val="22"/>
-                <w:highlight w:val="yellow"/>
-              </w:rPr>
-              <w:t>forfaitDeplacement</w:t>
-            </w:r>
-            <w:proofErr w:type="spellEnd"/>
-            <w:r>
-              <w:rPr>
-                <w:rFonts w:asciiTheme="majorHAnsi" w:hAnsiTheme="majorHAnsi" w:cstheme="majorHAnsi"/>
-                <w:sz w:val="22"/>
-                <w:szCs w:val="22"/>
-                <w:highlight w:val="yellow"/>
-              </w:rPr>
-              <w:t>}</w:t>
+              <w:t>${forfaitDeplacement}</w:t>
             </w:r>
             <w:r>
               <w:rPr>
@@ -10294,27 +10023,7 @@
                 <w:szCs w:val="22"/>
                 <w:highlight w:val="yellow"/>
               </w:rPr>
-              <w:t>${</w:t>
-            </w:r>
-            <w:proofErr w:type="spellStart"/>
-            <w:r>
-              <w:rPr>
-                <w:rFonts w:asciiTheme="majorHAnsi" w:hAnsiTheme="majorHAnsi" w:cstheme="majorHAnsi"/>
-                <w:sz w:val="22"/>
-                <w:szCs w:val="22"/>
-                <w:highlight w:val="yellow"/>
-              </w:rPr>
-              <w:t>forfaitDeplacement</w:t>
-            </w:r>
-            <w:proofErr w:type="spellEnd"/>
-            <w:r>
-              <w:rPr>
-                <w:rFonts w:asciiTheme="majorHAnsi" w:hAnsiTheme="majorHAnsi" w:cstheme="majorHAnsi"/>
-                <w:sz w:val="22"/>
-                <w:szCs w:val="22"/>
-                <w:highlight w:val="yellow"/>
-              </w:rPr>
-              <w:t>}</w:t>
+              <w:t>${forfaitDeplacement}</w:t>
             </w:r>
             <w:r>
               <w:rPr>
@@ -10477,27 +10186,7 @@
                 <w:szCs w:val="22"/>
                 <w:highlight w:val="yellow"/>
               </w:rPr>
-              <w:t>${</w:t>
-            </w:r>
-            <w:proofErr w:type="spellStart"/>
-            <w:r>
-              <w:rPr>
-                <w:rFonts w:asciiTheme="majorHAnsi" w:hAnsiTheme="majorHAnsi" w:cstheme="majorHAnsi"/>
-                <w:sz w:val="22"/>
-                <w:szCs w:val="22"/>
-                <w:highlight w:val="yellow"/>
-              </w:rPr>
-              <w:t>forfaitDeplacement</w:t>
-            </w:r>
-            <w:proofErr w:type="spellEnd"/>
-            <w:r>
-              <w:rPr>
-                <w:rFonts w:asciiTheme="majorHAnsi" w:hAnsiTheme="majorHAnsi" w:cstheme="majorHAnsi"/>
-                <w:sz w:val="22"/>
-                <w:szCs w:val="22"/>
-                <w:highlight w:val="yellow"/>
-              </w:rPr>
-              <w:t>}</w:t>
+              <w:t>${forfaitDeplacement}</w:t>
             </w:r>
             <w:r>
               <w:rPr>
@@ -10648,27 +10337,7 @@
                 <w:szCs w:val="22"/>
                 <w:highlight w:val="yellow"/>
               </w:rPr>
-              <w:t>${</w:t>
-            </w:r>
-            <w:proofErr w:type="spellStart"/>
-            <w:r>
-              <w:rPr>
-                <w:rFonts w:asciiTheme="majorHAnsi" w:hAnsiTheme="majorHAnsi" w:cstheme="majorHAnsi"/>
-                <w:sz w:val="22"/>
-                <w:szCs w:val="22"/>
-                <w:highlight w:val="yellow"/>
-              </w:rPr>
-              <w:t>forfaitDeplacement</w:t>
-            </w:r>
-            <w:proofErr w:type="spellEnd"/>
-            <w:r>
-              <w:rPr>
-                <w:rFonts w:asciiTheme="majorHAnsi" w:hAnsiTheme="majorHAnsi" w:cstheme="majorHAnsi"/>
-                <w:sz w:val="22"/>
-                <w:szCs w:val="22"/>
-                <w:highlight w:val="yellow"/>
-              </w:rPr>
-              <w:t>}</w:t>
+              <w:t>${forfaitDeplacement}</w:t>
             </w:r>
             <w:r>
               <w:rPr>
@@ -10815,27 +10484,7 @@
                 <w:szCs w:val="22"/>
                 <w:highlight w:val="yellow"/>
               </w:rPr>
-              <w:t>${</w:t>
-            </w:r>
-            <w:proofErr w:type="spellStart"/>
-            <w:r>
-              <w:rPr>
-                <w:rFonts w:asciiTheme="majorHAnsi" w:hAnsiTheme="majorHAnsi" w:cstheme="majorHAnsi"/>
-                <w:sz w:val="22"/>
-                <w:szCs w:val="22"/>
-                <w:highlight w:val="yellow"/>
-              </w:rPr>
-              <w:t>forfaitDeplacement</w:t>
-            </w:r>
-            <w:proofErr w:type="spellEnd"/>
-            <w:r>
-              <w:rPr>
-                <w:rFonts w:asciiTheme="majorHAnsi" w:hAnsiTheme="majorHAnsi" w:cstheme="majorHAnsi"/>
-                <w:sz w:val="22"/>
-                <w:szCs w:val="22"/>
-                <w:highlight w:val="yellow"/>
-              </w:rPr>
-              <w:t>}</w:t>
+              <w:t>${forfaitDeplacement}</w:t>
             </w:r>
             <w:r>
               <w:rPr>
@@ -10980,27 +10629,7 @@
                 <w:szCs w:val="22"/>
                 <w:highlight w:val="yellow"/>
               </w:rPr>
-              <w:t>${</w:t>
-            </w:r>
-            <w:proofErr w:type="spellStart"/>
-            <w:r>
-              <w:rPr>
-                <w:rFonts w:asciiTheme="majorHAnsi" w:hAnsiTheme="majorHAnsi" w:cstheme="majorHAnsi"/>
-                <w:sz w:val="22"/>
-                <w:szCs w:val="22"/>
-                <w:highlight w:val="yellow"/>
-              </w:rPr>
-              <w:t>forfaitDeplacement</w:t>
-            </w:r>
-            <w:proofErr w:type="spellEnd"/>
-            <w:r>
-              <w:rPr>
-                <w:rFonts w:asciiTheme="majorHAnsi" w:hAnsiTheme="majorHAnsi" w:cstheme="majorHAnsi"/>
-                <w:sz w:val="22"/>
-                <w:szCs w:val="22"/>
-                <w:highlight w:val="yellow"/>
-              </w:rPr>
-              <w:t>}</w:t>
+              <w:t>${forfaitDeplacement}</w:t>
             </w:r>
             <w:r>
               <w:rPr>
@@ -11147,27 +10776,7 @@
                 <w:szCs w:val="22"/>
                 <w:highlight w:val="yellow"/>
               </w:rPr>
-              <w:t>${</w:t>
-            </w:r>
-            <w:proofErr w:type="spellStart"/>
-            <w:r>
-              <w:rPr>
-                <w:rFonts w:asciiTheme="majorHAnsi" w:hAnsiTheme="majorHAnsi" w:cstheme="majorHAnsi"/>
-                <w:sz w:val="22"/>
-                <w:szCs w:val="22"/>
-                <w:highlight w:val="yellow"/>
-              </w:rPr>
-              <w:t>forfaitDeplacement</w:t>
-            </w:r>
-            <w:proofErr w:type="spellEnd"/>
-            <w:r>
-              <w:rPr>
-                <w:rFonts w:asciiTheme="majorHAnsi" w:hAnsiTheme="majorHAnsi" w:cstheme="majorHAnsi"/>
-                <w:sz w:val="22"/>
-                <w:szCs w:val="22"/>
-                <w:highlight w:val="yellow"/>
-              </w:rPr>
-              <w:t>}</w:t>
+              <w:t>${forfaitDeplacement}</w:t>
             </w:r>
             <w:r>
               <w:rPr>
@@ -11307,18 +10916,8 @@
                 <w:sz w:val="22"/>
                 <w:szCs w:val="22"/>
               </w:rPr>
-              <w:t xml:space="preserve">Taux MO horaire </w:t>
-            </w:r>
-            <w:proofErr w:type="gramStart"/>
-            <w:r>
-              <w:rPr>
-                <w:rFonts w:asciiTheme="majorHAnsi" w:hAnsiTheme="majorHAnsi" w:cstheme="majorHAnsi"/>
-                <w:sz w:val="22"/>
-                <w:szCs w:val="22"/>
-              </w:rPr>
-              <w:t>H.T</w:t>
-            </w:r>
-            <w:proofErr w:type="gramEnd"/>
+              <w:t>Taux MO horaire H.T</w:t>
+            </w:r>
           </w:p>
         </w:tc>
         <w:tc>
@@ -12397,29 +11996,7 @@
           <w:szCs w:val="22"/>
           <w:highlight w:val="yellow"/>
         </w:rPr>
-        <w:t>${</w:t>
-      </w:r>
-      <w:proofErr w:type="spellStart"/>
-      <w:r>
-        <w:rPr>
-          <w:rFonts w:asciiTheme="majorHAnsi" w:hAnsiTheme="majorHAnsi" w:cstheme="majorHAnsi"/>
-          <w:b/>
-          <w:bCs/>
-          <w:szCs w:val="22"/>
-          <w:highlight w:val="yellow"/>
-        </w:rPr>
-        <w:t>agency_mail</w:t>
-      </w:r>
-      <w:proofErr w:type="spellEnd"/>
-      <w:r>
-        <w:rPr>
-          <w:rFonts w:asciiTheme="majorHAnsi" w:hAnsiTheme="majorHAnsi" w:cstheme="majorHAnsi"/>
-          <w:b/>
-          <w:bCs/>
-          <w:szCs w:val="22"/>
-          <w:highlight w:val="yellow"/>
-        </w:rPr>
-        <w:t>}</w:t>
+        <w:t>${agency_mail}</w:t>
       </w:r>
     </w:p>
     <w:p>
@@ -13386,23 +12963,7 @@
           <w:rFonts w:asciiTheme="majorHAnsi" w:hAnsiTheme="majorHAnsi" w:cstheme="majorHAnsi"/>
           <w:szCs w:val="22"/>
         </w:rPr>
-        <w:t xml:space="preserve">Respecter la réglementation en vigueur et à venir relative aux </w:t>
-      </w:r>
-      <w:proofErr w:type="spellStart"/>
-      <w:r>
-        <w:rPr>
-          <w:rFonts w:asciiTheme="majorHAnsi" w:hAnsiTheme="majorHAnsi" w:cstheme="majorHAnsi"/>
-          <w:szCs w:val="22"/>
-        </w:rPr>
-        <w:t>Equipements</w:t>
-      </w:r>
-      <w:proofErr w:type="spellEnd"/>
-      <w:r>
-        <w:rPr>
-          <w:rFonts w:asciiTheme="majorHAnsi" w:hAnsiTheme="majorHAnsi" w:cstheme="majorHAnsi"/>
-          <w:szCs w:val="22"/>
-        </w:rPr>
-        <w:t xml:space="preserve"> Sous Pression et toute autre réglementation en vigueur durant l’exécution du Contrat portant sur l’entretien de ses équipements ;  </w:t>
+        <w:t xml:space="preserve">Respecter la réglementation en vigueur et à venir relative aux Equipements Sous Pression et toute autre réglementation en vigueur durant l’exécution du Contrat portant sur l’entretien de ses équipements ;  </w:t>
       </w:r>
     </w:p>
     <w:p>
@@ -16649,27 +16210,7 @@
           <w:szCs w:val="22"/>
           <w:highlight w:val="yellow"/>
         </w:rPr>
-        <w:t>…</w:t>
-      </w:r>
-      <w:proofErr w:type="gramStart"/>
-      <w:r>
-        <w:rPr>
-          <w:rFonts w:asciiTheme="majorHAnsi" w:hAnsiTheme="majorHAnsi" w:cstheme="majorHAnsi"/>
-          <w:sz w:val="22"/>
-          <w:szCs w:val="22"/>
-          <w:highlight w:val="yellow"/>
-        </w:rPr>
-        <w:t>…….</w:t>
-      </w:r>
-      <w:proofErr w:type="gramEnd"/>
-      <w:r>
-        <w:rPr>
-          <w:rFonts w:asciiTheme="majorHAnsi" w:hAnsiTheme="majorHAnsi" w:cstheme="majorHAnsi"/>
-          <w:sz w:val="22"/>
-          <w:szCs w:val="22"/>
-          <w:highlight w:val="yellow"/>
-        </w:rPr>
-        <w:t>.</w:t>
+        <w:t>………..</w:t>
       </w:r>
       <w:r>
         <w:rPr>
@@ -16745,16 +16286,7 @@
           <w:sz w:val="22"/>
           <w:szCs w:val="22"/>
         </w:rPr>
-        <w:t>Qualité</w:t>
-      </w:r>
-      <w:proofErr w:type="gramStart"/>
-      <w:r>
-        <w:rPr>
-          <w:rFonts w:asciiTheme="majorHAnsi" w:hAnsiTheme="majorHAnsi" w:cstheme="majorHAnsi"/>
-          <w:sz w:val="22"/>
-          <w:szCs w:val="22"/>
-        </w:rPr>
-        <w:t> :</w:t>
+        <w:t>Qualité :</w:t>
       </w:r>
       <w:r>
         <w:rPr>
@@ -16763,17 +16295,7 @@
           <w:szCs w:val="22"/>
           <w:highlight w:val="yellow"/>
         </w:rPr>
-        <w:t>…</w:t>
-      </w:r>
-      <w:proofErr w:type="gramEnd"/>
-      <w:r>
-        <w:rPr>
-          <w:rFonts w:asciiTheme="majorHAnsi" w:hAnsiTheme="majorHAnsi" w:cstheme="majorHAnsi"/>
-          <w:sz w:val="22"/>
-          <w:szCs w:val="22"/>
-          <w:highlight w:val="yellow"/>
-        </w:rPr>
-        <w:t>……..</w:t>
+        <w:t>………..</w:t>
       </w:r>
       <w:r>
         <w:rPr>
@@ -17438,23 +16960,13 @@
                 <w:bCs/>
               </w:rPr>
             </w:pPr>
-            <w:proofErr w:type="gramStart"/>
             <w:r>
               <w:rPr>
                 <w:rFonts w:asciiTheme="majorHAnsi" w:hAnsiTheme="majorHAnsi" w:cstheme="majorHAnsi"/>
                 <w:b/>
                 <w:bCs/>
               </w:rPr>
-              <w:t>Date:</w:t>
-            </w:r>
-            <w:proofErr w:type="gramEnd"/>
-            <w:r>
-              <w:rPr>
-                <w:rFonts w:asciiTheme="majorHAnsi" w:hAnsiTheme="majorHAnsi" w:cstheme="majorHAnsi"/>
-                <w:b/>
-                <w:bCs/>
-              </w:rPr>
-              <w:t xml:space="preserve">                   </w:t>
+              <w:t xml:space="preserve">Date:                   </w:t>
             </w:r>
           </w:p>
         </w:tc>
@@ -17480,23 +16992,13 @@
                 <w:bCs/>
               </w:rPr>
             </w:pPr>
-            <w:proofErr w:type="gramStart"/>
             <w:r>
               <w:rPr>
                 <w:rFonts w:asciiTheme="majorHAnsi" w:hAnsiTheme="majorHAnsi" w:cstheme="majorHAnsi"/>
                 <w:b/>
                 <w:bCs/>
               </w:rPr>
-              <w:t>Client:</w:t>
-            </w:r>
-            <w:proofErr w:type="gramEnd"/>
-            <w:r>
-              <w:rPr>
-                <w:rFonts w:asciiTheme="majorHAnsi" w:hAnsiTheme="majorHAnsi" w:cstheme="majorHAnsi"/>
-                <w:b/>
-                <w:bCs/>
-              </w:rPr>
-              <w:t xml:space="preserve">                                                                                               </w:t>
+              <w:t xml:space="preserve">Client:                                                                                               </w:t>
             </w:r>
           </w:p>
         </w:tc>
@@ -17526,23 +17028,13 @@
                 <w:bCs/>
               </w:rPr>
             </w:pPr>
-            <w:proofErr w:type="gramStart"/>
             <w:r>
               <w:rPr>
                 <w:rFonts w:asciiTheme="majorHAnsi" w:hAnsiTheme="majorHAnsi" w:cstheme="majorHAnsi"/>
                 <w:b/>
                 <w:bCs/>
               </w:rPr>
-              <w:t>Intervenant:</w:t>
-            </w:r>
-            <w:proofErr w:type="gramEnd"/>
-            <w:r>
-              <w:rPr>
-                <w:rFonts w:asciiTheme="majorHAnsi" w:hAnsiTheme="majorHAnsi" w:cstheme="majorHAnsi"/>
-                <w:b/>
-                <w:bCs/>
-              </w:rPr>
-              <w:t xml:space="preserve">                                                                                   </w:t>
+              <w:t xml:space="preserve">Intervenant:                                                                                   </w:t>
             </w:r>
           </w:p>
         </w:tc>
@@ -17601,16 +17093,8 @@
               <w:rPr>
                 <w:rFonts w:asciiTheme="majorHAnsi" w:hAnsiTheme="majorHAnsi" w:cstheme="majorHAnsi"/>
               </w:rPr>
-              <w:t>Contrat N</w:t>
-            </w:r>
-            <w:proofErr w:type="gramStart"/>
-            <w:r>
-              <w:rPr>
-                <w:rFonts w:asciiTheme="majorHAnsi" w:hAnsiTheme="majorHAnsi" w:cstheme="majorHAnsi"/>
-              </w:rPr>
-              <w:t>°:</w:t>
-            </w:r>
-            <w:proofErr w:type="gramEnd"/>
+              <w:t>Contrat N°:</w:t>
+            </w:r>
           </w:p>
         </w:tc>
         <w:tc>
@@ -19967,7 +19451,6 @@
                 <w:color w:val="00B050"/>
               </w:rPr>
             </w:pPr>
-            <w:proofErr w:type="spellStart"/>
             <w:r>
               <w:rPr>
                 <w:rFonts w:asciiTheme="majorHAnsi" w:hAnsiTheme="majorHAnsi" w:cstheme="majorHAnsi"/>
@@ -19975,7 +19458,6 @@
               </w:rPr>
               <w:t>Electrique</w:t>
             </w:r>
-            <w:proofErr w:type="spellEnd"/>
           </w:p>
         </w:tc>
         <w:tc>
@@ -21453,17 +20935,8 @@
                                 <w:b/>
                                 <w:color w:val="auto"/>
                               </w:rPr>
-                              <w:t xml:space="preserve">1 Route de </w:t>
+                              <w:t>1 Route de Gisy</w:t>
                             </w:r>
-                            <w:proofErr w:type="spellStart"/>
-                            <w:r>
-                              <w:rPr>
-                                <w:b/>
-                                <w:color w:val="auto"/>
-                              </w:rPr>
-                              <w:t>Gisy</w:t>
-                            </w:r>
-                            <w:proofErr w:type="spellEnd"/>
                           </w:p>
                           <w:p>
                             <w:pPr>
@@ -21473,21 +20946,12 @@
                                 <w:color w:val="auto"/>
                               </w:rPr>
                             </w:pPr>
-                            <w:proofErr w:type="spellStart"/>
                             <w:r>
                               <w:rPr>
                                 <w:b/>
                                 <w:color w:val="auto"/>
                               </w:rPr>
-                              <w:t>Burospace</w:t>
-                            </w:r>
-                            <w:proofErr w:type="spellEnd"/>
-                            <w:r>
-                              <w:rPr>
-                                <w:b/>
-                                <w:color w:val="auto"/>
-                              </w:rPr>
-                              <w:t xml:space="preserve"> – Bât 4Bis</w:t>
+                              <w:t>Burospace – Bât 4Bis</w:t>
                             </w:r>
                           </w:p>
                           <w:p>
@@ -22550,21 +22014,7 @@
                               <w:rPr>
                                 <w:color w:val="auto"/>
                               </w:rPr>
-                              <w:t xml:space="preserve"> N° de </w:t>
-                            </w:r>
-                            <w:proofErr w:type="gramStart"/>
-                            <w:r>
-                              <w:rPr>
-                                <w:color w:val="auto"/>
-                              </w:rPr>
-                              <w:t>contrat  (</w:t>
-                            </w:r>
-                            <w:proofErr w:type="gramEnd"/>
-                            <w:r>
-                              <w:rPr>
-                                <w:color w:val="auto"/>
-                              </w:rPr>
-                              <w:t>optionnel) : _____________________________________________</w:t>
+                              <w:t xml:space="preserve"> N° de contrat  (optionnel) : _____________________________________________</w:t>
                             </w:r>
                           </w:p>
                           <w:p>
@@ -23398,27 +22848,7 @@
           <w:sz w:val="22"/>
           <w:szCs w:val="22"/>
         </w:rPr>
-        <w:t>…………………………</w:t>
-      </w:r>
-      <w:proofErr w:type="gramStart"/>
-      <w:r>
-        <w:rPr>
-          <w:rFonts w:asciiTheme="majorHAnsi" w:hAnsiTheme="majorHAnsi" w:cstheme="majorHAnsi"/>
-          <w:color w:val="auto"/>
-          <w:sz w:val="22"/>
-          <w:szCs w:val="22"/>
-        </w:rPr>
-        <w:t>…….</w:t>
-      </w:r>
-      <w:proofErr w:type="gramEnd"/>
-      <w:r>
-        <w:rPr>
-          <w:rFonts w:asciiTheme="majorHAnsi" w:hAnsiTheme="majorHAnsi" w:cstheme="majorHAnsi"/>
-          <w:color w:val="auto"/>
-          <w:sz w:val="22"/>
-          <w:szCs w:val="22"/>
-        </w:rPr>
-        <w:t>.……………….</w:t>
+        <w:t>………………………………..……………….</w:t>
       </w:r>
     </w:p>
     <w:p>
@@ -26137,14 +25567,14 @@
         <v:path o:extrusionok="f" gradientshapeok="t" o:connecttype="rect"/>
         <o:lock v:ext="edit" aspectratio="t"/>
       </v:shapetype>
-      <v:shape id="_x0000_i1036" type="#_x0000_t75" style="width:4.5pt;height:6.75pt" o:bullet="t">
+      <v:shape id="_x0000_i1058" type="#_x0000_t75" style="width:4.5pt;height:6.75pt" o:bullet="t">
         <v:imagedata r:id="rId1" o:title=""/>
       </v:shape>
     </w:pict>
   </w:numPicBullet>
   <w:numPicBullet w:numPicBulletId="1">
     <w:pict>
-      <v:shape id="_x0000_i1037" type="#_x0000_t75" style="width:11.25pt;height:11.25pt" o:bullet="t">
+      <v:shape id="_x0000_i1059" type="#_x0000_t75" style="width:11.25pt;height:11.25pt" o:bullet="t">
         <v:imagedata r:id="rId2" o:title="msoB89C"/>
       </v:shape>
     </w:pict>
@@ -33986,6 +33416,30 @@
 </file>
 
 <file path=customXml/item1.xml><?xml version="1.0" encoding="utf-8"?>
+<?mso-contentType ?>
+<FormTemplates xmlns="http://schemas.microsoft.com/sharepoint/v3/contenttype/forms">
+  <Display>DocumentLibraryForm</Display>
+  <Edit>DocumentLibraryForm</Edit>
+  <New>DocumentLibraryForm</New>
+</FormTemplates>
+</file>
+
+<file path=customXml/item2.xml><?xml version="1.0" encoding="utf-8"?>
+<p:properties xmlns:p="http://schemas.microsoft.com/office/2006/metadata/properties" xmlns:xsi="http://www.w3.org/2001/XMLSchema-instance" xmlns:pc="http://schemas.microsoft.com/office/infopath/2007/PartnerControls">
+  <documentManagement>
+    <TaxCatchAll xmlns="eac839f9-9a83-47fe-be05-fd01e73819d2" xsi:nil="true"/>
+    <lcf76f155ced4ddcb4097134ff3c332f xmlns="85a0121b-fcc6-457e-a5b5-b11cb49ddf38">
+      <Terms xmlns="http://schemas.microsoft.com/office/infopath/2007/PartnerControls"/>
+    </lcf76f155ced4ddcb4097134ff3c332f>
+  </documentManagement>
+</p:properties>
+</file>
+
+<file path=customXml/item3.xml><?xml version="1.0" encoding="utf-8"?>
+<b:Sources xmlns:b="http://schemas.openxmlformats.org/officeDocument/2006/bibliography" xmlns="http://schemas.openxmlformats.org/officeDocument/2006/bibliography" SelectedStyle="\APASixthEditionOfficeOnline.xsl" StyleName="APA" Version="6"/>
+</file>
+
+<file path=customXml/item4.xml><?xml version="1.0" encoding="utf-8"?>
 <ct:contentTypeSchema xmlns:ct="http://schemas.microsoft.com/office/2006/metadata/contentType" xmlns:ma="http://schemas.microsoft.com/office/2006/metadata/properties/metaAttributes" ct:_="" ma:_="" ma:contentTypeName="Document" ma:contentTypeID="0x0101009A48164D7D65854B905EED1564EB77BA" ma:contentTypeVersion="17" ma:contentTypeDescription="Crée un document." ma:contentTypeScope="" ma:versionID="372b9616908911e5b95693d7b75d97b6">
   <xsd:schema xmlns:xsd="http://www.w3.org/2001/XMLSchema" xmlns:xs="http://www.w3.org/2001/XMLSchema" xmlns:p="http://schemas.microsoft.com/office/2006/metadata/properties" xmlns:ns2="85a0121b-fcc6-457e-a5b5-b11cb49ddf38" xmlns:ns3="eac839f9-9a83-47fe-be05-fd01e73819d2" targetNamespace="http://schemas.microsoft.com/office/2006/metadata/properties" ma:root="true" ma:fieldsID="f7f296dd0740e44032f9b851b79534c3" ns2:_="" ns3:_="">
     <xsd:import namespace="85a0121b-fcc6-457e-a5b5-b11cb49ddf38"/>
@@ -34234,31 +33688,34 @@
 </ct:contentTypeSchema>
 </file>
 
-<file path=customXml/item2.xml><?xml version="1.0" encoding="utf-8"?>
-<b:Sources xmlns:b="http://schemas.openxmlformats.org/officeDocument/2006/bibliography" xmlns="http://schemas.openxmlformats.org/officeDocument/2006/bibliography" SelectedStyle="\APASixthEditionOfficeOnline.xsl" StyleName="APA" Version="6"/>
+<file path=customXml/itemProps1.xml><?xml version="1.0" encoding="utf-8"?>
+<ds:datastoreItem xmlns:ds="http://schemas.openxmlformats.org/officeDocument/2006/customXml" ds:itemID="{C4FBA44F-11AF-45CD-B937-D9F890E35781}">
+  <ds:schemaRefs>
+    <ds:schemaRef ds:uri="http://schemas.microsoft.com/sharepoint/v3/contenttype/forms"/>
+  </ds:schemaRefs>
+</ds:datastoreItem>
 </file>
 
-<file path=customXml/item3.xml><?xml version="1.0" encoding="utf-8"?>
-<p:properties xmlns:p="http://schemas.microsoft.com/office/2006/metadata/properties" xmlns:xsi="http://www.w3.org/2001/XMLSchema-instance" xmlns:pc="http://schemas.microsoft.com/office/infopath/2007/PartnerControls">
-  <documentManagement>
-    <TaxCatchAll xmlns="eac839f9-9a83-47fe-be05-fd01e73819d2" xsi:nil="true"/>
-    <lcf76f155ced4ddcb4097134ff3c332f xmlns="85a0121b-fcc6-457e-a5b5-b11cb49ddf38">
-      <Terms xmlns="http://schemas.microsoft.com/office/infopath/2007/PartnerControls"/>
-    </lcf76f155ced4ddcb4097134ff3c332f>
-  </documentManagement>
-</p:properties>
+<file path=customXml/itemProps2.xml><?xml version="1.0" encoding="utf-8"?>
+<ds:datastoreItem xmlns:ds="http://schemas.openxmlformats.org/officeDocument/2006/customXml" ds:itemID="{EB3309FF-AB7B-473E-919E-5C1D62763162}">
+  <ds:schemaRefs>
+    <ds:schemaRef ds:uri="http://schemas.microsoft.com/office/2006/metadata/properties"/>
+    <ds:schemaRef ds:uri="http://schemas.microsoft.com/office/infopath/2007/PartnerControls"/>
+    <ds:schemaRef ds:uri="eac839f9-9a83-47fe-be05-fd01e73819d2"/>
+    <ds:schemaRef ds:uri="85a0121b-fcc6-457e-a5b5-b11cb49ddf38"/>
+  </ds:schemaRefs>
+</ds:datastoreItem>
 </file>
 
-<file path=customXml/item4.xml><?xml version="1.0" encoding="utf-8"?>
-<?mso-contentType ?>
-<FormTemplates xmlns="http://schemas.microsoft.com/sharepoint/v3/contenttype/forms">
-  <Display>DocumentLibraryForm</Display>
-  <Edit>DocumentLibraryForm</Edit>
-  <New>DocumentLibraryForm</New>
-</FormTemplates>
+<file path=customXml/itemProps3.xml><?xml version="1.0" encoding="utf-8"?>
+<ds:datastoreItem xmlns:ds="http://schemas.openxmlformats.org/officeDocument/2006/customXml" ds:itemID="{E40F0A72-988B-4044-9324-A70F8054B331}">
+  <ds:schemaRefs>
+    <ds:schemaRef ds:uri="http://schemas.openxmlformats.org/officeDocument/2006/bibliography"/>
+  </ds:schemaRefs>
+</ds:datastoreItem>
 </file>
 
-<file path=customXml/itemProps1.xml><?xml version="1.0" encoding="utf-8"?>
+<file path=customXml/itemProps4.xml><?xml version="1.0" encoding="utf-8"?>
 <ds:datastoreItem xmlns:ds="http://schemas.openxmlformats.org/officeDocument/2006/customXml" ds:itemID="{B96660D0-86C9-4B9F-8172-4C3807D41E88}">
   <ds:schemaRefs>
     <ds:schemaRef ds:uri="http://schemas.microsoft.com/office/2006/metadata/contentType"/>
@@ -34275,31 +33732,4 @@
     <ds:schemaRef ds:uri="http://schemas.microsoft.com/internal/obd"/>
   </ds:schemaRefs>
 </ds:datastoreItem>
-</file>
-
-<file path=customXml/itemProps2.xml><?xml version="1.0" encoding="utf-8"?>
-<ds:datastoreItem xmlns:ds="http://schemas.openxmlformats.org/officeDocument/2006/customXml" ds:itemID="{E40F0A72-988B-4044-9324-A70F8054B331}">
-  <ds:schemaRefs>
-    <ds:schemaRef ds:uri="http://schemas.openxmlformats.org/officeDocument/2006/bibliography"/>
-  </ds:schemaRefs>
-</ds:datastoreItem>
-</file>
-
-<file path=customXml/itemProps3.xml><?xml version="1.0" encoding="utf-8"?>
-<ds:datastoreItem xmlns:ds="http://schemas.openxmlformats.org/officeDocument/2006/customXml" ds:itemID="{EB3309FF-AB7B-473E-919E-5C1D62763162}">
-  <ds:schemaRefs>
-    <ds:schemaRef ds:uri="http://schemas.microsoft.com/office/2006/metadata/properties"/>
-    <ds:schemaRef ds:uri="http://schemas.microsoft.com/office/infopath/2007/PartnerControls"/>
-    <ds:schemaRef ds:uri="eac839f9-9a83-47fe-be05-fd01e73819d2"/>
-    <ds:schemaRef ds:uri="85a0121b-fcc6-457e-a5b5-b11cb49ddf38"/>
-  </ds:schemaRefs>
-</ds:datastoreItem>
-</file>
-
-<file path=customXml/itemProps4.xml><?xml version="1.0" encoding="utf-8"?>
-<ds:datastoreItem xmlns:ds="http://schemas.openxmlformats.org/officeDocument/2006/customXml" ds:itemID="{C4FBA44F-11AF-45CD-B937-D9F890E35781}">
-  <ds:schemaRefs>
-    <ds:schemaRef ds:uri="http://schemas.microsoft.com/sharepoint/v3/contenttype/forms"/>
-  </ds:schemaRefs>
-</ds:datastoreItem>
 </file>
</xml_diff>

<commit_message>
Fill forfaitDeplacement based on distance, missing IDF case
</commit_message>
<xml_diff>
--- a/docxFiles/gold.docx
+++ b/docxFiles/gold.docx
@@ -804,25 +804,7 @@
                           <w:b/>
                           <w:sz w:val="27"/>
                         </w:rPr>
-                        <w:t>${</w:t>
-                      </w:r>
-                      <w:proofErr w:type="spellStart"/>
-                      <w:r>
-                        <w:rPr>
-                          <w:rFonts w:asciiTheme="majorHAnsi" w:hAnsiTheme="majorHAnsi" w:cstheme="majorHAnsi"/>
-                          <w:b/>
-                          <w:sz w:val="27"/>
-                        </w:rPr>
-                        <w:t>agency_name</w:t>
-                      </w:r>
-                      <w:proofErr w:type="spellEnd"/>
-                      <w:r>
-                        <w:rPr>
-                          <w:rFonts w:asciiTheme="majorHAnsi" w:hAnsiTheme="majorHAnsi" w:cstheme="majorHAnsi"/>
-                          <w:b/>
-                          <w:sz w:val="27"/>
-                        </w:rPr>
-                        <w:t>}</w:t>
+                        <w:t>${agency_name}</w:t>
                       </w:r>
                     </w:p>
                     <w:p>
@@ -842,25 +824,7 @@
                           <w:b/>
                           <w:sz w:val="27"/>
                         </w:rPr>
-                        <w:t>${</w:t>
-                      </w:r>
-                      <w:proofErr w:type="spellStart"/>
-                      <w:r>
-                        <w:rPr>
-                          <w:rFonts w:asciiTheme="majorHAnsi" w:hAnsiTheme="majorHAnsi" w:cstheme="majorHAnsi"/>
-                          <w:b/>
-                          <w:sz w:val="27"/>
-                        </w:rPr>
-                        <w:t>agency_address</w:t>
-                      </w:r>
-                      <w:proofErr w:type="spellEnd"/>
-                      <w:r>
-                        <w:rPr>
-                          <w:rFonts w:asciiTheme="majorHAnsi" w:hAnsiTheme="majorHAnsi" w:cstheme="majorHAnsi"/>
-                          <w:b/>
-                          <w:sz w:val="27"/>
-                        </w:rPr>
-                        <w:t>}</w:t>
+                        <w:t>${agency_address}</w:t>
                       </w:r>
                     </w:p>
                     <w:p>
@@ -1310,15 +1274,7 @@
                           <w:rFonts w:ascii="Carlito"/>
                           <w:lang w:val="en-US"/>
                         </w:rPr>
-                        <w:t>${</w:t>
-                      </w:r>
-                      <w:proofErr w:type="spellStart"/>
-                      <w:r>
-                        <w:rPr>
-                          <w:rFonts w:ascii="Carlito"/>
-                          <w:lang w:val="en-US"/>
-                        </w:rPr>
-                        <w:t>client_</w:t>
+                        <w:t>${client_</w:t>
                       </w:r>
                       <w:r>
                         <w:rPr>
@@ -1327,7 +1283,6 @@
                         </w:rPr>
                         <w:t>name</w:t>
                       </w:r>
-                      <w:proofErr w:type="spellEnd"/>
                       <w:r>
                         <w:rPr>
                           <w:rFonts w:ascii="Carlito"/>
@@ -1376,39 +1331,7 @@
                           <w:rFonts w:ascii="Carlito"/>
                           <w:lang w:val="en-US"/>
                         </w:rPr>
-                        <w:t>${</w:t>
-                      </w:r>
-                      <w:proofErr w:type="spellStart"/>
-                      <w:r>
-                        <w:rPr>
-                          <w:rFonts w:ascii="Carlito"/>
-                          <w:lang w:val="en-US"/>
-                        </w:rPr>
-                        <w:t>client_cp</w:t>
-                      </w:r>
-                      <w:proofErr w:type="spellEnd"/>
-                      <w:r>
-                        <w:rPr>
-                          <w:rFonts w:ascii="Carlito"/>
-                          <w:lang w:val="en-US"/>
-                        </w:rPr>
-                        <w:t>}, ${</w:t>
-                      </w:r>
-                      <w:proofErr w:type="spellStart"/>
-                      <w:r>
-                        <w:rPr>
-                          <w:rFonts w:ascii="Carlito"/>
-                          <w:lang w:val="en-US"/>
-                        </w:rPr>
-                        <w:t>client_city</w:t>
-                      </w:r>
-                      <w:proofErr w:type="spellEnd"/>
-                      <w:r>
-                        <w:rPr>
-                          <w:rFonts w:ascii="Carlito"/>
-                          <w:lang w:val="en-US"/>
-                        </w:rPr>
-                        <w:t>}</w:t>
+                        <w:t>${client_cp}, ${client_city}</w:t>
                       </w:r>
                     </w:p>
                   </w:txbxContent>
@@ -9070,27 +8993,7 @@
                 <w:szCs w:val="22"/>
                 <w:highlight w:val="yellow"/>
               </w:rPr>
-              <w:t>${</w:t>
-            </w:r>
-            <w:r>
-              <w:rPr>
-                <w:rFonts w:asciiTheme="majorHAnsi" w:hAnsiTheme="majorHAnsi" w:cstheme="majorHAnsi"/>
-                <w:b/>
-                <w:sz w:val="22"/>
-                <w:szCs w:val="22"/>
-                <w:highlight w:val="yellow"/>
-              </w:rPr>
-              <w:t>astreinte</w:t>
-            </w:r>
-            <w:r>
-              <w:rPr>
-                <w:rFonts w:asciiTheme="majorHAnsi" w:hAnsiTheme="majorHAnsi" w:cstheme="majorHAnsi"/>
-                <w:b/>
-                <w:sz w:val="22"/>
-                <w:szCs w:val="22"/>
-                <w:highlight w:val="yellow"/>
-              </w:rPr>
-              <w:t>}</w:t>
+              <w:t>${astreinte}</w:t>
             </w:r>
           </w:p>
         </w:tc>
@@ -9246,27 +9149,7 @@
                 <w:szCs w:val="22"/>
                 <w:highlight w:val="yellow"/>
               </w:rPr>
-              <w:t>${</w:t>
-            </w:r>
-            <w:r>
-              <w:rPr>
-                <w:rFonts w:asciiTheme="majorHAnsi" w:hAnsiTheme="majorHAnsi" w:cstheme="majorHAnsi"/>
-                <w:b/>
-                <w:sz w:val="22"/>
-                <w:szCs w:val="22"/>
-                <w:highlight w:val="yellow"/>
-              </w:rPr>
-              <w:t>extranet</w:t>
-            </w:r>
-            <w:r>
-              <w:rPr>
-                <w:rFonts w:asciiTheme="majorHAnsi" w:hAnsiTheme="majorHAnsi" w:cstheme="majorHAnsi"/>
-                <w:b/>
-                <w:sz w:val="22"/>
-                <w:szCs w:val="22"/>
-                <w:highlight w:val="yellow"/>
-              </w:rPr>
-              <w:t>}</w:t>
+              <w:t>${extranet}</w:t>
             </w:r>
           </w:p>
         </w:tc>
@@ -9426,7 +9309,7 @@
     </w:p>
     <w:tbl>
       <w:tblPr>
-        <w:tblW w:w="9845" w:type="dxa"/>
+        <w:tblW w:w="10032" w:type="dxa"/>
         <w:tblCellMar>
           <w:left w:w="70" w:type="dxa"/>
           <w:right w:w="70" w:type="dxa"/>
@@ -9555,7 +9438,7 @@
         </w:tc>
         <w:tc>
           <w:tcPr>
-            <w:tcW w:w="1923" w:type="dxa"/>
+            <w:tcW w:w="2110" w:type="dxa"/>
             <w:tcBorders>
               <w:top w:val="single" w:sz="8" w:space="0" w:color="auto"/>
               <w:left w:val="nil"/>
@@ -9794,7 +9677,7 @@
         </w:tc>
         <w:tc>
           <w:tcPr>
-            <w:tcW w:w="1923" w:type="dxa"/>
+            <w:tcW w:w="2110" w:type="dxa"/>
             <w:tcBorders>
               <w:top w:val="single" w:sz="8" w:space="0" w:color="auto"/>
               <w:left w:val="nil"/>
@@ -9974,26 +9857,17 @@
             <w:r>
               <w:rPr>
                 <w:rFonts w:asciiTheme="majorHAnsi" w:hAnsiTheme="majorHAnsi" w:cstheme="majorHAnsi"/>
-                <w:sz w:val="22"/>
-                <w:szCs w:val="22"/>
+                <w:sz w:val="20"/>
+                <w:szCs w:val="20"/>
                 <w:highlight w:val="yellow"/>
               </w:rPr>
-              <w:t>${forfaitDeplacement}</w:t>
-            </w:r>
-            <w:r>
-              <w:rPr>
-                <w:rFonts w:asciiTheme="majorHAnsi" w:hAnsiTheme="majorHAnsi" w:cstheme="majorHAnsi"/>
-                <w:sz w:val="22"/>
-                <w:szCs w:val="22"/>
-                <w:highlight w:val="yellow"/>
-              </w:rPr>
-              <w:t xml:space="preserve"> €</w:t>
+              <w:t>${forfaitDeplacement0} €</w:t>
             </w:r>
           </w:p>
         </w:tc>
         <w:tc>
           <w:tcPr>
-            <w:tcW w:w="1923" w:type="dxa"/>
+            <w:tcW w:w="2110" w:type="dxa"/>
             <w:vMerge w:val="restart"/>
             <w:tcBorders>
               <w:top w:val="nil"/>
@@ -10182,26 +10056,17 @@
             <w:r>
               <w:rPr>
                 <w:rFonts w:asciiTheme="majorHAnsi" w:hAnsiTheme="majorHAnsi" w:cstheme="majorHAnsi"/>
-                <w:sz w:val="22"/>
-                <w:szCs w:val="22"/>
+                <w:sz w:val="20"/>
+                <w:szCs w:val="20"/>
                 <w:highlight w:val="yellow"/>
               </w:rPr>
-              <w:t>${forfaitDeplacement}</w:t>
-            </w:r>
-            <w:r>
-              <w:rPr>
-                <w:rFonts w:asciiTheme="majorHAnsi" w:hAnsiTheme="majorHAnsi" w:cstheme="majorHAnsi"/>
-                <w:sz w:val="22"/>
-                <w:szCs w:val="22"/>
-                <w:highlight w:val="yellow"/>
-              </w:rPr>
-              <w:t xml:space="preserve"> €</w:t>
+              <w:t>${forfaitDeplacement1} €</w:t>
             </w:r>
           </w:p>
         </w:tc>
         <w:tc>
           <w:tcPr>
-            <w:tcW w:w="1923" w:type="dxa"/>
+            <w:tcW w:w="2110" w:type="dxa"/>
             <w:vMerge/>
             <w:tcBorders>
               <w:top w:val="nil"/>
@@ -10333,26 +10198,17 @@
             <w:r>
               <w:rPr>
                 <w:rFonts w:asciiTheme="majorHAnsi" w:hAnsiTheme="majorHAnsi" w:cstheme="majorHAnsi"/>
-                <w:sz w:val="22"/>
-                <w:szCs w:val="22"/>
+                <w:sz w:val="20"/>
+                <w:szCs w:val="20"/>
                 <w:highlight w:val="yellow"/>
               </w:rPr>
-              <w:t>${forfaitDeplacement}</w:t>
-            </w:r>
-            <w:r>
-              <w:rPr>
-                <w:rFonts w:asciiTheme="majorHAnsi" w:hAnsiTheme="majorHAnsi" w:cstheme="majorHAnsi"/>
-                <w:sz w:val="22"/>
-                <w:szCs w:val="22"/>
-                <w:highlight w:val="yellow"/>
-              </w:rPr>
-              <w:t xml:space="preserve"> €</w:t>
+              <w:t>${forfaitDeplacement2} €</w:t>
             </w:r>
           </w:p>
         </w:tc>
         <w:tc>
           <w:tcPr>
-            <w:tcW w:w="1923" w:type="dxa"/>
+            <w:tcW w:w="2110" w:type="dxa"/>
             <w:vMerge/>
             <w:tcBorders>
               <w:top w:val="nil"/>
@@ -10480,26 +10336,17 @@
             <w:r>
               <w:rPr>
                 <w:rFonts w:asciiTheme="majorHAnsi" w:hAnsiTheme="majorHAnsi" w:cstheme="majorHAnsi"/>
-                <w:sz w:val="22"/>
-                <w:szCs w:val="22"/>
+                <w:sz w:val="20"/>
+                <w:szCs w:val="20"/>
                 <w:highlight w:val="yellow"/>
               </w:rPr>
-              <w:t>${forfaitDeplacement}</w:t>
-            </w:r>
-            <w:r>
-              <w:rPr>
-                <w:rFonts w:asciiTheme="majorHAnsi" w:hAnsiTheme="majorHAnsi" w:cstheme="majorHAnsi"/>
-                <w:sz w:val="22"/>
-                <w:szCs w:val="22"/>
-                <w:highlight w:val="yellow"/>
-              </w:rPr>
-              <w:t xml:space="preserve"> €</w:t>
+              <w:t>${forfaitDeplacement3} €</w:t>
             </w:r>
           </w:p>
         </w:tc>
         <w:tc>
           <w:tcPr>
-            <w:tcW w:w="1923" w:type="dxa"/>
+            <w:tcW w:w="2110" w:type="dxa"/>
             <w:tcBorders>
               <w:top w:val="nil"/>
               <w:left w:val="single" w:sz="4" w:space="0" w:color="auto"/>
@@ -10625,26 +10472,17 @@
             <w:r>
               <w:rPr>
                 <w:rFonts w:asciiTheme="majorHAnsi" w:hAnsiTheme="majorHAnsi" w:cstheme="majorHAnsi"/>
-                <w:sz w:val="22"/>
-                <w:szCs w:val="22"/>
+                <w:sz w:val="20"/>
+                <w:szCs w:val="20"/>
                 <w:highlight w:val="yellow"/>
               </w:rPr>
-              <w:t>${forfaitDeplacement}</w:t>
-            </w:r>
-            <w:r>
-              <w:rPr>
-                <w:rFonts w:asciiTheme="majorHAnsi" w:hAnsiTheme="majorHAnsi" w:cstheme="majorHAnsi"/>
-                <w:sz w:val="22"/>
-                <w:szCs w:val="22"/>
-                <w:highlight w:val="yellow"/>
-              </w:rPr>
-              <w:t xml:space="preserve"> €</w:t>
+              <w:t>${forfaitDeplacement4} €</w:t>
             </w:r>
           </w:p>
         </w:tc>
         <w:tc>
           <w:tcPr>
-            <w:tcW w:w="1923" w:type="dxa"/>
+            <w:tcW w:w="2110" w:type="dxa"/>
             <w:tcBorders>
               <w:top w:val="nil"/>
               <w:left w:val="single" w:sz="4" w:space="0" w:color="auto"/>
@@ -10772,26 +10610,17 @@
             <w:r>
               <w:rPr>
                 <w:rFonts w:asciiTheme="majorHAnsi" w:hAnsiTheme="majorHAnsi" w:cstheme="majorHAnsi"/>
-                <w:sz w:val="22"/>
-                <w:szCs w:val="22"/>
+                <w:sz w:val="20"/>
+                <w:szCs w:val="20"/>
                 <w:highlight w:val="yellow"/>
               </w:rPr>
-              <w:t>${forfaitDeplacement}</w:t>
-            </w:r>
-            <w:r>
-              <w:rPr>
-                <w:rFonts w:asciiTheme="majorHAnsi" w:hAnsiTheme="majorHAnsi" w:cstheme="majorHAnsi"/>
-                <w:sz w:val="22"/>
-                <w:szCs w:val="22"/>
-                <w:highlight w:val="yellow"/>
-              </w:rPr>
-              <w:t xml:space="preserve"> €</w:t>
+              <w:t>${forfaitDeplacement5} €</w:t>
             </w:r>
           </w:p>
         </w:tc>
         <w:tc>
           <w:tcPr>
-            <w:tcW w:w="1923" w:type="dxa"/>
+            <w:tcW w:w="2110" w:type="dxa"/>
             <w:tcBorders>
               <w:top w:val="nil"/>
               <w:left w:val="single" w:sz="4" w:space="0" w:color="auto"/>
@@ -10955,7 +10784,7 @@
         </w:tc>
         <w:tc>
           <w:tcPr>
-            <w:tcW w:w="1923" w:type="dxa"/>
+            <w:tcW w:w="2110" w:type="dxa"/>
             <w:tcBorders>
               <w:top w:val="nil"/>
               <w:left w:val="nil"/>
@@ -11121,7 +10950,7 @@
         </w:tc>
         <w:tc>
           <w:tcPr>
-            <w:tcW w:w="1923" w:type="dxa"/>
+            <w:tcW w:w="2110" w:type="dxa"/>
             <w:vMerge w:val="restart"/>
             <w:tcBorders>
               <w:top w:val="nil"/>
@@ -11276,7 +11105,7 @@
         </w:tc>
         <w:tc>
           <w:tcPr>
-            <w:tcW w:w="1923" w:type="dxa"/>
+            <w:tcW w:w="2110" w:type="dxa"/>
             <w:vMerge/>
             <w:tcBorders>
               <w:top w:val="nil"/>
@@ -11420,7 +11249,7 @@
         </w:tc>
         <w:tc>
           <w:tcPr>
-            <w:tcW w:w="1923" w:type="dxa"/>
+            <w:tcW w:w="2110" w:type="dxa"/>
             <w:vMerge/>
             <w:tcBorders>
               <w:top w:val="nil"/>
@@ -21151,17 +20980,8 @@
                           <w:b/>
                           <w:color w:val="auto"/>
                         </w:rPr>
-                        <w:t xml:space="preserve">1 Route de </w:t>
+                        <w:t>1 Route de Gisy</w:t>
                       </w:r>
-                      <w:proofErr w:type="spellStart"/>
-                      <w:r>
-                        <w:rPr>
-                          <w:b/>
-                          <w:color w:val="auto"/>
-                        </w:rPr>
-                        <w:t>Gisy</w:t>
-                      </w:r>
-                      <w:proofErr w:type="spellEnd"/>
                     </w:p>
                     <w:p>
                       <w:pPr>
@@ -21171,21 +20991,12 @@
                           <w:color w:val="auto"/>
                         </w:rPr>
                       </w:pPr>
-                      <w:proofErr w:type="spellStart"/>
                       <w:r>
                         <w:rPr>
                           <w:b/>
                           <w:color w:val="auto"/>
                         </w:rPr>
-                        <w:t>Burospace</w:t>
-                      </w:r>
-                      <w:proofErr w:type="spellEnd"/>
-                      <w:r>
-                        <w:rPr>
-                          <w:b/>
-                          <w:color w:val="auto"/>
-                        </w:rPr>
-                        <w:t xml:space="preserve"> – Bât 4Bis</w:t>
+                        <w:t>Burospace – Bât 4Bis</w:t>
                       </w:r>
                     </w:p>
                     <w:p>
@@ -22271,21 +22082,7 @@
                         <w:rPr>
                           <w:color w:val="auto"/>
                         </w:rPr>
-                        <w:t xml:space="preserve"> N° de </w:t>
-                      </w:r>
-                      <w:proofErr w:type="gramStart"/>
-                      <w:r>
-                        <w:rPr>
-                          <w:color w:val="auto"/>
-                        </w:rPr>
-                        <w:t>contrat  (</w:t>
-                      </w:r>
-                      <w:proofErr w:type="gramEnd"/>
-                      <w:r>
-                        <w:rPr>
-                          <w:color w:val="auto"/>
-                        </w:rPr>
-                        <w:t>optionnel) : _____________________________________________</w:t>
+                        <w:t xml:space="preserve"> N° de contrat  (optionnel) : _____________________________________________</w:t>
                       </w:r>
                     </w:p>
                     <w:p>
@@ -25567,14 +25364,14 @@
         <v:path o:extrusionok="f" gradientshapeok="t" o:connecttype="rect"/>
         <o:lock v:ext="edit" aspectratio="t"/>
       </v:shapetype>
-      <v:shape id="_x0000_i1058" type="#_x0000_t75" style="width:4.5pt;height:6.75pt" o:bullet="t">
+      <v:shape id="_x0000_i1030" type="#_x0000_t75" style="width:4.35pt;height:6.85pt" o:bullet="t">
         <v:imagedata r:id="rId1" o:title=""/>
       </v:shape>
     </w:pict>
   </w:numPicBullet>
   <w:numPicBullet w:numPicBulletId="1">
     <w:pict>
-      <v:shape id="_x0000_i1059" type="#_x0000_t75" style="width:11.25pt;height:11.25pt" o:bullet="t">
+      <v:shape id="_x0000_i1031" type="#_x0000_t75" style="width:11.15pt;height:11.15pt" o:bullet="t">
         <v:imagedata r:id="rId2" o:title="msoB89C"/>
       </v:shape>
     </w:pict>
@@ -33425,21 +33222,6 @@
 </file>
 
 <file path=customXml/item2.xml><?xml version="1.0" encoding="utf-8"?>
-<p:properties xmlns:p="http://schemas.microsoft.com/office/2006/metadata/properties" xmlns:xsi="http://www.w3.org/2001/XMLSchema-instance" xmlns:pc="http://schemas.microsoft.com/office/infopath/2007/PartnerControls">
-  <documentManagement>
-    <TaxCatchAll xmlns="eac839f9-9a83-47fe-be05-fd01e73819d2" xsi:nil="true"/>
-    <lcf76f155ced4ddcb4097134ff3c332f xmlns="85a0121b-fcc6-457e-a5b5-b11cb49ddf38">
-      <Terms xmlns="http://schemas.microsoft.com/office/infopath/2007/PartnerControls"/>
-    </lcf76f155ced4ddcb4097134ff3c332f>
-  </documentManagement>
-</p:properties>
-</file>
-
-<file path=customXml/item3.xml><?xml version="1.0" encoding="utf-8"?>
-<b:Sources xmlns:b="http://schemas.openxmlformats.org/officeDocument/2006/bibliography" xmlns="http://schemas.openxmlformats.org/officeDocument/2006/bibliography" SelectedStyle="\APASixthEditionOfficeOnline.xsl" StyleName="APA" Version="6"/>
-</file>
-
-<file path=customXml/item4.xml><?xml version="1.0" encoding="utf-8"?>
 <ct:contentTypeSchema xmlns:ct="http://schemas.microsoft.com/office/2006/metadata/contentType" xmlns:ma="http://schemas.microsoft.com/office/2006/metadata/properties/metaAttributes" ct:_="" ma:_="" ma:contentTypeName="Document" ma:contentTypeID="0x0101009A48164D7D65854B905EED1564EB77BA" ma:contentTypeVersion="17" ma:contentTypeDescription="Crée un document." ma:contentTypeScope="" ma:versionID="372b9616908911e5b95693d7b75d97b6">
   <xsd:schema xmlns:xsd="http://www.w3.org/2001/XMLSchema" xmlns:xs="http://www.w3.org/2001/XMLSchema" xmlns:p="http://schemas.microsoft.com/office/2006/metadata/properties" xmlns:ns2="85a0121b-fcc6-457e-a5b5-b11cb49ddf38" xmlns:ns3="eac839f9-9a83-47fe-be05-fd01e73819d2" targetNamespace="http://schemas.microsoft.com/office/2006/metadata/properties" ma:root="true" ma:fieldsID="f7f296dd0740e44032f9b851b79534c3" ns2:_="" ns3:_="">
     <xsd:import namespace="85a0121b-fcc6-457e-a5b5-b11cb49ddf38"/>
@@ -33688,6 +33470,21 @@
 </ct:contentTypeSchema>
 </file>
 
+<file path=customXml/item3.xml><?xml version="1.0" encoding="utf-8"?>
+<b:Sources xmlns:b="http://schemas.openxmlformats.org/officeDocument/2006/bibliography" xmlns="http://schemas.openxmlformats.org/officeDocument/2006/bibliography" SelectedStyle="\APASixthEditionOfficeOnline.xsl" StyleName="APA" Version="6"/>
+</file>
+
+<file path=customXml/item4.xml><?xml version="1.0" encoding="utf-8"?>
+<p:properties xmlns:p="http://schemas.microsoft.com/office/2006/metadata/properties" xmlns:xsi="http://www.w3.org/2001/XMLSchema-instance" xmlns:pc="http://schemas.microsoft.com/office/infopath/2007/PartnerControls">
+  <documentManagement>
+    <TaxCatchAll xmlns="eac839f9-9a83-47fe-be05-fd01e73819d2" xsi:nil="true"/>
+    <lcf76f155ced4ddcb4097134ff3c332f xmlns="85a0121b-fcc6-457e-a5b5-b11cb49ddf38">
+      <Terms xmlns="http://schemas.microsoft.com/office/infopath/2007/PartnerControls"/>
+    </lcf76f155ced4ddcb4097134ff3c332f>
+  </documentManagement>
+</p:properties>
+</file>
+
 <file path=customXml/itemProps1.xml><?xml version="1.0" encoding="utf-8"?>
 <ds:datastoreItem xmlns:ds="http://schemas.openxmlformats.org/officeDocument/2006/customXml" ds:itemID="{C4FBA44F-11AF-45CD-B937-D9F890E35781}">
   <ds:schemaRefs>
@@ -33697,25 +33494,6 @@
 </file>
 
 <file path=customXml/itemProps2.xml><?xml version="1.0" encoding="utf-8"?>
-<ds:datastoreItem xmlns:ds="http://schemas.openxmlformats.org/officeDocument/2006/customXml" ds:itemID="{EB3309FF-AB7B-473E-919E-5C1D62763162}">
-  <ds:schemaRefs>
-    <ds:schemaRef ds:uri="http://schemas.microsoft.com/office/2006/metadata/properties"/>
-    <ds:schemaRef ds:uri="http://schemas.microsoft.com/office/infopath/2007/PartnerControls"/>
-    <ds:schemaRef ds:uri="eac839f9-9a83-47fe-be05-fd01e73819d2"/>
-    <ds:schemaRef ds:uri="85a0121b-fcc6-457e-a5b5-b11cb49ddf38"/>
-  </ds:schemaRefs>
-</ds:datastoreItem>
-</file>
-
-<file path=customXml/itemProps3.xml><?xml version="1.0" encoding="utf-8"?>
-<ds:datastoreItem xmlns:ds="http://schemas.openxmlformats.org/officeDocument/2006/customXml" ds:itemID="{E40F0A72-988B-4044-9324-A70F8054B331}">
-  <ds:schemaRefs>
-    <ds:schemaRef ds:uri="http://schemas.openxmlformats.org/officeDocument/2006/bibliography"/>
-  </ds:schemaRefs>
-</ds:datastoreItem>
-</file>
-
-<file path=customXml/itemProps4.xml><?xml version="1.0" encoding="utf-8"?>
 <ds:datastoreItem xmlns:ds="http://schemas.openxmlformats.org/officeDocument/2006/customXml" ds:itemID="{B96660D0-86C9-4B9F-8172-4C3807D41E88}">
   <ds:schemaRefs>
     <ds:schemaRef ds:uri="http://schemas.microsoft.com/office/2006/metadata/contentType"/>
@@ -33732,4 +33510,23 @@
     <ds:schemaRef ds:uri="http://schemas.microsoft.com/internal/obd"/>
   </ds:schemaRefs>
 </ds:datastoreItem>
+</file>
+
+<file path=customXml/itemProps3.xml><?xml version="1.0" encoding="utf-8"?>
+<ds:datastoreItem xmlns:ds="http://schemas.openxmlformats.org/officeDocument/2006/customXml" ds:itemID="{E40F0A72-988B-4044-9324-A70F8054B331}">
+  <ds:schemaRefs>
+    <ds:schemaRef ds:uri="http://schemas.openxmlformats.org/officeDocument/2006/bibliography"/>
+  </ds:schemaRefs>
+</ds:datastoreItem>
+</file>
+
+<file path=customXml/itemProps4.xml><?xml version="1.0" encoding="utf-8"?>
+<ds:datastoreItem xmlns:ds="http://schemas.openxmlformats.org/officeDocument/2006/customXml" ds:itemID="{EB3309FF-AB7B-473E-919E-5C1D62763162}">
+  <ds:schemaRefs>
+    <ds:schemaRef ds:uri="http://schemas.microsoft.com/office/2006/metadata/properties"/>
+    <ds:schemaRef ds:uri="http://schemas.microsoft.com/office/infopath/2007/PartnerControls"/>
+    <ds:schemaRef ds:uri="eac839f9-9a83-47fe-be05-fd01e73819d2"/>
+    <ds:schemaRef ds:uri="85a0121b-fcc6-457e-a5b5-b11cb49ddf38"/>
+  </ds:schemaRefs>
+</ds:datastoreItem>
 </file>
</xml_diff>

<commit_message>
Populating Annexe 1 with an equipment recap table
</commit_message>
<xml_diff>
--- a/docxFiles/gold.docx
+++ b/docxFiles/gold.docx
@@ -16285,6 +16285,33 @@
           <w:spacing w:val="-4"/>
         </w:rPr>
       </w:pPr>
+      <w:r>
+        <w:rPr>
+          <w:rFonts w:asciiTheme="majorHAnsi" w:hAnsiTheme="majorHAnsi" w:cstheme="majorHAnsi"/>
+          <w:sz w:val="22"/>
+          <w:szCs w:val="22"/>
+          <w:highlight w:val="yellow"/>
+        </w:rPr>
+        <w:t>${</w:t>
+      </w:r>
+      <w:r>
+        <w:rPr>
+          <w:rFonts w:asciiTheme="majorHAnsi" w:hAnsiTheme="majorHAnsi" w:cstheme="majorHAnsi"/>
+          <w:sz w:val="22"/>
+          <w:szCs w:val="22"/>
+          <w:highlight w:val="yellow"/>
+        </w:rPr>
+        <w:t>equipmentInfo</w:t>
+      </w:r>
+      <w:r>
+        <w:rPr>
+          <w:rFonts w:asciiTheme="majorHAnsi" w:hAnsiTheme="majorHAnsi" w:cstheme="majorHAnsi"/>
+          <w:sz w:val="22"/>
+          <w:szCs w:val="22"/>
+          <w:highlight w:val="yellow"/>
+        </w:rPr>
+        <w:t>}</w:t>
+      </w:r>
     </w:p>
     <w:p>
       <w:pPr>
@@ -25364,14 +25391,14 @@
         <v:path o:extrusionok="f" gradientshapeok="t" o:connecttype="rect"/>
         <o:lock v:ext="edit" aspectratio="t"/>
       </v:shapetype>
-      <v:shape id="_x0000_i1030" type="#_x0000_t75" style="width:4.35pt;height:6.85pt" o:bullet="t">
+      <v:shape id="_x0000_i1044" type="#_x0000_t75" style="width:4.5pt;height:6.75pt" o:bullet="t">
         <v:imagedata r:id="rId1" o:title=""/>
       </v:shape>
     </w:pict>
   </w:numPicBullet>
   <w:numPicBullet w:numPicBulletId="1">
     <w:pict>
-      <v:shape id="_x0000_i1031" type="#_x0000_t75" style="width:11.15pt;height:11.15pt" o:bullet="t">
+      <v:shape id="_x0000_i1045" type="#_x0000_t75" style="width:11.25pt;height:11.25pt" o:bullet="t">
         <v:imagedata r:id="rId2" o:title="msoB89C"/>
       </v:shape>
     </w:pict>
@@ -33222,6 +33249,21 @@
 </file>
 
 <file path=customXml/item2.xml><?xml version="1.0" encoding="utf-8"?>
+<p:properties xmlns:p="http://schemas.microsoft.com/office/2006/metadata/properties" xmlns:xsi="http://www.w3.org/2001/XMLSchema-instance" xmlns:pc="http://schemas.microsoft.com/office/infopath/2007/PartnerControls">
+  <documentManagement>
+    <TaxCatchAll xmlns="eac839f9-9a83-47fe-be05-fd01e73819d2" xsi:nil="true"/>
+    <lcf76f155ced4ddcb4097134ff3c332f xmlns="85a0121b-fcc6-457e-a5b5-b11cb49ddf38">
+      <Terms xmlns="http://schemas.microsoft.com/office/infopath/2007/PartnerControls"/>
+    </lcf76f155ced4ddcb4097134ff3c332f>
+  </documentManagement>
+</p:properties>
+</file>
+
+<file path=customXml/item3.xml><?xml version="1.0" encoding="utf-8"?>
+<b:Sources xmlns:b="http://schemas.openxmlformats.org/officeDocument/2006/bibliography" xmlns="http://schemas.openxmlformats.org/officeDocument/2006/bibliography" SelectedStyle="\APASixthEditionOfficeOnline.xsl" StyleName="APA" Version="6"/>
+</file>
+
+<file path=customXml/item4.xml><?xml version="1.0" encoding="utf-8"?>
 <ct:contentTypeSchema xmlns:ct="http://schemas.microsoft.com/office/2006/metadata/contentType" xmlns:ma="http://schemas.microsoft.com/office/2006/metadata/properties/metaAttributes" ct:_="" ma:_="" ma:contentTypeName="Document" ma:contentTypeID="0x0101009A48164D7D65854B905EED1564EB77BA" ma:contentTypeVersion="17" ma:contentTypeDescription="Crée un document." ma:contentTypeScope="" ma:versionID="372b9616908911e5b95693d7b75d97b6">
   <xsd:schema xmlns:xsd="http://www.w3.org/2001/XMLSchema" xmlns:xs="http://www.w3.org/2001/XMLSchema" xmlns:p="http://schemas.microsoft.com/office/2006/metadata/properties" xmlns:ns2="85a0121b-fcc6-457e-a5b5-b11cb49ddf38" xmlns:ns3="eac839f9-9a83-47fe-be05-fd01e73819d2" targetNamespace="http://schemas.microsoft.com/office/2006/metadata/properties" ma:root="true" ma:fieldsID="f7f296dd0740e44032f9b851b79534c3" ns2:_="" ns3:_="">
     <xsd:import namespace="85a0121b-fcc6-457e-a5b5-b11cb49ddf38"/>
@@ -33470,21 +33512,6 @@
 </ct:contentTypeSchema>
 </file>
 
-<file path=customXml/item3.xml><?xml version="1.0" encoding="utf-8"?>
-<b:Sources xmlns:b="http://schemas.openxmlformats.org/officeDocument/2006/bibliography" xmlns="http://schemas.openxmlformats.org/officeDocument/2006/bibliography" SelectedStyle="\APASixthEditionOfficeOnline.xsl" StyleName="APA" Version="6"/>
-</file>
-
-<file path=customXml/item4.xml><?xml version="1.0" encoding="utf-8"?>
-<p:properties xmlns:p="http://schemas.microsoft.com/office/2006/metadata/properties" xmlns:xsi="http://www.w3.org/2001/XMLSchema-instance" xmlns:pc="http://schemas.microsoft.com/office/infopath/2007/PartnerControls">
-  <documentManagement>
-    <TaxCatchAll xmlns="eac839f9-9a83-47fe-be05-fd01e73819d2" xsi:nil="true"/>
-    <lcf76f155ced4ddcb4097134ff3c332f xmlns="85a0121b-fcc6-457e-a5b5-b11cb49ddf38">
-      <Terms xmlns="http://schemas.microsoft.com/office/infopath/2007/PartnerControls"/>
-    </lcf76f155ced4ddcb4097134ff3c332f>
-  </documentManagement>
-</p:properties>
-</file>
-
 <file path=customXml/itemProps1.xml><?xml version="1.0" encoding="utf-8"?>
 <ds:datastoreItem xmlns:ds="http://schemas.openxmlformats.org/officeDocument/2006/customXml" ds:itemID="{C4FBA44F-11AF-45CD-B937-D9F890E35781}">
   <ds:schemaRefs>
@@ -33494,6 +33521,25 @@
 </file>
 
 <file path=customXml/itemProps2.xml><?xml version="1.0" encoding="utf-8"?>
+<ds:datastoreItem xmlns:ds="http://schemas.openxmlformats.org/officeDocument/2006/customXml" ds:itemID="{EB3309FF-AB7B-473E-919E-5C1D62763162}">
+  <ds:schemaRefs>
+    <ds:schemaRef ds:uri="http://schemas.microsoft.com/office/2006/metadata/properties"/>
+    <ds:schemaRef ds:uri="http://schemas.microsoft.com/office/infopath/2007/PartnerControls"/>
+    <ds:schemaRef ds:uri="eac839f9-9a83-47fe-be05-fd01e73819d2"/>
+    <ds:schemaRef ds:uri="85a0121b-fcc6-457e-a5b5-b11cb49ddf38"/>
+  </ds:schemaRefs>
+</ds:datastoreItem>
+</file>
+
+<file path=customXml/itemProps3.xml><?xml version="1.0" encoding="utf-8"?>
+<ds:datastoreItem xmlns:ds="http://schemas.openxmlformats.org/officeDocument/2006/customXml" ds:itemID="{E40F0A72-988B-4044-9324-A70F8054B331}">
+  <ds:schemaRefs>
+    <ds:schemaRef ds:uri="http://schemas.openxmlformats.org/officeDocument/2006/bibliography"/>
+  </ds:schemaRefs>
+</ds:datastoreItem>
+</file>
+
+<file path=customXml/itemProps4.xml><?xml version="1.0" encoding="utf-8"?>
 <ds:datastoreItem xmlns:ds="http://schemas.openxmlformats.org/officeDocument/2006/customXml" ds:itemID="{B96660D0-86C9-4B9F-8172-4C3807D41E88}">
   <ds:schemaRefs>
     <ds:schemaRef ds:uri="http://schemas.microsoft.com/office/2006/metadata/contentType"/>
@@ -33510,23 +33556,4 @@
     <ds:schemaRef ds:uri="http://schemas.microsoft.com/internal/obd"/>
   </ds:schemaRefs>
 </ds:datastoreItem>
-</file>
-
-<file path=customXml/itemProps3.xml><?xml version="1.0" encoding="utf-8"?>
-<ds:datastoreItem xmlns:ds="http://schemas.openxmlformats.org/officeDocument/2006/customXml" ds:itemID="{E40F0A72-988B-4044-9324-A70F8054B331}">
-  <ds:schemaRefs>
-    <ds:schemaRef ds:uri="http://schemas.openxmlformats.org/officeDocument/2006/bibliography"/>
-  </ds:schemaRefs>
-</ds:datastoreItem>
-</file>
-
-<file path=customXml/itemProps4.xml><?xml version="1.0" encoding="utf-8"?>
-<ds:datastoreItem xmlns:ds="http://schemas.openxmlformats.org/officeDocument/2006/customXml" ds:itemID="{EB3309FF-AB7B-473E-919E-5C1D62763162}">
-  <ds:schemaRefs>
-    <ds:schemaRef ds:uri="http://schemas.microsoft.com/office/2006/metadata/properties"/>
-    <ds:schemaRef ds:uri="http://schemas.microsoft.com/office/infopath/2007/PartnerControls"/>
-    <ds:schemaRef ds:uri="eac839f9-9a83-47fe-be05-fd01e73819d2"/>
-    <ds:schemaRef ds:uri="85a0121b-fcc6-457e-a5b5-b11cb49ddf38"/>
-  </ds:schemaRefs>
-</ds:datastoreItem>
 </file>
</xml_diff>

<commit_message>
Reworked template to fit Annexe 1 tables
</commit_message>
<xml_diff>
--- a/docxFiles/gold.docx
+++ b/docxFiles/gold.docx
@@ -95,8 +95,9 @@
           <w:sz w:val="32"/>
           <w:szCs w:val="32"/>
         </w:rPr>
-        <w:t xml:space="preserve"> N°</w:t>
-      </w:r>
+        <w:t xml:space="preserve"> N</w:t>
+      </w:r>
+      <w:proofErr w:type="gramStart"/>
       <w:r>
         <w:rPr>
           <w:rFonts w:asciiTheme="majorHAnsi" w:hAnsiTheme="majorHAnsi" w:cstheme="majorHAnsi"/>
@@ -105,7 +106,7 @@
           <w:sz w:val="32"/>
           <w:szCs w:val="32"/>
         </w:rPr>
-        <w:t xml:space="preserve">  </w:t>
+        <w:t>°</w:t>
       </w:r>
       <w:r>
         <w:rPr>
@@ -115,7 +116,28 @@
           <w:sz w:val="32"/>
           <w:szCs w:val="32"/>
         </w:rPr>
-        <w:t>${</w:t>
+        <w:t xml:space="preserve">  </w:t>
+      </w:r>
+      <w:r>
+        <w:rPr>
+          <w:rFonts w:asciiTheme="majorHAnsi" w:hAnsiTheme="majorHAnsi" w:cstheme="majorHAnsi"/>
+          <w:b/>
+          <w:smallCaps/>
+          <w:sz w:val="32"/>
+          <w:szCs w:val="32"/>
+        </w:rPr>
+        <w:t>$</w:t>
+      </w:r>
+      <w:proofErr w:type="gramEnd"/>
+      <w:r>
+        <w:rPr>
+          <w:rFonts w:asciiTheme="majorHAnsi" w:hAnsiTheme="majorHAnsi" w:cstheme="majorHAnsi"/>
+          <w:b/>
+          <w:smallCaps/>
+          <w:sz w:val="32"/>
+          <w:szCs w:val="32"/>
+        </w:rPr>
+        <w:t>{</w:t>
       </w:r>
       <w:r>
         <w:rPr>
@@ -589,7 +611,25 @@
           <w:sz w:val="22"/>
           <w:szCs w:val="22"/>
         </w:rPr>
-        <w:t xml:space="preserve"> 000 euros, dont le siège social est situé au 1, Route de Gisy, BUROSPACE - Bâtiment </w:t>
+        <w:t xml:space="preserve"> 000 euros, dont le siège social est situé au 1, Route de </w:t>
+      </w:r>
+      <w:proofErr w:type="spellStart"/>
+      <w:r>
+        <w:rPr>
+          <w:rFonts w:asciiTheme="majorHAnsi" w:hAnsiTheme="majorHAnsi" w:cstheme="majorHAnsi"/>
+          <w:sz w:val="22"/>
+          <w:szCs w:val="22"/>
+        </w:rPr>
+        <w:t>Gisy</w:t>
+      </w:r>
+      <w:proofErr w:type="spellEnd"/>
+      <w:r>
+        <w:rPr>
+          <w:rFonts w:asciiTheme="majorHAnsi" w:hAnsiTheme="majorHAnsi" w:cstheme="majorHAnsi"/>
+          <w:sz w:val="22"/>
+          <w:szCs w:val="22"/>
+        </w:rPr>
+        <w:t xml:space="preserve">, BUROSPACE - Bâtiment </w:t>
       </w:r>
       <w:r>
         <w:rPr>
@@ -695,7 +735,25 @@
                                 <w:b/>
                                 <w:sz w:val="27"/>
                               </w:rPr>
-                              <w:t>${agency_name}</w:t>
+                              <w:t>${</w:t>
+                            </w:r>
+                            <w:proofErr w:type="spellStart"/>
+                            <w:r>
+                              <w:rPr>
+                                <w:rFonts w:asciiTheme="majorHAnsi" w:hAnsiTheme="majorHAnsi" w:cstheme="majorHAnsi"/>
+                                <w:b/>
+                                <w:sz w:val="27"/>
+                              </w:rPr>
+                              <w:t>agency_name</w:t>
+                            </w:r>
+                            <w:proofErr w:type="spellEnd"/>
+                            <w:r>
+                              <w:rPr>
+                                <w:rFonts w:asciiTheme="majorHAnsi" w:hAnsiTheme="majorHAnsi" w:cstheme="majorHAnsi"/>
+                                <w:b/>
+                                <w:sz w:val="27"/>
+                              </w:rPr>
+                              <w:t>}</w:t>
                             </w:r>
                           </w:p>
                           <w:p>
@@ -715,7 +773,25 @@
                                 <w:b/>
                                 <w:sz w:val="27"/>
                               </w:rPr>
-                              <w:t>${agency_address}</w:t>
+                              <w:t>${</w:t>
+                            </w:r>
+                            <w:proofErr w:type="spellStart"/>
+                            <w:r>
+                              <w:rPr>
+                                <w:rFonts w:asciiTheme="majorHAnsi" w:hAnsiTheme="majorHAnsi" w:cstheme="majorHAnsi"/>
+                                <w:b/>
+                                <w:sz w:val="27"/>
+                              </w:rPr>
+                              <w:t>agency_address</w:t>
+                            </w:r>
+                            <w:proofErr w:type="spellEnd"/>
+                            <w:r>
+                              <w:rPr>
+                                <w:rFonts w:asciiTheme="majorHAnsi" w:hAnsiTheme="majorHAnsi" w:cstheme="majorHAnsi"/>
+                                <w:b/>
+                                <w:sz w:val="27"/>
+                              </w:rPr>
+                              <w:t>}</w:t>
                             </w:r>
                           </w:p>
                           <w:p>
@@ -1137,7 +1213,15 @@
                                 <w:rFonts w:ascii="Carlito"/>
                                 <w:lang w:val="en-US"/>
                               </w:rPr>
-                              <w:t>${client_</w:t>
+                              <w:t>${</w:t>
+                            </w:r>
+                            <w:proofErr w:type="spellStart"/>
+                            <w:r>
+                              <w:rPr>
+                                <w:rFonts w:ascii="Carlito"/>
+                                <w:lang w:val="en-US"/>
+                              </w:rPr>
+                              <w:t>client_</w:t>
                             </w:r>
                             <w:r>
                               <w:rPr>
@@ -1146,6 +1230,7 @@
                               </w:rPr>
                               <w:t>name</w:t>
                             </w:r>
+                            <w:proofErr w:type="spellEnd"/>
                             <w:r>
                               <w:rPr>
                                 <w:rFonts w:ascii="Carlito"/>
@@ -1194,7 +1279,39 @@
                                 <w:rFonts w:ascii="Carlito"/>
                                 <w:lang w:val="en-US"/>
                               </w:rPr>
-                              <w:t>${client_cp}, ${client_city}</w:t>
+                              <w:t>${</w:t>
+                            </w:r>
+                            <w:proofErr w:type="spellStart"/>
+                            <w:r>
+                              <w:rPr>
+                                <w:rFonts w:ascii="Carlito"/>
+                                <w:lang w:val="en-US"/>
+                              </w:rPr>
+                              <w:t>client_cp</w:t>
+                            </w:r>
+                            <w:proofErr w:type="spellEnd"/>
+                            <w:r>
+                              <w:rPr>
+                                <w:rFonts w:ascii="Carlito"/>
+                                <w:lang w:val="en-US"/>
+                              </w:rPr>
+                              <w:t>}, ${</w:t>
+                            </w:r>
+                            <w:proofErr w:type="spellStart"/>
+                            <w:r>
+                              <w:rPr>
+                                <w:rFonts w:ascii="Carlito"/>
+                                <w:lang w:val="en-US"/>
+                              </w:rPr>
+                              <w:t>client_city</w:t>
+                            </w:r>
+                            <w:proofErr w:type="spellEnd"/>
+                            <w:r>
+                              <w:rPr>
+                                <w:rFonts w:ascii="Carlito"/>
+                                <w:lang w:val="en-US"/>
+                              </w:rPr>
+                              <w:t>}</w:t>
                             </w:r>
                           </w:p>
                         </w:txbxContent>
@@ -3769,6 +3886,7 @@
           <w:sz w:val="22"/>
         </w:rPr>
       </w:pPr>
+      <w:proofErr w:type="spellStart"/>
       <w:r>
         <w:rPr>
           <w:rFonts w:asciiTheme="majorHAnsi" w:hAnsiTheme="majorHAnsi" w:cstheme="majorHAnsi"/>
@@ -3783,6 +3901,7 @@
         </w:rPr>
         <w:t>lectromécanique</w:t>
       </w:r>
+      <w:proofErr w:type="spellEnd"/>
       <w:r>
         <w:rPr>
           <w:rFonts w:asciiTheme="majorHAnsi" w:hAnsiTheme="majorHAnsi" w:cstheme="majorHAnsi"/>
@@ -4383,6 +4502,7 @@
         </w:rPr>
         <w:t xml:space="preserve"> </w:t>
       </w:r>
+      <w:proofErr w:type="spellStart"/>
       <w:r>
         <w:rPr>
           <w:rFonts w:asciiTheme="majorHAnsi" w:hAnsiTheme="majorHAnsi" w:cstheme="majorHAnsi"/>
@@ -4393,7 +4513,20 @@
           <w:sz w:val="22"/>
           <w:szCs w:val="22"/>
         </w:rPr>
-        <w:t>Etat des lieux</w:t>
+        <w:t>Etat</w:t>
+      </w:r>
+      <w:proofErr w:type="spellEnd"/>
+      <w:r>
+        <w:rPr>
+          <w:rFonts w:asciiTheme="majorHAnsi" w:hAnsiTheme="majorHAnsi" w:cstheme="majorHAnsi"/>
+          <w:b/>
+          <w:bCs/>
+          <w:i/>
+          <w:iCs/>
+          <w:sz w:val="22"/>
+          <w:szCs w:val="22"/>
+        </w:rPr>
+        <w:t xml:space="preserve"> des lieux</w:t>
       </w:r>
       <w:r>
         <w:rPr>
@@ -4711,7 +4844,25 @@
           <w:color w:val="auto"/>
           <w:szCs w:val="22"/>
         </w:rPr>
-        <w:t>Le Client transmettra au Prestataire une liste exhaustive des équipements faisant l’objet d’une garantie en cours. A défaut de transmission, la responsabilité du Prestataire ne pourra pas être recherchée.</w:t>
+        <w:t xml:space="preserve">Le Client transmettra au Prestataire une liste exhaustive des équipements faisant l’objet d’une garantie en cours. </w:t>
+      </w:r>
+      <w:proofErr w:type="spellStart"/>
+      <w:r>
+        <w:rPr>
+          <w:rFonts w:asciiTheme="majorHAnsi" w:hAnsiTheme="majorHAnsi" w:cstheme="majorHAnsi"/>
+          <w:color w:val="auto"/>
+          <w:szCs w:val="22"/>
+        </w:rPr>
+        <w:t>A</w:t>
+      </w:r>
+      <w:proofErr w:type="spellEnd"/>
+      <w:r>
+        <w:rPr>
+          <w:rFonts w:asciiTheme="majorHAnsi" w:hAnsiTheme="majorHAnsi" w:cstheme="majorHAnsi"/>
+          <w:color w:val="auto"/>
+          <w:szCs w:val="22"/>
+        </w:rPr>
+        <w:t xml:space="preserve"> défaut de transmission, la responsabilité du Prestataire ne pourra pas être recherchée.</w:t>
       </w:r>
     </w:p>
     <w:p>
@@ -6379,7 +6530,27 @@
                 <w:szCs w:val="22"/>
                 <w:lang w:eastAsia="en-US"/>
               </w:rPr>
-              <w:t>Sécurité des biens et des personnes Equipements essentiels à la continuité du service</w:t>
+              <w:t xml:space="preserve">Sécurité des biens et des personnes </w:t>
+            </w:r>
+            <w:proofErr w:type="spellStart"/>
+            <w:r>
+              <w:rPr>
+                <w:rFonts w:asciiTheme="majorHAnsi" w:eastAsiaTheme="minorEastAsia" w:hAnsiTheme="majorHAnsi" w:cstheme="majorHAnsi"/>
+                <w:sz w:val="22"/>
+                <w:szCs w:val="22"/>
+                <w:lang w:eastAsia="en-US"/>
+              </w:rPr>
+              <w:t>Equipements</w:t>
+            </w:r>
+            <w:proofErr w:type="spellEnd"/>
+            <w:r>
+              <w:rPr>
+                <w:rFonts w:asciiTheme="majorHAnsi" w:eastAsiaTheme="minorEastAsia" w:hAnsiTheme="majorHAnsi" w:cstheme="majorHAnsi"/>
+                <w:sz w:val="22"/>
+                <w:szCs w:val="22"/>
+                <w:lang w:eastAsia="en-US"/>
+              </w:rPr>
+              <w:t xml:space="preserve"> essentiels à la continuité du service</w:t>
             </w:r>
           </w:p>
         </w:tc>
@@ -7433,7 +7604,16 @@
           <w:color w:val="000000"/>
           <w:lang w:eastAsia="fr-FR"/>
         </w:rPr>
-        <w:t>Les prix appliqués au droit à l’astreinte sont indiqués dans le tableau 4.1.</w:t>
+        <w:t xml:space="preserve">Les prix appliqués au droit à l’astreinte sont indiqués dans le tableau </w:t>
+      </w:r>
+      <w:proofErr w:type="gramStart"/>
+      <w:r>
+        <w:rPr>
+          <w:rFonts w:asciiTheme="majorHAnsi" w:eastAsia="Times New Roman" w:hAnsiTheme="majorHAnsi" w:cstheme="majorHAnsi"/>
+          <w:color w:val="000000"/>
+          <w:lang w:eastAsia="fr-FR"/>
+        </w:rPr>
+        <w:t>4.1.</w:t>
       </w:r>
       <w:r>
         <w:rPr>
@@ -7441,6 +7621,7 @@
         </w:rPr>
         <w:t>.</w:t>
       </w:r>
+      <w:proofErr w:type="gramEnd"/>
       <w:r>
         <w:rPr>
           <w:rFonts w:asciiTheme="majorHAnsi" w:hAnsiTheme="majorHAnsi" w:cstheme="majorHAnsi"/>
@@ -8160,7 +8341,23 @@
           <w:rFonts w:asciiTheme="majorHAnsi" w:hAnsiTheme="majorHAnsi" w:cstheme="majorHAnsi"/>
           <w:szCs w:val="22"/>
         </w:rPr>
-        <w:t>Ce document informatisé est envoyé sur l’email du Client, dans un délai de 24 heures.</w:t>
+        <w:t xml:space="preserve">Ce document informatisé est envoyé sur </w:t>
+      </w:r>
+      <w:proofErr w:type="gramStart"/>
+      <w:r>
+        <w:rPr>
+          <w:rFonts w:asciiTheme="majorHAnsi" w:hAnsiTheme="majorHAnsi" w:cstheme="majorHAnsi"/>
+          <w:szCs w:val="22"/>
+        </w:rPr>
+        <w:t>l’email</w:t>
+      </w:r>
+      <w:proofErr w:type="gramEnd"/>
+      <w:r>
+        <w:rPr>
+          <w:rFonts w:asciiTheme="majorHAnsi" w:hAnsiTheme="majorHAnsi" w:cstheme="majorHAnsi"/>
+          <w:szCs w:val="22"/>
+        </w:rPr>
+        <w:t xml:space="preserve"> du Client, dans un délai de 24 heures.</w:t>
       </w:r>
     </w:p>
     <w:p>
@@ -8198,7 +8395,23 @@
           <w:rFonts w:asciiTheme="majorHAnsi" w:hAnsiTheme="majorHAnsi" w:cstheme="majorHAnsi"/>
           <w:szCs w:val="22"/>
         </w:rPr>
-        <w:t xml:space="preserve">. A ce titre, la validité des documents </w:t>
+        <w:t xml:space="preserve">. </w:t>
+      </w:r>
+      <w:proofErr w:type="spellStart"/>
+      <w:r>
+        <w:rPr>
+          <w:rFonts w:asciiTheme="majorHAnsi" w:hAnsiTheme="majorHAnsi" w:cstheme="majorHAnsi"/>
+          <w:szCs w:val="22"/>
+        </w:rPr>
+        <w:t>A</w:t>
+      </w:r>
+      <w:proofErr w:type="spellEnd"/>
+      <w:r>
+        <w:rPr>
+          <w:rFonts w:asciiTheme="majorHAnsi" w:hAnsiTheme="majorHAnsi" w:cstheme="majorHAnsi"/>
+          <w:szCs w:val="22"/>
+        </w:rPr>
+        <w:t xml:space="preserve"> ce titre, la validité des documents </w:t>
       </w:r>
       <w:r>
         <w:rPr>
@@ -8639,6 +8852,7 @@
                 <w:szCs w:val="22"/>
               </w:rPr>
             </w:pPr>
+            <w:proofErr w:type="gramStart"/>
             <w:r>
               <w:rPr>
                 <w:rFonts w:asciiTheme="majorHAnsi" w:hAnsiTheme="majorHAnsi" w:cstheme="majorHAnsi"/>
@@ -8647,7 +8861,18 @@
                 <w:sz w:val="22"/>
                 <w:szCs w:val="22"/>
               </w:rPr>
-              <w:t>en euros HT</w:t>
+              <w:t>en</w:t>
+            </w:r>
+            <w:proofErr w:type="gramEnd"/>
+            <w:r>
+              <w:rPr>
+                <w:rFonts w:asciiTheme="majorHAnsi" w:hAnsiTheme="majorHAnsi" w:cstheme="majorHAnsi"/>
+                <w:b/>
+                <w:bCs/>
+                <w:sz w:val="22"/>
+                <w:szCs w:val="22"/>
+              </w:rPr>
+              <w:t xml:space="preserve"> euros HT</w:t>
             </w:r>
           </w:p>
         </w:tc>
@@ -8809,7 +9034,29 @@
                 <w:szCs w:val="22"/>
                 <w:highlight w:val="yellow"/>
               </w:rPr>
-              <w:t>${price}</w:t>
+              <w:t>${</w:t>
+            </w:r>
+            <w:proofErr w:type="spellStart"/>
+            <w:r>
+              <w:rPr>
+                <w:rFonts w:asciiTheme="majorHAnsi" w:hAnsiTheme="majorHAnsi" w:cstheme="majorHAnsi"/>
+                <w:b/>
+                <w:sz w:val="22"/>
+                <w:szCs w:val="22"/>
+                <w:highlight w:val="yellow"/>
+              </w:rPr>
+              <w:t>price</w:t>
+            </w:r>
+            <w:proofErr w:type="spellEnd"/>
+            <w:r>
+              <w:rPr>
+                <w:rFonts w:asciiTheme="majorHAnsi" w:hAnsiTheme="majorHAnsi" w:cstheme="majorHAnsi"/>
+                <w:b/>
+                <w:sz w:val="22"/>
+                <w:szCs w:val="22"/>
+                <w:highlight w:val="yellow"/>
+              </w:rPr>
+              <w:t>}</w:t>
             </w:r>
             <w:r>
               <w:rPr>
@@ -9510,7 +9757,29 @@
                 <w:sz w:val="22"/>
                 <w:szCs w:val="22"/>
               </w:rPr>
-              <w:t>Du Lundi au Vendredi</w:t>
+              <w:t xml:space="preserve">Du </w:t>
+            </w:r>
+            <w:proofErr w:type="gramStart"/>
+            <w:r>
+              <w:rPr>
+                <w:rFonts w:asciiTheme="majorHAnsi" w:hAnsiTheme="majorHAnsi" w:cstheme="majorHAnsi"/>
+                <w:b/>
+                <w:bCs/>
+                <w:sz w:val="22"/>
+                <w:szCs w:val="22"/>
+              </w:rPr>
+              <w:t>Lundi</w:t>
+            </w:r>
+            <w:proofErr w:type="gramEnd"/>
+            <w:r>
+              <w:rPr>
+                <w:rFonts w:asciiTheme="majorHAnsi" w:hAnsiTheme="majorHAnsi" w:cstheme="majorHAnsi"/>
+                <w:b/>
+                <w:bCs/>
+                <w:sz w:val="22"/>
+                <w:szCs w:val="22"/>
+              </w:rPr>
+              <w:t xml:space="preserve"> au Vendredi</w:t>
             </w:r>
             <w:r>
               <w:rPr>
@@ -9588,8 +9857,18 @@
                 <w:sz w:val="22"/>
                 <w:szCs w:val="22"/>
               </w:rPr>
-              <w:t>Taux MO horaire H.T</w:t>
-            </w:r>
+              <w:t xml:space="preserve">Taux MO horaire </w:t>
+            </w:r>
+            <w:proofErr w:type="gramStart"/>
+            <w:r>
+              <w:rPr>
+                <w:rFonts w:asciiTheme="majorHAnsi" w:hAnsiTheme="majorHAnsi" w:cstheme="majorHAnsi"/>
+                <w:sz w:val="22"/>
+                <w:szCs w:val="22"/>
+              </w:rPr>
+              <w:t>H.T</w:t>
+            </w:r>
+            <w:proofErr w:type="gramEnd"/>
           </w:p>
         </w:tc>
         <w:tc>
@@ -9897,7 +10176,27 @@
                 <w:szCs w:val="22"/>
                 <w:highlight w:val="yellow"/>
               </w:rPr>
-              <w:t>${forfaitDeplacement}</w:t>
+              <w:t>${</w:t>
+            </w:r>
+            <w:proofErr w:type="spellStart"/>
+            <w:r>
+              <w:rPr>
+                <w:rFonts w:asciiTheme="majorHAnsi" w:hAnsiTheme="majorHAnsi" w:cstheme="majorHAnsi"/>
+                <w:sz w:val="22"/>
+                <w:szCs w:val="22"/>
+                <w:highlight w:val="yellow"/>
+              </w:rPr>
+              <w:t>forfaitDeplacement</w:t>
+            </w:r>
+            <w:proofErr w:type="spellEnd"/>
+            <w:r>
+              <w:rPr>
+                <w:rFonts w:asciiTheme="majorHAnsi" w:hAnsiTheme="majorHAnsi" w:cstheme="majorHAnsi"/>
+                <w:sz w:val="22"/>
+                <w:szCs w:val="22"/>
+                <w:highlight w:val="yellow"/>
+              </w:rPr>
+              <w:t>}</w:t>
             </w:r>
             <w:r>
               <w:rPr>
@@ -10745,8 +11044,18 @@
                 <w:sz w:val="22"/>
                 <w:szCs w:val="22"/>
               </w:rPr>
-              <w:t>Taux MO horaire H.T</w:t>
-            </w:r>
+              <w:t xml:space="preserve">Taux MO horaire </w:t>
+            </w:r>
+            <w:proofErr w:type="gramStart"/>
+            <w:r>
+              <w:rPr>
+                <w:rFonts w:asciiTheme="majorHAnsi" w:hAnsiTheme="majorHAnsi" w:cstheme="majorHAnsi"/>
+                <w:sz w:val="22"/>
+                <w:szCs w:val="22"/>
+              </w:rPr>
+              <w:t>H.T</w:t>
+            </w:r>
+            <w:proofErr w:type="gramEnd"/>
           </w:p>
         </w:tc>
         <w:tc>
@@ -11825,7 +12134,29 @@
           <w:szCs w:val="22"/>
           <w:highlight w:val="yellow"/>
         </w:rPr>
-        <w:t>${agency_mail}</w:t>
+        <w:t>${</w:t>
+      </w:r>
+      <w:proofErr w:type="spellStart"/>
+      <w:r>
+        <w:rPr>
+          <w:rFonts w:asciiTheme="majorHAnsi" w:hAnsiTheme="majorHAnsi" w:cstheme="majorHAnsi"/>
+          <w:b/>
+          <w:bCs/>
+          <w:szCs w:val="22"/>
+          <w:highlight w:val="yellow"/>
+        </w:rPr>
+        <w:t>agency_mail</w:t>
+      </w:r>
+      <w:proofErr w:type="spellEnd"/>
+      <w:r>
+        <w:rPr>
+          <w:rFonts w:asciiTheme="majorHAnsi" w:hAnsiTheme="majorHAnsi" w:cstheme="majorHAnsi"/>
+          <w:b/>
+          <w:bCs/>
+          <w:szCs w:val="22"/>
+          <w:highlight w:val="yellow"/>
+        </w:rPr>
+        <w:t>}</w:t>
       </w:r>
     </w:p>
     <w:p>
@@ -12792,7 +13123,23 @@
           <w:rFonts w:asciiTheme="majorHAnsi" w:hAnsiTheme="majorHAnsi" w:cstheme="majorHAnsi"/>
           <w:szCs w:val="22"/>
         </w:rPr>
-        <w:t xml:space="preserve">Respecter la réglementation en vigueur et à venir relative aux Equipements Sous Pression et toute autre réglementation en vigueur durant l’exécution du Contrat portant sur l’entretien de ses équipements ;  </w:t>
+        <w:t xml:space="preserve">Respecter la réglementation en vigueur et à venir relative aux </w:t>
+      </w:r>
+      <w:proofErr w:type="spellStart"/>
+      <w:r>
+        <w:rPr>
+          <w:rFonts w:asciiTheme="majorHAnsi" w:hAnsiTheme="majorHAnsi" w:cstheme="majorHAnsi"/>
+          <w:szCs w:val="22"/>
+        </w:rPr>
+        <w:t>Equipements</w:t>
+      </w:r>
+      <w:proofErr w:type="spellEnd"/>
+      <w:r>
+        <w:rPr>
+          <w:rFonts w:asciiTheme="majorHAnsi" w:hAnsiTheme="majorHAnsi" w:cstheme="majorHAnsi"/>
+          <w:szCs w:val="22"/>
+        </w:rPr>
+        <w:t xml:space="preserve"> Sous Pression et toute autre réglementation en vigueur durant l’exécution du Contrat portant sur l’entretien de ses équipements ;  </w:t>
       </w:r>
     </w:p>
     <w:p>
@@ -16283,36 +16630,78 @@
           <w:b/>
           <w:bCs/>
           <w:spacing w:val="-4"/>
-        </w:rPr>
-      </w:pPr>
-      <w:r>
-        <w:rPr>
-          <w:rFonts w:asciiTheme="majorHAnsi" w:hAnsiTheme="majorHAnsi" w:cstheme="majorHAnsi"/>
-          <w:sz w:val="22"/>
-          <w:szCs w:val="22"/>
-          <w:highlight w:val="yellow"/>
-        </w:rPr>
-        <w:t>${</w:t>
-      </w:r>
-      <w:r>
-        <w:rPr>
-          <w:rFonts w:asciiTheme="majorHAnsi" w:hAnsiTheme="majorHAnsi" w:cstheme="majorHAnsi"/>
-          <w:sz w:val="22"/>
-          <w:szCs w:val="22"/>
-          <w:highlight w:val="yellow"/>
-        </w:rPr>
-        <w:t>equipmentInfo</w:t>
-      </w:r>
-      <w:r>
-        <w:rPr>
-          <w:rFonts w:asciiTheme="majorHAnsi" w:hAnsiTheme="majorHAnsi" w:cstheme="majorHAnsi"/>
-          <w:sz w:val="22"/>
-          <w:szCs w:val="22"/>
-          <w:highlight w:val="yellow"/>
-        </w:rPr>
-        <w:t>}</w:t>
-      </w:r>
-    </w:p>
+          <w:sz w:val="22"/>
+          <w:szCs w:val="22"/>
+        </w:rPr>
+      </w:pPr>
+    </w:p>
+    <w:tbl>
+      <w:tblPr>
+        <w:tblStyle w:val="Grilledutableau"/>
+        <w:tblW w:w="0" w:type="auto"/>
+        <w:tblInd w:w="2266" w:type="dxa"/>
+        <w:tblLook w:val="05A0" w:firstRow="1" w:lastRow="0" w:firstColumn="1" w:lastColumn="1" w:noHBand="0" w:noVBand="1"/>
+      </w:tblPr>
+      <w:tblGrid>
+        <w:gridCol w:w="4531"/>
+      </w:tblGrid>
+      <w:tr>
+        <w:tc>
+          <w:tcPr>
+            <w:tcW w:w="4531" w:type="dxa"/>
+            <w:vAlign w:val="center"/>
+          </w:tcPr>
+          <w:p>
+            <w:pPr>
+              <w:jc w:val="center"/>
+              <w:rPr>
+                <w:rFonts w:asciiTheme="majorHAnsi" w:hAnsiTheme="majorHAnsi" w:cstheme="majorHAnsi"/>
+                <w:b/>
+                <w:bCs/>
+                <w:spacing w:val="-4"/>
+                <w:sz w:val="22"/>
+                <w:szCs w:val="22"/>
+              </w:rPr>
+            </w:pPr>
+            <w:r>
+              <w:rPr>
+                <w:rFonts w:asciiTheme="majorHAnsi" w:hAnsiTheme="majorHAnsi" w:cstheme="majorHAnsi"/>
+                <w:b/>
+                <w:bCs/>
+                <w:spacing w:val="-4"/>
+                <w:sz w:val="22"/>
+                <w:szCs w:val="22"/>
+              </w:rPr>
+              <w:t>${</w:t>
+            </w:r>
+            <w:proofErr w:type="spellStart"/>
+            <w:r>
+              <w:rPr>
+                <w:rFonts w:asciiTheme="majorHAnsi" w:hAnsiTheme="majorHAnsi" w:cstheme="majorHAnsi"/>
+                <w:b/>
+                <w:bCs/>
+                <w:spacing w:val="-4"/>
+                <w:sz w:val="22"/>
+                <w:szCs w:val="22"/>
+              </w:rPr>
+              <w:t>equipmentInfo</w:t>
+            </w:r>
+            <w:proofErr w:type="spellEnd"/>
+            <w:r>
+              <w:rPr>
+                <w:rFonts w:asciiTheme="majorHAnsi" w:hAnsiTheme="majorHAnsi" w:cstheme="majorHAnsi"/>
+                <w:b/>
+                <w:bCs/>
+                <w:spacing w:val="-4"/>
+                <w:sz w:val="22"/>
+                <w:szCs w:val="22"/>
+              </w:rPr>
+              <w:t>}</w:t>
+            </w:r>
+          </w:p>
+        </w:tc>
+      </w:tr>
+    </w:tbl>
     <w:p>
       <w:pPr>
         <w:rPr>
@@ -16328,8 +16717,6 @@
     </w:p>
     <w:p>
       <w:pPr>
-        <w:ind w:left="567"/>
-        <w:jc w:val="center"/>
         <w:rPr>
           <w:rFonts w:asciiTheme="majorHAnsi" w:hAnsiTheme="majorHAnsi" w:cstheme="majorHAnsi"/>
           <w:b/>
@@ -16344,13 +16731,6 @@
           <w:rFonts w:asciiTheme="majorHAnsi" w:hAnsiTheme="majorHAnsi" w:cstheme="majorHAnsi"/>
           <w:b/>
           <w:bCs/>
-        </w:rPr>
-      </w:pPr>
-    </w:p>
-    <w:p>
-      <w:pPr>
-        <w:rPr>
-          <w:rFonts w:asciiTheme="majorHAnsi" w:hAnsiTheme="majorHAnsi" w:cstheme="majorHAnsi"/>
         </w:rPr>
       </w:pPr>
     </w:p>
@@ -19307,6 +19687,7 @@
                 <w:color w:val="00B050"/>
               </w:rPr>
             </w:pPr>
+            <w:proofErr w:type="spellStart"/>
             <w:r>
               <w:rPr>
                 <w:rFonts w:asciiTheme="majorHAnsi" w:hAnsiTheme="majorHAnsi" w:cstheme="majorHAnsi"/>
@@ -19314,6 +19695,7 @@
               </w:rPr>
               <w:t>Electrique</w:t>
             </w:r>
+            <w:proofErr w:type="spellEnd"/>
           </w:p>
         </w:tc>
         <w:tc>
@@ -20791,8 +21173,17 @@
                                 <w:b/>
                                 <w:color w:val="auto"/>
                               </w:rPr>
-                              <w:t>1 Route de Gisy</w:t>
+                              <w:t xml:space="preserve">1 Route de </w:t>
                             </w:r>
+                            <w:proofErr w:type="spellStart"/>
+                            <w:r>
+                              <w:rPr>
+                                <w:b/>
+                                <w:color w:val="auto"/>
+                              </w:rPr>
+                              <w:t>Gisy</w:t>
+                            </w:r>
+                            <w:proofErr w:type="spellEnd"/>
                           </w:p>
                           <w:p>
                             <w:pPr>
@@ -20802,12 +21193,21 @@
                                 <w:color w:val="auto"/>
                               </w:rPr>
                             </w:pPr>
+                            <w:proofErr w:type="spellStart"/>
                             <w:r>
                               <w:rPr>
                                 <w:b/>
                                 <w:color w:val="auto"/>
                               </w:rPr>
-                              <w:t>Burospace – Bât 4Bis</w:t>
+                              <w:t>Burospace</w:t>
+                            </w:r>
+                            <w:proofErr w:type="spellEnd"/>
+                            <w:r>
+                              <w:rPr>
+                                <w:b/>
+                                <w:color w:val="auto"/>
+                              </w:rPr>
+                              <w:t xml:space="preserve"> – Bât 4Bis</w:t>
                             </w:r>
                           </w:p>
                           <w:p>
@@ -21852,7 +22252,21 @@
                               <w:rPr>
                                 <w:color w:val="auto"/>
                               </w:rPr>
-                              <w:t xml:space="preserve"> N° de contrat  (optionnel) : _____________________________________________</w:t>
+                              <w:t xml:space="preserve"> N° de </w:t>
+                            </w:r>
+                            <w:proofErr w:type="gramStart"/>
+                            <w:r>
+                              <w:rPr>
+                                <w:color w:val="auto"/>
+                              </w:rPr>
+                              <w:t>contrat  (</w:t>
+                            </w:r>
+                            <w:proofErr w:type="gramEnd"/>
+                            <w:r>
+                              <w:rPr>
+                                <w:color w:val="auto"/>
+                              </w:rPr>
+                              <w:t>optionnel) : _____________________________________________</w:t>
                             </w:r>
                           </w:p>
                           <w:p>
@@ -25391,14 +25805,14 @@
         <v:path o:extrusionok="f" gradientshapeok="t" o:connecttype="rect"/>
         <o:lock v:ext="edit" aspectratio="t"/>
       </v:shapetype>
-      <v:shape id="_x0000_i1044" type="#_x0000_t75" style="width:4.5pt;height:6.75pt" o:bullet="t">
+      <v:shape id="_x0000_i1075" type="#_x0000_t75" style="width:4.5pt;height:6.75pt" o:bullet="t">
         <v:imagedata r:id="rId1" o:title=""/>
       </v:shape>
     </w:pict>
   </w:numPicBullet>
   <w:numPicBullet w:numPicBulletId="1">
     <w:pict>
-      <v:shape id="_x0000_i1045" type="#_x0000_t75" style="width:11.25pt;height:11.25pt" o:bullet="t">
+      <v:shape id="_x0000_i1076" type="#_x0000_t75" style="width:11.25pt;height:11.25pt" o:bullet="t">
         <v:imagedata r:id="rId2" o:title="msoB89C"/>
       </v:shape>
     </w:pict>
@@ -33240,15 +33654,6 @@
 </file>
 
 <file path=customXml/item1.xml><?xml version="1.0" encoding="utf-8"?>
-<?mso-contentType ?>
-<FormTemplates xmlns="http://schemas.microsoft.com/sharepoint/v3/contenttype/forms">
-  <Display>DocumentLibraryForm</Display>
-  <Edit>DocumentLibraryForm</Edit>
-  <New>DocumentLibraryForm</New>
-</FormTemplates>
-</file>
-
-<file path=customXml/item2.xml><?xml version="1.0" encoding="utf-8"?>
 <p:properties xmlns:p="http://schemas.microsoft.com/office/2006/metadata/properties" xmlns:xsi="http://www.w3.org/2001/XMLSchema-instance" xmlns:pc="http://schemas.microsoft.com/office/infopath/2007/PartnerControls">
   <documentManagement>
     <TaxCatchAll xmlns="eac839f9-9a83-47fe-be05-fd01e73819d2" xsi:nil="true"/>
@@ -33259,11 +33664,16 @@
 </p:properties>
 </file>
 
-<file path=customXml/item3.xml><?xml version="1.0" encoding="utf-8"?>
-<b:Sources xmlns:b="http://schemas.openxmlformats.org/officeDocument/2006/bibliography" xmlns="http://schemas.openxmlformats.org/officeDocument/2006/bibliography" SelectedStyle="\APASixthEditionOfficeOnline.xsl" StyleName="APA" Version="6"/>
+<file path=customXml/item2.xml><?xml version="1.0" encoding="utf-8"?>
+<?mso-contentType ?>
+<FormTemplates xmlns="http://schemas.microsoft.com/sharepoint/v3/contenttype/forms">
+  <Display>DocumentLibraryForm</Display>
+  <Edit>DocumentLibraryForm</Edit>
+  <New>DocumentLibraryForm</New>
+</FormTemplates>
 </file>
 
-<file path=customXml/item4.xml><?xml version="1.0" encoding="utf-8"?>
+<file path=customXml/item3.xml><?xml version="1.0" encoding="utf-8"?>
 <ct:contentTypeSchema xmlns:ct="http://schemas.microsoft.com/office/2006/metadata/contentType" xmlns:ma="http://schemas.microsoft.com/office/2006/metadata/properties/metaAttributes" ct:_="" ma:_="" ma:contentTypeName="Document" ma:contentTypeID="0x0101009A48164D7D65854B905EED1564EB77BA" ma:contentTypeVersion="17" ma:contentTypeDescription="Crée un document." ma:contentTypeScope="" ma:versionID="372b9616908911e5b95693d7b75d97b6">
   <xsd:schema xmlns:xsd="http://www.w3.org/2001/XMLSchema" xmlns:xs="http://www.w3.org/2001/XMLSchema" xmlns:p="http://schemas.microsoft.com/office/2006/metadata/properties" xmlns:ns2="85a0121b-fcc6-457e-a5b5-b11cb49ddf38" xmlns:ns3="eac839f9-9a83-47fe-be05-fd01e73819d2" targetNamespace="http://schemas.microsoft.com/office/2006/metadata/properties" ma:root="true" ma:fieldsID="f7f296dd0740e44032f9b851b79534c3" ns2:_="" ns3:_="">
     <xsd:import namespace="85a0121b-fcc6-457e-a5b5-b11cb49ddf38"/>
@@ -33512,15 +33922,11 @@
 </ct:contentTypeSchema>
 </file>
 
-<file path=customXml/itemProps1.xml><?xml version="1.0" encoding="utf-8"?>
-<ds:datastoreItem xmlns:ds="http://schemas.openxmlformats.org/officeDocument/2006/customXml" ds:itemID="{C4FBA44F-11AF-45CD-B937-D9F890E35781}">
-  <ds:schemaRefs>
-    <ds:schemaRef ds:uri="http://schemas.microsoft.com/sharepoint/v3/contenttype/forms"/>
-  </ds:schemaRefs>
-</ds:datastoreItem>
+<file path=customXml/item4.xml><?xml version="1.0" encoding="utf-8"?>
+<b:Sources xmlns:b="http://schemas.openxmlformats.org/officeDocument/2006/bibliography" xmlns="http://schemas.openxmlformats.org/officeDocument/2006/bibliography" SelectedStyle="\APASixthEditionOfficeOnline.xsl" StyleName="APA" Version="6"/>
 </file>
 
-<file path=customXml/itemProps2.xml><?xml version="1.0" encoding="utf-8"?>
+<file path=customXml/itemProps1.xml><?xml version="1.0" encoding="utf-8"?>
 <ds:datastoreItem xmlns:ds="http://schemas.openxmlformats.org/officeDocument/2006/customXml" ds:itemID="{EB3309FF-AB7B-473E-919E-5C1D62763162}">
   <ds:schemaRefs>
     <ds:schemaRef ds:uri="http://schemas.microsoft.com/office/2006/metadata/properties"/>
@@ -33531,15 +33937,15 @@
 </ds:datastoreItem>
 </file>
 
-<file path=customXml/itemProps3.xml><?xml version="1.0" encoding="utf-8"?>
-<ds:datastoreItem xmlns:ds="http://schemas.openxmlformats.org/officeDocument/2006/customXml" ds:itemID="{E40F0A72-988B-4044-9324-A70F8054B331}">
+<file path=customXml/itemProps2.xml><?xml version="1.0" encoding="utf-8"?>
+<ds:datastoreItem xmlns:ds="http://schemas.openxmlformats.org/officeDocument/2006/customXml" ds:itemID="{C4FBA44F-11AF-45CD-B937-D9F890E35781}">
   <ds:schemaRefs>
-    <ds:schemaRef ds:uri="http://schemas.openxmlformats.org/officeDocument/2006/bibliography"/>
+    <ds:schemaRef ds:uri="http://schemas.microsoft.com/sharepoint/v3/contenttype/forms"/>
   </ds:schemaRefs>
 </ds:datastoreItem>
 </file>
 
-<file path=customXml/itemProps4.xml><?xml version="1.0" encoding="utf-8"?>
+<file path=customXml/itemProps3.xml><?xml version="1.0" encoding="utf-8"?>
 <ds:datastoreItem xmlns:ds="http://schemas.openxmlformats.org/officeDocument/2006/customXml" ds:itemID="{B96660D0-86C9-4B9F-8172-4C3807D41E88}">
   <ds:schemaRefs>
     <ds:schemaRef ds:uri="http://schemas.microsoft.com/office/2006/metadata/contentType"/>
@@ -33556,4 +33962,12 @@
     <ds:schemaRef ds:uri="http://schemas.microsoft.com/internal/obd"/>
   </ds:schemaRefs>
 </ds:datastoreItem>
+</file>
+
+<file path=customXml/itemProps4.xml><?xml version="1.0" encoding="utf-8"?>
+<ds:datastoreItem xmlns:ds="http://schemas.openxmlformats.org/officeDocument/2006/customXml" ds:itemID="{E40F0A72-988B-4044-9324-A70F8054B331}">
+  <ds:schemaRefs>
+    <ds:schemaRef ds:uri="http://schemas.openxmlformats.org/officeDocument/2006/bibliography"/>
+  </ds:schemaRefs>
+</ds:datastoreItem>
 </file>
</xml_diff>

<commit_message>
Annexe 1 is filled correctly for Golds
</commit_message>
<xml_diff>
--- a/docxFiles/gold.docx
+++ b/docxFiles/gold.docx
@@ -1,6 +1,6 @@
 
 <file path=word/document.xml><?xml version="1.0" encoding="utf-8"?>
-<w:document xmlns:wpc="http://schemas.microsoft.com/office/word/2010/wordprocessingCanvas" xmlns:cx="http://schemas.microsoft.com/office/drawing/2014/chartex" xmlns:cx1="http://schemas.microsoft.com/office/drawing/2015/9/8/chartex" xmlns:cx2="http://schemas.microsoft.com/office/drawing/2015/10/21/chartex" xmlns:cx3="http://schemas.microsoft.com/office/drawing/2016/5/9/chartex" xmlns:cx4="http://schemas.microsoft.com/office/drawing/2016/5/10/chartex" xmlns:cx5="http://schemas.microsoft.com/office/drawing/2016/5/11/chartex" xmlns:cx6="http://schemas.microsoft.com/office/drawing/2016/5/12/chartex" xmlns:cx7="http://schemas.microsoft.com/office/drawing/2016/5/13/chartex" xmlns:cx8="http://schemas.microsoft.com/office/drawing/2016/5/14/chartex" xmlns:mc="http://schemas.openxmlformats.org/markup-compatibility/2006" xmlns:aink="http://schemas.microsoft.com/office/drawing/2016/ink" xmlns:am3d="http://schemas.microsoft.com/office/drawing/2017/model3d" xmlns:o="urn:schemas-microsoft-com:office:office" xmlns:oel="http://schemas.microsoft.com/office/2019/extlst" xmlns:r="http://schemas.openxmlformats.org/officeDocument/2006/relationships" xmlns:m="http://schemas.openxmlformats.org/officeDocument/2006/math" xmlns:v="urn:schemas-microsoft-com:vml" xmlns:wp14="http://schemas.microsoft.com/office/word/2010/wordprocessingDrawing" xmlns:wp="http://schemas.openxmlformats.org/drawingml/2006/wordprocessingDrawing" xmlns:w10="urn:schemas-microsoft-com:office:word" xmlns:w="http://schemas.openxmlformats.org/wordprocessingml/2006/main" xmlns:w14="http://schemas.microsoft.com/office/word/2010/wordml" xmlns:w15="http://schemas.microsoft.com/office/word/2012/wordml" xmlns:w16cex="http://schemas.microsoft.com/office/word/2018/wordml/cex" xmlns:w16cid="http://schemas.microsoft.com/office/word/2016/wordml/cid" xmlns:w16="http://schemas.microsoft.com/office/word/2018/wordml" xmlns:w16sdtdh="http://schemas.microsoft.com/office/word/2020/wordml/sdtdatahash" xmlns:w16se="http://schemas.microsoft.com/office/word/2015/wordml/symex" xmlns:wpg="http://schemas.microsoft.com/office/word/2010/wordprocessingGroup" xmlns:wpi="http://schemas.microsoft.com/office/word/2010/wordprocessingInk" xmlns:wne="http://schemas.microsoft.com/office/word/2006/wordml" xmlns:wps="http://schemas.microsoft.com/office/word/2010/wordprocessingShape" mc:Ignorable="w14 w15 w16se w16cid w16 w16cex w16sdtdh wp14">
+<w:document xmlns:wpc="http://schemas.microsoft.com/office/word/2010/wordprocessingCanvas" xmlns:cx="http://schemas.microsoft.com/office/drawing/2014/chartex" xmlns:cx1="http://schemas.microsoft.com/office/drawing/2015/9/8/chartex" xmlns:cx2="http://schemas.microsoft.com/office/drawing/2015/10/21/chartex" xmlns:cx3="http://schemas.microsoft.com/office/drawing/2016/5/9/chartex" xmlns:cx4="http://schemas.microsoft.com/office/drawing/2016/5/10/chartex" xmlns:cx5="http://schemas.microsoft.com/office/drawing/2016/5/11/chartex" xmlns:cx6="http://schemas.microsoft.com/office/drawing/2016/5/12/chartex" xmlns:cx7="http://schemas.microsoft.com/office/drawing/2016/5/13/chartex" xmlns:cx8="http://schemas.microsoft.com/office/drawing/2016/5/14/chartex" xmlns:mc="http://schemas.openxmlformats.org/markup-compatibility/2006" xmlns:aink="http://schemas.microsoft.com/office/drawing/2016/ink" xmlns:am3d="http://schemas.microsoft.com/office/drawing/2017/model3d" xmlns:o="urn:schemas-microsoft-com:office:office" xmlns:oel="http://schemas.microsoft.com/office/2019/extlst" xmlns:r="http://schemas.openxmlformats.org/officeDocument/2006/relationships" xmlns:m="http://schemas.openxmlformats.org/officeDocument/2006/math" xmlns:v="urn:schemas-microsoft-com:vml" xmlns:wp14="http://schemas.microsoft.com/office/word/2010/wordprocessingDrawing" xmlns:wp="http://schemas.openxmlformats.org/drawingml/2006/wordprocessingDrawing" xmlns:w10="urn:schemas-microsoft-com:office:word" xmlns:w="http://schemas.openxmlformats.org/wordprocessingml/2006/main" xmlns:w14="http://schemas.microsoft.com/office/word/2010/wordml" xmlns:w15="http://schemas.microsoft.com/office/word/2012/wordml" xmlns:w16cex="http://schemas.microsoft.com/office/word/2018/wordml/cex" xmlns:w16cid="http://schemas.microsoft.com/office/word/2016/wordml/cid" xmlns:w16="http://schemas.microsoft.com/office/word/2018/wordml" xmlns:w16du="http://schemas.microsoft.com/office/word/2023/wordml/word16du" xmlns:w16sdtdh="http://schemas.microsoft.com/office/word/2020/wordml/sdtdatahash" xmlns:w16se="http://schemas.microsoft.com/office/word/2015/wordml/symex" xmlns:wpg="http://schemas.microsoft.com/office/word/2010/wordprocessingGroup" xmlns:wpi="http://schemas.microsoft.com/office/word/2010/wordprocessingInk" xmlns:wne="http://schemas.microsoft.com/office/word/2006/wordml" xmlns:wps="http://schemas.microsoft.com/office/word/2010/wordprocessingShape" mc:Ignorable="w14 w15 w16se w16cid w16 w16cex w16sdtdh w16du wp14">
   <w:body>
     <w:p>
       <w:pPr>
@@ -95,9 +95,8 @@
           <w:sz w:val="32"/>
           <w:szCs w:val="32"/>
         </w:rPr>
-        <w:t xml:space="preserve"> N</w:t>
-      </w:r>
-      <w:proofErr w:type="gramStart"/>
+        <w:t xml:space="preserve"> N°</w:t>
+      </w:r>
       <w:r>
         <w:rPr>
           <w:rFonts w:asciiTheme="majorHAnsi" w:hAnsiTheme="majorHAnsi" w:cstheme="majorHAnsi"/>
@@ -106,7 +105,7 @@
           <w:sz w:val="32"/>
           <w:szCs w:val="32"/>
         </w:rPr>
-        <w:t>°</w:t>
+        <w:t xml:space="preserve">  </w:t>
       </w:r>
       <w:r>
         <w:rPr>
@@ -116,28 +115,7 @@
           <w:sz w:val="32"/>
           <w:szCs w:val="32"/>
         </w:rPr>
-        <w:t xml:space="preserve">  </w:t>
-      </w:r>
-      <w:r>
-        <w:rPr>
-          <w:rFonts w:asciiTheme="majorHAnsi" w:hAnsiTheme="majorHAnsi" w:cstheme="majorHAnsi"/>
-          <w:b/>
-          <w:smallCaps/>
-          <w:sz w:val="32"/>
-          <w:szCs w:val="32"/>
-        </w:rPr>
-        <w:t>$</w:t>
-      </w:r>
-      <w:proofErr w:type="gramEnd"/>
-      <w:r>
-        <w:rPr>
-          <w:rFonts w:asciiTheme="majorHAnsi" w:hAnsiTheme="majorHAnsi" w:cstheme="majorHAnsi"/>
-          <w:b/>
-          <w:smallCaps/>
-          <w:sz w:val="32"/>
-          <w:szCs w:val="32"/>
-        </w:rPr>
-        <w:t>{</w:t>
+        <w:t>${</w:t>
       </w:r>
       <w:r>
         <w:rPr>
@@ -611,25 +589,7 @@
           <w:sz w:val="22"/>
           <w:szCs w:val="22"/>
         </w:rPr>
-        <w:t xml:space="preserve"> 000 euros, dont le siège social est situé au 1, Route de </w:t>
-      </w:r>
-      <w:proofErr w:type="spellStart"/>
-      <w:r>
-        <w:rPr>
-          <w:rFonts w:asciiTheme="majorHAnsi" w:hAnsiTheme="majorHAnsi" w:cstheme="majorHAnsi"/>
-          <w:sz w:val="22"/>
-          <w:szCs w:val="22"/>
-        </w:rPr>
-        <w:t>Gisy</w:t>
-      </w:r>
-      <w:proofErr w:type="spellEnd"/>
-      <w:r>
-        <w:rPr>
-          <w:rFonts w:asciiTheme="majorHAnsi" w:hAnsiTheme="majorHAnsi" w:cstheme="majorHAnsi"/>
-          <w:sz w:val="22"/>
-          <w:szCs w:val="22"/>
-        </w:rPr>
-        <w:t xml:space="preserve">, BUROSPACE - Bâtiment </w:t>
+        <w:t xml:space="preserve"> 000 euros, dont le siège social est situé au 1, Route de Gisy, BUROSPACE - Bâtiment </w:t>
       </w:r>
       <w:r>
         <w:rPr>
@@ -735,25 +695,7 @@
                                 <w:b/>
                                 <w:sz w:val="27"/>
                               </w:rPr>
-                              <w:t>${</w:t>
-                            </w:r>
-                            <w:proofErr w:type="spellStart"/>
-                            <w:r>
-                              <w:rPr>
-                                <w:rFonts w:asciiTheme="majorHAnsi" w:hAnsiTheme="majorHAnsi" w:cstheme="majorHAnsi"/>
-                                <w:b/>
-                                <w:sz w:val="27"/>
-                              </w:rPr>
-                              <w:t>agency_name</w:t>
-                            </w:r>
-                            <w:proofErr w:type="spellEnd"/>
-                            <w:r>
-                              <w:rPr>
-                                <w:rFonts w:asciiTheme="majorHAnsi" w:hAnsiTheme="majorHAnsi" w:cstheme="majorHAnsi"/>
-                                <w:b/>
-                                <w:sz w:val="27"/>
-                              </w:rPr>
-                              <w:t>}</w:t>
+                              <w:t>${agency_name}</w:t>
                             </w:r>
                           </w:p>
                           <w:p>
@@ -773,25 +715,7 @@
                                 <w:b/>
                                 <w:sz w:val="27"/>
                               </w:rPr>
-                              <w:t>${</w:t>
-                            </w:r>
-                            <w:proofErr w:type="spellStart"/>
-                            <w:r>
-                              <w:rPr>
-                                <w:rFonts w:asciiTheme="majorHAnsi" w:hAnsiTheme="majorHAnsi" w:cstheme="majorHAnsi"/>
-                                <w:b/>
-                                <w:sz w:val="27"/>
-                              </w:rPr>
-                              <w:t>agency_address</w:t>
-                            </w:r>
-                            <w:proofErr w:type="spellEnd"/>
-                            <w:r>
-                              <w:rPr>
-                                <w:rFonts w:asciiTheme="majorHAnsi" w:hAnsiTheme="majorHAnsi" w:cstheme="majorHAnsi"/>
-                                <w:b/>
-                                <w:sz w:val="27"/>
-                              </w:rPr>
-                              <w:t>}</w:t>
+                              <w:t>${agency_address}</w:t>
                             </w:r>
                           </w:p>
                           <w:p>
@@ -1213,15 +1137,7 @@
                                 <w:rFonts w:ascii="Carlito"/>
                                 <w:lang w:val="en-US"/>
                               </w:rPr>
-                              <w:t>${</w:t>
-                            </w:r>
-                            <w:proofErr w:type="spellStart"/>
-                            <w:r>
-                              <w:rPr>
-                                <w:rFonts w:ascii="Carlito"/>
-                                <w:lang w:val="en-US"/>
-                              </w:rPr>
-                              <w:t>client_</w:t>
+                              <w:t>${client_</w:t>
                             </w:r>
                             <w:r>
                               <w:rPr>
@@ -1230,7 +1146,6 @@
                               </w:rPr>
                               <w:t>name</w:t>
                             </w:r>
-                            <w:proofErr w:type="spellEnd"/>
                             <w:r>
                               <w:rPr>
                                 <w:rFonts w:ascii="Carlito"/>
@@ -1279,39 +1194,7 @@
                                 <w:rFonts w:ascii="Carlito"/>
                                 <w:lang w:val="en-US"/>
                               </w:rPr>
-                              <w:t>${</w:t>
-                            </w:r>
-                            <w:proofErr w:type="spellStart"/>
-                            <w:r>
-                              <w:rPr>
-                                <w:rFonts w:ascii="Carlito"/>
-                                <w:lang w:val="en-US"/>
-                              </w:rPr>
-                              <w:t>client_cp</w:t>
-                            </w:r>
-                            <w:proofErr w:type="spellEnd"/>
-                            <w:r>
-                              <w:rPr>
-                                <w:rFonts w:ascii="Carlito"/>
-                                <w:lang w:val="en-US"/>
-                              </w:rPr>
-                              <w:t>}, ${</w:t>
-                            </w:r>
-                            <w:proofErr w:type="spellStart"/>
-                            <w:r>
-                              <w:rPr>
-                                <w:rFonts w:ascii="Carlito"/>
-                                <w:lang w:val="en-US"/>
-                              </w:rPr>
-                              <w:t>client_city</w:t>
-                            </w:r>
-                            <w:proofErr w:type="spellEnd"/>
-                            <w:r>
-                              <w:rPr>
-                                <w:rFonts w:ascii="Carlito"/>
-                                <w:lang w:val="en-US"/>
-                              </w:rPr>
-                              <w:t>}</w:t>
+                              <w:t>${client_cp}, ${client_city}</w:t>
                             </w:r>
                           </w:p>
                         </w:txbxContent>
@@ -3886,7 +3769,6 @@
           <w:sz w:val="22"/>
         </w:rPr>
       </w:pPr>
-      <w:proofErr w:type="spellStart"/>
       <w:r>
         <w:rPr>
           <w:rFonts w:asciiTheme="majorHAnsi" w:hAnsiTheme="majorHAnsi" w:cstheme="majorHAnsi"/>
@@ -3901,7 +3783,6 @@
         </w:rPr>
         <w:t>lectromécanique</w:t>
       </w:r>
-      <w:proofErr w:type="spellEnd"/>
       <w:r>
         <w:rPr>
           <w:rFonts w:asciiTheme="majorHAnsi" w:hAnsiTheme="majorHAnsi" w:cstheme="majorHAnsi"/>
@@ -4502,7 +4383,6 @@
         </w:rPr>
         <w:t xml:space="preserve"> </w:t>
       </w:r>
-      <w:proofErr w:type="spellStart"/>
       <w:r>
         <w:rPr>
           <w:rFonts w:asciiTheme="majorHAnsi" w:hAnsiTheme="majorHAnsi" w:cstheme="majorHAnsi"/>
@@ -4513,20 +4393,7 @@
           <w:sz w:val="22"/>
           <w:szCs w:val="22"/>
         </w:rPr>
-        <w:t>Etat</w:t>
-      </w:r>
-      <w:proofErr w:type="spellEnd"/>
-      <w:r>
-        <w:rPr>
-          <w:rFonts w:asciiTheme="majorHAnsi" w:hAnsiTheme="majorHAnsi" w:cstheme="majorHAnsi"/>
-          <w:b/>
-          <w:bCs/>
-          <w:i/>
-          <w:iCs/>
-          <w:sz w:val="22"/>
-          <w:szCs w:val="22"/>
-        </w:rPr>
-        <w:t xml:space="preserve"> des lieux</w:t>
+        <w:t>Etat des lieux</w:t>
       </w:r>
       <w:r>
         <w:rPr>
@@ -4844,25 +4711,7 @@
           <w:color w:val="auto"/>
           <w:szCs w:val="22"/>
         </w:rPr>
-        <w:t xml:space="preserve">Le Client transmettra au Prestataire une liste exhaustive des équipements faisant l’objet d’une garantie en cours. </w:t>
-      </w:r>
-      <w:proofErr w:type="spellStart"/>
-      <w:r>
-        <w:rPr>
-          <w:rFonts w:asciiTheme="majorHAnsi" w:hAnsiTheme="majorHAnsi" w:cstheme="majorHAnsi"/>
-          <w:color w:val="auto"/>
-          <w:szCs w:val="22"/>
-        </w:rPr>
-        <w:t>A</w:t>
-      </w:r>
-      <w:proofErr w:type="spellEnd"/>
-      <w:r>
-        <w:rPr>
-          <w:rFonts w:asciiTheme="majorHAnsi" w:hAnsiTheme="majorHAnsi" w:cstheme="majorHAnsi"/>
-          <w:color w:val="auto"/>
-          <w:szCs w:val="22"/>
-        </w:rPr>
-        <w:t xml:space="preserve"> défaut de transmission, la responsabilité du Prestataire ne pourra pas être recherchée.</w:t>
+        <w:t>Le Client transmettra au Prestataire une liste exhaustive des équipements faisant l’objet d’une garantie en cours. A défaut de transmission, la responsabilité du Prestataire ne pourra pas être recherchée.</w:t>
       </w:r>
     </w:p>
     <w:p>
@@ -6530,27 +6379,7 @@
                 <w:szCs w:val="22"/>
                 <w:lang w:eastAsia="en-US"/>
               </w:rPr>
-              <w:t xml:space="preserve">Sécurité des biens et des personnes </w:t>
-            </w:r>
-            <w:proofErr w:type="spellStart"/>
-            <w:r>
-              <w:rPr>
-                <w:rFonts w:asciiTheme="majorHAnsi" w:eastAsiaTheme="minorEastAsia" w:hAnsiTheme="majorHAnsi" w:cstheme="majorHAnsi"/>
-                <w:sz w:val="22"/>
-                <w:szCs w:val="22"/>
-                <w:lang w:eastAsia="en-US"/>
-              </w:rPr>
-              <w:t>Equipements</w:t>
-            </w:r>
-            <w:proofErr w:type="spellEnd"/>
-            <w:r>
-              <w:rPr>
-                <w:rFonts w:asciiTheme="majorHAnsi" w:eastAsiaTheme="minorEastAsia" w:hAnsiTheme="majorHAnsi" w:cstheme="majorHAnsi"/>
-                <w:sz w:val="22"/>
-                <w:szCs w:val="22"/>
-                <w:lang w:eastAsia="en-US"/>
-              </w:rPr>
-              <w:t xml:space="preserve"> essentiels à la continuité du service</w:t>
+              <w:t>Sécurité des biens et des personnes Equipements essentiels à la continuité du service</w:t>
             </w:r>
           </w:p>
         </w:tc>
@@ -7604,16 +7433,7 @@
           <w:color w:val="000000"/>
           <w:lang w:eastAsia="fr-FR"/>
         </w:rPr>
-        <w:t xml:space="preserve">Les prix appliqués au droit à l’astreinte sont indiqués dans le tableau </w:t>
-      </w:r>
-      <w:proofErr w:type="gramStart"/>
-      <w:r>
-        <w:rPr>
-          <w:rFonts w:asciiTheme="majorHAnsi" w:eastAsia="Times New Roman" w:hAnsiTheme="majorHAnsi" w:cstheme="majorHAnsi"/>
-          <w:color w:val="000000"/>
-          <w:lang w:eastAsia="fr-FR"/>
-        </w:rPr>
-        <w:t>4.1.</w:t>
+        <w:t>Les prix appliqués au droit à l’astreinte sont indiqués dans le tableau 4.1.</w:t>
       </w:r>
       <w:r>
         <w:rPr>
@@ -7621,7 +7441,6 @@
         </w:rPr>
         <w:t>.</w:t>
       </w:r>
-      <w:proofErr w:type="gramEnd"/>
       <w:r>
         <w:rPr>
           <w:rFonts w:asciiTheme="majorHAnsi" w:hAnsiTheme="majorHAnsi" w:cstheme="majorHAnsi"/>
@@ -8341,23 +8160,7 @@
           <w:rFonts w:asciiTheme="majorHAnsi" w:hAnsiTheme="majorHAnsi" w:cstheme="majorHAnsi"/>
           <w:szCs w:val="22"/>
         </w:rPr>
-        <w:t xml:space="preserve">Ce document informatisé est envoyé sur </w:t>
-      </w:r>
-      <w:proofErr w:type="gramStart"/>
-      <w:r>
-        <w:rPr>
-          <w:rFonts w:asciiTheme="majorHAnsi" w:hAnsiTheme="majorHAnsi" w:cstheme="majorHAnsi"/>
-          <w:szCs w:val="22"/>
-        </w:rPr>
-        <w:t>l’email</w:t>
-      </w:r>
-      <w:proofErr w:type="gramEnd"/>
-      <w:r>
-        <w:rPr>
-          <w:rFonts w:asciiTheme="majorHAnsi" w:hAnsiTheme="majorHAnsi" w:cstheme="majorHAnsi"/>
-          <w:szCs w:val="22"/>
-        </w:rPr>
-        <w:t xml:space="preserve"> du Client, dans un délai de 24 heures.</w:t>
+        <w:t>Ce document informatisé est envoyé sur l’email du Client, dans un délai de 24 heures.</w:t>
       </w:r>
     </w:p>
     <w:p>
@@ -8395,23 +8198,7 @@
           <w:rFonts w:asciiTheme="majorHAnsi" w:hAnsiTheme="majorHAnsi" w:cstheme="majorHAnsi"/>
           <w:szCs w:val="22"/>
         </w:rPr>
-        <w:t xml:space="preserve">. </w:t>
-      </w:r>
-      <w:proofErr w:type="spellStart"/>
-      <w:r>
-        <w:rPr>
-          <w:rFonts w:asciiTheme="majorHAnsi" w:hAnsiTheme="majorHAnsi" w:cstheme="majorHAnsi"/>
-          <w:szCs w:val="22"/>
-        </w:rPr>
-        <w:t>A</w:t>
-      </w:r>
-      <w:proofErr w:type="spellEnd"/>
-      <w:r>
-        <w:rPr>
-          <w:rFonts w:asciiTheme="majorHAnsi" w:hAnsiTheme="majorHAnsi" w:cstheme="majorHAnsi"/>
-          <w:szCs w:val="22"/>
-        </w:rPr>
-        <w:t xml:space="preserve"> ce titre, la validité des documents </w:t>
+        <w:t xml:space="preserve">. A ce titre, la validité des documents </w:t>
       </w:r>
       <w:r>
         <w:rPr>
@@ -8852,7 +8639,6 @@
                 <w:szCs w:val="22"/>
               </w:rPr>
             </w:pPr>
-            <w:proofErr w:type="gramStart"/>
             <w:r>
               <w:rPr>
                 <w:rFonts w:asciiTheme="majorHAnsi" w:hAnsiTheme="majorHAnsi" w:cstheme="majorHAnsi"/>
@@ -8861,18 +8647,7 @@
                 <w:sz w:val="22"/>
                 <w:szCs w:val="22"/>
               </w:rPr>
-              <w:t>en</w:t>
-            </w:r>
-            <w:proofErr w:type="gramEnd"/>
-            <w:r>
-              <w:rPr>
-                <w:rFonts w:asciiTheme="majorHAnsi" w:hAnsiTheme="majorHAnsi" w:cstheme="majorHAnsi"/>
-                <w:b/>
-                <w:bCs/>
-                <w:sz w:val="22"/>
-                <w:szCs w:val="22"/>
-              </w:rPr>
-              <w:t xml:space="preserve"> euros HT</w:t>
+              <w:t>en euros HT</w:t>
             </w:r>
           </w:p>
         </w:tc>
@@ -9034,29 +8809,7 @@
                 <w:szCs w:val="22"/>
                 <w:highlight w:val="yellow"/>
               </w:rPr>
-              <w:t>${</w:t>
-            </w:r>
-            <w:proofErr w:type="spellStart"/>
-            <w:r>
-              <w:rPr>
-                <w:rFonts w:asciiTheme="majorHAnsi" w:hAnsiTheme="majorHAnsi" w:cstheme="majorHAnsi"/>
-                <w:b/>
-                <w:sz w:val="22"/>
-                <w:szCs w:val="22"/>
-                <w:highlight w:val="yellow"/>
-              </w:rPr>
-              <w:t>price</w:t>
-            </w:r>
-            <w:proofErr w:type="spellEnd"/>
-            <w:r>
-              <w:rPr>
-                <w:rFonts w:asciiTheme="majorHAnsi" w:hAnsiTheme="majorHAnsi" w:cstheme="majorHAnsi"/>
-                <w:b/>
-                <w:sz w:val="22"/>
-                <w:szCs w:val="22"/>
-                <w:highlight w:val="yellow"/>
-              </w:rPr>
-              <w:t>}</w:t>
+              <w:t>${price}</w:t>
             </w:r>
             <w:r>
               <w:rPr>
@@ -9757,29 +9510,7 @@
                 <w:sz w:val="22"/>
                 <w:szCs w:val="22"/>
               </w:rPr>
-              <w:t xml:space="preserve">Du </w:t>
-            </w:r>
-            <w:proofErr w:type="gramStart"/>
-            <w:r>
-              <w:rPr>
-                <w:rFonts w:asciiTheme="majorHAnsi" w:hAnsiTheme="majorHAnsi" w:cstheme="majorHAnsi"/>
-                <w:b/>
-                <w:bCs/>
-                <w:sz w:val="22"/>
-                <w:szCs w:val="22"/>
-              </w:rPr>
-              <w:t>Lundi</w:t>
-            </w:r>
-            <w:proofErr w:type="gramEnd"/>
-            <w:r>
-              <w:rPr>
-                <w:rFonts w:asciiTheme="majorHAnsi" w:hAnsiTheme="majorHAnsi" w:cstheme="majorHAnsi"/>
-                <w:b/>
-                <w:bCs/>
-                <w:sz w:val="22"/>
-                <w:szCs w:val="22"/>
-              </w:rPr>
-              <w:t xml:space="preserve"> au Vendredi</w:t>
+              <w:t>Du Lundi au Vendredi</w:t>
             </w:r>
             <w:r>
               <w:rPr>
@@ -9857,18 +9588,8 @@
                 <w:sz w:val="22"/>
                 <w:szCs w:val="22"/>
               </w:rPr>
-              <w:t xml:space="preserve">Taux MO horaire </w:t>
-            </w:r>
-            <w:proofErr w:type="gramStart"/>
-            <w:r>
-              <w:rPr>
-                <w:rFonts w:asciiTheme="majorHAnsi" w:hAnsiTheme="majorHAnsi" w:cstheme="majorHAnsi"/>
-                <w:sz w:val="22"/>
-                <w:szCs w:val="22"/>
-              </w:rPr>
-              <w:t>H.T</w:t>
-            </w:r>
-            <w:proofErr w:type="gramEnd"/>
+              <w:t>Taux MO horaire H.T</w:t>
+            </w:r>
           </w:p>
         </w:tc>
         <w:tc>
@@ -10176,27 +9897,7 @@
                 <w:szCs w:val="22"/>
                 <w:highlight w:val="yellow"/>
               </w:rPr>
-              <w:t>${</w:t>
-            </w:r>
-            <w:proofErr w:type="spellStart"/>
-            <w:r>
-              <w:rPr>
-                <w:rFonts w:asciiTheme="majorHAnsi" w:hAnsiTheme="majorHAnsi" w:cstheme="majorHAnsi"/>
-                <w:sz w:val="22"/>
-                <w:szCs w:val="22"/>
-                <w:highlight w:val="yellow"/>
-              </w:rPr>
-              <w:t>forfaitDeplacement</w:t>
-            </w:r>
-            <w:proofErr w:type="spellEnd"/>
-            <w:r>
-              <w:rPr>
-                <w:rFonts w:asciiTheme="majorHAnsi" w:hAnsiTheme="majorHAnsi" w:cstheme="majorHAnsi"/>
-                <w:sz w:val="22"/>
-                <w:szCs w:val="22"/>
-                <w:highlight w:val="yellow"/>
-              </w:rPr>
-              <w:t>}</w:t>
+              <w:t>${forfaitDeplacement}</w:t>
             </w:r>
             <w:r>
               <w:rPr>
@@ -11044,18 +10745,8 @@
                 <w:sz w:val="22"/>
                 <w:szCs w:val="22"/>
               </w:rPr>
-              <w:t xml:space="preserve">Taux MO horaire </w:t>
-            </w:r>
-            <w:proofErr w:type="gramStart"/>
-            <w:r>
-              <w:rPr>
-                <w:rFonts w:asciiTheme="majorHAnsi" w:hAnsiTheme="majorHAnsi" w:cstheme="majorHAnsi"/>
-                <w:sz w:val="22"/>
-                <w:szCs w:val="22"/>
-              </w:rPr>
-              <w:t>H.T</w:t>
-            </w:r>
-            <w:proofErr w:type="gramEnd"/>
+              <w:t>Taux MO horaire H.T</w:t>
+            </w:r>
           </w:p>
         </w:tc>
         <w:tc>
@@ -12134,29 +11825,7 @@
           <w:szCs w:val="22"/>
           <w:highlight w:val="yellow"/>
         </w:rPr>
-        <w:t>${</w:t>
-      </w:r>
-      <w:proofErr w:type="spellStart"/>
-      <w:r>
-        <w:rPr>
-          <w:rFonts w:asciiTheme="majorHAnsi" w:hAnsiTheme="majorHAnsi" w:cstheme="majorHAnsi"/>
-          <w:b/>
-          <w:bCs/>
-          <w:szCs w:val="22"/>
-          <w:highlight w:val="yellow"/>
-        </w:rPr>
-        <w:t>agency_mail</w:t>
-      </w:r>
-      <w:proofErr w:type="spellEnd"/>
-      <w:r>
-        <w:rPr>
-          <w:rFonts w:asciiTheme="majorHAnsi" w:hAnsiTheme="majorHAnsi" w:cstheme="majorHAnsi"/>
-          <w:b/>
-          <w:bCs/>
-          <w:szCs w:val="22"/>
-          <w:highlight w:val="yellow"/>
-        </w:rPr>
-        <w:t>}</w:t>
+        <w:t>${agency_mail}</w:t>
       </w:r>
     </w:p>
     <w:p>
@@ -13123,23 +12792,7 @@
           <w:rFonts w:asciiTheme="majorHAnsi" w:hAnsiTheme="majorHAnsi" w:cstheme="majorHAnsi"/>
           <w:szCs w:val="22"/>
         </w:rPr>
-        <w:t xml:space="preserve">Respecter la réglementation en vigueur et à venir relative aux </w:t>
-      </w:r>
-      <w:proofErr w:type="spellStart"/>
-      <w:r>
-        <w:rPr>
-          <w:rFonts w:asciiTheme="majorHAnsi" w:hAnsiTheme="majorHAnsi" w:cstheme="majorHAnsi"/>
-          <w:szCs w:val="22"/>
-        </w:rPr>
-        <w:t>Equipements</w:t>
-      </w:r>
-      <w:proofErr w:type="spellEnd"/>
-      <w:r>
-        <w:rPr>
-          <w:rFonts w:asciiTheme="majorHAnsi" w:hAnsiTheme="majorHAnsi" w:cstheme="majorHAnsi"/>
-          <w:szCs w:val="22"/>
-        </w:rPr>
-        <w:t xml:space="preserve"> Sous Pression et toute autre réglementation en vigueur durant l’exécution du Contrat portant sur l’entretien de ses équipements ;  </w:t>
+        <w:t xml:space="preserve">Respecter la réglementation en vigueur et à venir relative aux Equipements Sous Pression et toute autre réglementation en vigueur durant l’exécution du Contrat portant sur l’entretien de ses équipements ;  </w:t>
       </w:r>
     </w:p>
     <w:p>
@@ -16638,17 +16291,22 @@
     <w:tbl>
       <w:tblPr>
         <w:tblStyle w:val="Grilledutableau"/>
-        <w:tblW w:w="0" w:type="auto"/>
-        <w:tblInd w:w="2266" w:type="dxa"/>
+        <w:tblW w:w="6796" w:type="dxa"/>
+        <w:jc w:val="center"/>
         <w:tblLook w:val="05A0" w:firstRow="1" w:lastRow="0" w:firstColumn="1" w:lastColumn="1" w:noHBand="0" w:noVBand="1"/>
       </w:tblPr>
       <w:tblGrid>
-        <w:gridCol w:w="4531"/>
+        <w:gridCol w:w="2856"/>
+        <w:gridCol w:w="1970"/>
+        <w:gridCol w:w="1970"/>
       </w:tblGrid>
       <w:tr>
+        <w:trPr>
+          <w:jc w:val="center"/>
+        </w:trPr>
         <w:tc>
           <w:tcPr>
-            <w:tcW w:w="4531" w:type="dxa"/>
+            <w:tcW w:w="2856" w:type="dxa"/>
             <w:vAlign w:val="center"/>
           </w:tcPr>
           <w:p>
@@ -16672,10 +16330,18 @@
                 <w:sz w:val="22"/>
                 <w:szCs w:val="22"/>
               </w:rPr>
-              <w:t>${</w:t>
-            </w:r>
-            <w:proofErr w:type="spellStart"/>
-            <w:r>
+              <w:t>${equipLocation}</w:t>
+            </w:r>
+          </w:p>
+        </w:tc>
+        <w:tc>
+          <w:tcPr>
+            <w:tcW w:w="1970" w:type="dxa"/>
+            <w:vAlign w:val="center"/>
+          </w:tcPr>
+          <w:p>
+            <w:pPr>
+              <w:jc w:val="center"/>
               <w:rPr>
                 <w:rFonts w:asciiTheme="majorHAnsi" w:hAnsiTheme="majorHAnsi" w:cstheme="majorHAnsi"/>
                 <w:b/>
@@ -16684,9 +16350,81 @@
                 <w:sz w:val="22"/>
                 <w:szCs w:val="22"/>
               </w:rPr>
-              <w:t>equipmentInfo</w:t>
-            </w:r>
-            <w:proofErr w:type="spellEnd"/>
+            </w:pPr>
+            <w:r>
+              <w:rPr>
+                <w:rFonts w:asciiTheme="majorHAnsi" w:hAnsiTheme="majorHAnsi" w:cstheme="majorHAnsi"/>
+                <w:b/>
+                <w:bCs/>
+                <w:spacing w:val="-4"/>
+                <w:sz w:val="22"/>
+                <w:szCs w:val="22"/>
+              </w:rPr>
+              <w:t>${</w:t>
+            </w:r>
+            <w:r>
+              <w:rPr>
+                <w:rFonts w:asciiTheme="majorHAnsi" w:hAnsiTheme="majorHAnsi" w:cstheme="majorHAnsi"/>
+                <w:b/>
+                <w:bCs/>
+                <w:spacing w:val="-4"/>
+                <w:sz w:val="22"/>
+                <w:szCs w:val="22"/>
+              </w:rPr>
+              <w:t>equipType</w:t>
+            </w:r>
+            <w:r>
+              <w:rPr>
+                <w:rFonts w:asciiTheme="majorHAnsi" w:hAnsiTheme="majorHAnsi" w:cstheme="majorHAnsi"/>
+                <w:b/>
+                <w:bCs/>
+                <w:spacing w:val="-4"/>
+                <w:sz w:val="22"/>
+                <w:szCs w:val="22"/>
+              </w:rPr>
+              <w:t>}</w:t>
+            </w:r>
+          </w:p>
+        </w:tc>
+        <w:tc>
+          <w:tcPr>
+            <w:tcW w:w="1970" w:type="dxa"/>
+            <w:vAlign w:val="center"/>
+          </w:tcPr>
+          <w:p>
+            <w:pPr>
+              <w:jc w:val="center"/>
+              <w:rPr>
+                <w:rFonts w:asciiTheme="majorHAnsi" w:hAnsiTheme="majorHAnsi" w:cstheme="majorHAnsi"/>
+                <w:b/>
+                <w:bCs/>
+                <w:spacing w:val="-4"/>
+                <w:sz w:val="22"/>
+                <w:szCs w:val="22"/>
+              </w:rPr>
+            </w:pPr>
+            <w:r>
+              <w:rPr>
+                <w:rFonts w:asciiTheme="majorHAnsi" w:hAnsiTheme="majorHAnsi" w:cstheme="majorHAnsi"/>
+                <w:b/>
+                <w:bCs/>
+                <w:spacing w:val="-4"/>
+                <w:sz w:val="22"/>
+                <w:szCs w:val="22"/>
+              </w:rPr>
+              <w:t>${</w:t>
+            </w:r>
+            <w:r>
+              <w:rPr>
+                <w:rFonts w:asciiTheme="majorHAnsi" w:hAnsiTheme="majorHAnsi" w:cstheme="majorHAnsi"/>
+                <w:b/>
+                <w:bCs/>
+                <w:spacing w:val="-4"/>
+                <w:sz w:val="22"/>
+                <w:szCs w:val="22"/>
+              </w:rPr>
+              <w:t>equipQty</w:t>
+            </w:r>
             <w:r>
               <w:rPr>
                 <w:rFonts w:asciiTheme="majorHAnsi" w:hAnsiTheme="majorHAnsi" w:cstheme="majorHAnsi"/>
@@ -19687,7 +19425,6 @@
                 <w:color w:val="00B050"/>
               </w:rPr>
             </w:pPr>
-            <w:proofErr w:type="spellStart"/>
             <w:r>
               <w:rPr>
                 <w:rFonts w:asciiTheme="majorHAnsi" w:hAnsiTheme="majorHAnsi" w:cstheme="majorHAnsi"/>
@@ -19695,7 +19432,6 @@
               </w:rPr>
               <w:t>Electrique</w:t>
             </w:r>
-            <w:proofErr w:type="spellEnd"/>
           </w:p>
         </w:tc>
         <w:tc>
@@ -21173,17 +20909,8 @@
                                 <w:b/>
                                 <w:color w:val="auto"/>
                               </w:rPr>
-                              <w:t xml:space="preserve">1 Route de </w:t>
+                              <w:t>1 Route de Gisy</w:t>
                             </w:r>
-                            <w:proofErr w:type="spellStart"/>
-                            <w:r>
-                              <w:rPr>
-                                <w:b/>
-                                <w:color w:val="auto"/>
-                              </w:rPr>
-                              <w:t>Gisy</w:t>
-                            </w:r>
-                            <w:proofErr w:type="spellEnd"/>
                           </w:p>
                           <w:p>
                             <w:pPr>
@@ -21193,21 +20920,12 @@
                                 <w:color w:val="auto"/>
                               </w:rPr>
                             </w:pPr>
-                            <w:proofErr w:type="spellStart"/>
                             <w:r>
                               <w:rPr>
                                 <w:b/>
                                 <w:color w:val="auto"/>
                               </w:rPr>
-                              <w:t>Burospace</w:t>
-                            </w:r>
-                            <w:proofErr w:type="spellEnd"/>
-                            <w:r>
-                              <w:rPr>
-                                <w:b/>
-                                <w:color w:val="auto"/>
-                              </w:rPr>
-                              <w:t xml:space="preserve"> – Bât 4Bis</w:t>
+                              <w:t>Burospace – Bât 4Bis</w:t>
                             </w:r>
                           </w:p>
                           <w:p>
@@ -22252,21 +21970,7 @@
                               <w:rPr>
                                 <w:color w:val="auto"/>
                               </w:rPr>
-                              <w:t xml:space="preserve"> N° de </w:t>
-                            </w:r>
-                            <w:proofErr w:type="gramStart"/>
-                            <w:r>
-                              <w:rPr>
-                                <w:color w:val="auto"/>
-                              </w:rPr>
-                              <w:t>contrat  (</w:t>
-                            </w:r>
-                            <w:proofErr w:type="gramEnd"/>
-                            <w:r>
-                              <w:rPr>
-                                <w:color w:val="auto"/>
-                              </w:rPr>
-                              <w:t>optionnel) : _____________________________________________</w:t>
+                              <w:t xml:space="preserve"> N° de contrat  (optionnel) : _____________________________________________</w:t>
                             </w:r>
                           </w:p>
                           <w:p>
@@ -25223,7 +24927,7 @@
 </file>
 
 <file path=word/comments.xml><?xml version="1.0" encoding="utf-8"?>
-<w:comments xmlns:wpc="http://schemas.microsoft.com/office/word/2010/wordprocessingCanvas" xmlns:cx="http://schemas.microsoft.com/office/drawing/2014/chartex" xmlns:cx1="http://schemas.microsoft.com/office/drawing/2015/9/8/chartex" xmlns:cx2="http://schemas.microsoft.com/office/drawing/2015/10/21/chartex" xmlns:cx3="http://schemas.microsoft.com/office/drawing/2016/5/9/chartex" xmlns:cx4="http://schemas.microsoft.com/office/drawing/2016/5/10/chartex" xmlns:cx5="http://schemas.microsoft.com/office/drawing/2016/5/11/chartex" xmlns:cx6="http://schemas.microsoft.com/office/drawing/2016/5/12/chartex" xmlns:cx7="http://schemas.microsoft.com/office/drawing/2016/5/13/chartex" xmlns:cx8="http://schemas.microsoft.com/office/drawing/2016/5/14/chartex" xmlns:mc="http://schemas.openxmlformats.org/markup-compatibility/2006" xmlns:aink="http://schemas.microsoft.com/office/drawing/2016/ink" xmlns:am3d="http://schemas.microsoft.com/office/drawing/2017/model3d" xmlns:o="urn:schemas-microsoft-com:office:office" xmlns:oel="http://schemas.microsoft.com/office/2019/extlst" xmlns:r="http://schemas.openxmlformats.org/officeDocument/2006/relationships" xmlns:m="http://schemas.openxmlformats.org/officeDocument/2006/math" xmlns:v="urn:schemas-microsoft-com:vml" xmlns:wp14="http://schemas.microsoft.com/office/word/2010/wordprocessingDrawing" xmlns:wp="http://schemas.openxmlformats.org/drawingml/2006/wordprocessingDrawing" xmlns:w10="urn:schemas-microsoft-com:office:word" xmlns:w="http://schemas.openxmlformats.org/wordprocessingml/2006/main" xmlns:w14="http://schemas.microsoft.com/office/word/2010/wordml" xmlns:w15="http://schemas.microsoft.com/office/word/2012/wordml" xmlns:w16cex="http://schemas.microsoft.com/office/word/2018/wordml/cex" xmlns:w16cid="http://schemas.microsoft.com/office/word/2016/wordml/cid" xmlns:w16="http://schemas.microsoft.com/office/word/2018/wordml" xmlns:w16sdtdh="http://schemas.microsoft.com/office/word/2020/wordml/sdtdatahash" xmlns:w16se="http://schemas.microsoft.com/office/word/2015/wordml/symex" xmlns:wpg="http://schemas.microsoft.com/office/word/2010/wordprocessingGroup" xmlns:wpi="http://schemas.microsoft.com/office/word/2010/wordprocessingInk" xmlns:wne="http://schemas.microsoft.com/office/word/2006/wordml" xmlns:wps="http://schemas.microsoft.com/office/word/2010/wordprocessingShape" mc:Ignorable="w14 w15 w16se w16cid w16 w16cex w16sdtdh wp14">
+<w:comments xmlns:wpc="http://schemas.microsoft.com/office/word/2010/wordprocessingCanvas" xmlns:cx="http://schemas.microsoft.com/office/drawing/2014/chartex" xmlns:cx1="http://schemas.microsoft.com/office/drawing/2015/9/8/chartex" xmlns:cx2="http://schemas.microsoft.com/office/drawing/2015/10/21/chartex" xmlns:cx3="http://schemas.microsoft.com/office/drawing/2016/5/9/chartex" xmlns:cx4="http://schemas.microsoft.com/office/drawing/2016/5/10/chartex" xmlns:cx5="http://schemas.microsoft.com/office/drawing/2016/5/11/chartex" xmlns:cx6="http://schemas.microsoft.com/office/drawing/2016/5/12/chartex" xmlns:cx7="http://schemas.microsoft.com/office/drawing/2016/5/13/chartex" xmlns:cx8="http://schemas.microsoft.com/office/drawing/2016/5/14/chartex" xmlns:mc="http://schemas.openxmlformats.org/markup-compatibility/2006" xmlns:aink="http://schemas.microsoft.com/office/drawing/2016/ink" xmlns:am3d="http://schemas.microsoft.com/office/drawing/2017/model3d" xmlns:o="urn:schemas-microsoft-com:office:office" xmlns:oel="http://schemas.microsoft.com/office/2019/extlst" xmlns:r="http://schemas.openxmlformats.org/officeDocument/2006/relationships" xmlns:m="http://schemas.openxmlformats.org/officeDocument/2006/math" xmlns:v="urn:schemas-microsoft-com:vml" xmlns:wp14="http://schemas.microsoft.com/office/word/2010/wordprocessingDrawing" xmlns:wp="http://schemas.openxmlformats.org/drawingml/2006/wordprocessingDrawing" xmlns:w10="urn:schemas-microsoft-com:office:word" xmlns:w="http://schemas.openxmlformats.org/wordprocessingml/2006/main" xmlns:w14="http://schemas.microsoft.com/office/word/2010/wordml" xmlns:w15="http://schemas.microsoft.com/office/word/2012/wordml" xmlns:w16cex="http://schemas.microsoft.com/office/word/2018/wordml/cex" xmlns:w16cid="http://schemas.microsoft.com/office/word/2016/wordml/cid" xmlns:w16="http://schemas.microsoft.com/office/word/2018/wordml" xmlns:w16du="http://schemas.microsoft.com/office/word/2023/wordml/word16du" xmlns:w16sdtdh="http://schemas.microsoft.com/office/word/2020/wordml/sdtdatahash" xmlns:w16se="http://schemas.microsoft.com/office/word/2015/wordml/symex" xmlns:wpg="http://schemas.microsoft.com/office/word/2010/wordprocessingGroup" xmlns:wpi="http://schemas.microsoft.com/office/word/2010/wordprocessingInk" xmlns:wne="http://schemas.microsoft.com/office/word/2006/wordml" xmlns:wps="http://schemas.microsoft.com/office/word/2010/wordprocessingShape" mc:Ignorable="w14 w15 w16se w16cid w16 w16cex w16sdtdh w16du wp14">
   <w:comment w:id="1" w:author="Caroline Ferreira Da Silva" w:date="2023-08-21T15:29:00Z" w:initials="CFDS">
     <w:p>
       <w:pPr>
@@ -25244,25 +24948,25 @@
 </file>
 
 <file path=word/commentsExtended.xml><?xml version="1.0" encoding="utf-8"?>
-<w15:commentsEx xmlns:wpc="http://schemas.microsoft.com/office/word/2010/wordprocessingCanvas" xmlns:cx="http://schemas.microsoft.com/office/drawing/2014/chartex" xmlns:cx1="http://schemas.microsoft.com/office/drawing/2015/9/8/chartex" xmlns:cx2="http://schemas.microsoft.com/office/drawing/2015/10/21/chartex" xmlns:cx3="http://schemas.microsoft.com/office/drawing/2016/5/9/chartex" xmlns:cx4="http://schemas.microsoft.com/office/drawing/2016/5/10/chartex" xmlns:cx5="http://schemas.microsoft.com/office/drawing/2016/5/11/chartex" xmlns:cx6="http://schemas.microsoft.com/office/drawing/2016/5/12/chartex" xmlns:cx7="http://schemas.microsoft.com/office/drawing/2016/5/13/chartex" xmlns:cx8="http://schemas.microsoft.com/office/drawing/2016/5/14/chartex" xmlns:mc="http://schemas.openxmlformats.org/markup-compatibility/2006" xmlns:aink="http://schemas.microsoft.com/office/drawing/2016/ink" xmlns:am3d="http://schemas.microsoft.com/office/drawing/2017/model3d" xmlns:o="urn:schemas-microsoft-com:office:office" xmlns:oel="http://schemas.microsoft.com/office/2019/extlst" xmlns:r="http://schemas.openxmlformats.org/officeDocument/2006/relationships" xmlns:m="http://schemas.openxmlformats.org/officeDocument/2006/math" xmlns:v="urn:schemas-microsoft-com:vml" xmlns:wp14="http://schemas.microsoft.com/office/word/2010/wordprocessingDrawing" xmlns:wp="http://schemas.openxmlformats.org/drawingml/2006/wordprocessingDrawing" xmlns:w10="urn:schemas-microsoft-com:office:word" xmlns:w="http://schemas.openxmlformats.org/wordprocessingml/2006/main" xmlns:w14="http://schemas.microsoft.com/office/word/2010/wordml" xmlns:w15="http://schemas.microsoft.com/office/word/2012/wordml" xmlns:w16cex="http://schemas.microsoft.com/office/word/2018/wordml/cex" xmlns:w16cid="http://schemas.microsoft.com/office/word/2016/wordml/cid" xmlns:w16="http://schemas.microsoft.com/office/word/2018/wordml" xmlns:w16sdtdh="http://schemas.microsoft.com/office/word/2020/wordml/sdtdatahash" xmlns:w16se="http://schemas.microsoft.com/office/word/2015/wordml/symex" xmlns:wpg="http://schemas.microsoft.com/office/word/2010/wordprocessingGroup" xmlns:wpi="http://schemas.microsoft.com/office/word/2010/wordprocessingInk" xmlns:wne="http://schemas.microsoft.com/office/word/2006/wordml" xmlns:wps="http://schemas.microsoft.com/office/word/2010/wordprocessingShape" mc:Ignorable="w14 w15 w16se w16cid w16 w16cex w16sdtdh wp14">
+<w15:commentsEx xmlns:wpc="http://schemas.microsoft.com/office/word/2010/wordprocessingCanvas" xmlns:cx="http://schemas.microsoft.com/office/drawing/2014/chartex" xmlns:cx1="http://schemas.microsoft.com/office/drawing/2015/9/8/chartex" xmlns:cx2="http://schemas.microsoft.com/office/drawing/2015/10/21/chartex" xmlns:cx3="http://schemas.microsoft.com/office/drawing/2016/5/9/chartex" xmlns:cx4="http://schemas.microsoft.com/office/drawing/2016/5/10/chartex" xmlns:cx5="http://schemas.microsoft.com/office/drawing/2016/5/11/chartex" xmlns:cx6="http://schemas.microsoft.com/office/drawing/2016/5/12/chartex" xmlns:cx7="http://schemas.microsoft.com/office/drawing/2016/5/13/chartex" xmlns:cx8="http://schemas.microsoft.com/office/drawing/2016/5/14/chartex" xmlns:mc="http://schemas.openxmlformats.org/markup-compatibility/2006" xmlns:aink="http://schemas.microsoft.com/office/drawing/2016/ink" xmlns:am3d="http://schemas.microsoft.com/office/drawing/2017/model3d" xmlns:o="urn:schemas-microsoft-com:office:office" xmlns:oel="http://schemas.microsoft.com/office/2019/extlst" xmlns:r="http://schemas.openxmlformats.org/officeDocument/2006/relationships" xmlns:m="http://schemas.openxmlformats.org/officeDocument/2006/math" xmlns:v="urn:schemas-microsoft-com:vml" xmlns:wp14="http://schemas.microsoft.com/office/word/2010/wordprocessingDrawing" xmlns:wp="http://schemas.openxmlformats.org/drawingml/2006/wordprocessingDrawing" xmlns:w10="urn:schemas-microsoft-com:office:word" xmlns:w="http://schemas.openxmlformats.org/wordprocessingml/2006/main" xmlns:w14="http://schemas.microsoft.com/office/word/2010/wordml" xmlns:w15="http://schemas.microsoft.com/office/word/2012/wordml" xmlns:w16cex="http://schemas.microsoft.com/office/word/2018/wordml/cex" xmlns:w16cid="http://schemas.microsoft.com/office/word/2016/wordml/cid" xmlns:w16="http://schemas.microsoft.com/office/word/2018/wordml" xmlns:w16du="http://schemas.microsoft.com/office/word/2023/wordml/word16du" xmlns:w16sdtdh="http://schemas.microsoft.com/office/word/2020/wordml/sdtdatahash" xmlns:w16se="http://schemas.microsoft.com/office/word/2015/wordml/symex" xmlns:wpg="http://schemas.microsoft.com/office/word/2010/wordprocessingGroup" xmlns:wpi="http://schemas.microsoft.com/office/word/2010/wordprocessingInk" xmlns:wne="http://schemas.microsoft.com/office/word/2006/wordml" xmlns:wps="http://schemas.microsoft.com/office/word/2010/wordprocessingShape" mc:Ignorable="w14 w15 w16se w16cid w16 w16cex w16sdtdh w16du wp14">
   <w15:commentEx w15:paraId="7E0789CE" w15:done="1"/>
 </w15:commentsEx>
 </file>
 
 <file path=word/commentsExtensible.xml><?xml version="1.0" encoding="utf-8"?>
-<w16cex:commentsExtensible xmlns:wpc="http://schemas.microsoft.com/office/word/2010/wordprocessingCanvas" xmlns:cx="http://schemas.microsoft.com/office/drawing/2014/chartex" xmlns:cx1="http://schemas.microsoft.com/office/drawing/2015/9/8/chartex" xmlns:cx2="http://schemas.microsoft.com/office/drawing/2015/10/21/chartex" xmlns:cx3="http://schemas.microsoft.com/office/drawing/2016/5/9/chartex" xmlns:cx4="http://schemas.microsoft.com/office/drawing/2016/5/10/chartex" xmlns:cx5="http://schemas.microsoft.com/office/drawing/2016/5/11/chartex" xmlns:cx6="http://schemas.microsoft.com/office/drawing/2016/5/12/chartex" xmlns:cx7="http://schemas.microsoft.com/office/drawing/2016/5/13/chartex" xmlns:cx8="http://schemas.microsoft.com/office/drawing/2016/5/14/chartex" xmlns:cr="http://schemas.microsoft.com/office/comments/2020/reactions" xmlns:mc="http://schemas.openxmlformats.org/markup-compatibility/2006" xmlns:aink="http://schemas.microsoft.com/office/drawing/2016/ink" xmlns:am3d="http://schemas.microsoft.com/office/drawing/2017/model3d" xmlns:o="urn:schemas-microsoft-com:office:office" xmlns:oel="http://schemas.microsoft.com/office/2019/extlst" xmlns:r="http://schemas.openxmlformats.org/officeDocument/2006/relationships" xmlns:m="http://schemas.openxmlformats.org/officeDocument/2006/math" xmlns:v="urn:schemas-microsoft-com:vml" xmlns:wp14="http://schemas.microsoft.com/office/word/2010/wordprocessingDrawing" xmlns:wp="http://schemas.openxmlformats.org/drawingml/2006/wordprocessingDrawing" xmlns:w10="urn:schemas-microsoft-com:office:word" xmlns:w="http://schemas.openxmlformats.org/wordprocessingml/2006/main" xmlns:w14="http://schemas.microsoft.com/office/word/2010/wordml" xmlns:w15="http://schemas.microsoft.com/office/word/2012/wordml" xmlns:w16cex="http://schemas.microsoft.com/office/word/2018/wordml/cex" xmlns:w16cid="http://schemas.microsoft.com/office/word/2016/wordml/cid" xmlns:w16="http://schemas.microsoft.com/office/word/2018/wordml" xmlns:w16sdtdh="http://schemas.microsoft.com/office/word/2020/wordml/sdtdatahash" xmlns:w16se="http://schemas.microsoft.com/office/word/2015/wordml/symex" xmlns:wpg="http://schemas.microsoft.com/office/word/2010/wordprocessingGroup" xmlns:wpi="http://schemas.microsoft.com/office/word/2010/wordprocessingInk" xmlns:wne="http://schemas.microsoft.com/office/word/2006/wordml" xmlns:wps="http://schemas.microsoft.com/office/word/2010/wordprocessingShape" mc:Ignorable="w14 w15 w16se w16cid w16 w16cex w16sdtdh cr wp14">
+<w16cex:commentsExtensible xmlns:wpc="http://schemas.microsoft.com/office/word/2010/wordprocessingCanvas" xmlns:cx="http://schemas.microsoft.com/office/drawing/2014/chartex" xmlns:cx1="http://schemas.microsoft.com/office/drawing/2015/9/8/chartex" xmlns:cx2="http://schemas.microsoft.com/office/drawing/2015/10/21/chartex" xmlns:cx3="http://schemas.microsoft.com/office/drawing/2016/5/9/chartex" xmlns:cx4="http://schemas.microsoft.com/office/drawing/2016/5/10/chartex" xmlns:cx5="http://schemas.microsoft.com/office/drawing/2016/5/11/chartex" xmlns:cx6="http://schemas.microsoft.com/office/drawing/2016/5/12/chartex" xmlns:cx7="http://schemas.microsoft.com/office/drawing/2016/5/13/chartex" xmlns:cx8="http://schemas.microsoft.com/office/drawing/2016/5/14/chartex" xmlns:cr="http://schemas.microsoft.com/office/comments/2020/reactions" xmlns:mc="http://schemas.openxmlformats.org/markup-compatibility/2006" xmlns:aink="http://schemas.microsoft.com/office/drawing/2016/ink" xmlns:am3d="http://schemas.microsoft.com/office/drawing/2017/model3d" xmlns:o="urn:schemas-microsoft-com:office:office" xmlns:oel="http://schemas.microsoft.com/office/2019/extlst" xmlns:r="http://schemas.openxmlformats.org/officeDocument/2006/relationships" xmlns:m="http://schemas.openxmlformats.org/officeDocument/2006/math" xmlns:v="urn:schemas-microsoft-com:vml" xmlns:wp14="http://schemas.microsoft.com/office/word/2010/wordprocessingDrawing" xmlns:wp="http://schemas.openxmlformats.org/drawingml/2006/wordprocessingDrawing" xmlns:w10="urn:schemas-microsoft-com:office:word" xmlns:w="http://schemas.openxmlformats.org/wordprocessingml/2006/main" xmlns:w14="http://schemas.microsoft.com/office/word/2010/wordml" xmlns:w15="http://schemas.microsoft.com/office/word/2012/wordml" xmlns:w16cex="http://schemas.microsoft.com/office/word/2018/wordml/cex" xmlns:w16cid="http://schemas.microsoft.com/office/word/2016/wordml/cid" xmlns:w16="http://schemas.microsoft.com/office/word/2018/wordml" xmlns:w16du="http://schemas.microsoft.com/office/word/2023/wordml/word16du" xmlns:w16sdtdh="http://schemas.microsoft.com/office/word/2020/wordml/sdtdatahash" xmlns:w16se="http://schemas.microsoft.com/office/word/2015/wordml/symex" xmlns:wpg="http://schemas.microsoft.com/office/word/2010/wordprocessingGroup" xmlns:wpi="http://schemas.microsoft.com/office/word/2010/wordprocessingInk" xmlns:wne="http://schemas.microsoft.com/office/word/2006/wordml" xmlns:wps="http://schemas.microsoft.com/office/word/2010/wordprocessingShape" mc:Ignorable="w14 w15 w16se w16cid w16 w16cex w16sdtdh cr w16du wp14">
   <w16cex:commentExtensible w16cex:durableId="76321595" w16cex:dateUtc="2023-08-21T13:29:00Z"/>
 </w16cex:commentsExtensible>
 </file>
 
 <file path=word/commentsIds.xml><?xml version="1.0" encoding="utf-8"?>
-<w16cid:commentsIds xmlns:wpc="http://schemas.microsoft.com/office/word/2010/wordprocessingCanvas" xmlns:cx="http://schemas.microsoft.com/office/drawing/2014/chartex" xmlns:cx1="http://schemas.microsoft.com/office/drawing/2015/9/8/chartex" xmlns:cx2="http://schemas.microsoft.com/office/drawing/2015/10/21/chartex" xmlns:cx3="http://schemas.microsoft.com/office/drawing/2016/5/9/chartex" xmlns:cx4="http://schemas.microsoft.com/office/drawing/2016/5/10/chartex" xmlns:cx5="http://schemas.microsoft.com/office/drawing/2016/5/11/chartex" xmlns:cx6="http://schemas.microsoft.com/office/drawing/2016/5/12/chartex" xmlns:cx7="http://schemas.microsoft.com/office/drawing/2016/5/13/chartex" xmlns:cx8="http://schemas.microsoft.com/office/drawing/2016/5/14/chartex" xmlns:mc="http://schemas.openxmlformats.org/markup-compatibility/2006" xmlns:aink="http://schemas.microsoft.com/office/drawing/2016/ink" xmlns:am3d="http://schemas.microsoft.com/office/drawing/2017/model3d" xmlns:o="urn:schemas-microsoft-com:office:office" xmlns:oel="http://schemas.microsoft.com/office/2019/extlst" xmlns:r="http://schemas.openxmlformats.org/officeDocument/2006/relationships" xmlns:m="http://schemas.openxmlformats.org/officeDocument/2006/math" xmlns:v="urn:schemas-microsoft-com:vml" xmlns:wp14="http://schemas.microsoft.com/office/word/2010/wordprocessingDrawing" xmlns:wp="http://schemas.openxmlformats.org/drawingml/2006/wordprocessingDrawing" xmlns:w10="urn:schemas-microsoft-com:office:word" xmlns:w="http://schemas.openxmlformats.org/wordprocessingml/2006/main" xmlns:w14="http://schemas.microsoft.com/office/word/2010/wordml" xmlns:w15="http://schemas.microsoft.com/office/word/2012/wordml" xmlns:w16cex="http://schemas.microsoft.com/office/word/2018/wordml/cex" xmlns:w16cid="http://schemas.microsoft.com/office/word/2016/wordml/cid" xmlns:w16="http://schemas.microsoft.com/office/word/2018/wordml" xmlns:w16sdtdh="http://schemas.microsoft.com/office/word/2020/wordml/sdtdatahash" xmlns:w16se="http://schemas.microsoft.com/office/word/2015/wordml/symex" xmlns:wpg="http://schemas.microsoft.com/office/word/2010/wordprocessingGroup" xmlns:wpi="http://schemas.microsoft.com/office/word/2010/wordprocessingInk" xmlns:wne="http://schemas.microsoft.com/office/word/2006/wordml" xmlns:wps="http://schemas.microsoft.com/office/word/2010/wordprocessingShape" mc:Ignorable="w14 w15 w16se w16cid w16 w16cex w16sdtdh wp14">
+<w16cid:commentsIds xmlns:wpc="http://schemas.microsoft.com/office/word/2010/wordprocessingCanvas" xmlns:cx="http://schemas.microsoft.com/office/drawing/2014/chartex" xmlns:cx1="http://schemas.microsoft.com/office/drawing/2015/9/8/chartex" xmlns:cx2="http://schemas.microsoft.com/office/drawing/2015/10/21/chartex" xmlns:cx3="http://schemas.microsoft.com/office/drawing/2016/5/9/chartex" xmlns:cx4="http://schemas.microsoft.com/office/drawing/2016/5/10/chartex" xmlns:cx5="http://schemas.microsoft.com/office/drawing/2016/5/11/chartex" xmlns:cx6="http://schemas.microsoft.com/office/drawing/2016/5/12/chartex" xmlns:cx7="http://schemas.microsoft.com/office/drawing/2016/5/13/chartex" xmlns:cx8="http://schemas.microsoft.com/office/drawing/2016/5/14/chartex" xmlns:mc="http://schemas.openxmlformats.org/markup-compatibility/2006" xmlns:aink="http://schemas.microsoft.com/office/drawing/2016/ink" xmlns:am3d="http://schemas.microsoft.com/office/drawing/2017/model3d" xmlns:o="urn:schemas-microsoft-com:office:office" xmlns:oel="http://schemas.microsoft.com/office/2019/extlst" xmlns:r="http://schemas.openxmlformats.org/officeDocument/2006/relationships" xmlns:m="http://schemas.openxmlformats.org/officeDocument/2006/math" xmlns:v="urn:schemas-microsoft-com:vml" xmlns:wp14="http://schemas.microsoft.com/office/word/2010/wordprocessingDrawing" xmlns:wp="http://schemas.openxmlformats.org/drawingml/2006/wordprocessingDrawing" xmlns:w10="urn:schemas-microsoft-com:office:word" xmlns:w="http://schemas.openxmlformats.org/wordprocessingml/2006/main" xmlns:w14="http://schemas.microsoft.com/office/word/2010/wordml" xmlns:w15="http://schemas.microsoft.com/office/word/2012/wordml" xmlns:w16cex="http://schemas.microsoft.com/office/word/2018/wordml/cex" xmlns:w16cid="http://schemas.microsoft.com/office/word/2016/wordml/cid" xmlns:w16="http://schemas.microsoft.com/office/word/2018/wordml" xmlns:w16du="http://schemas.microsoft.com/office/word/2023/wordml/word16du" xmlns:w16sdtdh="http://schemas.microsoft.com/office/word/2020/wordml/sdtdatahash" xmlns:w16se="http://schemas.microsoft.com/office/word/2015/wordml/symex" xmlns:wpg="http://schemas.microsoft.com/office/word/2010/wordprocessingGroup" xmlns:wpi="http://schemas.microsoft.com/office/word/2010/wordprocessingInk" xmlns:wne="http://schemas.microsoft.com/office/word/2006/wordml" xmlns:wps="http://schemas.microsoft.com/office/word/2010/wordprocessingShape" mc:Ignorable="w14 w15 w16se w16cid w16 w16cex w16sdtdh w16du wp14">
   <w16cid:commentId w16cid:paraId="7E0789CE" w16cid:durableId="76321595"/>
 </w16cid:commentsIds>
 </file>
 
 <file path=word/endnotes.xml><?xml version="1.0" encoding="utf-8"?>
-<w:endnotes xmlns:wpc="http://schemas.microsoft.com/office/word/2010/wordprocessingCanvas" xmlns:cx="http://schemas.microsoft.com/office/drawing/2014/chartex" xmlns:cx1="http://schemas.microsoft.com/office/drawing/2015/9/8/chartex" xmlns:cx2="http://schemas.microsoft.com/office/drawing/2015/10/21/chartex" xmlns:cx3="http://schemas.microsoft.com/office/drawing/2016/5/9/chartex" xmlns:cx4="http://schemas.microsoft.com/office/drawing/2016/5/10/chartex" xmlns:cx5="http://schemas.microsoft.com/office/drawing/2016/5/11/chartex" xmlns:cx6="http://schemas.microsoft.com/office/drawing/2016/5/12/chartex" xmlns:cx7="http://schemas.microsoft.com/office/drawing/2016/5/13/chartex" xmlns:cx8="http://schemas.microsoft.com/office/drawing/2016/5/14/chartex" xmlns:mc="http://schemas.openxmlformats.org/markup-compatibility/2006" xmlns:aink="http://schemas.microsoft.com/office/drawing/2016/ink" xmlns:am3d="http://schemas.microsoft.com/office/drawing/2017/model3d" xmlns:o="urn:schemas-microsoft-com:office:office" xmlns:oel="http://schemas.microsoft.com/office/2019/extlst" xmlns:r="http://schemas.openxmlformats.org/officeDocument/2006/relationships" xmlns:m="http://schemas.openxmlformats.org/officeDocument/2006/math" xmlns:v="urn:schemas-microsoft-com:vml" xmlns:wp14="http://schemas.microsoft.com/office/word/2010/wordprocessingDrawing" xmlns:wp="http://schemas.openxmlformats.org/drawingml/2006/wordprocessingDrawing" xmlns:w10="urn:schemas-microsoft-com:office:word" xmlns:w="http://schemas.openxmlformats.org/wordprocessingml/2006/main" xmlns:w14="http://schemas.microsoft.com/office/word/2010/wordml" xmlns:w15="http://schemas.microsoft.com/office/word/2012/wordml" xmlns:w16cex="http://schemas.microsoft.com/office/word/2018/wordml/cex" xmlns:w16cid="http://schemas.microsoft.com/office/word/2016/wordml/cid" xmlns:w16="http://schemas.microsoft.com/office/word/2018/wordml" xmlns:w16sdtdh="http://schemas.microsoft.com/office/word/2020/wordml/sdtdatahash" xmlns:w16se="http://schemas.microsoft.com/office/word/2015/wordml/symex" xmlns:wpg="http://schemas.microsoft.com/office/word/2010/wordprocessingGroup" xmlns:wpi="http://schemas.microsoft.com/office/word/2010/wordprocessingInk" xmlns:wne="http://schemas.microsoft.com/office/word/2006/wordml" xmlns:wps="http://schemas.microsoft.com/office/word/2010/wordprocessingShape" mc:Ignorable="w14 w15 w16se w16cid w16 w16cex w16sdtdh wp14">
+<w:endnotes xmlns:wpc="http://schemas.microsoft.com/office/word/2010/wordprocessingCanvas" xmlns:cx="http://schemas.microsoft.com/office/drawing/2014/chartex" xmlns:cx1="http://schemas.microsoft.com/office/drawing/2015/9/8/chartex" xmlns:cx2="http://schemas.microsoft.com/office/drawing/2015/10/21/chartex" xmlns:cx3="http://schemas.microsoft.com/office/drawing/2016/5/9/chartex" xmlns:cx4="http://schemas.microsoft.com/office/drawing/2016/5/10/chartex" xmlns:cx5="http://schemas.microsoft.com/office/drawing/2016/5/11/chartex" xmlns:cx6="http://schemas.microsoft.com/office/drawing/2016/5/12/chartex" xmlns:cx7="http://schemas.microsoft.com/office/drawing/2016/5/13/chartex" xmlns:cx8="http://schemas.microsoft.com/office/drawing/2016/5/14/chartex" xmlns:mc="http://schemas.openxmlformats.org/markup-compatibility/2006" xmlns:aink="http://schemas.microsoft.com/office/drawing/2016/ink" xmlns:am3d="http://schemas.microsoft.com/office/drawing/2017/model3d" xmlns:o="urn:schemas-microsoft-com:office:office" xmlns:oel="http://schemas.microsoft.com/office/2019/extlst" xmlns:r="http://schemas.openxmlformats.org/officeDocument/2006/relationships" xmlns:m="http://schemas.openxmlformats.org/officeDocument/2006/math" xmlns:v="urn:schemas-microsoft-com:vml" xmlns:wp14="http://schemas.microsoft.com/office/word/2010/wordprocessingDrawing" xmlns:wp="http://schemas.openxmlformats.org/drawingml/2006/wordprocessingDrawing" xmlns:w10="urn:schemas-microsoft-com:office:word" xmlns:w="http://schemas.openxmlformats.org/wordprocessingml/2006/main" xmlns:w14="http://schemas.microsoft.com/office/word/2010/wordml" xmlns:w15="http://schemas.microsoft.com/office/word/2012/wordml" xmlns:w16cex="http://schemas.microsoft.com/office/word/2018/wordml/cex" xmlns:w16cid="http://schemas.microsoft.com/office/word/2016/wordml/cid" xmlns:w16="http://schemas.microsoft.com/office/word/2018/wordml" xmlns:w16du="http://schemas.microsoft.com/office/word/2023/wordml/word16du" xmlns:w16sdtdh="http://schemas.microsoft.com/office/word/2020/wordml/sdtdatahash" xmlns:w16se="http://schemas.microsoft.com/office/word/2015/wordml/symex" xmlns:wpg="http://schemas.microsoft.com/office/word/2010/wordprocessingGroup" xmlns:wpi="http://schemas.microsoft.com/office/word/2010/wordprocessingInk" xmlns:wne="http://schemas.microsoft.com/office/word/2006/wordml" xmlns:wps="http://schemas.microsoft.com/office/word/2010/wordprocessingShape" mc:Ignorable="w14 w15 w16se w16cid w16 w16cex w16sdtdh w16du wp14">
   <w:endnote w:type="separator" w:id="-1">
     <w:p>
       <w:r>
@@ -25284,7 +24988,7 @@
 </file>
 
 <file path=word/footer1.xml><?xml version="1.0" encoding="utf-8"?>
-<w:ftr xmlns:wpc="http://schemas.microsoft.com/office/word/2010/wordprocessingCanvas" xmlns:cx="http://schemas.microsoft.com/office/drawing/2014/chartex" xmlns:cx1="http://schemas.microsoft.com/office/drawing/2015/9/8/chartex" xmlns:cx2="http://schemas.microsoft.com/office/drawing/2015/10/21/chartex" xmlns:cx3="http://schemas.microsoft.com/office/drawing/2016/5/9/chartex" xmlns:cx4="http://schemas.microsoft.com/office/drawing/2016/5/10/chartex" xmlns:cx5="http://schemas.microsoft.com/office/drawing/2016/5/11/chartex" xmlns:cx6="http://schemas.microsoft.com/office/drawing/2016/5/12/chartex" xmlns:cx7="http://schemas.microsoft.com/office/drawing/2016/5/13/chartex" xmlns:cx8="http://schemas.microsoft.com/office/drawing/2016/5/14/chartex" xmlns:mc="http://schemas.openxmlformats.org/markup-compatibility/2006" xmlns:aink="http://schemas.microsoft.com/office/drawing/2016/ink" xmlns:am3d="http://schemas.microsoft.com/office/drawing/2017/model3d" xmlns:o="urn:schemas-microsoft-com:office:office" xmlns:oel="http://schemas.microsoft.com/office/2019/extlst" xmlns:r="http://schemas.openxmlformats.org/officeDocument/2006/relationships" xmlns:m="http://schemas.openxmlformats.org/officeDocument/2006/math" xmlns:v="urn:schemas-microsoft-com:vml" xmlns:wp14="http://schemas.microsoft.com/office/word/2010/wordprocessingDrawing" xmlns:wp="http://schemas.openxmlformats.org/drawingml/2006/wordprocessingDrawing" xmlns:w10="urn:schemas-microsoft-com:office:word" xmlns:w="http://schemas.openxmlformats.org/wordprocessingml/2006/main" xmlns:w14="http://schemas.microsoft.com/office/word/2010/wordml" xmlns:w15="http://schemas.microsoft.com/office/word/2012/wordml" xmlns:w16cex="http://schemas.microsoft.com/office/word/2018/wordml/cex" xmlns:w16cid="http://schemas.microsoft.com/office/word/2016/wordml/cid" xmlns:w16="http://schemas.microsoft.com/office/word/2018/wordml" xmlns:w16sdtdh="http://schemas.microsoft.com/office/word/2020/wordml/sdtdatahash" xmlns:w16se="http://schemas.microsoft.com/office/word/2015/wordml/symex" xmlns:wpg="http://schemas.microsoft.com/office/word/2010/wordprocessingGroup" xmlns:wpi="http://schemas.microsoft.com/office/word/2010/wordprocessingInk" xmlns:wne="http://schemas.microsoft.com/office/word/2006/wordml" xmlns:wps="http://schemas.microsoft.com/office/word/2010/wordprocessingShape" mc:Ignorable="w14 w15 w16se w16cid w16 w16cex w16sdtdh wp14">
+<w:ftr xmlns:wpc="http://schemas.microsoft.com/office/word/2010/wordprocessingCanvas" xmlns:cx="http://schemas.microsoft.com/office/drawing/2014/chartex" xmlns:cx1="http://schemas.microsoft.com/office/drawing/2015/9/8/chartex" xmlns:cx2="http://schemas.microsoft.com/office/drawing/2015/10/21/chartex" xmlns:cx3="http://schemas.microsoft.com/office/drawing/2016/5/9/chartex" xmlns:cx4="http://schemas.microsoft.com/office/drawing/2016/5/10/chartex" xmlns:cx5="http://schemas.microsoft.com/office/drawing/2016/5/11/chartex" xmlns:cx6="http://schemas.microsoft.com/office/drawing/2016/5/12/chartex" xmlns:cx7="http://schemas.microsoft.com/office/drawing/2016/5/13/chartex" xmlns:cx8="http://schemas.microsoft.com/office/drawing/2016/5/14/chartex" xmlns:mc="http://schemas.openxmlformats.org/markup-compatibility/2006" xmlns:aink="http://schemas.microsoft.com/office/drawing/2016/ink" xmlns:am3d="http://schemas.microsoft.com/office/drawing/2017/model3d" xmlns:o="urn:schemas-microsoft-com:office:office" xmlns:oel="http://schemas.microsoft.com/office/2019/extlst" xmlns:r="http://schemas.openxmlformats.org/officeDocument/2006/relationships" xmlns:m="http://schemas.openxmlformats.org/officeDocument/2006/math" xmlns:v="urn:schemas-microsoft-com:vml" xmlns:wp14="http://schemas.microsoft.com/office/word/2010/wordprocessingDrawing" xmlns:wp="http://schemas.openxmlformats.org/drawingml/2006/wordprocessingDrawing" xmlns:w10="urn:schemas-microsoft-com:office:word" xmlns:w="http://schemas.openxmlformats.org/wordprocessingml/2006/main" xmlns:w14="http://schemas.microsoft.com/office/word/2010/wordml" xmlns:w15="http://schemas.microsoft.com/office/word/2012/wordml" xmlns:w16cex="http://schemas.microsoft.com/office/word/2018/wordml/cex" xmlns:w16cid="http://schemas.microsoft.com/office/word/2016/wordml/cid" xmlns:w16="http://schemas.microsoft.com/office/word/2018/wordml" xmlns:w16du="http://schemas.microsoft.com/office/word/2023/wordml/word16du" xmlns:w16sdtdh="http://schemas.microsoft.com/office/word/2020/wordml/sdtdatahash" xmlns:w16se="http://schemas.microsoft.com/office/word/2015/wordml/symex" xmlns:wpg="http://schemas.microsoft.com/office/word/2010/wordprocessingGroup" xmlns:wpi="http://schemas.microsoft.com/office/word/2010/wordprocessingInk" xmlns:wne="http://schemas.microsoft.com/office/word/2006/wordml" xmlns:wps="http://schemas.microsoft.com/office/word/2010/wordprocessingShape" mc:Ignorable="w14 w15 w16se w16cid w16 w16cex w16sdtdh w16du wp14">
   <w:p>
     <w:pPr>
       <w:pStyle w:val="Pieddepage"/>
@@ -25334,7 +25038,7 @@
 </file>
 
 <file path=word/footer2.xml><?xml version="1.0" encoding="utf-8"?>
-<w:ftr xmlns:wpc="http://schemas.microsoft.com/office/word/2010/wordprocessingCanvas" xmlns:cx="http://schemas.microsoft.com/office/drawing/2014/chartex" xmlns:cx1="http://schemas.microsoft.com/office/drawing/2015/9/8/chartex" xmlns:cx2="http://schemas.microsoft.com/office/drawing/2015/10/21/chartex" xmlns:cx3="http://schemas.microsoft.com/office/drawing/2016/5/9/chartex" xmlns:cx4="http://schemas.microsoft.com/office/drawing/2016/5/10/chartex" xmlns:cx5="http://schemas.microsoft.com/office/drawing/2016/5/11/chartex" xmlns:cx6="http://schemas.microsoft.com/office/drawing/2016/5/12/chartex" xmlns:cx7="http://schemas.microsoft.com/office/drawing/2016/5/13/chartex" xmlns:cx8="http://schemas.microsoft.com/office/drawing/2016/5/14/chartex" xmlns:mc="http://schemas.openxmlformats.org/markup-compatibility/2006" xmlns:aink="http://schemas.microsoft.com/office/drawing/2016/ink" xmlns:am3d="http://schemas.microsoft.com/office/drawing/2017/model3d" xmlns:o="urn:schemas-microsoft-com:office:office" xmlns:oel="http://schemas.microsoft.com/office/2019/extlst" xmlns:r="http://schemas.openxmlformats.org/officeDocument/2006/relationships" xmlns:m="http://schemas.openxmlformats.org/officeDocument/2006/math" xmlns:v="urn:schemas-microsoft-com:vml" xmlns:wp14="http://schemas.microsoft.com/office/word/2010/wordprocessingDrawing" xmlns:wp="http://schemas.openxmlformats.org/drawingml/2006/wordprocessingDrawing" xmlns:w10="urn:schemas-microsoft-com:office:word" xmlns:w="http://schemas.openxmlformats.org/wordprocessingml/2006/main" xmlns:w14="http://schemas.microsoft.com/office/word/2010/wordml" xmlns:w15="http://schemas.microsoft.com/office/word/2012/wordml" xmlns:w16cex="http://schemas.microsoft.com/office/word/2018/wordml/cex" xmlns:w16cid="http://schemas.microsoft.com/office/word/2016/wordml/cid" xmlns:w16="http://schemas.microsoft.com/office/word/2018/wordml" xmlns:w16sdtdh="http://schemas.microsoft.com/office/word/2020/wordml/sdtdatahash" xmlns:w16se="http://schemas.microsoft.com/office/word/2015/wordml/symex" xmlns:wpg="http://schemas.microsoft.com/office/word/2010/wordprocessingGroup" xmlns:wpi="http://schemas.microsoft.com/office/word/2010/wordprocessingInk" xmlns:wne="http://schemas.microsoft.com/office/word/2006/wordml" xmlns:wps="http://schemas.microsoft.com/office/word/2010/wordprocessingShape" mc:Ignorable="w14 w15 w16se w16cid w16 w16cex w16sdtdh wp14">
+<w:ftr xmlns:wpc="http://schemas.microsoft.com/office/word/2010/wordprocessingCanvas" xmlns:cx="http://schemas.microsoft.com/office/drawing/2014/chartex" xmlns:cx1="http://schemas.microsoft.com/office/drawing/2015/9/8/chartex" xmlns:cx2="http://schemas.microsoft.com/office/drawing/2015/10/21/chartex" xmlns:cx3="http://schemas.microsoft.com/office/drawing/2016/5/9/chartex" xmlns:cx4="http://schemas.microsoft.com/office/drawing/2016/5/10/chartex" xmlns:cx5="http://schemas.microsoft.com/office/drawing/2016/5/11/chartex" xmlns:cx6="http://schemas.microsoft.com/office/drawing/2016/5/12/chartex" xmlns:cx7="http://schemas.microsoft.com/office/drawing/2016/5/13/chartex" xmlns:cx8="http://schemas.microsoft.com/office/drawing/2016/5/14/chartex" xmlns:mc="http://schemas.openxmlformats.org/markup-compatibility/2006" xmlns:aink="http://schemas.microsoft.com/office/drawing/2016/ink" xmlns:am3d="http://schemas.microsoft.com/office/drawing/2017/model3d" xmlns:o="urn:schemas-microsoft-com:office:office" xmlns:oel="http://schemas.microsoft.com/office/2019/extlst" xmlns:r="http://schemas.openxmlformats.org/officeDocument/2006/relationships" xmlns:m="http://schemas.openxmlformats.org/officeDocument/2006/math" xmlns:v="urn:schemas-microsoft-com:vml" xmlns:wp14="http://schemas.microsoft.com/office/word/2010/wordprocessingDrawing" xmlns:wp="http://schemas.openxmlformats.org/drawingml/2006/wordprocessingDrawing" xmlns:w10="urn:schemas-microsoft-com:office:word" xmlns:w="http://schemas.openxmlformats.org/wordprocessingml/2006/main" xmlns:w14="http://schemas.microsoft.com/office/word/2010/wordml" xmlns:w15="http://schemas.microsoft.com/office/word/2012/wordml" xmlns:w16cex="http://schemas.microsoft.com/office/word/2018/wordml/cex" xmlns:w16cid="http://schemas.microsoft.com/office/word/2016/wordml/cid" xmlns:w16="http://schemas.microsoft.com/office/word/2018/wordml" xmlns:w16du="http://schemas.microsoft.com/office/word/2023/wordml/word16du" xmlns:w16sdtdh="http://schemas.microsoft.com/office/word/2020/wordml/sdtdatahash" xmlns:w16se="http://schemas.microsoft.com/office/word/2015/wordml/symex" xmlns:wpg="http://schemas.microsoft.com/office/word/2010/wordprocessingGroup" xmlns:wpi="http://schemas.microsoft.com/office/word/2010/wordprocessingInk" xmlns:wne="http://schemas.microsoft.com/office/word/2006/wordml" xmlns:wps="http://schemas.microsoft.com/office/word/2010/wordprocessingShape" mc:Ignorable="w14 w15 w16se w16cid w16 w16cex w16sdtdh w16du wp14">
   <w:p>
     <w:pPr>
       <w:pStyle w:val="Pieddepage"/>
@@ -25385,7 +25089,7 @@
 </file>
 
 <file path=word/footnotes.xml><?xml version="1.0" encoding="utf-8"?>
-<w:footnotes xmlns:wpc="http://schemas.microsoft.com/office/word/2010/wordprocessingCanvas" xmlns:cx="http://schemas.microsoft.com/office/drawing/2014/chartex" xmlns:cx1="http://schemas.microsoft.com/office/drawing/2015/9/8/chartex" xmlns:cx2="http://schemas.microsoft.com/office/drawing/2015/10/21/chartex" xmlns:cx3="http://schemas.microsoft.com/office/drawing/2016/5/9/chartex" xmlns:cx4="http://schemas.microsoft.com/office/drawing/2016/5/10/chartex" xmlns:cx5="http://schemas.microsoft.com/office/drawing/2016/5/11/chartex" xmlns:cx6="http://schemas.microsoft.com/office/drawing/2016/5/12/chartex" xmlns:cx7="http://schemas.microsoft.com/office/drawing/2016/5/13/chartex" xmlns:cx8="http://schemas.microsoft.com/office/drawing/2016/5/14/chartex" xmlns:mc="http://schemas.openxmlformats.org/markup-compatibility/2006" xmlns:aink="http://schemas.microsoft.com/office/drawing/2016/ink" xmlns:am3d="http://schemas.microsoft.com/office/drawing/2017/model3d" xmlns:o="urn:schemas-microsoft-com:office:office" xmlns:oel="http://schemas.microsoft.com/office/2019/extlst" xmlns:r="http://schemas.openxmlformats.org/officeDocument/2006/relationships" xmlns:m="http://schemas.openxmlformats.org/officeDocument/2006/math" xmlns:v="urn:schemas-microsoft-com:vml" xmlns:wp14="http://schemas.microsoft.com/office/word/2010/wordprocessingDrawing" xmlns:wp="http://schemas.openxmlformats.org/drawingml/2006/wordprocessingDrawing" xmlns:w10="urn:schemas-microsoft-com:office:word" xmlns:w="http://schemas.openxmlformats.org/wordprocessingml/2006/main" xmlns:w14="http://schemas.microsoft.com/office/word/2010/wordml" xmlns:w15="http://schemas.microsoft.com/office/word/2012/wordml" xmlns:w16cex="http://schemas.microsoft.com/office/word/2018/wordml/cex" xmlns:w16cid="http://schemas.microsoft.com/office/word/2016/wordml/cid" xmlns:w16="http://schemas.microsoft.com/office/word/2018/wordml" xmlns:w16sdtdh="http://schemas.microsoft.com/office/word/2020/wordml/sdtdatahash" xmlns:w16se="http://schemas.microsoft.com/office/word/2015/wordml/symex" xmlns:wpg="http://schemas.microsoft.com/office/word/2010/wordprocessingGroup" xmlns:wpi="http://schemas.microsoft.com/office/word/2010/wordprocessingInk" xmlns:wne="http://schemas.microsoft.com/office/word/2006/wordml" xmlns:wps="http://schemas.microsoft.com/office/word/2010/wordprocessingShape" mc:Ignorable="w14 w15 w16se w16cid w16 w16cex w16sdtdh wp14">
+<w:footnotes xmlns:wpc="http://schemas.microsoft.com/office/word/2010/wordprocessingCanvas" xmlns:cx="http://schemas.microsoft.com/office/drawing/2014/chartex" xmlns:cx1="http://schemas.microsoft.com/office/drawing/2015/9/8/chartex" xmlns:cx2="http://schemas.microsoft.com/office/drawing/2015/10/21/chartex" xmlns:cx3="http://schemas.microsoft.com/office/drawing/2016/5/9/chartex" xmlns:cx4="http://schemas.microsoft.com/office/drawing/2016/5/10/chartex" xmlns:cx5="http://schemas.microsoft.com/office/drawing/2016/5/11/chartex" xmlns:cx6="http://schemas.microsoft.com/office/drawing/2016/5/12/chartex" xmlns:cx7="http://schemas.microsoft.com/office/drawing/2016/5/13/chartex" xmlns:cx8="http://schemas.microsoft.com/office/drawing/2016/5/14/chartex" xmlns:mc="http://schemas.openxmlformats.org/markup-compatibility/2006" xmlns:aink="http://schemas.microsoft.com/office/drawing/2016/ink" xmlns:am3d="http://schemas.microsoft.com/office/drawing/2017/model3d" xmlns:o="urn:schemas-microsoft-com:office:office" xmlns:oel="http://schemas.microsoft.com/office/2019/extlst" xmlns:r="http://schemas.openxmlformats.org/officeDocument/2006/relationships" xmlns:m="http://schemas.openxmlformats.org/officeDocument/2006/math" xmlns:v="urn:schemas-microsoft-com:vml" xmlns:wp14="http://schemas.microsoft.com/office/word/2010/wordprocessingDrawing" xmlns:wp="http://schemas.openxmlformats.org/drawingml/2006/wordprocessingDrawing" xmlns:w10="urn:schemas-microsoft-com:office:word" xmlns:w="http://schemas.openxmlformats.org/wordprocessingml/2006/main" xmlns:w14="http://schemas.microsoft.com/office/word/2010/wordml" xmlns:w15="http://schemas.microsoft.com/office/word/2012/wordml" xmlns:w16cex="http://schemas.microsoft.com/office/word/2018/wordml/cex" xmlns:w16cid="http://schemas.microsoft.com/office/word/2016/wordml/cid" xmlns:w16="http://schemas.microsoft.com/office/word/2018/wordml" xmlns:w16du="http://schemas.microsoft.com/office/word/2023/wordml/word16du" xmlns:w16sdtdh="http://schemas.microsoft.com/office/word/2020/wordml/sdtdatahash" xmlns:w16se="http://schemas.microsoft.com/office/word/2015/wordml/symex" xmlns:wpg="http://schemas.microsoft.com/office/word/2010/wordprocessingGroup" xmlns:wpi="http://schemas.microsoft.com/office/word/2010/wordprocessingInk" xmlns:wne="http://schemas.microsoft.com/office/word/2006/wordml" xmlns:wps="http://schemas.microsoft.com/office/word/2010/wordprocessingShape" mc:Ignorable="w14 w15 w16se w16cid w16 w16cex w16sdtdh w16du wp14">
   <w:footnote w:type="separator" w:id="-1">
     <w:p>
       <w:r>
@@ -25407,7 +25111,7 @@
 </file>
 
 <file path=word/header1.xml><?xml version="1.0" encoding="utf-8"?>
-<w:hdr xmlns:wpc="http://schemas.microsoft.com/office/word/2010/wordprocessingCanvas" xmlns:cx="http://schemas.microsoft.com/office/drawing/2014/chartex" xmlns:cx1="http://schemas.microsoft.com/office/drawing/2015/9/8/chartex" xmlns:cx2="http://schemas.microsoft.com/office/drawing/2015/10/21/chartex" xmlns:cx3="http://schemas.microsoft.com/office/drawing/2016/5/9/chartex" xmlns:cx4="http://schemas.microsoft.com/office/drawing/2016/5/10/chartex" xmlns:cx5="http://schemas.microsoft.com/office/drawing/2016/5/11/chartex" xmlns:cx6="http://schemas.microsoft.com/office/drawing/2016/5/12/chartex" xmlns:cx7="http://schemas.microsoft.com/office/drawing/2016/5/13/chartex" xmlns:cx8="http://schemas.microsoft.com/office/drawing/2016/5/14/chartex" xmlns:mc="http://schemas.openxmlformats.org/markup-compatibility/2006" xmlns:aink="http://schemas.microsoft.com/office/drawing/2016/ink" xmlns:am3d="http://schemas.microsoft.com/office/drawing/2017/model3d" xmlns:o="urn:schemas-microsoft-com:office:office" xmlns:oel="http://schemas.microsoft.com/office/2019/extlst" xmlns:r="http://schemas.openxmlformats.org/officeDocument/2006/relationships" xmlns:m="http://schemas.openxmlformats.org/officeDocument/2006/math" xmlns:v="urn:schemas-microsoft-com:vml" xmlns:wp14="http://schemas.microsoft.com/office/word/2010/wordprocessingDrawing" xmlns:wp="http://schemas.openxmlformats.org/drawingml/2006/wordprocessingDrawing" xmlns:w10="urn:schemas-microsoft-com:office:word" xmlns:w="http://schemas.openxmlformats.org/wordprocessingml/2006/main" xmlns:w14="http://schemas.microsoft.com/office/word/2010/wordml" xmlns:w15="http://schemas.microsoft.com/office/word/2012/wordml" xmlns:w16cex="http://schemas.microsoft.com/office/word/2018/wordml/cex" xmlns:w16cid="http://schemas.microsoft.com/office/word/2016/wordml/cid" xmlns:w16="http://schemas.microsoft.com/office/word/2018/wordml" xmlns:w16sdtdh="http://schemas.microsoft.com/office/word/2020/wordml/sdtdatahash" xmlns:w16se="http://schemas.microsoft.com/office/word/2015/wordml/symex" xmlns:wpg="http://schemas.microsoft.com/office/word/2010/wordprocessingGroup" xmlns:wpi="http://schemas.microsoft.com/office/word/2010/wordprocessingInk" xmlns:wne="http://schemas.microsoft.com/office/word/2006/wordml" xmlns:wps="http://schemas.microsoft.com/office/word/2010/wordprocessingShape" mc:Ignorable="w14 w15 w16se w16cid w16 w16cex w16sdtdh wp14">
+<w:hdr xmlns:wpc="http://schemas.microsoft.com/office/word/2010/wordprocessingCanvas" xmlns:cx="http://schemas.microsoft.com/office/drawing/2014/chartex" xmlns:cx1="http://schemas.microsoft.com/office/drawing/2015/9/8/chartex" xmlns:cx2="http://schemas.microsoft.com/office/drawing/2015/10/21/chartex" xmlns:cx3="http://schemas.microsoft.com/office/drawing/2016/5/9/chartex" xmlns:cx4="http://schemas.microsoft.com/office/drawing/2016/5/10/chartex" xmlns:cx5="http://schemas.microsoft.com/office/drawing/2016/5/11/chartex" xmlns:cx6="http://schemas.microsoft.com/office/drawing/2016/5/12/chartex" xmlns:cx7="http://schemas.microsoft.com/office/drawing/2016/5/13/chartex" xmlns:cx8="http://schemas.microsoft.com/office/drawing/2016/5/14/chartex" xmlns:mc="http://schemas.openxmlformats.org/markup-compatibility/2006" xmlns:aink="http://schemas.microsoft.com/office/drawing/2016/ink" xmlns:am3d="http://schemas.microsoft.com/office/drawing/2017/model3d" xmlns:o="urn:schemas-microsoft-com:office:office" xmlns:oel="http://schemas.microsoft.com/office/2019/extlst" xmlns:r="http://schemas.openxmlformats.org/officeDocument/2006/relationships" xmlns:m="http://schemas.openxmlformats.org/officeDocument/2006/math" xmlns:v="urn:schemas-microsoft-com:vml" xmlns:wp14="http://schemas.microsoft.com/office/word/2010/wordprocessingDrawing" xmlns:wp="http://schemas.openxmlformats.org/drawingml/2006/wordprocessingDrawing" xmlns:w10="urn:schemas-microsoft-com:office:word" xmlns:w="http://schemas.openxmlformats.org/wordprocessingml/2006/main" xmlns:w14="http://schemas.microsoft.com/office/word/2010/wordml" xmlns:w15="http://schemas.microsoft.com/office/word/2012/wordml" xmlns:w16cex="http://schemas.microsoft.com/office/word/2018/wordml/cex" xmlns:w16cid="http://schemas.microsoft.com/office/word/2016/wordml/cid" xmlns:w16="http://schemas.microsoft.com/office/word/2018/wordml" xmlns:w16du="http://schemas.microsoft.com/office/word/2023/wordml/word16du" xmlns:w16sdtdh="http://schemas.microsoft.com/office/word/2020/wordml/sdtdatahash" xmlns:w16se="http://schemas.microsoft.com/office/word/2015/wordml/symex" xmlns:wpg="http://schemas.microsoft.com/office/word/2010/wordprocessingGroup" xmlns:wpi="http://schemas.microsoft.com/office/word/2010/wordprocessingInk" xmlns:wne="http://schemas.microsoft.com/office/word/2006/wordml" xmlns:wps="http://schemas.microsoft.com/office/word/2010/wordprocessingShape" mc:Ignorable="w14 w15 w16se w16cid w16 w16cex w16sdtdh w16du wp14">
   <w:p>
     <w:pPr>
       <w:pStyle w:val="Style2"/>
@@ -25465,7 +25169,7 @@
 </file>
 
 <file path=word/header2.xml><?xml version="1.0" encoding="utf-8"?>
-<w:hdr xmlns:wpc="http://schemas.microsoft.com/office/word/2010/wordprocessingCanvas" xmlns:cx="http://schemas.microsoft.com/office/drawing/2014/chartex" xmlns:cx1="http://schemas.microsoft.com/office/drawing/2015/9/8/chartex" xmlns:cx2="http://schemas.microsoft.com/office/drawing/2015/10/21/chartex" xmlns:cx3="http://schemas.microsoft.com/office/drawing/2016/5/9/chartex" xmlns:cx4="http://schemas.microsoft.com/office/drawing/2016/5/10/chartex" xmlns:cx5="http://schemas.microsoft.com/office/drawing/2016/5/11/chartex" xmlns:cx6="http://schemas.microsoft.com/office/drawing/2016/5/12/chartex" xmlns:cx7="http://schemas.microsoft.com/office/drawing/2016/5/13/chartex" xmlns:cx8="http://schemas.microsoft.com/office/drawing/2016/5/14/chartex" xmlns:mc="http://schemas.openxmlformats.org/markup-compatibility/2006" xmlns:aink="http://schemas.microsoft.com/office/drawing/2016/ink" xmlns:am3d="http://schemas.microsoft.com/office/drawing/2017/model3d" xmlns:o="urn:schemas-microsoft-com:office:office" xmlns:oel="http://schemas.microsoft.com/office/2019/extlst" xmlns:r="http://schemas.openxmlformats.org/officeDocument/2006/relationships" xmlns:m="http://schemas.openxmlformats.org/officeDocument/2006/math" xmlns:v="urn:schemas-microsoft-com:vml" xmlns:wp14="http://schemas.microsoft.com/office/word/2010/wordprocessingDrawing" xmlns:wp="http://schemas.openxmlformats.org/drawingml/2006/wordprocessingDrawing" xmlns:w10="urn:schemas-microsoft-com:office:word" xmlns:w="http://schemas.openxmlformats.org/wordprocessingml/2006/main" xmlns:w14="http://schemas.microsoft.com/office/word/2010/wordml" xmlns:w15="http://schemas.microsoft.com/office/word/2012/wordml" xmlns:w16cex="http://schemas.microsoft.com/office/word/2018/wordml/cex" xmlns:w16cid="http://schemas.microsoft.com/office/word/2016/wordml/cid" xmlns:w16="http://schemas.microsoft.com/office/word/2018/wordml" xmlns:w16sdtdh="http://schemas.microsoft.com/office/word/2020/wordml/sdtdatahash" xmlns:w16se="http://schemas.microsoft.com/office/word/2015/wordml/symex" xmlns:wpg="http://schemas.microsoft.com/office/word/2010/wordprocessingGroup" xmlns:wpi="http://schemas.microsoft.com/office/word/2010/wordprocessingInk" xmlns:wne="http://schemas.microsoft.com/office/word/2006/wordml" xmlns:wps="http://schemas.microsoft.com/office/word/2010/wordprocessingShape" mc:Ignorable="w14 w15 w16se w16cid w16 w16cex w16sdtdh wp14">
+<w:hdr xmlns:wpc="http://schemas.microsoft.com/office/word/2010/wordprocessingCanvas" xmlns:cx="http://schemas.microsoft.com/office/drawing/2014/chartex" xmlns:cx1="http://schemas.microsoft.com/office/drawing/2015/9/8/chartex" xmlns:cx2="http://schemas.microsoft.com/office/drawing/2015/10/21/chartex" xmlns:cx3="http://schemas.microsoft.com/office/drawing/2016/5/9/chartex" xmlns:cx4="http://schemas.microsoft.com/office/drawing/2016/5/10/chartex" xmlns:cx5="http://schemas.microsoft.com/office/drawing/2016/5/11/chartex" xmlns:cx6="http://schemas.microsoft.com/office/drawing/2016/5/12/chartex" xmlns:cx7="http://schemas.microsoft.com/office/drawing/2016/5/13/chartex" xmlns:cx8="http://schemas.microsoft.com/office/drawing/2016/5/14/chartex" xmlns:mc="http://schemas.openxmlformats.org/markup-compatibility/2006" xmlns:aink="http://schemas.microsoft.com/office/drawing/2016/ink" xmlns:am3d="http://schemas.microsoft.com/office/drawing/2017/model3d" xmlns:o="urn:schemas-microsoft-com:office:office" xmlns:oel="http://schemas.microsoft.com/office/2019/extlst" xmlns:r="http://schemas.openxmlformats.org/officeDocument/2006/relationships" xmlns:m="http://schemas.openxmlformats.org/officeDocument/2006/math" xmlns:v="urn:schemas-microsoft-com:vml" xmlns:wp14="http://schemas.microsoft.com/office/word/2010/wordprocessingDrawing" xmlns:wp="http://schemas.openxmlformats.org/drawingml/2006/wordprocessingDrawing" xmlns:w10="urn:schemas-microsoft-com:office:word" xmlns:w="http://schemas.openxmlformats.org/wordprocessingml/2006/main" xmlns:w14="http://schemas.microsoft.com/office/word/2010/wordml" xmlns:w15="http://schemas.microsoft.com/office/word/2012/wordml" xmlns:w16cex="http://schemas.microsoft.com/office/word/2018/wordml/cex" xmlns:w16cid="http://schemas.microsoft.com/office/word/2016/wordml/cid" xmlns:w16="http://schemas.microsoft.com/office/word/2018/wordml" xmlns:w16du="http://schemas.microsoft.com/office/word/2023/wordml/word16du" xmlns:w16sdtdh="http://schemas.microsoft.com/office/word/2020/wordml/sdtdatahash" xmlns:w16se="http://schemas.microsoft.com/office/word/2015/wordml/symex" xmlns:wpg="http://schemas.microsoft.com/office/word/2010/wordprocessingGroup" xmlns:wpi="http://schemas.microsoft.com/office/word/2010/wordprocessingInk" xmlns:wne="http://schemas.microsoft.com/office/word/2006/wordml" xmlns:wps="http://schemas.microsoft.com/office/word/2010/wordprocessingShape" mc:Ignorable="w14 w15 w16se w16cid w16 w16cex w16sdtdh w16du wp14">
   <w:p>
     <w:pPr>
       <w:pStyle w:val="Style2"/>
@@ -25783,7 +25487,7 @@
 </file>
 
 <file path=word/numbering.xml><?xml version="1.0" encoding="utf-8"?>
-<w:numbering xmlns:wpc="http://schemas.microsoft.com/office/word/2010/wordprocessingCanvas" xmlns:cx="http://schemas.microsoft.com/office/drawing/2014/chartex" xmlns:cx1="http://schemas.microsoft.com/office/drawing/2015/9/8/chartex" xmlns:cx2="http://schemas.microsoft.com/office/drawing/2015/10/21/chartex" xmlns:cx3="http://schemas.microsoft.com/office/drawing/2016/5/9/chartex" xmlns:cx4="http://schemas.microsoft.com/office/drawing/2016/5/10/chartex" xmlns:cx5="http://schemas.microsoft.com/office/drawing/2016/5/11/chartex" xmlns:cx6="http://schemas.microsoft.com/office/drawing/2016/5/12/chartex" xmlns:cx7="http://schemas.microsoft.com/office/drawing/2016/5/13/chartex" xmlns:cx8="http://schemas.microsoft.com/office/drawing/2016/5/14/chartex" xmlns:mc="http://schemas.openxmlformats.org/markup-compatibility/2006" xmlns:aink="http://schemas.microsoft.com/office/drawing/2016/ink" xmlns:am3d="http://schemas.microsoft.com/office/drawing/2017/model3d" xmlns:o="urn:schemas-microsoft-com:office:office" xmlns:oel="http://schemas.microsoft.com/office/2019/extlst" xmlns:r="http://schemas.openxmlformats.org/officeDocument/2006/relationships" xmlns:m="http://schemas.openxmlformats.org/officeDocument/2006/math" xmlns:v="urn:schemas-microsoft-com:vml" xmlns:wp14="http://schemas.microsoft.com/office/word/2010/wordprocessingDrawing" xmlns:wp="http://schemas.openxmlformats.org/drawingml/2006/wordprocessingDrawing" xmlns:w10="urn:schemas-microsoft-com:office:word" xmlns:w="http://schemas.openxmlformats.org/wordprocessingml/2006/main" xmlns:w14="http://schemas.microsoft.com/office/word/2010/wordml" xmlns:w15="http://schemas.microsoft.com/office/word/2012/wordml" xmlns:w16cex="http://schemas.microsoft.com/office/word/2018/wordml/cex" xmlns:w16cid="http://schemas.microsoft.com/office/word/2016/wordml/cid" xmlns:w16="http://schemas.microsoft.com/office/word/2018/wordml" xmlns:w16sdtdh="http://schemas.microsoft.com/office/word/2020/wordml/sdtdatahash" xmlns:w16se="http://schemas.microsoft.com/office/word/2015/wordml/symex" xmlns:wpg="http://schemas.microsoft.com/office/word/2010/wordprocessingGroup" xmlns:wpi="http://schemas.microsoft.com/office/word/2010/wordprocessingInk" xmlns:wne="http://schemas.microsoft.com/office/word/2006/wordml" xmlns:wps="http://schemas.microsoft.com/office/word/2010/wordprocessingShape" mc:Ignorable="w14 w15 w16se w16cid w16 w16cex w16sdtdh wp14">
+<w:numbering xmlns:wpc="http://schemas.microsoft.com/office/word/2010/wordprocessingCanvas" xmlns:cx="http://schemas.microsoft.com/office/drawing/2014/chartex" xmlns:cx1="http://schemas.microsoft.com/office/drawing/2015/9/8/chartex" xmlns:cx2="http://schemas.microsoft.com/office/drawing/2015/10/21/chartex" xmlns:cx3="http://schemas.microsoft.com/office/drawing/2016/5/9/chartex" xmlns:cx4="http://schemas.microsoft.com/office/drawing/2016/5/10/chartex" xmlns:cx5="http://schemas.microsoft.com/office/drawing/2016/5/11/chartex" xmlns:cx6="http://schemas.microsoft.com/office/drawing/2016/5/12/chartex" xmlns:cx7="http://schemas.microsoft.com/office/drawing/2016/5/13/chartex" xmlns:cx8="http://schemas.microsoft.com/office/drawing/2016/5/14/chartex" xmlns:mc="http://schemas.openxmlformats.org/markup-compatibility/2006" xmlns:aink="http://schemas.microsoft.com/office/drawing/2016/ink" xmlns:am3d="http://schemas.microsoft.com/office/drawing/2017/model3d" xmlns:o="urn:schemas-microsoft-com:office:office" xmlns:oel="http://schemas.microsoft.com/office/2019/extlst" xmlns:r="http://schemas.openxmlformats.org/officeDocument/2006/relationships" xmlns:m="http://schemas.openxmlformats.org/officeDocument/2006/math" xmlns:v="urn:schemas-microsoft-com:vml" xmlns:wp14="http://schemas.microsoft.com/office/word/2010/wordprocessingDrawing" xmlns:wp="http://schemas.openxmlformats.org/drawingml/2006/wordprocessingDrawing" xmlns:w10="urn:schemas-microsoft-com:office:word" xmlns:w="http://schemas.openxmlformats.org/wordprocessingml/2006/main" xmlns:w14="http://schemas.microsoft.com/office/word/2010/wordml" xmlns:w15="http://schemas.microsoft.com/office/word/2012/wordml" xmlns:w16cex="http://schemas.microsoft.com/office/word/2018/wordml/cex" xmlns:w16cid="http://schemas.microsoft.com/office/word/2016/wordml/cid" xmlns:w16="http://schemas.microsoft.com/office/word/2018/wordml" xmlns:w16du="http://schemas.microsoft.com/office/word/2023/wordml/word16du" xmlns:w16sdtdh="http://schemas.microsoft.com/office/word/2020/wordml/sdtdatahash" xmlns:w16se="http://schemas.microsoft.com/office/word/2015/wordml/symex" xmlns:wpg="http://schemas.microsoft.com/office/word/2010/wordprocessingGroup" xmlns:wpi="http://schemas.microsoft.com/office/word/2010/wordprocessingInk" xmlns:wne="http://schemas.microsoft.com/office/word/2006/wordml" xmlns:wps="http://schemas.microsoft.com/office/word/2010/wordprocessingShape" mc:Ignorable="w14 w15 w16se w16cid w16 w16cex w16sdtdh w16du wp14">
   <w:numPicBullet w:numPicBulletId="0">
     <w:pict>
       <v:shapetype id="_x0000_t75" coordsize="21600,21600" o:spt="75" o:preferrelative="t" path="m@4@5l@4@11@9@11@9@5xe" filled="f" stroked="f">
@@ -25805,14 +25509,14 @@
         <v:path o:extrusionok="f" gradientshapeok="t" o:connecttype="rect"/>
         <o:lock v:ext="edit" aspectratio="t"/>
       </v:shapetype>
-      <v:shape id="_x0000_i1075" type="#_x0000_t75" style="width:4.5pt;height:6.75pt" o:bullet="t">
+      <v:shape id="_x0000_i1036" type="#_x0000_t75" style="width:4.5pt;height:6.75pt" o:bullet="t">
         <v:imagedata r:id="rId1" o:title=""/>
       </v:shape>
     </w:pict>
   </w:numPicBullet>
   <w:numPicBullet w:numPicBulletId="1">
     <w:pict>
-      <v:shape id="_x0000_i1076" type="#_x0000_t75" style="width:11.25pt;height:11.25pt" o:bullet="t">
+      <v:shape id="_x0000_i1037" type="#_x0000_t75" style="width:11.25pt;height:11.25pt" o:bullet="t">
         <v:imagedata r:id="rId2" o:title="msoB89C"/>
       </v:shape>
     </w:pict>
@@ -30150,7 +29854,7 @@
 </file>
 
 <file path=word/people.xml><?xml version="1.0" encoding="utf-8"?>
-<w15:people xmlns:wpc="http://schemas.microsoft.com/office/word/2010/wordprocessingCanvas" xmlns:cx="http://schemas.microsoft.com/office/drawing/2014/chartex" xmlns:cx1="http://schemas.microsoft.com/office/drawing/2015/9/8/chartex" xmlns:cx2="http://schemas.microsoft.com/office/drawing/2015/10/21/chartex" xmlns:cx3="http://schemas.microsoft.com/office/drawing/2016/5/9/chartex" xmlns:cx4="http://schemas.microsoft.com/office/drawing/2016/5/10/chartex" xmlns:cx5="http://schemas.microsoft.com/office/drawing/2016/5/11/chartex" xmlns:cx6="http://schemas.microsoft.com/office/drawing/2016/5/12/chartex" xmlns:cx7="http://schemas.microsoft.com/office/drawing/2016/5/13/chartex" xmlns:cx8="http://schemas.microsoft.com/office/drawing/2016/5/14/chartex" xmlns:mc="http://schemas.openxmlformats.org/markup-compatibility/2006" xmlns:aink="http://schemas.microsoft.com/office/drawing/2016/ink" xmlns:am3d="http://schemas.microsoft.com/office/drawing/2017/model3d" xmlns:o="urn:schemas-microsoft-com:office:office" xmlns:oel="http://schemas.microsoft.com/office/2019/extlst" xmlns:r="http://schemas.openxmlformats.org/officeDocument/2006/relationships" xmlns:m="http://schemas.openxmlformats.org/officeDocument/2006/math" xmlns:v="urn:schemas-microsoft-com:vml" xmlns:wp14="http://schemas.microsoft.com/office/word/2010/wordprocessingDrawing" xmlns:wp="http://schemas.openxmlformats.org/drawingml/2006/wordprocessingDrawing" xmlns:w10="urn:schemas-microsoft-com:office:word" xmlns:w="http://schemas.openxmlformats.org/wordprocessingml/2006/main" xmlns:w14="http://schemas.microsoft.com/office/word/2010/wordml" xmlns:w15="http://schemas.microsoft.com/office/word/2012/wordml" xmlns:w16cex="http://schemas.microsoft.com/office/word/2018/wordml/cex" xmlns:w16cid="http://schemas.microsoft.com/office/word/2016/wordml/cid" xmlns:w16="http://schemas.microsoft.com/office/word/2018/wordml" xmlns:w16sdtdh="http://schemas.microsoft.com/office/word/2020/wordml/sdtdatahash" xmlns:w16se="http://schemas.microsoft.com/office/word/2015/wordml/symex" xmlns:wpg="http://schemas.microsoft.com/office/word/2010/wordprocessingGroup" xmlns:wpi="http://schemas.microsoft.com/office/word/2010/wordprocessingInk" xmlns:wne="http://schemas.microsoft.com/office/word/2006/wordml" xmlns:wps="http://schemas.microsoft.com/office/word/2010/wordprocessingShape" mc:Ignorable="w14 w15 w16se w16cid w16 w16cex w16sdtdh wp14">
+<w15:people xmlns:wpc="http://schemas.microsoft.com/office/word/2010/wordprocessingCanvas" xmlns:cx="http://schemas.microsoft.com/office/drawing/2014/chartex" xmlns:cx1="http://schemas.microsoft.com/office/drawing/2015/9/8/chartex" xmlns:cx2="http://schemas.microsoft.com/office/drawing/2015/10/21/chartex" xmlns:cx3="http://schemas.microsoft.com/office/drawing/2016/5/9/chartex" xmlns:cx4="http://schemas.microsoft.com/office/drawing/2016/5/10/chartex" xmlns:cx5="http://schemas.microsoft.com/office/drawing/2016/5/11/chartex" xmlns:cx6="http://schemas.microsoft.com/office/drawing/2016/5/12/chartex" xmlns:cx7="http://schemas.microsoft.com/office/drawing/2016/5/13/chartex" xmlns:cx8="http://schemas.microsoft.com/office/drawing/2016/5/14/chartex" xmlns:mc="http://schemas.openxmlformats.org/markup-compatibility/2006" xmlns:aink="http://schemas.microsoft.com/office/drawing/2016/ink" xmlns:am3d="http://schemas.microsoft.com/office/drawing/2017/model3d" xmlns:o="urn:schemas-microsoft-com:office:office" xmlns:oel="http://schemas.microsoft.com/office/2019/extlst" xmlns:r="http://schemas.openxmlformats.org/officeDocument/2006/relationships" xmlns:m="http://schemas.openxmlformats.org/officeDocument/2006/math" xmlns:v="urn:schemas-microsoft-com:vml" xmlns:wp14="http://schemas.microsoft.com/office/word/2010/wordprocessingDrawing" xmlns:wp="http://schemas.openxmlformats.org/drawingml/2006/wordprocessingDrawing" xmlns:w10="urn:schemas-microsoft-com:office:word" xmlns:w="http://schemas.openxmlformats.org/wordprocessingml/2006/main" xmlns:w14="http://schemas.microsoft.com/office/word/2010/wordml" xmlns:w15="http://schemas.microsoft.com/office/word/2012/wordml" xmlns:w16cex="http://schemas.microsoft.com/office/word/2018/wordml/cex" xmlns:w16cid="http://schemas.microsoft.com/office/word/2016/wordml/cid" xmlns:w16="http://schemas.microsoft.com/office/word/2018/wordml" xmlns:w16du="http://schemas.microsoft.com/office/word/2023/wordml/word16du" xmlns:w16sdtdh="http://schemas.microsoft.com/office/word/2020/wordml/sdtdatahash" xmlns:w16se="http://schemas.microsoft.com/office/word/2015/wordml/symex" xmlns:wpg="http://schemas.microsoft.com/office/word/2010/wordprocessingGroup" xmlns:wpi="http://schemas.microsoft.com/office/word/2010/wordprocessingInk" xmlns:wne="http://schemas.microsoft.com/office/word/2006/wordml" xmlns:wps="http://schemas.microsoft.com/office/word/2010/wordprocessingShape" mc:Ignorable="w14 w15 w16se w16cid w16 w16cex w16sdtdh w16du wp14">
   <w15:person w15:author="Caroline Ferreira Da Silva">
     <w15:presenceInfo w15:providerId="AD" w15:userId="S::caroline.ferreira@quietalis.fr::f54de0f4-79d4-4092-a5aa-97ce683bc095"/>
   </w15:person>
@@ -30158,7 +29862,7 @@
 </file>
 
 <file path=word/styles.xml><?xml version="1.0" encoding="utf-8"?>
-<w:styles xmlns:mc="http://schemas.openxmlformats.org/markup-compatibility/2006" xmlns:r="http://schemas.openxmlformats.org/officeDocument/2006/relationships" xmlns:w="http://schemas.openxmlformats.org/wordprocessingml/2006/main" xmlns:w14="http://schemas.microsoft.com/office/word/2010/wordml" xmlns:w15="http://schemas.microsoft.com/office/word/2012/wordml" xmlns:w16cex="http://schemas.microsoft.com/office/word/2018/wordml/cex" xmlns:w16cid="http://schemas.microsoft.com/office/word/2016/wordml/cid" xmlns:w16="http://schemas.microsoft.com/office/word/2018/wordml" xmlns:w16sdtdh="http://schemas.microsoft.com/office/word/2020/wordml/sdtdatahash" xmlns:w16se="http://schemas.microsoft.com/office/word/2015/wordml/symex" mc:Ignorable="w14 w15 w16se w16cid w16 w16cex w16sdtdh">
+<w:styles xmlns:mc="http://schemas.openxmlformats.org/markup-compatibility/2006" xmlns:r="http://schemas.openxmlformats.org/officeDocument/2006/relationships" xmlns:w="http://schemas.openxmlformats.org/wordprocessingml/2006/main" xmlns:w14="http://schemas.microsoft.com/office/word/2010/wordml" xmlns:w15="http://schemas.microsoft.com/office/word/2012/wordml" xmlns:w16cex="http://schemas.microsoft.com/office/word/2018/wordml/cex" xmlns:w16cid="http://schemas.microsoft.com/office/word/2016/wordml/cid" xmlns:w16="http://schemas.microsoft.com/office/word/2018/wordml" xmlns:w16du="http://schemas.microsoft.com/office/word/2023/wordml/word16du" xmlns:w16sdtdh="http://schemas.microsoft.com/office/word/2020/wordml/sdtdatahash" xmlns:w16se="http://schemas.microsoft.com/office/word/2015/wordml/symex" mc:Ignorable="w14 w15 w16se w16cid w16 w16cex w16sdtdh w16du">
   <w:docDefaults>
     <w:rPrDefault>
       <w:rPr>
@@ -33665,12 +33369,7 @@
 </file>
 
 <file path=customXml/item2.xml><?xml version="1.0" encoding="utf-8"?>
-<?mso-contentType ?>
-<FormTemplates xmlns="http://schemas.microsoft.com/sharepoint/v3/contenttype/forms">
-  <Display>DocumentLibraryForm</Display>
-  <Edit>DocumentLibraryForm</Edit>
-  <New>DocumentLibraryForm</New>
-</FormTemplates>
+<b:Sources xmlns:b="http://schemas.openxmlformats.org/officeDocument/2006/bibliography" xmlns="http://schemas.openxmlformats.org/officeDocument/2006/bibliography" SelectedStyle="\APASixthEditionOfficeOnline.xsl" StyleName="APA" Version="6"/>
 </file>
 
 <file path=customXml/item3.xml><?xml version="1.0" encoding="utf-8"?>
@@ -33923,7 +33622,12 @@
 </file>
 
 <file path=customXml/item4.xml><?xml version="1.0" encoding="utf-8"?>
-<b:Sources xmlns:b="http://schemas.openxmlformats.org/officeDocument/2006/bibliography" xmlns="http://schemas.openxmlformats.org/officeDocument/2006/bibliography" SelectedStyle="\APASixthEditionOfficeOnline.xsl" StyleName="APA" Version="6"/>
+<?mso-contentType ?>
+<FormTemplates xmlns="http://schemas.microsoft.com/sharepoint/v3/contenttype/forms">
+  <Display>DocumentLibraryForm</Display>
+  <Edit>DocumentLibraryForm</Edit>
+  <New>DocumentLibraryForm</New>
+</FormTemplates>
 </file>
 
 <file path=customXml/itemProps1.xml><?xml version="1.0" encoding="utf-8"?>
@@ -33938,9 +33642,9 @@
 </file>
 
 <file path=customXml/itemProps2.xml><?xml version="1.0" encoding="utf-8"?>
-<ds:datastoreItem xmlns:ds="http://schemas.openxmlformats.org/officeDocument/2006/customXml" ds:itemID="{C4FBA44F-11AF-45CD-B937-D9F890E35781}">
+<ds:datastoreItem xmlns:ds="http://schemas.openxmlformats.org/officeDocument/2006/customXml" ds:itemID="{E40F0A72-988B-4044-9324-A70F8054B331}">
   <ds:schemaRefs>
-    <ds:schemaRef ds:uri="http://schemas.microsoft.com/sharepoint/v3/contenttype/forms"/>
+    <ds:schemaRef ds:uri="http://schemas.openxmlformats.org/officeDocument/2006/bibliography"/>
   </ds:schemaRefs>
 </ds:datastoreItem>
 </file>
@@ -33965,9 +33669,9 @@
 </file>
 
 <file path=customXml/itemProps4.xml><?xml version="1.0" encoding="utf-8"?>
-<ds:datastoreItem xmlns:ds="http://schemas.openxmlformats.org/officeDocument/2006/customXml" ds:itemID="{E40F0A72-988B-4044-9324-A70F8054B331}">
+<ds:datastoreItem xmlns:ds="http://schemas.openxmlformats.org/officeDocument/2006/customXml" ds:itemID="{C4FBA44F-11AF-45CD-B937-D9F890E35781}">
   <ds:schemaRefs>
-    <ds:schemaRef ds:uri="http://schemas.openxmlformats.org/officeDocument/2006/bibliography"/>
+    <ds:schemaRef ds:uri="http://schemas.microsoft.com/sharepoint/v3/contenttype/forms"/>
   </ds:schemaRefs>
 </ds:datastoreItem>
 </file>
</xml_diff>

<commit_message>
Getting client details for contract
</commit_message>
<xml_diff>
--- a/docxFiles/gold.docx
+++ b/docxFiles/gold.docx
@@ -115,27 +115,7 @@
           <w:sz w:val="32"/>
           <w:szCs w:val="32"/>
         </w:rPr>
-        <w:t>${</w:t>
-      </w:r>
-      <w:r>
-        <w:rPr>
-          <w:rFonts w:asciiTheme="majorHAnsi" w:hAnsiTheme="majorHAnsi" w:cstheme="majorHAnsi"/>
-          <w:b/>
-          <w:smallCaps/>
-          <w:sz w:val="32"/>
-          <w:szCs w:val="32"/>
-        </w:rPr>
-        <w:t>id</w:t>
-      </w:r>
-      <w:r>
-        <w:rPr>
-          <w:rFonts w:asciiTheme="majorHAnsi" w:hAnsiTheme="majorHAnsi" w:cstheme="majorHAnsi"/>
-          <w:b/>
-          <w:smallCaps/>
-          <w:sz w:val="32"/>
-          <w:szCs w:val="32"/>
-        </w:rPr>
-        <w:t>}</w:t>
+        <w:t>${id}</w:t>
       </w:r>
     </w:p>
     <w:p>
@@ -979,9 +959,18 @@
           <w:rFonts w:asciiTheme="majorHAnsi" w:hAnsiTheme="majorHAnsi" w:cstheme="majorHAnsi"/>
           <w:b/>
           <w:sz w:val="22"/>
+          <w:szCs w:val="22"/>
+        </w:rPr>
+        <w:t xml:space="preserve">${client_realname}, </w:t>
+      </w:r>
+      <w:r>
+        <w:rPr>
+          <w:rFonts w:asciiTheme="majorHAnsi" w:hAnsiTheme="majorHAnsi" w:cstheme="majorHAnsi"/>
+          <w:b/>
+          <w:sz w:val="22"/>
           <w:szCs w:val="28"/>
         </w:rPr>
-        <w:t>[Dénomination du Client], [Forme juridique, capital social, siège social, immatriculation R.C.S]</w:t>
+        <w:t>[Forme juridique, capital social, siège social, immatriculation R.C.S]</w:t>
       </w:r>
       <w:r>
         <w:rPr>
@@ -10883,7 +10872,6 @@
           <w:sz w:val="22"/>
           <w:szCs w:val="22"/>
         </w:rPr>
-        <w:lastRenderedPageBreak/>
         <w:t>Mettre « hors service » un matériel qui viendrait à présenter un danger pour les biens ou personnes. Une information immédiate et spécifique sera formulée sur place par le technicien en charge de l’intervention ; elle sera portée sur son bon d’intervention</w:t>
       </w:r>
       <w:r>
@@ -12625,7 +12613,6 @@
           <w:sz w:val="22"/>
           <w:szCs w:val="22"/>
         </w:rPr>
-        <w:lastRenderedPageBreak/>
         <w:t xml:space="preserve">Ce contrat ne dispense pas le </w:t>
       </w:r>
       <w:r>
@@ -13485,7 +13472,6 @@
           <w:rFonts w:asciiTheme="majorHAnsi" w:hAnsiTheme="majorHAnsi" w:cstheme="majorHAnsi"/>
           <w:szCs w:val="22"/>
         </w:rPr>
-        <w:lastRenderedPageBreak/>
         <w:t xml:space="preserve">ARTICLE </w:t>
       </w:r>
       <w:r>
@@ -14236,7 +14222,6 @@
           <w:sz w:val="22"/>
           <w:szCs w:val="22"/>
         </w:rPr>
-        <w:lastRenderedPageBreak/>
         <w:t xml:space="preserve">Les documents contractuels susvisés expriment l'intégralité de l'accord des Parties à leur date de signature et prévalent sur tout accord antérieurement formé par écrit ou oralement. </w:t>
       </w:r>
     </w:p>
@@ -14693,7 +14678,6 @@
           <w:b/>
           <w:bCs/>
         </w:rPr>
-        <w:lastRenderedPageBreak/>
         <w:t>ANNEXE 1</w:t>
       </w:r>
     </w:p>
@@ -16801,7 +16785,6 @@
           <w:sz w:val="16"/>
           <w:szCs w:val="16"/>
         </w:rPr>
-        <w:lastRenderedPageBreak/>
         <w:t>Contrôle d’isolements et mises à la terre</w:t>
       </w:r>
     </w:p>
@@ -21327,7 +21310,6 @@
           <w:b/>
           <w:bCs/>
         </w:rPr>
-        <w:lastRenderedPageBreak/>
         <w:t xml:space="preserve">ANNEXE 4 : </w:t>
       </w:r>
       <w:r>
@@ -50681,10 +50663,21 @@
 </file>
 
 <file path=customXml/item1.xml><?xml version="1.0" encoding="utf-8"?>
-<b:Sources xmlns:b="http://schemas.openxmlformats.org/officeDocument/2006/bibliography" xmlns="http://schemas.openxmlformats.org/officeDocument/2006/bibliography" SelectedStyle="\APASixthEditionOfficeOnline.xsl" StyleName="APA" Version="6"/>
+<p:properties xmlns:p="http://schemas.microsoft.com/office/2006/metadata/properties" xmlns:xsi="http://www.w3.org/2001/XMLSchema-instance" xmlns:pc="http://schemas.microsoft.com/office/infopath/2007/PartnerControls">
+  <documentManagement/>
+</p:properties>
 </file>
 
 <file path=customXml/item2.xml><?xml version="1.0" encoding="utf-8"?>
+<?mso-contentType ?>
+<FormTemplates xmlns="http://schemas.microsoft.com/sharepoint/v3/contenttype/forms">
+  <Display>DocumentLibraryForm</Display>
+  <Edit>DocumentLibraryForm</Edit>
+  <New>DocumentLibraryForm</New>
+</FormTemplates>
+</file>
+
+<file path=customXml/item3.xml><?xml version="1.0" encoding="utf-8"?>
 <ct:contentTypeSchema xmlns:ct="http://schemas.microsoft.com/office/2006/metadata/contentType" xmlns:ma="http://schemas.microsoft.com/office/2006/metadata/properties/metaAttributes" ct:_="" ma:_="" ma:contentTypeName="Document" ma:contentTypeID="0x0101002C2C5264B9E6F54CBD185AAF9C6357DC" ma:contentTypeVersion="8" ma:contentTypeDescription="Crée un document." ma:contentTypeScope="" ma:versionID="3bd09014fd6f9c512a11cee590149623">
   <xsd:schema xmlns:xsd="http://www.w3.org/2001/XMLSchema" xmlns:xs="http://www.w3.org/2001/XMLSchema" xmlns:p="http://schemas.microsoft.com/office/2006/metadata/properties" xmlns:ns2="dd44f111-27c2-4370-ba8d-c56d48bce87f" targetNamespace="http://schemas.microsoft.com/office/2006/metadata/properties" ma:root="true" ma:fieldsID="fa64f8266f70520b8938c586a11706ca" ns2:_="">
     <xsd:import namespace="dd44f111-27c2-4370-ba8d-c56d48bce87f"/>
@@ -50852,30 +50845,28 @@
 </ct:contentTypeSchema>
 </file>
 
-<file path=customXml/item3.xml><?xml version="1.0" encoding="utf-8"?>
-<?mso-contentType ?>
-<FormTemplates xmlns="http://schemas.microsoft.com/sharepoint/v3/contenttype/forms">
-  <Display>DocumentLibraryForm</Display>
-  <Edit>DocumentLibraryForm</Edit>
-  <New>DocumentLibraryForm</New>
-</FormTemplates>
-</file>
-
 <file path=customXml/item4.xml><?xml version="1.0" encoding="utf-8"?>
-<p:properties xmlns:p="http://schemas.microsoft.com/office/2006/metadata/properties" xmlns:xsi="http://www.w3.org/2001/XMLSchema-instance" xmlns:pc="http://schemas.microsoft.com/office/infopath/2007/PartnerControls">
-  <documentManagement/>
-</p:properties>
+<b:Sources xmlns:b="http://schemas.openxmlformats.org/officeDocument/2006/bibliography" xmlns="http://schemas.openxmlformats.org/officeDocument/2006/bibliography" SelectedStyle="\APASixthEditionOfficeOnline.xsl" StyleName="APA" Version="6"/>
 </file>
 
 <file path=customXml/itemProps1.xml><?xml version="1.0" encoding="utf-8"?>
-<ds:datastoreItem xmlns:ds="http://schemas.openxmlformats.org/officeDocument/2006/customXml" ds:itemID="{E40F0A72-988B-4044-9324-A70F8054B331}">
+<ds:datastoreItem xmlns:ds="http://schemas.openxmlformats.org/officeDocument/2006/customXml" ds:itemID="{EB3309FF-AB7B-473E-919E-5C1D62763162}">
   <ds:schemaRefs>
-    <ds:schemaRef ds:uri="http://schemas.openxmlformats.org/officeDocument/2006/bibliography"/>
+    <ds:schemaRef ds:uri="http://schemas.microsoft.com/office/2006/metadata/properties"/>
+    <ds:schemaRef ds:uri="http://schemas.microsoft.com/office/infopath/2007/PartnerControls"/>
   </ds:schemaRefs>
 </ds:datastoreItem>
 </file>
 
 <file path=customXml/itemProps2.xml><?xml version="1.0" encoding="utf-8"?>
+<ds:datastoreItem xmlns:ds="http://schemas.openxmlformats.org/officeDocument/2006/customXml" ds:itemID="{C4FBA44F-11AF-45CD-B937-D9F890E35781}">
+  <ds:schemaRefs>
+    <ds:schemaRef ds:uri="http://schemas.microsoft.com/sharepoint/v3/contenttype/forms"/>
+  </ds:schemaRefs>
+</ds:datastoreItem>
+</file>
+
+<file path=customXml/itemProps3.xml><?xml version="1.0" encoding="utf-8"?>
 <ds:datastoreItem xmlns:ds="http://schemas.openxmlformats.org/officeDocument/2006/customXml" ds:itemID="{60A403B1-6669-45D6-9FE6-C0FBACB6C4A3}">
   <ds:schemaRefs>
     <ds:schemaRef ds:uri="http://schemas.microsoft.com/office/2006/metadata/contentType"/>
@@ -50893,19 +50884,10 @@
 </ds:datastoreItem>
 </file>
 
-<file path=customXml/itemProps3.xml><?xml version="1.0" encoding="utf-8"?>
-<ds:datastoreItem xmlns:ds="http://schemas.openxmlformats.org/officeDocument/2006/customXml" ds:itemID="{C4FBA44F-11AF-45CD-B937-D9F890E35781}">
+<file path=customXml/itemProps4.xml><?xml version="1.0" encoding="utf-8"?>
+<ds:datastoreItem xmlns:ds="http://schemas.openxmlformats.org/officeDocument/2006/customXml" ds:itemID="{E40F0A72-988B-4044-9324-A70F8054B331}">
   <ds:schemaRefs>
-    <ds:schemaRef ds:uri="http://schemas.microsoft.com/sharepoint/v3/contenttype/forms"/>
-  </ds:schemaRefs>
-</ds:datastoreItem>
-</file>
-
-<file path=customXml/itemProps4.xml><?xml version="1.0" encoding="utf-8"?>
-<ds:datastoreItem xmlns:ds="http://schemas.openxmlformats.org/officeDocument/2006/customXml" ds:itemID="{EB3309FF-AB7B-473E-919E-5C1D62763162}">
-  <ds:schemaRefs>
-    <ds:schemaRef ds:uri="http://schemas.microsoft.com/office/2006/metadata/properties"/>
-    <ds:schemaRef ds:uri="http://schemas.microsoft.com/office/infopath/2007/PartnerControls"/>
+    <ds:schemaRef ds:uri="http://schemas.openxmlformats.org/officeDocument/2006/bibliography"/>
   </ds:schemaRefs>
 </ds:datastoreItem>
 </file>
</xml_diff>

<commit_message>
Add page break on word contracts
</commit_message>
<xml_diff>
--- a/docxFiles/gold.docx
+++ b/docxFiles/gold.docx
@@ -582,7 +582,25 @@
           <w:sz w:val="22"/>
           <w:szCs w:val="22"/>
         </w:rPr>
-        <w:t xml:space="preserve"> 000 euros, dont le siège social est situé au 1, Route de Gisy, BUROSPACE - Bâtiment </w:t>
+        <w:t xml:space="preserve"> 000 euros, dont le siège social est situé au 1, Route de </w:t>
+      </w:r>
+      <w:proofErr w:type="spellStart"/>
+      <w:r>
+        <w:rPr>
+          <w:rFonts w:asciiTheme="majorHAnsi" w:hAnsiTheme="majorHAnsi" w:cstheme="majorHAnsi"/>
+          <w:sz w:val="22"/>
+          <w:szCs w:val="22"/>
+        </w:rPr>
+        <w:t>Gisy</w:t>
+      </w:r>
+      <w:proofErr w:type="spellEnd"/>
+      <w:r>
+        <w:rPr>
+          <w:rFonts w:asciiTheme="majorHAnsi" w:hAnsiTheme="majorHAnsi" w:cstheme="majorHAnsi"/>
+          <w:sz w:val="22"/>
+          <w:szCs w:val="22"/>
+        </w:rPr>
+        <w:t xml:space="preserve">, BUROSPACE - Bâtiment </w:t>
       </w:r>
       <w:r>
         <w:rPr>
@@ -688,7 +706,25 @@
                                 <w:b/>
                                 <w:sz w:val="27"/>
                               </w:rPr>
-                              <w:t>${agency_name}</w:t>
+                              <w:t>${</w:t>
+                            </w:r>
+                            <w:proofErr w:type="spellStart"/>
+                            <w:r>
+                              <w:rPr>
+                                <w:rFonts w:asciiTheme="majorHAnsi" w:hAnsiTheme="majorHAnsi" w:cstheme="majorHAnsi"/>
+                                <w:b/>
+                                <w:sz w:val="27"/>
+                              </w:rPr>
+                              <w:t>agency_name</w:t>
+                            </w:r>
+                            <w:proofErr w:type="spellEnd"/>
+                            <w:r>
+                              <w:rPr>
+                                <w:rFonts w:asciiTheme="majorHAnsi" w:hAnsiTheme="majorHAnsi" w:cstheme="majorHAnsi"/>
+                                <w:b/>
+                                <w:sz w:val="27"/>
+                              </w:rPr>
+                              <w:t>}</w:t>
                             </w:r>
                           </w:p>
                           <w:p>
@@ -708,7 +744,25 @@
                                 <w:b/>
                                 <w:sz w:val="27"/>
                               </w:rPr>
-                              <w:t>${agency_address}</w:t>
+                              <w:t>${</w:t>
+                            </w:r>
+                            <w:proofErr w:type="spellStart"/>
+                            <w:r>
+                              <w:rPr>
+                                <w:rFonts w:asciiTheme="majorHAnsi" w:hAnsiTheme="majorHAnsi" w:cstheme="majorHAnsi"/>
+                                <w:b/>
+                                <w:sz w:val="27"/>
+                              </w:rPr>
+                              <w:t>agency_address</w:t>
+                            </w:r>
+                            <w:proofErr w:type="spellEnd"/>
+                            <w:r>
+                              <w:rPr>
+                                <w:rFonts w:asciiTheme="majorHAnsi" w:hAnsiTheme="majorHAnsi" w:cstheme="majorHAnsi"/>
+                                <w:b/>
+                                <w:sz w:val="27"/>
+                              </w:rPr>
+                              <w:t>}</w:t>
                             </w:r>
                           </w:p>
                           <w:p>
@@ -797,7 +851,25 @@
                           <w:b/>
                           <w:sz w:val="27"/>
                         </w:rPr>
-                        <w:t>${agency_name}</w:t>
+                        <w:t>${</w:t>
+                      </w:r>
+                      <w:proofErr w:type="spellStart"/>
+                      <w:r>
+                        <w:rPr>
+                          <w:rFonts w:asciiTheme="majorHAnsi" w:hAnsiTheme="majorHAnsi" w:cstheme="majorHAnsi"/>
+                          <w:b/>
+                          <w:sz w:val="27"/>
+                        </w:rPr>
+                        <w:t>agency_name</w:t>
+                      </w:r>
+                      <w:proofErr w:type="spellEnd"/>
+                      <w:r>
+                        <w:rPr>
+                          <w:rFonts w:asciiTheme="majorHAnsi" w:hAnsiTheme="majorHAnsi" w:cstheme="majorHAnsi"/>
+                          <w:b/>
+                          <w:sz w:val="27"/>
+                        </w:rPr>
+                        <w:t>}</w:t>
                       </w:r>
                     </w:p>
                     <w:p>
@@ -817,7 +889,25 @@
                           <w:b/>
                           <w:sz w:val="27"/>
                         </w:rPr>
-                        <w:t>${agency_address}</w:t>
+                        <w:t>${</w:t>
+                      </w:r>
+                      <w:proofErr w:type="spellStart"/>
+                      <w:r>
+                        <w:rPr>
+                          <w:rFonts w:asciiTheme="majorHAnsi" w:hAnsiTheme="majorHAnsi" w:cstheme="majorHAnsi"/>
+                          <w:b/>
+                          <w:sz w:val="27"/>
+                        </w:rPr>
+                        <w:t>agency_address</w:t>
+                      </w:r>
+                      <w:proofErr w:type="spellEnd"/>
+                      <w:r>
+                        <w:rPr>
+                          <w:rFonts w:asciiTheme="majorHAnsi" w:hAnsiTheme="majorHAnsi" w:cstheme="majorHAnsi"/>
+                          <w:b/>
+                          <w:sz w:val="27"/>
+                        </w:rPr>
+                        <w:t>}</w:t>
                       </w:r>
                     </w:p>
                     <w:p>
@@ -974,7 +1064,27 @@
           <w:sz w:val="22"/>
           <w:szCs w:val="22"/>
         </w:rPr>
-        <w:t xml:space="preserve">${client_realname}, </w:t>
+        <w:t>${</w:t>
+      </w:r>
+      <w:proofErr w:type="spellStart"/>
+      <w:r>
+        <w:rPr>
+          <w:rFonts w:asciiTheme="majorHAnsi" w:hAnsiTheme="majorHAnsi" w:cstheme="majorHAnsi"/>
+          <w:b/>
+          <w:sz w:val="22"/>
+          <w:szCs w:val="22"/>
+        </w:rPr>
+        <w:t>client_realname</w:t>
+      </w:r>
+      <w:proofErr w:type="spellEnd"/>
+      <w:r>
+        <w:rPr>
+          <w:rFonts w:asciiTheme="majorHAnsi" w:hAnsiTheme="majorHAnsi" w:cstheme="majorHAnsi"/>
+          <w:b/>
+          <w:sz w:val="22"/>
+          <w:szCs w:val="22"/>
+        </w:rPr>
+        <w:t xml:space="preserve">}, </w:t>
       </w:r>
       <w:r>
         <w:rPr>
@@ -1139,7 +1249,15 @@
                                 <w:rFonts w:ascii="Carlito"/>
                                 <w:lang w:val="en-US"/>
                               </w:rPr>
-                              <w:t>${client_</w:t>
+                              <w:t>${</w:t>
+                            </w:r>
+                            <w:proofErr w:type="spellStart"/>
+                            <w:r>
+                              <w:rPr>
+                                <w:rFonts w:ascii="Carlito"/>
+                                <w:lang w:val="en-US"/>
+                              </w:rPr>
+                              <w:t>client_</w:t>
                             </w:r>
                             <w:r>
                               <w:rPr>
@@ -1148,6 +1266,7 @@
                               </w:rPr>
                               <w:t>name</w:t>
                             </w:r>
+                            <w:proofErr w:type="spellEnd"/>
                             <w:r>
                               <w:rPr>
                                 <w:rFonts w:ascii="Carlito"/>
@@ -1189,7 +1308,39 @@
                                 <w:rFonts w:ascii="Carlito"/>
                                 <w:lang w:val="en-US"/>
                               </w:rPr>
-                              <w:t>${client_cp}, ${client_city}</w:t>
+                              <w:t>${</w:t>
+                            </w:r>
+                            <w:proofErr w:type="spellStart"/>
+                            <w:r>
+                              <w:rPr>
+                                <w:rFonts w:ascii="Carlito"/>
+                                <w:lang w:val="en-US"/>
+                              </w:rPr>
+                              <w:t>client_cp</w:t>
+                            </w:r>
+                            <w:proofErr w:type="spellEnd"/>
+                            <w:r>
+                              <w:rPr>
+                                <w:rFonts w:ascii="Carlito"/>
+                                <w:lang w:val="en-US"/>
+                              </w:rPr>
+                              <w:t>}, ${</w:t>
+                            </w:r>
+                            <w:proofErr w:type="spellStart"/>
+                            <w:r>
+                              <w:rPr>
+                                <w:rFonts w:ascii="Carlito"/>
+                                <w:lang w:val="en-US"/>
+                              </w:rPr>
+                              <w:t>client_city</w:t>
+                            </w:r>
+                            <w:proofErr w:type="spellEnd"/>
+                            <w:r>
+                              <w:rPr>
+                                <w:rFonts w:ascii="Carlito"/>
+                                <w:lang w:val="en-US"/>
+                              </w:rPr>
+                              <w:t>}</w:t>
                             </w:r>
                           </w:p>
                           <w:p>
@@ -1304,7 +1455,15 @@
                           <w:rFonts w:ascii="Carlito"/>
                           <w:lang w:val="en-US"/>
                         </w:rPr>
-                        <w:t>${client_</w:t>
+                        <w:t>${</w:t>
+                      </w:r>
+                      <w:proofErr w:type="spellStart"/>
+                      <w:r>
+                        <w:rPr>
+                          <w:rFonts w:ascii="Carlito"/>
+                          <w:lang w:val="en-US"/>
+                        </w:rPr>
+                        <w:t>client_</w:t>
                       </w:r>
                       <w:r>
                         <w:rPr>
@@ -1313,6 +1472,7 @@
                         </w:rPr>
                         <w:t>name</w:t>
                       </w:r>
+                      <w:proofErr w:type="spellEnd"/>
                       <w:r>
                         <w:rPr>
                           <w:rFonts w:ascii="Carlito"/>
@@ -1354,7 +1514,39 @@
                           <w:rFonts w:ascii="Carlito"/>
                           <w:lang w:val="en-US"/>
                         </w:rPr>
-                        <w:t>${client_cp}, ${client_city}</w:t>
+                        <w:t>${</w:t>
+                      </w:r>
+                      <w:proofErr w:type="spellStart"/>
+                      <w:r>
+                        <w:rPr>
+                          <w:rFonts w:ascii="Carlito"/>
+                          <w:lang w:val="en-US"/>
+                        </w:rPr>
+                        <w:t>client_cp</w:t>
+                      </w:r>
+                      <w:proofErr w:type="spellEnd"/>
+                      <w:r>
+                        <w:rPr>
+                          <w:rFonts w:ascii="Carlito"/>
+                          <w:lang w:val="en-US"/>
+                        </w:rPr>
+                        <w:t>}, ${</w:t>
+                      </w:r>
+                      <w:proofErr w:type="spellStart"/>
+                      <w:r>
+                        <w:rPr>
+                          <w:rFonts w:ascii="Carlito"/>
+                          <w:lang w:val="en-US"/>
+                        </w:rPr>
+                        <w:t>client_city</w:t>
+                      </w:r>
+                      <w:proofErr w:type="spellEnd"/>
+                      <w:r>
+                        <w:rPr>
+                          <w:rFonts w:ascii="Carlito"/>
+                          <w:lang w:val="en-US"/>
+                        </w:rPr>
+                        <w:t>}</w:t>
                       </w:r>
                     </w:p>
                     <w:p>
@@ -1419,14 +1611,23 @@
         <w:rPr>
           <w:rFonts w:asciiTheme="majorHAnsi" w:hAnsiTheme="majorHAnsi" w:cstheme="majorHAnsi"/>
           <w:bCs/>
-          <w:sz w:val="20"/>
-        </w:rPr>
-      </w:pPr>
+          <w:sz w:val="22"/>
+          <w:szCs w:val="28"/>
+        </w:rPr>
+      </w:pPr>
+      <w:r>
+        <w:rPr>
+          <w:rFonts w:asciiTheme="majorHAnsi" w:hAnsiTheme="majorHAnsi" w:cstheme="majorHAnsi"/>
+          <w:bCs/>
+          <w:sz w:val="22"/>
+          <w:szCs w:val="28"/>
+        </w:rPr>
+        <w:t>Ci-après désigné le « Client »,</w:t>
+      </w:r>
     </w:p>
     <w:p>
       <w:pPr>
         <w:spacing w:before="1"/>
-        <w:jc w:val="both"/>
         <w:rPr>
           <w:rFonts w:asciiTheme="majorHAnsi" w:hAnsiTheme="majorHAnsi" w:cstheme="majorHAnsi"/>
           <w:bCs/>
@@ -1434,88 +1635,41 @@
           <w:szCs w:val="28"/>
         </w:rPr>
       </w:pPr>
-      <w:r>
+    </w:p>
+    <w:p>
+      <w:pPr>
+        <w:spacing w:before="1"/>
         <w:rPr>
           <w:rFonts w:asciiTheme="majorHAnsi" w:hAnsiTheme="majorHAnsi" w:cstheme="majorHAnsi"/>
           <w:bCs/>
           <w:sz w:val="22"/>
           <w:szCs w:val="28"/>
         </w:rPr>
-        <w:t>Ci-après désigné le « Client »,</w:t>
-      </w:r>
-    </w:p>
-    <w:p>
-      <w:pPr>
-        <w:spacing w:before="1"/>
+      </w:pPr>
+      <w:r>
         <w:rPr>
           <w:rFonts w:asciiTheme="majorHAnsi" w:hAnsiTheme="majorHAnsi" w:cstheme="majorHAnsi"/>
           <w:bCs/>
           <w:sz w:val="22"/>
           <w:szCs w:val="28"/>
         </w:rPr>
-      </w:pPr>
-    </w:p>
-    <w:p>
-      <w:pPr>
-        <w:spacing w:before="1"/>
-        <w:rPr>
-          <w:rFonts w:asciiTheme="majorHAnsi" w:hAnsiTheme="majorHAnsi" w:cstheme="majorHAnsi"/>
-          <w:bCs/>
-          <w:sz w:val="22"/>
-          <w:szCs w:val="28"/>
-        </w:rPr>
-      </w:pPr>
-      <w:r>
-        <w:rPr>
-          <w:rFonts w:asciiTheme="majorHAnsi" w:hAnsiTheme="majorHAnsi" w:cstheme="majorHAnsi"/>
-          <w:bCs/>
-          <w:sz w:val="22"/>
-          <w:szCs w:val="28"/>
-        </w:rPr>
         <w:t>Le Prestataire et le Client sont désignés ensemble les « Parties » ou individuellement la « Partie »,</w:t>
       </w:r>
     </w:p>
     <w:p>
       <w:pPr>
-        <w:tabs>
-          <w:tab w:val="right" w:pos="10915"/>
-        </w:tabs>
-        <w:ind w:right="55"/>
-        <w:jc w:val="center"/>
-        <w:rPr>
-          <w:rFonts w:asciiTheme="majorHAnsi" w:hAnsiTheme="majorHAnsi" w:cstheme="majorHAnsi"/>
-          <w:b/>
+        <w:rPr>
+          <w:rFonts w:asciiTheme="majorHAnsi" w:hAnsiTheme="majorHAnsi" w:cstheme="majorHAnsi"/>
           <w:smallCaps/>
         </w:rPr>
       </w:pPr>
-    </w:p>
-    <w:p>
-      <w:pPr>
-        <w:tabs>
-          <w:tab w:val="right" w:pos="10915"/>
-        </w:tabs>
-        <w:ind w:right="55"/>
-        <w:jc w:val="center"/>
-        <w:rPr>
-          <w:rFonts w:asciiTheme="majorHAnsi" w:hAnsiTheme="majorHAnsi" w:cstheme="majorHAnsi"/>
-          <w:b/>
+      <w:r>
+        <w:rPr>
+          <w:rFonts w:asciiTheme="majorHAnsi" w:hAnsiTheme="majorHAnsi" w:cstheme="majorHAnsi"/>
           <w:smallCaps/>
         </w:rPr>
-      </w:pPr>
-    </w:p>
-    <w:p>
-      <w:pPr>
-        <w:tabs>
-          <w:tab w:val="right" w:pos="10915"/>
-        </w:tabs>
-        <w:ind w:right="55"/>
-        <w:jc w:val="center"/>
-        <w:rPr>
-          <w:rFonts w:asciiTheme="majorHAnsi" w:hAnsiTheme="majorHAnsi" w:cstheme="majorHAnsi"/>
-          <w:b/>
-          <w:smallCaps/>
-        </w:rPr>
-      </w:pPr>
+        <w:br w:type="page"/>
+      </w:r>
     </w:p>
     <w:p>
       <w:pPr>
@@ -3481,31 +3635,25 @@
         </w:rPr>
         <w:t>CONDITIONS GENERALES DE VENTE</w:t>
       </w:r>
-    </w:p>
-    <w:bookmarkEnd w:id="2"/>
-    <w:p>
-      <w:pPr>
-        <w:tabs>
-          <w:tab w:val="left" w:pos="1620"/>
-        </w:tabs>
-        <w:spacing w:line="360" w:lineRule="auto"/>
-        <w:jc w:val="both"/>
+      <w:bookmarkEnd w:id="1"/>
+      <w:bookmarkEnd w:id="2"/>
+    </w:p>
+    <w:p>
+      <w:pPr>
         <w:rPr>
           <w:rFonts w:asciiTheme="majorHAnsi" w:hAnsiTheme="majorHAnsi" w:cstheme="majorHAnsi"/>
           <w:bCs/>
           <w:spacing w:val="-4"/>
         </w:rPr>
       </w:pPr>
-    </w:p>
-    <w:bookmarkEnd w:id="1"/>
-    <w:p>
-      <w:pPr>
-        <w:rPr>
-          <w:rFonts w:asciiTheme="majorHAnsi" w:hAnsiTheme="majorHAnsi" w:cstheme="majorHAnsi"/>
-          <w:b/>
-          <w:smallCaps/>
-        </w:rPr>
-      </w:pPr>
+      <w:r>
+        <w:rPr>
+          <w:rFonts w:asciiTheme="majorHAnsi" w:hAnsiTheme="majorHAnsi" w:cstheme="majorHAnsi"/>
+          <w:bCs/>
+          <w:spacing w:val="-4"/>
+        </w:rPr>
+        <w:br w:type="page"/>
+      </w:r>
     </w:p>
     <w:p>
       <w:pPr>
@@ -3521,23 +3669,12 @@
       <w:bookmarkStart w:id="3" w:name="PREAMBULE"/>
       <w:bookmarkStart w:id="4" w:name="_Toc118984405"/>
       <w:bookmarkEnd w:id="3"/>
-    </w:p>
-    <w:p>
-      <w:pPr>
-        <w:pStyle w:val="Titre1"/>
-        <w:pBdr>
-          <w:bottom w:val="single" w:sz="4" w:space="1" w:color="auto"/>
-        </w:pBdr>
-        <w:rPr>
-          <w:rFonts w:asciiTheme="majorHAnsi" w:hAnsiTheme="majorHAnsi" w:cstheme="majorHAnsi"/>
-          <w:szCs w:val="22"/>
-        </w:rPr>
-      </w:pPr>
-      <w:r>
-        <w:rPr>
-          <w:rFonts w:asciiTheme="majorHAnsi" w:hAnsiTheme="majorHAnsi" w:cstheme="majorHAnsi"/>
-          <w:szCs w:val="22"/>
-        </w:rPr>
+      <w:r>
+        <w:rPr>
+          <w:rFonts w:asciiTheme="majorHAnsi" w:hAnsiTheme="majorHAnsi" w:cstheme="majorHAnsi"/>
+          <w:szCs w:val="22"/>
+        </w:rPr>
+        <w:lastRenderedPageBreak/>
         <w:t xml:space="preserve">ARTICLE 1 </w:t>
       </w:r>
       <w:r>
@@ -3842,6 +3979,7 @@
           <w:sz w:val="22"/>
         </w:rPr>
       </w:pPr>
+      <w:proofErr w:type="spellStart"/>
       <w:r>
         <w:rPr>
           <w:rFonts w:asciiTheme="majorHAnsi" w:hAnsiTheme="majorHAnsi" w:cstheme="majorHAnsi"/>
@@ -3856,6 +3994,7 @@
         </w:rPr>
         <w:t>lectromécanique</w:t>
       </w:r>
+      <w:proofErr w:type="spellEnd"/>
       <w:r>
         <w:rPr>
           <w:rFonts w:asciiTheme="majorHAnsi" w:hAnsiTheme="majorHAnsi" w:cstheme="majorHAnsi"/>
@@ -4426,6 +4565,7 @@
         </w:rPr>
         <w:t xml:space="preserve"> </w:t>
       </w:r>
+      <w:proofErr w:type="spellStart"/>
       <w:r>
         <w:rPr>
           <w:rFonts w:asciiTheme="majorHAnsi" w:hAnsiTheme="majorHAnsi" w:cstheme="majorHAnsi"/>
@@ -4436,7 +4576,20 @@
           <w:sz w:val="22"/>
           <w:szCs w:val="22"/>
         </w:rPr>
-        <w:t>Etat des lieux</w:t>
+        <w:t>Etat</w:t>
+      </w:r>
+      <w:proofErr w:type="spellEnd"/>
+      <w:r>
+        <w:rPr>
+          <w:rFonts w:asciiTheme="majorHAnsi" w:hAnsiTheme="majorHAnsi" w:cstheme="majorHAnsi"/>
+          <w:b/>
+          <w:bCs/>
+          <w:i/>
+          <w:iCs/>
+          <w:sz w:val="22"/>
+          <w:szCs w:val="22"/>
+        </w:rPr>
+        <w:t xml:space="preserve"> des lieux</w:t>
       </w:r>
       <w:r>
         <w:rPr>
@@ -4733,8 +4886,25 @@
           <w:color w:val="auto"/>
           <w:szCs w:val="22"/>
         </w:rPr>
-        <w:lastRenderedPageBreak/>
-        <w:t>Le Client transmettra au Prestataire une liste exhaustive des équipements faisant l’objet d’une garantie en cours. A défaut de transmission, la responsabilité du Prestataire ne pourra pas être recherchée.</w:t>
+        <w:t xml:space="preserve">Le Client transmettra au Prestataire une liste exhaustive des équipements faisant l’objet d’une garantie en cours. </w:t>
+      </w:r>
+      <w:proofErr w:type="spellStart"/>
+      <w:r>
+        <w:rPr>
+          <w:rFonts w:asciiTheme="majorHAnsi" w:hAnsiTheme="majorHAnsi" w:cstheme="majorHAnsi"/>
+          <w:color w:val="auto"/>
+          <w:szCs w:val="22"/>
+        </w:rPr>
+        <w:t>A</w:t>
+      </w:r>
+      <w:proofErr w:type="spellEnd"/>
+      <w:r>
+        <w:rPr>
+          <w:rFonts w:asciiTheme="majorHAnsi" w:hAnsiTheme="majorHAnsi" w:cstheme="majorHAnsi"/>
+          <w:color w:val="auto"/>
+          <w:szCs w:val="22"/>
+        </w:rPr>
+        <w:t xml:space="preserve"> défaut de transmission, la responsabilité du Prestataire ne pourra pas être recherchée.</w:t>
       </w:r>
     </w:p>
     <w:p>
@@ -5788,13 +5958,20 @@
     </w:p>
     <w:p>
       <w:pPr>
-        <w:jc w:val="both"/>
-        <w:rPr>
-          <w:rFonts w:asciiTheme="majorHAnsi" w:hAnsiTheme="majorHAnsi" w:cstheme="majorHAnsi"/>
-          <w:sz w:val="22"/>
-          <w:szCs w:val="22"/>
-        </w:rPr>
-      </w:pPr>
+        <w:rPr>
+          <w:rFonts w:asciiTheme="majorHAnsi" w:hAnsiTheme="majorHAnsi" w:cstheme="majorHAnsi"/>
+          <w:sz w:val="22"/>
+          <w:szCs w:val="22"/>
+        </w:rPr>
+      </w:pPr>
+      <w:r>
+        <w:rPr>
+          <w:rFonts w:asciiTheme="majorHAnsi" w:hAnsiTheme="majorHAnsi" w:cstheme="majorHAnsi"/>
+          <w:sz w:val="22"/>
+          <w:szCs w:val="22"/>
+        </w:rPr>
+        <w:br w:type="page"/>
+      </w:r>
     </w:p>
     <w:p>
       <w:pPr>
@@ -6312,7 +6489,27 @@
                 <w:szCs w:val="22"/>
                 <w:lang w:eastAsia="en-US"/>
               </w:rPr>
-              <w:t>Sécurité des biens et des personnes Equipements essentiels à la continuité du service</w:t>
+              <w:t xml:space="preserve">Sécurité des biens et des personnes </w:t>
+            </w:r>
+            <w:proofErr w:type="spellStart"/>
+            <w:r>
+              <w:rPr>
+                <w:rFonts w:asciiTheme="majorHAnsi" w:eastAsiaTheme="minorEastAsia" w:hAnsiTheme="majorHAnsi" w:cstheme="majorHAnsi"/>
+                <w:sz w:val="22"/>
+                <w:szCs w:val="22"/>
+                <w:lang w:eastAsia="en-US"/>
+              </w:rPr>
+              <w:t>Equipements</w:t>
+            </w:r>
+            <w:proofErr w:type="spellEnd"/>
+            <w:r>
+              <w:rPr>
+                <w:rFonts w:asciiTheme="majorHAnsi" w:eastAsiaTheme="minorEastAsia" w:hAnsiTheme="majorHAnsi" w:cstheme="majorHAnsi"/>
+                <w:sz w:val="22"/>
+                <w:szCs w:val="22"/>
+                <w:lang w:eastAsia="en-US"/>
+              </w:rPr>
+              <w:t xml:space="preserve"> essentiels à la continuité du service</w:t>
             </w:r>
           </w:p>
         </w:tc>
@@ -8111,7 +8308,23 @@
           <w:rFonts w:asciiTheme="majorHAnsi" w:hAnsiTheme="majorHAnsi" w:cstheme="majorHAnsi"/>
           <w:szCs w:val="22"/>
         </w:rPr>
-        <w:t xml:space="preserve">. A ce titre, la validité des documents </w:t>
+        <w:t xml:space="preserve">. </w:t>
+      </w:r>
+      <w:proofErr w:type="spellStart"/>
+      <w:r>
+        <w:rPr>
+          <w:rFonts w:asciiTheme="majorHAnsi" w:hAnsiTheme="majorHAnsi" w:cstheme="majorHAnsi"/>
+          <w:szCs w:val="22"/>
+        </w:rPr>
+        <w:t>A</w:t>
+      </w:r>
+      <w:proofErr w:type="spellEnd"/>
+      <w:r>
+        <w:rPr>
+          <w:rFonts w:asciiTheme="majorHAnsi" w:hAnsiTheme="majorHAnsi" w:cstheme="majorHAnsi"/>
+          <w:szCs w:val="22"/>
+        </w:rPr>
+        <w:t xml:space="preserve"> ce titre, la validité des documents </w:t>
       </w:r>
       <w:r>
         <w:rPr>
@@ -8733,7 +8946,29 @@
                 <w:szCs w:val="22"/>
                 <w:highlight w:val="yellow"/>
               </w:rPr>
-              <w:t>${price}</w:t>
+              <w:t>${</w:t>
+            </w:r>
+            <w:proofErr w:type="spellStart"/>
+            <w:r>
+              <w:rPr>
+                <w:rFonts w:asciiTheme="majorHAnsi" w:hAnsiTheme="majorHAnsi" w:cstheme="majorHAnsi"/>
+                <w:b/>
+                <w:sz w:val="22"/>
+                <w:szCs w:val="22"/>
+                <w:highlight w:val="yellow"/>
+              </w:rPr>
+              <w:t>price</w:t>
+            </w:r>
+            <w:proofErr w:type="spellEnd"/>
+            <w:r>
+              <w:rPr>
+                <w:rFonts w:asciiTheme="majorHAnsi" w:hAnsiTheme="majorHAnsi" w:cstheme="majorHAnsi"/>
+                <w:b/>
+                <w:sz w:val="22"/>
+                <w:szCs w:val="22"/>
+                <w:highlight w:val="yellow"/>
+              </w:rPr>
+              <w:t>}</w:t>
             </w:r>
             <w:r>
               <w:rPr>
@@ -9600,7 +9835,27 @@
                 <w:szCs w:val="22"/>
                 <w:highlight w:val="yellow"/>
               </w:rPr>
-              <w:t>${forfaitDeplacement} €</w:t>
+              <w:t>${</w:t>
+            </w:r>
+            <w:proofErr w:type="spellStart"/>
+            <w:r>
+              <w:rPr>
+                <w:rFonts w:asciiTheme="majorHAnsi" w:hAnsiTheme="majorHAnsi" w:cstheme="majorHAnsi"/>
+                <w:sz w:val="22"/>
+                <w:szCs w:val="22"/>
+                <w:highlight w:val="yellow"/>
+              </w:rPr>
+              <w:t>forfaitDeplacement</w:t>
+            </w:r>
+            <w:proofErr w:type="spellEnd"/>
+            <w:r>
+              <w:rPr>
+                <w:rFonts w:asciiTheme="majorHAnsi" w:hAnsiTheme="majorHAnsi" w:cstheme="majorHAnsi"/>
+                <w:sz w:val="22"/>
+                <w:szCs w:val="22"/>
+                <w:highlight w:val="yellow"/>
+              </w:rPr>
+              <w:t>} €</w:t>
             </w:r>
           </w:p>
         </w:tc>
@@ -10003,34 +10258,18 @@
       <w:pPr>
         <w:rPr>
           <w:rFonts w:asciiTheme="majorHAnsi" w:hAnsiTheme="majorHAnsi" w:cstheme="majorHAnsi"/>
-          <w:b/>
-          <w:bCs/>
-          <w:sz w:val="22"/>
-          <w:szCs w:val="22"/>
-        </w:rPr>
-      </w:pPr>
-    </w:p>
-    <w:p>
-      <w:pPr>
-        <w:rPr>
-          <w:rFonts w:asciiTheme="majorHAnsi" w:hAnsiTheme="majorHAnsi" w:cstheme="majorHAnsi"/>
-          <w:b/>
-          <w:bCs/>
-          <w:sz w:val="22"/>
-          <w:szCs w:val="22"/>
-        </w:rPr>
-      </w:pPr>
-    </w:p>
-    <w:p>
-      <w:pPr>
-        <w:rPr>
-          <w:rFonts w:asciiTheme="majorHAnsi" w:hAnsiTheme="majorHAnsi" w:cstheme="majorHAnsi"/>
-          <w:b/>
-          <w:bCs/>
-          <w:sz w:val="22"/>
-          <w:szCs w:val="22"/>
-        </w:rPr>
-      </w:pPr>
+          <w:sz w:val="22"/>
+          <w:szCs w:val="22"/>
+        </w:rPr>
+      </w:pPr>
+      <w:r>
+        <w:rPr>
+          <w:rFonts w:asciiTheme="majorHAnsi" w:hAnsiTheme="majorHAnsi" w:cstheme="majorHAnsi"/>
+          <w:sz w:val="22"/>
+          <w:szCs w:val="22"/>
+        </w:rPr>
+        <w:br w:type="page"/>
+      </w:r>
     </w:p>
     <w:p>
       <w:pPr>
@@ -10433,7 +10672,29 @@
           <w:szCs w:val="22"/>
           <w:highlight w:val="yellow"/>
         </w:rPr>
-        <w:t>${agency_mail}</w:t>
+        <w:t>${</w:t>
+      </w:r>
+      <w:proofErr w:type="spellStart"/>
+      <w:r>
+        <w:rPr>
+          <w:rFonts w:asciiTheme="majorHAnsi" w:hAnsiTheme="majorHAnsi" w:cstheme="majorHAnsi"/>
+          <w:b/>
+          <w:bCs/>
+          <w:szCs w:val="22"/>
+          <w:highlight w:val="yellow"/>
+        </w:rPr>
+        <w:t>agency_mail</w:t>
+      </w:r>
+      <w:proofErr w:type="spellEnd"/>
+      <w:r>
+        <w:rPr>
+          <w:rFonts w:asciiTheme="majorHAnsi" w:hAnsiTheme="majorHAnsi" w:cstheme="majorHAnsi"/>
+          <w:b/>
+          <w:bCs/>
+          <w:szCs w:val="22"/>
+          <w:highlight w:val="yellow"/>
+        </w:rPr>
+        <w:t>}</w:t>
       </w:r>
     </w:p>
     <w:p>
@@ -11374,7 +11635,23 @@
           <w:rFonts w:asciiTheme="majorHAnsi" w:hAnsiTheme="majorHAnsi" w:cstheme="majorHAnsi"/>
           <w:szCs w:val="22"/>
         </w:rPr>
-        <w:t xml:space="preserve">Respecter la réglementation en vigueur et à venir relative aux Equipements Sous Pression et toute autre réglementation en vigueur durant l’exécution du Contrat portant sur l’entretien de ses équipements ;  </w:t>
+        <w:t xml:space="preserve">Respecter la réglementation en vigueur et à venir relative aux </w:t>
+      </w:r>
+      <w:proofErr w:type="spellStart"/>
+      <w:r>
+        <w:rPr>
+          <w:rFonts w:asciiTheme="majorHAnsi" w:hAnsiTheme="majorHAnsi" w:cstheme="majorHAnsi"/>
+          <w:szCs w:val="22"/>
+        </w:rPr>
+        <w:t>Equipements</w:t>
+      </w:r>
+      <w:proofErr w:type="spellEnd"/>
+      <w:r>
+        <w:rPr>
+          <w:rFonts w:asciiTheme="majorHAnsi" w:hAnsiTheme="majorHAnsi" w:cstheme="majorHAnsi"/>
+          <w:szCs w:val="22"/>
+        </w:rPr>
+        <w:t xml:space="preserve"> Sous Pression et toute autre réglementation en vigueur durant l’exécution du Contrat portant sur l’entretien de ses équipements ;  </w:t>
       </w:r>
     </w:p>
     <w:p>
@@ -14019,13 +14296,23 @@
           <w:szCs w:val="22"/>
         </w:rPr>
       </w:pPr>
+      <w:proofErr w:type="spellStart"/>
       <w:r>
         <w:rPr>
           <w:rFonts w:asciiTheme="majorHAnsi" w:eastAsia="Calibri" w:hAnsiTheme="majorHAnsi" w:cstheme="majorHAnsi"/>
           <w:sz w:val="22"/>
           <w:szCs w:val="22"/>
         </w:rPr>
-        <w:t xml:space="preserve">A défaut, il sera fait attribution de juridiction au Tribunal du Siège social du </w:t>
+        <w:t>A</w:t>
+      </w:r>
+      <w:proofErr w:type="spellEnd"/>
+      <w:r>
+        <w:rPr>
+          <w:rFonts w:asciiTheme="majorHAnsi" w:eastAsia="Calibri" w:hAnsiTheme="majorHAnsi" w:cstheme="majorHAnsi"/>
+          <w:sz w:val="22"/>
+          <w:szCs w:val="22"/>
+        </w:rPr>
+        <w:t xml:space="preserve"> défaut, il sera fait attribution de juridiction au Tribunal du Siège social du </w:t>
       </w:r>
       <w:r>
         <w:rPr>
@@ -14653,12 +14940,45 @@
         </w:rPr>
         <w:t>Responsable d’Agence</w:t>
       </w:r>
+      <w:bookmarkStart w:id="27" w:name="_Elaboration_et_suvi"/>
+      <w:bookmarkStart w:id="28" w:name="_Elaboration_et_suivi"/>
+      <w:bookmarkEnd w:id="27"/>
+      <w:bookmarkEnd w:id="28"/>
     </w:p>
     <w:p>
       <w:pPr>
         <w:jc w:val="both"/>
         <w:rPr>
           <w:rFonts w:asciiTheme="majorHAnsi" w:hAnsiTheme="majorHAnsi" w:cstheme="majorHAnsi"/>
+          <w:b/>
+          <w:bCs/>
+        </w:rPr>
+      </w:pPr>
+    </w:p>
+    <w:p>
+      <w:pPr>
+        <w:rPr>
+          <w:rFonts w:asciiTheme="majorHAnsi" w:hAnsiTheme="majorHAnsi" w:cstheme="majorHAnsi"/>
+          <w:b/>
+          <w:bCs/>
+        </w:rPr>
+      </w:pPr>
+      <w:r>
+        <w:rPr>
+          <w:rFonts w:asciiTheme="majorHAnsi" w:hAnsiTheme="majorHAnsi" w:cstheme="majorHAnsi"/>
+          <w:b/>
+          <w:bCs/>
+        </w:rPr>
+        <w:br w:type="page"/>
+      </w:r>
+    </w:p>
+    <w:p>
+      <w:pPr>
+        <w:jc w:val="both"/>
+        <w:rPr>
+          <w:rFonts w:asciiTheme="majorHAnsi" w:hAnsiTheme="majorHAnsi" w:cstheme="majorHAnsi"/>
+          <w:b/>
+          <w:bCs/>
         </w:rPr>
         <w:sectPr>
           <w:headerReference w:type="even" r:id="rId13"/>
@@ -14674,10 +14994,6 @@
           <w:docGrid w:linePitch="360"/>
         </w:sectPr>
       </w:pPr>
-      <w:bookmarkStart w:id="28" w:name="_Elaboration_et_suvi"/>
-      <w:bookmarkStart w:id="29" w:name="_Elaboration_et_suivi"/>
-      <w:bookmarkEnd w:id="28"/>
-      <w:bookmarkEnd w:id="29"/>
     </w:p>
     <w:p>
       <w:pPr>
@@ -14873,7 +15189,31 @@
                 <w:sz w:val="22"/>
                 <w:szCs w:val="22"/>
               </w:rPr>
-              <w:t>${equipLocation}</w:t>
+              <w:t>${</w:t>
+            </w:r>
+            <w:proofErr w:type="spellStart"/>
+            <w:r>
+              <w:rPr>
+                <w:rFonts w:asciiTheme="majorHAnsi" w:hAnsiTheme="majorHAnsi" w:cstheme="majorHAnsi"/>
+                <w:b/>
+                <w:bCs/>
+                <w:spacing w:val="-4"/>
+                <w:sz w:val="22"/>
+                <w:szCs w:val="22"/>
+              </w:rPr>
+              <w:t>equipLocation</w:t>
+            </w:r>
+            <w:proofErr w:type="spellEnd"/>
+            <w:r>
+              <w:rPr>
+                <w:rFonts w:asciiTheme="majorHAnsi" w:hAnsiTheme="majorHAnsi" w:cstheme="majorHAnsi"/>
+                <w:b/>
+                <w:bCs/>
+                <w:spacing w:val="-4"/>
+                <w:sz w:val="22"/>
+                <w:szCs w:val="22"/>
+              </w:rPr>
+              <w:t>}</w:t>
             </w:r>
           </w:p>
         </w:tc>
@@ -14904,7 +15244,31 @@
                 <w:sz w:val="22"/>
                 <w:szCs w:val="22"/>
               </w:rPr>
-              <w:t>${equipType}</w:t>
+              <w:t>${</w:t>
+            </w:r>
+            <w:proofErr w:type="spellStart"/>
+            <w:r>
+              <w:rPr>
+                <w:rFonts w:asciiTheme="majorHAnsi" w:hAnsiTheme="majorHAnsi" w:cstheme="majorHAnsi"/>
+                <w:b/>
+                <w:bCs/>
+                <w:spacing w:val="-4"/>
+                <w:sz w:val="22"/>
+                <w:szCs w:val="22"/>
+              </w:rPr>
+              <w:t>equipType</w:t>
+            </w:r>
+            <w:proofErr w:type="spellEnd"/>
+            <w:r>
+              <w:rPr>
+                <w:rFonts w:asciiTheme="majorHAnsi" w:hAnsiTheme="majorHAnsi" w:cstheme="majorHAnsi"/>
+                <w:b/>
+                <w:bCs/>
+                <w:spacing w:val="-4"/>
+                <w:sz w:val="22"/>
+                <w:szCs w:val="22"/>
+              </w:rPr>
+              <w:t>}</w:t>
             </w:r>
           </w:p>
         </w:tc>
@@ -14935,12 +15299,56 @@
                 <w:sz w:val="22"/>
                 <w:szCs w:val="22"/>
               </w:rPr>
-              <w:t>${equipQty}</w:t>
+              <w:t>${</w:t>
+            </w:r>
+            <w:proofErr w:type="spellStart"/>
+            <w:r>
+              <w:rPr>
+                <w:rFonts w:asciiTheme="majorHAnsi" w:hAnsiTheme="majorHAnsi" w:cstheme="majorHAnsi"/>
+                <w:b/>
+                <w:bCs/>
+                <w:spacing w:val="-4"/>
+                <w:sz w:val="22"/>
+                <w:szCs w:val="22"/>
+              </w:rPr>
+              <w:t>equipQty</w:t>
+            </w:r>
+            <w:proofErr w:type="spellEnd"/>
+            <w:r>
+              <w:rPr>
+                <w:rFonts w:asciiTheme="majorHAnsi" w:hAnsiTheme="majorHAnsi" w:cstheme="majorHAnsi"/>
+                <w:b/>
+                <w:bCs/>
+                <w:spacing w:val="-4"/>
+                <w:sz w:val="22"/>
+                <w:szCs w:val="22"/>
+              </w:rPr>
+              <w:t>}</w:t>
             </w:r>
           </w:p>
         </w:tc>
       </w:tr>
     </w:tbl>
+    <w:p>
+      <w:pPr>
+        <w:rPr>
+          <w:rFonts w:asciiTheme="majorHAnsi" w:hAnsiTheme="majorHAnsi" w:cstheme="majorHAnsi"/>
+        </w:rPr>
+      </w:pPr>
+    </w:p>
+    <w:p>
+      <w:pPr>
+        <w:rPr>
+          <w:rFonts w:asciiTheme="majorHAnsi" w:hAnsiTheme="majorHAnsi" w:cstheme="majorHAnsi"/>
+        </w:rPr>
+      </w:pPr>
+      <w:r>
+        <w:rPr>
+          <w:rFonts w:asciiTheme="majorHAnsi" w:hAnsiTheme="majorHAnsi" w:cstheme="majorHAnsi"/>
+        </w:rPr>
+        <w:br w:type="page"/>
+      </w:r>
+    </w:p>
     <w:p>
       <w:pPr>
         <w:rPr>
@@ -14956,309 +15364,10 @@
     </w:p>
     <w:p>
       <w:pPr>
-        <w:ind w:left="567"/>
-        <w:jc w:val="center"/>
         <w:rPr>
           <w:rFonts w:asciiTheme="majorHAnsi" w:hAnsiTheme="majorHAnsi" w:cstheme="majorHAnsi"/>
           <w:b/>
           <w:bCs/>
-        </w:rPr>
-      </w:pPr>
-    </w:p>
-    <w:p>
-      <w:pPr>
-        <w:jc w:val="center"/>
-        <w:rPr>
-          <w:rFonts w:asciiTheme="majorHAnsi" w:hAnsiTheme="majorHAnsi" w:cstheme="majorHAnsi"/>
-          <w:b/>
-          <w:bCs/>
-        </w:rPr>
-      </w:pPr>
-    </w:p>
-    <w:p>
-      <w:pPr>
-        <w:rPr>
-          <w:rFonts w:asciiTheme="majorHAnsi" w:hAnsiTheme="majorHAnsi" w:cstheme="majorHAnsi"/>
-        </w:rPr>
-      </w:pPr>
-    </w:p>
-    <w:p>
-      <w:pPr>
-        <w:rPr>
-          <w:rFonts w:asciiTheme="majorHAnsi" w:hAnsiTheme="majorHAnsi" w:cstheme="majorHAnsi"/>
-        </w:rPr>
-      </w:pPr>
-    </w:p>
-    <w:p>
-      <w:pPr>
-        <w:rPr>
-          <w:rFonts w:asciiTheme="majorHAnsi" w:hAnsiTheme="majorHAnsi" w:cstheme="majorHAnsi"/>
-        </w:rPr>
-      </w:pPr>
-    </w:p>
-    <w:p>
-      <w:pPr>
-        <w:rPr>
-          <w:rFonts w:asciiTheme="majorHAnsi" w:hAnsiTheme="majorHAnsi" w:cstheme="majorHAnsi"/>
-        </w:rPr>
-      </w:pPr>
-    </w:p>
-    <w:p>
-      <w:pPr>
-        <w:rPr>
-          <w:rFonts w:asciiTheme="majorHAnsi" w:hAnsiTheme="majorHAnsi" w:cstheme="majorHAnsi"/>
-        </w:rPr>
-      </w:pPr>
-    </w:p>
-    <w:p>
-      <w:pPr>
-        <w:rPr>
-          <w:rFonts w:asciiTheme="majorHAnsi" w:hAnsiTheme="majorHAnsi" w:cstheme="majorHAnsi"/>
-        </w:rPr>
-      </w:pPr>
-    </w:p>
-    <w:p>
-      <w:pPr>
-        <w:rPr>
-          <w:rFonts w:asciiTheme="majorHAnsi" w:hAnsiTheme="majorHAnsi" w:cstheme="majorHAnsi"/>
-        </w:rPr>
-      </w:pPr>
-    </w:p>
-    <w:p>
-      <w:pPr>
-        <w:rPr>
-          <w:rFonts w:asciiTheme="majorHAnsi" w:hAnsiTheme="majorHAnsi" w:cstheme="majorHAnsi"/>
-        </w:rPr>
-      </w:pPr>
-    </w:p>
-    <w:p>
-      <w:pPr>
-        <w:rPr>
-          <w:rFonts w:asciiTheme="majorHAnsi" w:hAnsiTheme="majorHAnsi" w:cstheme="majorHAnsi"/>
-        </w:rPr>
-      </w:pPr>
-    </w:p>
-    <w:p>
-      <w:pPr>
-        <w:rPr>
-          <w:rFonts w:asciiTheme="majorHAnsi" w:hAnsiTheme="majorHAnsi" w:cstheme="majorHAnsi"/>
-        </w:rPr>
-      </w:pPr>
-    </w:p>
-    <w:p>
-      <w:pPr>
-        <w:rPr>
-          <w:rFonts w:asciiTheme="majorHAnsi" w:hAnsiTheme="majorHAnsi" w:cstheme="majorHAnsi"/>
-        </w:rPr>
-      </w:pPr>
-    </w:p>
-    <w:p>
-      <w:pPr>
-        <w:rPr>
-          <w:rFonts w:asciiTheme="majorHAnsi" w:hAnsiTheme="majorHAnsi" w:cstheme="majorHAnsi"/>
-        </w:rPr>
-      </w:pPr>
-    </w:p>
-    <w:p>
-      <w:pPr>
-        <w:rPr>
-          <w:rFonts w:asciiTheme="majorHAnsi" w:hAnsiTheme="majorHAnsi" w:cstheme="majorHAnsi"/>
-        </w:rPr>
-      </w:pPr>
-    </w:p>
-    <w:p>
-      <w:pPr>
-        <w:rPr>
-          <w:rFonts w:asciiTheme="majorHAnsi" w:hAnsiTheme="majorHAnsi" w:cstheme="majorHAnsi"/>
-        </w:rPr>
-      </w:pPr>
-    </w:p>
-    <w:p>
-      <w:pPr>
-        <w:rPr>
-          <w:rFonts w:asciiTheme="majorHAnsi" w:hAnsiTheme="majorHAnsi" w:cstheme="majorHAnsi"/>
-        </w:rPr>
-      </w:pPr>
-    </w:p>
-    <w:p>
-      <w:pPr>
-        <w:rPr>
-          <w:rFonts w:asciiTheme="majorHAnsi" w:hAnsiTheme="majorHAnsi" w:cstheme="majorHAnsi"/>
-        </w:rPr>
-      </w:pPr>
-    </w:p>
-    <w:p>
-      <w:pPr>
-        <w:rPr>
-          <w:rFonts w:asciiTheme="majorHAnsi" w:hAnsiTheme="majorHAnsi" w:cstheme="majorHAnsi"/>
-        </w:rPr>
-      </w:pPr>
-    </w:p>
-    <w:p>
-      <w:pPr>
-        <w:rPr>
-          <w:rFonts w:asciiTheme="majorHAnsi" w:hAnsiTheme="majorHAnsi" w:cstheme="majorHAnsi"/>
-        </w:rPr>
-      </w:pPr>
-    </w:p>
-    <w:p>
-      <w:pPr>
-        <w:rPr>
-          <w:rFonts w:asciiTheme="majorHAnsi" w:hAnsiTheme="majorHAnsi" w:cstheme="majorHAnsi"/>
-        </w:rPr>
-      </w:pPr>
-    </w:p>
-    <w:p>
-      <w:pPr>
-        <w:rPr>
-          <w:rFonts w:asciiTheme="majorHAnsi" w:hAnsiTheme="majorHAnsi" w:cstheme="majorHAnsi"/>
-        </w:rPr>
-      </w:pPr>
-    </w:p>
-    <w:p>
-      <w:pPr>
-        <w:rPr>
-          <w:rFonts w:asciiTheme="majorHAnsi" w:hAnsiTheme="majorHAnsi" w:cstheme="majorHAnsi"/>
-        </w:rPr>
-      </w:pPr>
-    </w:p>
-    <w:p>
-      <w:pPr>
-        <w:rPr>
-          <w:rFonts w:asciiTheme="majorHAnsi" w:hAnsiTheme="majorHAnsi" w:cstheme="majorHAnsi"/>
-        </w:rPr>
-      </w:pPr>
-    </w:p>
-    <w:p>
-      <w:pPr>
-        <w:rPr>
-          <w:rFonts w:asciiTheme="majorHAnsi" w:hAnsiTheme="majorHAnsi" w:cstheme="majorHAnsi"/>
-        </w:rPr>
-      </w:pPr>
-    </w:p>
-    <w:p>
-      <w:pPr>
-        <w:rPr>
-          <w:rFonts w:asciiTheme="majorHAnsi" w:hAnsiTheme="majorHAnsi" w:cstheme="majorHAnsi"/>
-        </w:rPr>
-      </w:pPr>
-    </w:p>
-    <w:p>
-      <w:pPr>
-        <w:rPr>
-          <w:rFonts w:asciiTheme="majorHAnsi" w:hAnsiTheme="majorHAnsi" w:cstheme="majorHAnsi"/>
-        </w:rPr>
-      </w:pPr>
-    </w:p>
-    <w:p>
-      <w:pPr>
-        <w:rPr>
-          <w:rFonts w:asciiTheme="majorHAnsi" w:hAnsiTheme="majorHAnsi" w:cstheme="majorHAnsi"/>
-        </w:rPr>
-      </w:pPr>
-    </w:p>
-    <w:p>
-      <w:pPr>
-        <w:rPr>
-          <w:rFonts w:asciiTheme="majorHAnsi" w:hAnsiTheme="majorHAnsi" w:cstheme="majorHAnsi"/>
-        </w:rPr>
-      </w:pPr>
-    </w:p>
-    <w:p>
-      <w:pPr>
-        <w:rPr>
-          <w:rFonts w:asciiTheme="majorHAnsi" w:hAnsiTheme="majorHAnsi" w:cstheme="majorHAnsi"/>
-        </w:rPr>
-      </w:pPr>
-    </w:p>
-    <w:p>
-      <w:pPr>
-        <w:rPr>
-          <w:rFonts w:asciiTheme="majorHAnsi" w:hAnsiTheme="majorHAnsi" w:cstheme="majorHAnsi"/>
-        </w:rPr>
-      </w:pPr>
-    </w:p>
-    <w:p>
-      <w:pPr>
-        <w:rPr>
-          <w:rFonts w:asciiTheme="majorHAnsi" w:hAnsiTheme="majorHAnsi" w:cstheme="majorHAnsi"/>
-        </w:rPr>
-      </w:pPr>
-    </w:p>
-    <w:p>
-      <w:pPr>
-        <w:rPr>
-          <w:rFonts w:asciiTheme="majorHAnsi" w:hAnsiTheme="majorHAnsi" w:cstheme="majorHAnsi"/>
-        </w:rPr>
-      </w:pPr>
-    </w:p>
-    <w:p>
-      <w:pPr>
-        <w:rPr>
-          <w:rFonts w:asciiTheme="majorHAnsi" w:hAnsiTheme="majorHAnsi" w:cstheme="majorHAnsi"/>
-        </w:rPr>
-      </w:pPr>
-    </w:p>
-    <w:p>
-      <w:pPr>
-        <w:rPr>
-          <w:rFonts w:asciiTheme="majorHAnsi" w:hAnsiTheme="majorHAnsi" w:cstheme="majorHAnsi"/>
-        </w:rPr>
-      </w:pPr>
-    </w:p>
-    <w:p>
-      <w:pPr>
-        <w:rPr>
-          <w:rFonts w:asciiTheme="majorHAnsi" w:hAnsiTheme="majorHAnsi" w:cstheme="majorHAnsi"/>
-        </w:rPr>
-      </w:pPr>
-    </w:p>
-    <w:p>
-      <w:pPr>
-        <w:rPr>
-          <w:rFonts w:asciiTheme="majorHAnsi" w:hAnsiTheme="majorHAnsi" w:cstheme="majorHAnsi"/>
-        </w:rPr>
-      </w:pPr>
-    </w:p>
-    <w:p>
-      <w:pPr>
-        <w:rPr>
-          <w:rFonts w:asciiTheme="majorHAnsi" w:hAnsiTheme="majorHAnsi" w:cstheme="majorHAnsi"/>
-        </w:rPr>
-      </w:pPr>
-    </w:p>
-    <w:p>
-      <w:pPr>
-        <w:rPr>
-          <w:rFonts w:asciiTheme="majorHAnsi" w:hAnsiTheme="majorHAnsi" w:cstheme="majorHAnsi"/>
-        </w:rPr>
-      </w:pPr>
-    </w:p>
-    <w:p>
-      <w:pPr>
-        <w:rPr>
-          <w:rFonts w:asciiTheme="majorHAnsi" w:hAnsiTheme="majorHAnsi" w:cstheme="majorHAnsi"/>
-        </w:rPr>
-      </w:pPr>
-    </w:p>
-    <w:p>
-      <w:pPr>
-        <w:rPr>
-          <w:rFonts w:asciiTheme="majorHAnsi" w:hAnsiTheme="majorHAnsi" w:cstheme="majorHAnsi"/>
-        </w:rPr>
-      </w:pPr>
-    </w:p>
-    <w:p>
-      <w:pPr>
-        <w:rPr>
-          <w:rFonts w:asciiTheme="majorHAnsi" w:hAnsiTheme="majorHAnsi" w:cstheme="majorHAnsi"/>
-        </w:rPr>
-      </w:pPr>
-    </w:p>
-    <w:p>
-      <w:pPr>
-        <w:rPr>
-          <w:rFonts w:asciiTheme="majorHAnsi" w:hAnsiTheme="majorHAnsi" w:cstheme="majorHAnsi"/>
         </w:rPr>
       </w:pPr>
     </w:p>
@@ -15537,7 +15646,43 @@
           <w:sz w:val="16"/>
           <w:szCs w:val="16"/>
         </w:rPr>
-        <w:t>Contrôle des ondes (pour merrychef, micro onde, panini)</w:t>
+        <w:t xml:space="preserve">Contrôle des ondes (pour </w:t>
+      </w:r>
+      <w:proofErr w:type="spellStart"/>
+      <w:r>
+        <w:rPr>
+          <w:rFonts w:cstheme="minorHAnsi"/>
+          <w:sz w:val="16"/>
+          <w:szCs w:val="16"/>
+        </w:rPr>
+        <w:t>merrychef</w:t>
+      </w:r>
+      <w:proofErr w:type="spellEnd"/>
+      <w:r>
+        <w:rPr>
+          <w:rFonts w:cstheme="minorHAnsi"/>
+          <w:sz w:val="16"/>
+          <w:szCs w:val="16"/>
+        </w:rPr>
+        <w:t xml:space="preserve">, </w:t>
+      </w:r>
+      <w:proofErr w:type="spellStart"/>
+      <w:r>
+        <w:rPr>
+          <w:rFonts w:cstheme="minorHAnsi"/>
+          <w:sz w:val="16"/>
+          <w:szCs w:val="16"/>
+        </w:rPr>
+        <w:t>micro onde</w:t>
+      </w:r>
+      <w:proofErr w:type="spellEnd"/>
+      <w:r>
+        <w:rPr>
+          <w:rFonts w:cstheme="minorHAnsi"/>
+          <w:sz w:val="16"/>
+          <w:szCs w:val="16"/>
+        </w:rPr>
+        <w:t>, panini)</w:t>
       </w:r>
     </w:p>
     <w:p>
@@ -16329,8 +16474,18 @@
           <w:sz w:val="16"/>
           <w:szCs w:val="16"/>
         </w:rPr>
-        <w:t>Contrôle des températures (surchauffeur, cuves, séchage) : indiquer valeur T° rincage</w:t>
-      </w:r>
+        <w:t xml:space="preserve">Contrôle des températures (surchauffeur, cuves, séchage) : indiquer valeur T° </w:t>
+      </w:r>
+      <w:proofErr w:type="spellStart"/>
+      <w:r>
+        <w:rPr>
+          <w:rFonts w:cstheme="minorHAnsi"/>
+          <w:sz w:val="16"/>
+          <w:szCs w:val="16"/>
+        </w:rPr>
+        <w:t>rincage</w:t>
+      </w:r>
+      <w:proofErr w:type="spellEnd"/>
     </w:p>
     <w:p>
       <w:pPr>
@@ -16858,7 +17013,6 @@
           <w:sz w:val="16"/>
           <w:szCs w:val="16"/>
         </w:rPr>
-        <w:lastRenderedPageBreak/>
         <w:t>Vérification des régulation et sécurité HP et BP</w:t>
       </w:r>
     </w:p>
@@ -16905,6 +17059,7 @@
           <w:sz w:val="16"/>
           <w:szCs w:val="16"/>
         </w:rPr>
+        <w:lastRenderedPageBreak/>
         <w:t>Contrôle d’isolements et mises à la terre</w:t>
       </w:r>
     </w:p>
@@ -17635,7 +17790,29 @@
           <w:szCs w:val="18"/>
           <w:u w:val="single"/>
         </w:rPr>
-        <w:t>Matériel Thermoscelleuse : THERMOSCELLEUSE</w:t>
+        <w:t xml:space="preserve">Matériel </w:t>
+      </w:r>
+      <w:proofErr w:type="spellStart"/>
+      <w:r>
+        <w:rPr>
+          <w:rFonts w:asciiTheme="minorHAnsi" w:hAnsiTheme="minorHAnsi" w:cstheme="minorHAnsi"/>
+          <w:b/>
+          <w:sz w:val="18"/>
+          <w:szCs w:val="18"/>
+          <w:u w:val="single"/>
+        </w:rPr>
+        <w:t>Thermoscelleuse</w:t>
+      </w:r>
+      <w:proofErr w:type="spellEnd"/>
+      <w:r>
+        <w:rPr>
+          <w:rFonts w:asciiTheme="minorHAnsi" w:hAnsiTheme="minorHAnsi" w:cstheme="minorHAnsi"/>
+          <w:b/>
+          <w:sz w:val="18"/>
+          <w:szCs w:val="18"/>
+          <w:u w:val="single"/>
+        </w:rPr>
+        <w:t> : THERMOSCELLEUSE</w:t>
       </w:r>
     </w:p>
     <w:p>
@@ -18777,8 +18954,17 @@
                                 <w:b/>
                                 <w:color w:val="auto"/>
                               </w:rPr>
-                              <w:t>1 Route de Gisy</w:t>
+                              <w:t xml:space="preserve">1 Route de </w:t>
                             </w:r>
+                            <w:proofErr w:type="spellStart"/>
+                            <w:r>
+                              <w:rPr>
+                                <w:b/>
+                                <w:color w:val="auto"/>
+                              </w:rPr>
+                              <w:t>Gisy</w:t>
+                            </w:r>
+                            <w:proofErr w:type="spellEnd"/>
                           </w:p>
                           <w:p>
                             <w:pPr>
@@ -18788,12 +18974,21 @@
                                 <w:color w:val="auto"/>
                               </w:rPr>
                             </w:pPr>
+                            <w:proofErr w:type="spellStart"/>
                             <w:r>
                               <w:rPr>
                                 <w:b/>
                                 <w:color w:val="auto"/>
                               </w:rPr>
-                              <w:t>Burospace – Bât 4Bis</w:t>
+                              <w:t>Burospace</w:t>
+                            </w:r>
+                            <w:proofErr w:type="spellEnd"/>
+                            <w:r>
+                              <w:rPr>
+                                <w:b/>
+                                <w:color w:val="auto"/>
+                              </w:rPr>
+                              <w:t xml:space="preserve"> – Bât 4Bis</w:t>
                             </w:r>
                           </w:p>
                           <w:p>
@@ -18993,8 +19188,17 @@
                           <w:b/>
                           <w:color w:val="auto"/>
                         </w:rPr>
-                        <w:t>1 Route de Gisy</w:t>
+                        <w:t xml:space="preserve">1 Route de </w:t>
                       </w:r>
+                      <w:proofErr w:type="spellStart"/>
+                      <w:r>
+                        <w:rPr>
+                          <w:b/>
+                          <w:color w:val="auto"/>
+                        </w:rPr>
+                        <w:t>Gisy</w:t>
+                      </w:r>
+                      <w:proofErr w:type="spellEnd"/>
                     </w:p>
                     <w:p>
                       <w:pPr>
@@ -19004,12 +19208,21 @@
                           <w:color w:val="auto"/>
                         </w:rPr>
                       </w:pPr>
+                      <w:proofErr w:type="spellStart"/>
                       <w:r>
                         <w:rPr>
                           <w:b/>
                           <w:color w:val="auto"/>
                         </w:rPr>
-                        <w:t>Burospace – Bât 4Bis</w:t>
+                        <w:t>Burospace</w:t>
+                      </w:r>
+                      <w:proofErr w:type="spellEnd"/>
+                      <w:r>
+                        <w:rPr>
+                          <w:b/>
+                          <w:color w:val="auto"/>
+                        </w:rPr>
+                        <w:t xml:space="preserve"> – Bât 4Bis</w:t>
                       </w:r>
                     </w:p>
                     <w:p>
@@ -24828,13 +25041,23 @@
           <w:szCs w:val="13"/>
         </w:rPr>
       </w:pPr>
-      <w:r>
-        <w:rPr>
-          <w:rFonts w:asciiTheme="minorHAnsi" w:hAnsiTheme="minorHAnsi" w:cstheme="minorHAnsi"/>
-          <w:sz w:val="13"/>
-          <w:szCs w:val="13"/>
-        </w:rPr>
-        <w:t>Etant donné que des modifications peuvent être</w:t>
+      <w:proofErr w:type="spellStart"/>
+      <w:r>
+        <w:rPr>
+          <w:rFonts w:asciiTheme="minorHAnsi" w:hAnsiTheme="minorHAnsi" w:cstheme="minorHAnsi"/>
+          <w:sz w:val="13"/>
+          <w:szCs w:val="13"/>
+        </w:rPr>
+        <w:t>Etant</w:t>
+      </w:r>
+      <w:proofErr w:type="spellEnd"/>
+      <w:r>
+        <w:rPr>
+          <w:rFonts w:asciiTheme="minorHAnsi" w:hAnsiTheme="minorHAnsi" w:cstheme="minorHAnsi"/>
+          <w:sz w:val="13"/>
+          <w:szCs w:val="13"/>
+        </w:rPr>
+        <w:t xml:space="preserve"> donné que des modifications peuvent être</w:t>
       </w:r>
       <w:r>
         <w:rPr>
@@ -30998,7 +31221,25 @@
           <w:sz w:val="13"/>
           <w:szCs w:val="13"/>
         </w:rPr>
-        <w:t>même signification est de nul effet. A défaut de respecter ces</w:t>
+        <w:t xml:space="preserve">même signification est de nul effet. </w:t>
+      </w:r>
+      <w:proofErr w:type="spellStart"/>
+      <w:r>
+        <w:rPr>
+          <w:rFonts w:asciiTheme="minorHAnsi" w:hAnsiTheme="minorHAnsi" w:cstheme="minorHAnsi"/>
+          <w:sz w:val="13"/>
+          <w:szCs w:val="13"/>
+        </w:rPr>
+        <w:t>A</w:t>
+      </w:r>
+      <w:proofErr w:type="spellEnd"/>
+      <w:r>
+        <w:rPr>
+          <w:rFonts w:asciiTheme="minorHAnsi" w:hAnsiTheme="minorHAnsi" w:cstheme="minorHAnsi"/>
+          <w:sz w:val="13"/>
+          <w:szCs w:val="13"/>
+        </w:rPr>
+        <w:t xml:space="preserve"> défaut de respecter ces</w:t>
       </w:r>
       <w:r>
         <w:rPr>
@@ -33582,13 +33823,23 @@
         </w:rPr>
         <w:t xml:space="preserve"> </w:t>
       </w:r>
-      <w:r>
-        <w:rPr>
-          <w:rFonts w:asciiTheme="minorHAnsi" w:hAnsiTheme="minorHAnsi" w:cstheme="minorHAnsi"/>
-          <w:sz w:val="13"/>
-          <w:szCs w:val="13"/>
-        </w:rPr>
-        <w:t>A défaut de paiement d’une seule échéance et sans mise en</w:t>
+      <w:proofErr w:type="spellStart"/>
+      <w:r>
+        <w:rPr>
+          <w:rFonts w:asciiTheme="minorHAnsi" w:hAnsiTheme="minorHAnsi" w:cstheme="minorHAnsi"/>
+          <w:sz w:val="13"/>
+          <w:szCs w:val="13"/>
+        </w:rPr>
+        <w:t>A</w:t>
+      </w:r>
+      <w:proofErr w:type="spellEnd"/>
+      <w:r>
+        <w:rPr>
+          <w:rFonts w:asciiTheme="minorHAnsi" w:hAnsiTheme="minorHAnsi" w:cstheme="minorHAnsi"/>
+          <w:sz w:val="13"/>
+          <w:szCs w:val="13"/>
+        </w:rPr>
+        <w:t xml:space="preserve"> défaut de paiement d’une seule échéance et sans mise en</w:t>
       </w:r>
       <w:r>
         <w:rPr>
@@ -43064,7 +43315,7 @@
         <w:rStyle w:val="FontStyle49"/>
       </w:rPr>
     </w:pPr>
-    <w:bookmarkStart w:id="27" w:name="_Hlk166681635"/>
+    <w:bookmarkStart w:id="29" w:name="_Hlk166681635"/>
     <w:r>
       <w:rPr>
         <w:noProof/>
@@ -43357,7 +43608,7 @@
       </mc:AlternateContent>
     </w:r>
   </w:p>
-  <w:bookmarkEnd w:id="27"/>
+  <w:bookmarkEnd w:id="29"/>
   <w:p>
     <w:pPr>
       <w:pStyle w:val="Style2"/>
@@ -50812,6 +51063,25 @@
 </file>
 
 <file path=customXml/item1.xml><?xml version="1.0" encoding="utf-8"?>
+<b:Sources xmlns:b="http://schemas.openxmlformats.org/officeDocument/2006/bibliography" xmlns="http://schemas.openxmlformats.org/officeDocument/2006/bibliography" SelectedStyle="\APASixthEditionOfficeOnline.xsl" StyleName="APA" Version="6"/>
+</file>
+
+<file path=customXml/item2.xml><?xml version="1.0" encoding="utf-8"?>
+<p:properties xmlns:p="http://schemas.microsoft.com/office/2006/metadata/properties" xmlns:xsi="http://www.w3.org/2001/XMLSchema-instance" xmlns:pc="http://schemas.microsoft.com/office/infopath/2007/PartnerControls">
+  <documentManagement/>
+</p:properties>
+</file>
+
+<file path=customXml/item3.xml><?xml version="1.0" encoding="utf-8"?>
+<?mso-contentType ?>
+<FormTemplates xmlns="http://schemas.microsoft.com/sharepoint/v3/contenttype/forms">
+  <Display>DocumentLibraryForm</Display>
+  <Edit>DocumentLibraryForm</Edit>
+  <New>DocumentLibraryForm</New>
+</FormTemplates>
+</file>
+
+<file path=customXml/item4.xml><?xml version="1.0" encoding="utf-8"?>
 <ct:contentTypeSchema xmlns:ct="http://schemas.microsoft.com/office/2006/metadata/contentType" xmlns:ma="http://schemas.microsoft.com/office/2006/metadata/properties/metaAttributes" ct:_="" ma:_="" ma:contentTypeName="Document" ma:contentTypeID="0x0101002C2C5264B9E6F54CBD185AAF9C6357DC" ma:contentTypeVersion="8" ma:contentTypeDescription="Crée un document." ma:contentTypeScope="" ma:versionID="3bd09014fd6f9c512a11cee590149623">
   <xsd:schema xmlns:xsd="http://www.w3.org/2001/XMLSchema" xmlns:xs="http://www.w3.org/2001/XMLSchema" xmlns:p="http://schemas.microsoft.com/office/2006/metadata/properties" xmlns:ns2="dd44f111-27c2-4370-ba8d-c56d48bce87f" targetNamespace="http://schemas.microsoft.com/office/2006/metadata/properties" ma:root="true" ma:fieldsID="fa64f8266f70520b8938c586a11706ca" ns2:_="">
     <xsd:import namespace="dd44f111-27c2-4370-ba8d-c56d48bce87f"/>
@@ -50979,26 +51249,32 @@
 </ct:contentTypeSchema>
 </file>
 
-<file path=customXml/item2.xml><?xml version="1.0" encoding="utf-8"?>
-<?mso-contentType ?>
-<FormTemplates xmlns="http://schemas.microsoft.com/sharepoint/v3/contenttype/forms">
-  <Display>DocumentLibraryForm</Display>
-  <Edit>DocumentLibraryForm</Edit>
-  <New>DocumentLibraryForm</New>
-</FormTemplates>
+<file path=customXml/itemProps1.xml><?xml version="1.0" encoding="utf-8"?>
+<ds:datastoreItem xmlns:ds="http://schemas.openxmlformats.org/officeDocument/2006/customXml" ds:itemID="{E40F0A72-988B-4044-9324-A70F8054B331}">
+  <ds:schemaRefs>
+    <ds:schemaRef ds:uri="http://schemas.openxmlformats.org/officeDocument/2006/bibliography"/>
+  </ds:schemaRefs>
+</ds:datastoreItem>
 </file>
 
-<file path=customXml/item3.xml><?xml version="1.0" encoding="utf-8"?>
-<p:properties xmlns:p="http://schemas.microsoft.com/office/2006/metadata/properties" xmlns:xsi="http://www.w3.org/2001/XMLSchema-instance" xmlns:pc="http://schemas.microsoft.com/office/infopath/2007/PartnerControls">
-  <documentManagement/>
-</p:properties>
+<file path=customXml/itemProps2.xml><?xml version="1.0" encoding="utf-8"?>
+<ds:datastoreItem xmlns:ds="http://schemas.openxmlformats.org/officeDocument/2006/customXml" ds:itemID="{EB3309FF-AB7B-473E-919E-5C1D62763162}">
+  <ds:schemaRefs>
+    <ds:schemaRef ds:uri="http://schemas.microsoft.com/office/2006/metadata/properties"/>
+    <ds:schemaRef ds:uri="http://schemas.microsoft.com/office/infopath/2007/PartnerControls"/>
+  </ds:schemaRefs>
+</ds:datastoreItem>
 </file>
 
-<file path=customXml/item4.xml><?xml version="1.0" encoding="utf-8"?>
-<b:Sources xmlns:b="http://schemas.openxmlformats.org/officeDocument/2006/bibliography" xmlns="http://schemas.openxmlformats.org/officeDocument/2006/bibliography" SelectedStyle="\APASixthEditionOfficeOnline.xsl" StyleName="APA" Version="6"/>
+<file path=customXml/itemProps3.xml><?xml version="1.0" encoding="utf-8"?>
+<ds:datastoreItem xmlns:ds="http://schemas.openxmlformats.org/officeDocument/2006/customXml" ds:itemID="{C4FBA44F-11AF-45CD-B937-D9F890E35781}">
+  <ds:schemaRefs>
+    <ds:schemaRef ds:uri="http://schemas.microsoft.com/sharepoint/v3/contenttype/forms"/>
+  </ds:schemaRefs>
+</ds:datastoreItem>
 </file>
 
-<file path=customXml/itemProps1.xml><?xml version="1.0" encoding="utf-8"?>
+<file path=customXml/itemProps4.xml><?xml version="1.0" encoding="utf-8"?>
 <ds:datastoreItem xmlns:ds="http://schemas.openxmlformats.org/officeDocument/2006/customXml" ds:itemID="{60A403B1-6669-45D6-9FE6-C0FBACB6C4A3}">
   <ds:schemaRefs>
     <ds:schemaRef ds:uri="http://schemas.microsoft.com/office/2006/metadata/contentType"/>
@@ -51014,29 +51290,4 @@
     <ds:schemaRef ds:uri="http://schemas.microsoft.com/internal/obd"/>
   </ds:schemaRefs>
 </ds:datastoreItem>
-</file>
-
-<file path=customXml/itemProps2.xml><?xml version="1.0" encoding="utf-8"?>
-<ds:datastoreItem xmlns:ds="http://schemas.openxmlformats.org/officeDocument/2006/customXml" ds:itemID="{C4FBA44F-11AF-45CD-B937-D9F890E35781}">
-  <ds:schemaRefs>
-    <ds:schemaRef ds:uri="http://schemas.microsoft.com/sharepoint/v3/contenttype/forms"/>
-  </ds:schemaRefs>
-</ds:datastoreItem>
-</file>
-
-<file path=customXml/itemProps3.xml><?xml version="1.0" encoding="utf-8"?>
-<ds:datastoreItem xmlns:ds="http://schemas.openxmlformats.org/officeDocument/2006/customXml" ds:itemID="{EB3309FF-AB7B-473E-919E-5C1D62763162}">
-  <ds:schemaRefs>
-    <ds:schemaRef ds:uri="http://schemas.microsoft.com/office/2006/metadata/properties"/>
-    <ds:schemaRef ds:uri="http://schemas.microsoft.com/office/infopath/2007/PartnerControls"/>
-  </ds:schemaRefs>
-</ds:datastoreItem>
-</file>
-
-<file path=customXml/itemProps4.xml><?xml version="1.0" encoding="utf-8"?>
-<ds:datastoreItem xmlns:ds="http://schemas.openxmlformats.org/officeDocument/2006/customXml" ds:itemID="{E40F0A72-988B-4044-9324-A70F8054B331}">
-  <ds:schemaRefs>
-    <ds:schemaRef ds:uri="http://schemas.openxmlformats.org/officeDocument/2006/bibliography"/>
-  </ds:schemaRefs>
-</ds:datastoreItem>
 </file>
</xml_diff>

<commit_message>
Filling hourly rate with app input
</commit_message>
<xml_diff>
--- a/docxFiles/gold.docx
+++ b/docxFiles/gold.docx
@@ -95,18 +95,7 @@
           <w:sz w:val="32"/>
           <w:szCs w:val="32"/>
         </w:rPr>
-        <w:t xml:space="preserve"> N</w:t>
-      </w:r>
-      <w:proofErr w:type="gramStart"/>
-      <w:r>
-        <w:rPr>
-          <w:rFonts w:asciiTheme="majorHAnsi" w:hAnsiTheme="majorHAnsi" w:cstheme="majorHAnsi"/>
-          <w:b/>
-          <w:smallCaps/>
-          <w:sz w:val="32"/>
-          <w:szCs w:val="32"/>
-        </w:rPr>
-        <w:t>°</w:t>
+        <w:t xml:space="preserve"> N°</w:t>
       </w:r>
       <w:r>
         <w:rPr>
@@ -129,7 +118,6 @@
         </w:rPr>
         <w:t>XXX</w:t>
       </w:r>
-      <w:proofErr w:type="gramEnd"/>
     </w:p>
     <w:p>
       <w:pPr>
@@ -9516,7 +9504,7 @@
         </w:trPr>
         <w:tc>
           <w:tcPr>
-            <w:tcW w:w="2073" w:type="pct"/>
+            <w:tcW w:w="1937" w:type="pct"/>
             <w:tcBorders>
               <w:top w:val="nil"/>
               <w:left w:val="nil"/>
@@ -9540,7 +9528,7 @@
         </w:tc>
         <w:tc>
           <w:tcPr>
-            <w:tcW w:w="2056" w:type="pct"/>
+            <w:tcW w:w="1920" w:type="pct"/>
             <w:tcBorders>
               <w:top w:val="nil"/>
               <w:left w:val="nil"/>
@@ -9564,7 +9552,7 @@
         </w:tc>
         <w:tc>
           <w:tcPr>
-            <w:tcW w:w="871" w:type="pct"/>
+            <w:tcW w:w="1143" w:type="pct"/>
             <w:tcBorders>
               <w:top w:val="single" w:sz="8" w:space="0" w:color="auto"/>
               <w:left w:val="single" w:sz="8" w:space="0" w:color="auto"/>
@@ -9606,7 +9594,7 @@
         </w:trPr>
         <w:tc>
           <w:tcPr>
-            <w:tcW w:w="2073" w:type="pct"/>
+            <w:tcW w:w="1937" w:type="pct"/>
             <w:vMerge w:val="restart"/>
             <w:tcBorders>
               <w:top w:val="single" w:sz="8" w:space="0" w:color="auto"/>
@@ -9653,7 +9641,7 @@
         </w:tc>
         <w:tc>
           <w:tcPr>
-            <w:tcW w:w="2056" w:type="pct"/>
+            <w:tcW w:w="1920" w:type="pct"/>
             <w:tcBorders>
               <w:top w:val="single" w:sz="8" w:space="0" w:color="auto"/>
               <w:left w:val="nil"/>
@@ -9699,7 +9687,7 @@
         </w:tc>
         <w:tc>
           <w:tcPr>
-            <w:tcW w:w="871" w:type="pct"/>
+            <w:tcW w:w="1143" w:type="pct"/>
             <w:tcBorders>
               <w:top w:val="single" w:sz="8" w:space="0" w:color="auto"/>
               <w:left w:val="nil"/>
@@ -9723,21 +9711,32 @@
             <w:r>
               <w:rPr>
                 <w:rFonts w:asciiTheme="majorHAnsi" w:hAnsiTheme="majorHAnsi" w:cstheme="majorHAnsi"/>
-                <w:sz w:val="22"/>
-                <w:szCs w:val="22"/>
+                <w:sz w:val="20"/>
+                <w:szCs w:val="20"/>
+                <w:highlight w:val="yellow"/>
               </w:rPr>
-              <w:t>75 €</w:t>
+              <w:t>${</w:t>
             </w:r>
-          </w:p>
-          <w:p>
-            <w:pPr>
-              <w:jc w:val="center"/>
+            <w:proofErr w:type="spellStart"/>
+            <w:r>
               <w:rPr>
                 <w:rFonts w:asciiTheme="majorHAnsi" w:hAnsiTheme="majorHAnsi" w:cstheme="majorHAnsi"/>
-                <w:sz w:val="22"/>
-                <w:szCs w:val="22"/>
+                <w:sz w:val="20"/>
+                <w:szCs w:val="20"/>
+                <w:highlight w:val="yellow"/>
               </w:rPr>
-            </w:pPr>
+              <w:t>tarifHoraire</w:t>
+            </w:r>
+            <w:proofErr w:type="spellEnd"/>
+            <w:r>
+              <w:rPr>
+                <w:rFonts w:asciiTheme="majorHAnsi" w:hAnsiTheme="majorHAnsi" w:cstheme="majorHAnsi"/>
+                <w:sz w:val="20"/>
+                <w:szCs w:val="20"/>
+                <w:highlight w:val="yellow"/>
+              </w:rPr>
+              <w:t>} €</w:t>
+            </w:r>
           </w:p>
         </w:tc>
       </w:tr>
@@ -9747,7 +9746,7 @@
         </w:trPr>
         <w:tc>
           <w:tcPr>
-            <w:tcW w:w="2073" w:type="pct"/>
+            <w:tcW w:w="1937" w:type="pct"/>
             <w:vMerge/>
             <w:tcBorders>
               <w:left w:val="single" w:sz="8" w:space="0" w:color="auto"/>
@@ -9771,7 +9770,7 @@
         </w:tc>
         <w:tc>
           <w:tcPr>
-            <w:tcW w:w="2056" w:type="pct"/>
+            <w:tcW w:w="1920" w:type="pct"/>
             <w:tcBorders>
               <w:top w:val="single" w:sz="4" w:space="0" w:color="auto"/>
               <w:left w:val="single" w:sz="4" w:space="0" w:color="auto"/>
@@ -9807,7 +9806,7 @@
         </w:tc>
         <w:tc>
           <w:tcPr>
-            <w:tcW w:w="871" w:type="pct"/>
+            <w:tcW w:w="1143" w:type="pct"/>
             <w:tcBorders>
               <w:top w:val="single" w:sz="4" w:space="0" w:color="auto"/>
               <w:left w:val="nil"/>
@@ -9866,7 +9865,7 @@
         </w:trPr>
         <w:tc>
           <w:tcPr>
-            <w:tcW w:w="2073" w:type="pct"/>
+            <w:tcW w:w="1937" w:type="pct"/>
             <w:vMerge w:val="restart"/>
             <w:tcBorders>
               <w:top w:val="single" w:sz="4" w:space="0" w:color="auto"/>
@@ -9903,7 +9902,7 @@
         </w:tc>
         <w:tc>
           <w:tcPr>
-            <w:tcW w:w="2056" w:type="pct"/>
+            <w:tcW w:w="1920" w:type="pct"/>
             <w:tcBorders>
               <w:top w:val="single" w:sz="4" w:space="0" w:color="auto"/>
               <w:left w:val="nil"/>
@@ -9949,7 +9948,7 @@
         </w:tc>
         <w:tc>
           <w:tcPr>
-            <w:tcW w:w="871" w:type="pct"/>
+            <w:tcW w:w="1143" w:type="pct"/>
             <w:tcBorders>
               <w:top w:val="single" w:sz="4" w:space="0" w:color="auto"/>
               <w:left w:val="nil"/>
@@ -9987,7 +9986,7 @@
         </w:trPr>
         <w:tc>
           <w:tcPr>
-            <w:tcW w:w="2073" w:type="pct"/>
+            <w:tcW w:w="1937" w:type="pct"/>
             <w:vMerge/>
             <w:tcBorders>
               <w:top w:val="nil"/>
@@ -10012,7 +10011,7 @@
         </w:tc>
         <w:tc>
           <w:tcPr>
-            <w:tcW w:w="2056" w:type="pct"/>
+            <w:tcW w:w="1920" w:type="pct"/>
             <w:tcBorders>
               <w:top w:val="nil"/>
               <w:left w:val="single" w:sz="4" w:space="0" w:color="auto"/>
@@ -10048,7 +10047,7 @@
         </w:tc>
         <w:tc>
           <w:tcPr>
-            <w:tcW w:w="871" w:type="pct"/>
+            <w:tcW w:w="1143" w:type="pct"/>
             <w:tcBorders>
               <w:top w:val="nil"/>
               <w:left w:val="nil"/>
@@ -20051,21 +20050,7 @@
                               <w:rPr>
                                 <w:color w:val="auto"/>
                               </w:rPr>
-                              <w:t xml:space="preserve"> N° de </w:t>
-                            </w:r>
-                            <w:proofErr w:type="gramStart"/>
-                            <w:r>
-                              <w:rPr>
-                                <w:color w:val="auto"/>
-                              </w:rPr>
-                              <w:t>contrat  (</w:t>
-                            </w:r>
-                            <w:proofErr w:type="gramEnd"/>
-                            <w:r>
-                              <w:rPr>
-                                <w:color w:val="auto"/>
-                              </w:rPr>
-                              <w:t>optionnel) : _____________________________________________</w:t>
+                              <w:t xml:space="preserve"> N° de contrat  (optionnel) : _____________________________________________</w:t>
                             </w:r>
                           </w:p>
                           <w:p>
@@ -51067,21 +51052,6 @@
 </file>
 
 <file path=customXml/item2.xml><?xml version="1.0" encoding="utf-8"?>
-<p:properties xmlns:p="http://schemas.microsoft.com/office/2006/metadata/properties" xmlns:xsi="http://www.w3.org/2001/XMLSchema-instance" xmlns:pc="http://schemas.microsoft.com/office/infopath/2007/PartnerControls">
-  <documentManagement/>
-</p:properties>
-</file>
-
-<file path=customXml/item3.xml><?xml version="1.0" encoding="utf-8"?>
-<?mso-contentType ?>
-<FormTemplates xmlns="http://schemas.microsoft.com/sharepoint/v3/contenttype/forms">
-  <Display>DocumentLibraryForm</Display>
-  <Edit>DocumentLibraryForm</Edit>
-  <New>DocumentLibraryForm</New>
-</FormTemplates>
-</file>
-
-<file path=customXml/item4.xml><?xml version="1.0" encoding="utf-8"?>
 <ct:contentTypeSchema xmlns:ct="http://schemas.microsoft.com/office/2006/metadata/contentType" xmlns:ma="http://schemas.microsoft.com/office/2006/metadata/properties/metaAttributes" ct:_="" ma:_="" ma:contentTypeName="Document" ma:contentTypeID="0x0101002C2C5264B9E6F54CBD185AAF9C6357DC" ma:contentTypeVersion="8" ma:contentTypeDescription="Crée un document." ma:contentTypeScope="" ma:versionID="3bd09014fd6f9c512a11cee590149623">
   <xsd:schema xmlns:xsd="http://www.w3.org/2001/XMLSchema" xmlns:xs="http://www.w3.org/2001/XMLSchema" xmlns:p="http://schemas.microsoft.com/office/2006/metadata/properties" xmlns:ns2="dd44f111-27c2-4370-ba8d-c56d48bce87f" targetNamespace="http://schemas.microsoft.com/office/2006/metadata/properties" ma:root="true" ma:fieldsID="fa64f8266f70520b8938c586a11706ca" ns2:_="">
     <xsd:import namespace="dd44f111-27c2-4370-ba8d-c56d48bce87f"/>
@@ -51249,6 +51219,21 @@
 </ct:contentTypeSchema>
 </file>
 
+<file path=customXml/item3.xml><?xml version="1.0" encoding="utf-8"?>
+<?mso-contentType ?>
+<FormTemplates xmlns="http://schemas.microsoft.com/sharepoint/v3/contenttype/forms">
+  <Display>DocumentLibraryForm</Display>
+  <Edit>DocumentLibraryForm</Edit>
+  <New>DocumentLibraryForm</New>
+</FormTemplates>
+</file>
+
+<file path=customXml/item4.xml><?xml version="1.0" encoding="utf-8"?>
+<p:properties xmlns:p="http://schemas.microsoft.com/office/2006/metadata/properties" xmlns:xsi="http://www.w3.org/2001/XMLSchema-instance" xmlns:pc="http://schemas.microsoft.com/office/infopath/2007/PartnerControls">
+  <documentManagement/>
+</p:properties>
+</file>
+
 <file path=customXml/itemProps1.xml><?xml version="1.0" encoding="utf-8"?>
 <ds:datastoreItem xmlns:ds="http://schemas.openxmlformats.org/officeDocument/2006/customXml" ds:itemID="{E40F0A72-988B-4044-9324-A70F8054B331}">
   <ds:schemaRefs>
@@ -51258,23 +51243,6 @@
 </file>
 
 <file path=customXml/itemProps2.xml><?xml version="1.0" encoding="utf-8"?>
-<ds:datastoreItem xmlns:ds="http://schemas.openxmlformats.org/officeDocument/2006/customXml" ds:itemID="{EB3309FF-AB7B-473E-919E-5C1D62763162}">
-  <ds:schemaRefs>
-    <ds:schemaRef ds:uri="http://schemas.microsoft.com/office/2006/metadata/properties"/>
-    <ds:schemaRef ds:uri="http://schemas.microsoft.com/office/infopath/2007/PartnerControls"/>
-  </ds:schemaRefs>
-</ds:datastoreItem>
-</file>
-
-<file path=customXml/itemProps3.xml><?xml version="1.0" encoding="utf-8"?>
-<ds:datastoreItem xmlns:ds="http://schemas.openxmlformats.org/officeDocument/2006/customXml" ds:itemID="{C4FBA44F-11AF-45CD-B937-D9F890E35781}">
-  <ds:schemaRefs>
-    <ds:schemaRef ds:uri="http://schemas.microsoft.com/sharepoint/v3/contenttype/forms"/>
-  </ds:schemaRefs>
-</ds:datastoreItem>
-</file>
-
-<file path=customXml/itemProps4.xml><?xml version="1.0" encoding="utf-8"?>
 <ds:datastoreItem xmlns:ds="http://schemas.openxmlformats.org/officeDocument/2006/customXml" ds:itemID="{60A403B1-6669-45D6-9FE6-C0FBACB6C4A3}">
   <ds:schemaRefs>
     <ds:schemaRef ds:uri="http://schemas.microsoft.com/office/2006/metadata/contentType"/>
@@ -51290,4 +51258,21 @@
     <ds:schemaRef ds:uri="http://schemas.microsoft.com/internal/obd"/>
   </ds:schemaRefs>
 </ds:datastoreItem>
+</file>
+
+<file path=customXml/itemProps3.xml><?xml version="1.0" encoding="utf-8"?>
+<ds:datastoreItem xmlns:ds="http://schemas.openxmlformats.org/officeDocument/2006/customXml" ds:itemID="{C4FBA44F-11AF-45CD-B937-D9F890E35781}">
+  <ds:schemaRefs>
+    <ds:schemaRef ds:uri="http://schemas.microsoft.com/sharepoint/v3/contenttype/forms"/>
+  </ds:schemaRefs>
+</ds:datastoreItem>
+</file>
+
+<file path=customXml/itemProps4.xml><?xml version="1.0" encoding="utf-8"?>
+<ds:datastoreItem xmlns:ds="http://schemas.openxmlformats.org/officeDocument/2006/customXml" ds:itemID="{EB3309FF-AB7B-473E-919E-5C1D62763162}">
+  <ds:schemaRefs>
+    <ds:schemaRef ds:uri="http://schemas.microsoft.com/office/2006/metadata/properties"/>
+    <ds:schemaRef ds:uri="http://schemas.microsoft.com/office/infopath/2007/PartnerControls"/>
+  </ds:schemaRefs>
+</ds:datastoreItem>
 </file>
</xml_diff>

<commit_message>
Setting dates into the contract
</commit_message>
<xml_diff>
--- a/docxFiles/gold.docx
+++ b/docxFiles/gold.docx
@@ -44,7 +44,18 @@
           <w:sz w:val="32"/>
           <w:szCs w:val="32"/>
         </w:rPr>
-        <w:t xml:space="preserve"> N°</w:t>
+        <w:t xml:space="preserve"> N</w:t>
+      </w:r>
+      <w:proofErr w:type="gramStart"/>
+      <w:r>
+        <w:rPr>
+          <w:rFonts w:asciiTheme="majorHAnsi" w:hAnsiTheme="majorHAnsi" w:cstheme="majorHAnsi"/>
+          <w:b/>
+          <w:smallCaps/>
+          <w:sz w:val="32"/>
+          <w:szCs w:val="32"/>
+        </w:rPr>
+        <w:t>°</w:t>
       </w:r>
       <w:r>
         <w:rPr>
@@ -67,6 +78,7 @@
         </w:rPr>
         <w:t>xxx</w:t>
       </w:r>
+      <w:proofErr w:type="gramEnd"/>
     </w:p>
     <w:p>
       <w:pPr>
@@ -569,6 +581,7 @@
                                 <w:rFonts w:asciiTheme="majorHAnsi" w:hAnsiTheme="majorHAnsi" w:cstheme="majorHAnsi"/>
                                 <w:b/>
                                 <w:sz w:val="27"/>
+                                <w:lang w:val="en-US"/>
                               </w:rPr>
                             </w:pPr>
                             <w:r>
@@ -576,26 +589,9 @@
                                 <w:rFonts w:asciiTheme="majorHAnsi" w:hAnsiTheme="majorHAnsi" w:cstheme="majorHAnsi"/>
                                 <w:b/>
                                 <w:sz w:val="27"/>
+                                <w:lang w:val="en-US"/>
                               </w:rPr>
-                              <w:t>${</w:t>
-                            </w:r>
-                            <w:proofErr w:type="spellStart"/>
-                            <w:r>
-                              <w:rPr>
-                                <w:rFonts w:asciiTheme="majorHAnsi" w:hAnsiTheme="majorHAnsi" w:cstheme="majorHAnsi"/>
-                                <w:b/>
-                                <w:sz w:val="27"/>
-                              </w:rPr>
-                              <w:t>agency_name</w:t>
-                            </w:r>
-                            <w:proofErr w:type="spellEnd"/>
-                            <w:r>
-                              <w:rPr>
-                                <w:rFonts w:asciiTheme="majorHAnsi" w:hAnsiTheme="majorHAnsi" w:cstheme="majorHAnsi"/>
-                                <w:b/>
-                                <w:sz w:val="27"/>
-                              </w:rPr>
-                              <w:t>}</w:t>
+                              <w:t>${agency_name}</w:t>
                             </w:r>
                           </w:p>
                           <w:p>
@@ -607,6 +603,7 @@
                                 <w:rFonts w:asciiTheme="majorHAnsi" w:hAnsiTheme="majorHAnsi" w:cstheme="majorHAnsi"/>
                                 <w:b/>
                                 <w:sz w:val="27"/>
+                                <w:lang w:val="en-US"/>
                               </w:rPr>
                             </w:pPr>
                             <w:r>
@@ -614,26 +611,9 @@
                                 <w:rFonts w:asciiTheme="majorHAnsi" w:hAnsiTheme="majorHAnsi" w:cstheme="majorHAnsi"/>
                                 <w:b/>
                                 <w:sz w:val="27"/>
+                                <w:lang w:val="en-US"/>
                               </w:rPr>
-                              <w:t>${</w:t>
-                            </w:r>
-                            <w:proofErr w:type="spellStart"/>
-                            <w:r>
-                              <w:rPr>
-                                <w:rFonts w:asciiTheme="majorHAnsi" w:hAnsiTheme="majorHAnsi" w:cstheme="majorHAnsi"/>
-                                <w:b/>
-                                <w:sz w:val="27"/>
-                              </w:rPr>
-                              <w:t>agency_address</w:t>
-                            </w:r>
-                            <w:proofErr w:type="spellEnd"/>
-                            <w:r>
-                              <w:rPr>
-                                <w:rFonts w:asciiTheme="majorHAnsi" w:hAnsiTheme="majorHAnsi" w:cstheme="majorHAnsi"/>
-                                <w:b/>
-                                <w:sz w:val="27"/>
-                              </w:rPr>
-                              <w:t>}</w:t>
+                              <w:t>${agency_address}</w:t>
                             </w:r>
                           </w:p>
                           <w:p>
@@ -645,6 +625,7 @@
                                 <w:rFonts w:asciiTheme="majorHAnsi" w:hAnsiTheme="majorHAnsi" w:cstheme="majorHAnsi"/>
                                 <w:b/>
                                 <w:sz w:val="27"/>
+                                <w:lang w:val="en-US"/>
                               </w:rPr>
                             </w:pPr>
                             <w:r>
@@ -652,21 +633,14 @@
                                 <w:rFonts w:asciiTheme="majorHAnsi" w:hAnsiTheme="majorHAnsi" w:cstheme="majorHAnsi"/>
                                 <w:b/>
                                 <w:sz w:val="27"/>
+                                <w:lang w:val="en-US"/>
                               </w:rPr>
-                              <w:t>Représentée par [Nom, prénom et fonction du signataire]</w:t>
+                              <w:t>Représentée par ${agency_representative}</w:t>
                             </w:r>
-                          </w:p>
-                          <w:p>
-                            <w:pPr>
-                              <w:ind w:right="14"/>
-                              <w:jc w:val="both"/>
-                              <w:rPr>
-                                <w:rFonts w:ascii="Garamond" w:hAnsi="Garamond"/>
-                              </w:rPr>
-                            </w:pPr>
                             <w:r>
                               <w:rPr>
                                 <w:rFonts w:ascii="Carlito"/>
+                                <w:lang w:val="en-US"/>
                               </w:rPr>
                               <w:t xml:space="preserve"> </w:t>
                             </w:r>
@@ -676,6 +650,7 @@
                               <w:ind w:right="2580"/>
                               <w:rPr>
                                 <w:rFonts w:ascii="Carlito"/>
+                                <w:lang w:val="en-US"/>
                               </w:rPr>
                             </w:pPr>
                           </w:p>
@@ -714,6 +689,7 @@
                           <w:rFonts w:asciiTheme="majorHAnsi" w:hAnsiTheme="majorHAnsi" w:cstheme="majorHAnsi"/>
                           <w:b/>
                           <w:sz w:val="27"/>
+                          <w:lang w:val="en-US"/>
                         </w:rPr>
                       </w:pPr>
                       <w:r>
@@ -721,26 +697,9 @@
                           <w:rFonts w:asciiTheme="majorHAnsi" w:hAnsiTheme="majorHAnsi" w:cstheme="majorHAnsi"/>
                           <w:b/>
                           <w:sz w:val="27"/>
+                          <w:lang w:val="en-US"/>
                         </w:rPr>
-                        <w:t>${</w:t>
-                      </w:r>
-                      <w:proofErr w:type="spellStart"/>
-                      <w:r>
-                        <w:rPr>
-                          <w:rFonts w:asciiTheme="majorHAnsi" w:hAnsiTheme="majorHAnsi" w:cstheme="majorHAnsi"/>
-                          <w:b/>
-                          <w:sz w:val="27"/>
-                        </w:rPr>
-                        <w:t>agency_name</w:t>
-                      </w:r>
-                      <w:proofErr w:type="spellEnd"/>
-                      <w:r>
-                        <w:rPr>
-                          <w:rFonts w:asciiTheme="majorHAnsi" w:hAnsiTheme="majorHAnsi" w:cstheme="majorHAnsi"/>
-                          <w:b/>
-                          <w:sz w:val="27"/>
-                        </w:rPr>
-                        <w:t>}</w:t>
+                        <w:t>${agency_name}</w:t>
                       </w:r>
                     </w:p>
                     <w:p>
@@ -752,6 +711,7 @@
                           <w:rFonts w:asciiTheme="majorHAnsi" w:hAnsiTheme="majorHAnsi" w:cstheme="majorHAnsi"/>
                           <w:b/>
                           <w:sz w:val="27"/>
+                          <w:lang w:val="en-US"/>
                         </w:rPr>
                       </w:pPr>
                       <w:r>
@@ -759,26 +719,9 @@
                           <w:rFonts w:asciiTheme="majorHAnsi" w:hAnsiTheme="majorHAnsi" w:cstheme="majorHAnsi"/>
                           <w:b/>
                           <w:sz w:val="27"/>
+                          <w:lang w:val="en-US"/>
                         </w:rPr>
-                        <w:t>${</w:t>
-                      </w:r>
-                      <w:proofErr w:type="spellStart"/>
-                      <w:r>
-                        <w:rPr>
-                          <w:rFonts w:asciiTheme="majorHAnsi" w:hAnsiTheme="majorHAnsi" w:cstheme="majorHAnsi"/>
-                          <w:b/>
-                          <w:sz w:val="27"/>
-                        </w:rPr>
-                        <w:t>agency_address</w:t>
-                      </w:r>
-                      <w:proofErr w:type="spellEnd"/>
-                      <w:r>
-                        <w:rPr>
-                          <w:rFonts w:asciiTheme="majorHAnsi" w:hAnsiTheme="majorHAnsi" w:cstheme="majorHAnsi"/>
-                          <w:b/>
-                          <w:sz w:val="27"/>
-                        </w:rPr>
-                        <w:t>}</w:t>
+                        <w:t>${agency_address}</w:t>
                       </w:r>
                     </w:p>
                     <w:p>
@@ -790,6 +733,7 @@
                           <w:rFonts w:asciiTheme="majorHAnsi" w:hAnsiTheme="majorHAnsi" w:cstheme="majorHAnsi"/>
                           <w:b/>
                           <w:sz w:val="27"/>
+                          <w:lang w:val="en-US"/>
                         </w:rPr>
                       </w:pPr>
                       <w:r>
@@ -797,21 +741,14 @@
                           <w:rFonts w:asciiTheme="majorHAnsi" w:hAnsiTheme="majorHAnsi" w:cstheme="majorHAnsi"/>
                           <w:b/>
                           <w:sz w:val="27"/>
+                          <w:lang w:val="en-US"/>
                         </w:rPr>
-                        <w:t>Représentée par [Nom, prénom et fonction du signataire]</w:t>
+                        <w:t>Représentée par ${agency_representative}</w:t>
                       </w:r>
-                    </w:p>
-                    <w:p>
-                      <w:pPr>
-                        <w:ind w:right="14"/>
-                        <w:jc w:val="both"/>
-                        <w:rPr>
-                          <w:rFonts w:ascii="Garamond" w:hAnsi="Garamond"/>
-                        </w:rPr>
-                      </w:pPr>
                       <w:r>
                         <w:rPr>
                           <w:rFonts w:ascii="Carlito"/>
+                          <w:lang w:val="en-US"/>
                         </w:rPr>
                         <w:t xml:space="preserve"> </w:t>
                       </w:r>
@@ -821,6 +758,7 @@
                         <w:ind w:right="2580"/>
                         <w:rPr>
                           <w:rFonts w:ascii="Carlito"/>
+                          <w:lang w:val="en-US"/>
                         </w:rPr>
                       </w:pPr>
                     </w:p>
@@ -883,23 +821,84 @@
         <w:jc w:val="both"/>
         <w:rPr>
           <w:rFonts w:asciiTheme="majorHAnsi" w:hAnsiTheme="majorHAnsi" w:cstheme="majorHAnsi"/>
+          <w:b/>
+          <w:sz w:val="22"/>
+          <w:szCs w:val="28"/>
+        </w:rPr>
+      </w:pPr>
+      <w:r>
+        <w:rPr>
+          <w:rFonts w:asciiTheme="majorHAnsi" w:hAnsiTheme="majorHAnsi" w:cstheme="majorHAnsi"/>
+          <w:b/>
+          <w:sz w:val="22"/>
+          <w:szCs w:val="28"/>
+        </w:rPr>
+        <w:t>Et,</w:t>
+      </w:r>
+    </w:p>
+    <w:p>
+      <w:pPr>
+        <w:spacing w:before="1"/>
+        <w:jc w:val="both"/>
+        <w:rPr>
+          <w:rFonts w:asciiTheme="majorHAnsi" w:hAnsiTheme="majorHAnsi" w:cstheme="majorHAnsi"/>
+          <w:b/>
+          <w:sz w:val="22"/>
+          <w:szCs w:val="28"/>
+        </w:rPr>
+      </w:pPr>
+    </w:p>
+    <w:p>
+      <w:pPr>
+        <w:spacing w:before="1"/>
+        <w:jc w:val="both"/>
+        <w:rPr>
+          <w:rFonts w:asciiTheme="majorHAnsi" w:hAnsiTheme="majorHAnsi" w:cstheme="majorHAnsi"/>
           <w:bCs/>
           <w:sz w:val="22"/>
           <w:szCs w:val="28"/>
         </w:rPr>
       </w:pPr>
-    </w:p>
-    <w:p>
-      <w:pPr>
-        <w:spacing w:before="1"/>
-        <w:jc w:val="both"/>
+      <w:bookmarkStart w:id="1" w:name="_Hlk169510307"/>
+      <w:r>
         <w:rPr>
           <w:rFonts w:asciiTheme="majorHAnsi" w:hAnsiTheme="majorHAnsi" w:cstheme="majorHAnsi"/>
           <w:b/>
           <w:sz w:val="22"/>
+          <w:szCs w:val="22"/>
+        </w:rPr>
+        <w:t>${</w:t>
+      </w:r>
+      <w:proofErr w:type="spellStart"/>
+      <w:r>
+        <w:rPr>
+          <w:rFonts w:asciiTheme="majorHAnsi" w:hAnsiTheme="majorHAnsi" w:cstheme="majorHAnsi"/>
+          <w:b/>
+          <w:sz w:val="22"/>
+          <w:szCs w:val="22"/>
+        </w:rPr>
+        <w:t>client_realname</w:t>
+      </w:r>
+      <w:proofErr w:type="spellEnd"/>
+      <w:r>
+        <w:rPr>
+          <w:rFonts w:asciiTheme="majorHAnsi" w:hAnsiTheme="majorHAnsi" w:cstheme="majorHAnsi"/>
+          <w:b/>
+          <w:sz w:val="22"/>
+          <w:szCs w:val="22"/>
+        </w:rPr>
+        <w:t xml:space="preserve">}, </w:t>
+      </w:r>
+      <w:r>
+        <w:rPr>
+          <w:rFonts w:asciiTheme="majorHAnsi" w:hAnsiTheme="majorHAnsi" w:cstheme="majorHAnsi"/>
+          <w:b/>
+          <w:sz w:val="22"/>
           <w:szCs w:val="28"/>
         </w:rPr>
-      </w:pPr>
+        <w:t>${</w:t>
+      </w:r>
+      <w:proofErr w:type="spellStart"/>
       <w:r>
         <w:rPr>
           <w:rFonts w:asciiTheme="majorHAnsi" w:hAnsiTheme="majorHAnsi" w:cstheme="majorHAnsi"/>
@@ -907,38 +906,51 @@
           <w:sz w:val="22"/>
           <w:szCs w:val="28"/>
         </w:rPr>
-        <w:t>Et,</w:t>
-      </w:r>
-    </w:p>
-    <w:p>
-      <w:pPr>
-        <w:spacing w:before="1"/>
-        <w:jc w:val="both"/>
+        <w:t>client_legalStatus</w:t>
+      </w:r>
+      <w:proofErr w:type="spellEnd"/>
+      <w:r>
         <w:rPr>
           <w:rFonts w:asciiTheme="majorHAnsi" w:hAnsiTheme="majorHAnsi" w:cstheme="majorHAnsi"/>
           <w:b/>
           <w:sz w:val="22"/>
           <w:szCs w:val="28"/>
         </w:rPr>
-      </w:pPr>
-    </w:p>
-    <w:p>
-      <w:pPr>
-        <w:spacing w:before="1"/>
-        <w:jc w:val="both"/>
+        <w:t>}</w:t>
+      </w:r>
+      <w:r>
+        <w:rPr>
+          <w:rFonts w:asciiTheme="majorHAnsi" w:hAnsiTheme="majorHAnsi" w:cstheme="majorHAnsi"/>
+          <w:b/>
+          <w:sz w:val="22"/>
+          <w:szCs w:val="28"/>
+        </w:rPr>
+        <w:t xml:space="preserve"> </w:t>
+      </w:r>
+      <w:r>
         <w:rPr>
           <w:rFonts w:asciiTheme="majorHAnsi" w:hAnsiTheme="majorHAnsi" w:cstheme="majorHAnsi"/>
           <w:bCs/>
           <w:sz w:val="22"/>
           <w:szCs w:val="28"/>
         </w:rPr>
-      </w:pPr>
+        <w:t>au capital de</w:t>
+      </w:r>
       <w:r>
         <w:rPr>
           <w:rFonts w:asciiTheme="majorHAnsi" w:hAnsiTheme="majorHAnsi" w:cstheme="majorHAnsi"/>
           <w:b/>
           <w:sz w:val="22"/>
-          <w:szCs w:val="22"/>
+          <w:szCs w:val="28"/>
+        </w:rPr>
+        <w:t xml:space="preserve"> </w:t>
+      </w:r>
+      <w:r>
+        <w:rPr>
+          <w:rFonts w:asciiTheme="majorHAnsi" w:hAnsiTheme="majorHAnsi" w:cstheme="majorHAnsi"/>
+          <w:b/>
+          <w:sz w:val="22"/>
+          <w:szCs w:val="28"/>
         </w:rPr>
         <w:t>${</w:t>
       </w:r>
@@ -948,9 +960,9 @@
           <w:rFonts w:asciiTheme="majorHAnsi" w:hAnsiTheme="majorHAnsi" w:cstheme="majorHAnsi"/>
           <w:b/>
           <w:sz w:val="22"/>
-          <w:szCs w:val="22"/>
-        </w:rPr>
-        <w:t>client_realname</w:t>
+          <w:szCs w:val="28"/>
+        </w:rPr>
+        <w:t>client_socialCapital</w:t>
       </w:r>
       <w:proofErr w:type="spellEnd"/>
       <w:r>
@@ -958,18 +970,168 @@
           <w:rFonts w:asciiTheme="majorHAnsi" w:hAnsiTheme="majorHAnsi" w:cstheme="majorHAnsi"/>
           <w:b/>
           <w:sz w:val="22"/>
-          <w:szCs w:val="22"/>
+          <w:szCs w:val="28"/>
+        </w:rPr>
+        <w:t>}</w:t>
+      </w:r>
+      <w:r>
+        <w:rPr>
+          <w:rFonts w:asciiTheme="majorHAnsi" w:hAnsiTheme="majorHAnsi" w:cstheme="majorHAnsi"/>
+          <w:b/>
+          <w:sz w:val="22"/>
+          <w:szCs w:val="28"/>
+        </w:rPr>
+        <w:t xml:space="preserve">, </w:t>
+      </w:r>
+      <w:r>
+        <w:rPr>
+          <w:rFonts w:asciiTheme="majorHAnsi" w:hAnsiTheme="majorHAnsi" w:cstheme="majorHAnsi"/>
+          <w:bCs/>
+          <w:sz w:val="22"/>
+          <w:szCs w:val="28"/>
+        </w:rPr>
+        <w:t>dont le siège social est situé au</w:t>
+      </w:r>
+      <w:r>
+        <w:rPr>
+          <w:rFonts w:asciiTheme="majorHAnsi" w:hAnsiTheme="majorHAnsi" w:cstheme="majorHAnsi"/>
+          <w:b/>
+          <w:sz w:val="22"/>
+          <w:szCs w:val="28"/>
+        </w:rPr>
+        <w:t xml:space="preserve"> </w:t>
+      </w:r>
+      <w:r>
+        <w:rPr>
+          <w:rFonts w:asciiTheme="majorHAnsi" w:hAnsiTheme="majorHAnsi" w:cstheme="majorHAnsi"/>
+          <w:b/>
+          <w:sz w:val="22"/>
+          <w:szCs w:val="28"/>
+        </w:rPr>
+        <w:t>${</w:t>
+      </w:r>
+      <w:proofErr w:type="spellStart"/>
+      <w:r>
+        <w:rPr>
+          <w:rFonts w:asciiTheme="majorHAnsi" w:hAnsiTheme="majorHAnsi" w:cstheme="majorHAnsi"/>
+          <w:b/>
+          <w:sz w:val="22"/>
+          <w:szCs w:val="28"/>
+        </w:rPr>
+        <w:t>client_socialSiege</w:t>
+      </w:r>
+      <w:proofErr w:type="spellEnd"/>
+      <w:r>
+        <w:rPr>
+          <w:rFonts w:asciiTheme="majorHAnsi" w:hAnsiTheme="majorHAnsi" w:cstheme="majorHAnsi"/>
+          <w:b/>
+          <w:sz w:val="22"/>
+          <w:szCs w:val="28"/>
+        </w:rPr>
+        <w:t>},</w:t>
+      </w:r>
+      <w:r>
+        <w:rPr>
+          <w:rFonts w:asciiTheme="majorHAnsi" w:hAnsiTheme="majorHAnsi" w:cstheme="majorHAnsi"/>
+          <w:b/>
+          <w:sz w:val="22"/>
+          <w:szCs w:val="28"/>
+        </w:rPr>
+        <w:t xml:space="preserve"> </w:t>
+      </w:r>
+      <w:r>
+        <w:rPr>
+          <w:rFonts w:asciiTheme="majorHAnsi" w:hAnsiTheme="majorHAnsi" w:cstheme="majorHAnsi"/>
+          <w:bCs/>
+          <w:sz w:val="22"/>
+          <w:szCs w:val="28"/>
+        </w:rPr>
+        <w:t>immatriculation RCS :</w:t>
+      </w:r>
+      <w:r>
+        <w:rPr>
+          <w:rFonts w:asciiTheme="majorHAnsi" w:hAnsiTheme="majorHAnsi" w:cstheme="majorHAnsi"/>
+          <w:b/>
+          <w:sz w:val="22"/>
+          <w:szCs w:val="28"/>
+        </w:rPr>
+        <w:t xml:space="preserve"> </w:t>
+      </w:r>
+      <w:r>
+        <w:rPr>
+          <w:rFonts w:asciiTheme="majorHAnsi" w:hAnsiTheme="majorHAnsi" w:cstheme="majorHAnsi"/>
+          <w:b/>
+          <w:sz w:val="22"/>
+          <w:szCs w:val="28"/>
+        </w:rPr>
+        <w:t>${</w:t>
+      </w:r>
+      <w:proofErr w:type="spellStart"/>
+      <w:r>
+        <w:rPr>
+          <w:rFonts w:asciiTheme="majorHAnsi" w:hAnsiTheme="majorHAnsi" w:cstheme="majorHAnsi"/>
+          <w:b/>
+          <w:sz w:val="22"/>
+          <w:szCs w:val="28"/>
+        </w:rPr>
+        <w:t>client_rcs</w:t>
+      </w:r>
+      <w:proofErr w:type="spellEnd"/>
+      <w:r>
+        <w:rPr>
+          <w:rFonts w:asciiTheme="majorHAnsi" w:hAnsiTheme="majorHAnsi" w:cstheme="majorHAnsi"/>
+          <w:b/>
+          <w:sz w:val="22"/>
+          <w:szCs w:val="28"/>
+        </w:rPr>
+        <w:t>}</w:t>
+      </w:r>
+      <w:r>
+        <w:rPr>
+          <w:rFonts w:asciiTheme="majorHAnsi" w:hAnsiTheme="majorHAnsi" w:cstheme="majorHAnsi"/>
+          <w:bCs/>
+          <w:sz w:val="22"/>
+          <w:szCs w:val="28"/>
+        </w:rPr>
+        <w:t xml:space="preserve">, représenté par </w:t>
+      </w:r>
+      <w:r>
+        <w:rPr>
+          <w:rFonts w:asciiTheme="majorHAnsi" w:hAnsiTheme="majorHAnsi" w:cstheme="majorHAnsi"/>
+          <w:b/>
+          <w:sz w:val="22"/>
+          <w:szCs w:val="28"/>
+        </w:rPr>
+        <w:t>${</w:t>
+      </w:r>
+      <w:proofErr w:type="spellStart"/>
+      <w:r>
+        <w:rPr>
+          <w:rFonts w:asciiTheme="majorHAnsi" w:hAnsiTheme="majorHAnsi" w:cstheme="majorHAnsi"/>
+          <w:b/>
+          <w:sz w:val="22"/>
+          <w:szCs w:val="28"/>
+        </w:rPr>
+        <w:t>client_clientRepresentative</w:t>
+      </w:r>
+      <w:proofErr w:type="spellEnd"/>
+      <w:r>
+        <w:rPr>
+          <w:rFonts w:asciiTheme="majorHAnsi" w:hAnsiTheme="majorHAnsi" w:cstheme="majorHAnsi"/>
+          <w:b/>
+          <w:sz w:val="22"/>
+          <w:szCs w:val="28"/>
         </w:rPr>
         <w:t xml:space="preserve">}, </w:t>
       </w:r>
       <w:r>
         <w:rPr>
           <w:rFonts w:asciiTheme="majorHAnsi" w:hAnsiTheme="majorHAnsi" w:cstheme="majorHAnsi"/>
-          <w:b/>
+          <w:bCs/>
           <w:sz w:val="22"/>
           <w:szCs w:val="28"/>
         </w:rPr>
-        <w:t>[Forme juridique, capital social, siège social, immatriculation R.C.S]</w:t>
+        <w:t>dûment habilité(e) aux fins des présentes</w:t>
       </w:r>
       <w:r>
         <w:rPr>
@@ -978,27 +1140,10 @@
           <w:sz w:val="22"/>
           <w:szCs w:val="28"/>
         </w:rPr>
-        <w:t xml:space="preserve">, représenté par </w:t>
-      </w:r>
-      <w:r>
-        <w:rPr>
-          <w:rFonts w:asciiTheme="majorHAnsi" w:hAnsiTheme="majorHAnsi" w:cstheme="majorHAnsi"/>
-          <w:b/>
-          <w:sz w:val="22"/>
-          <w:szCs w:val="28"/>
-        </w:rPr>
-        <w:t>[Monsieur/Madame Prénom, Nom]</w:t>
-      </w:r>
-      <w:r>
-        <w:rPr>
-          <w:rFonts w:asciiTheme="majorHAnsi" w:hAnsiTheme="majorHAnsi" w:cstheme="majorHAnsi"/>
-          <w:bCs/>
-          <w:sz w:val="22"/>
-          <w:szCs w:val="28"/>
-        </w:rPr>
-        <w:t>, dûment habilité(e) aux fins des présentes,</w:t>
-      </w:r>
-    </w:p>
+        <w:t>,</w:t>
+      </w:r>
+    </w:p>
+    <w:bookmarkEnd w:id="1"/>
     <w:p>
       <w:pPr>
         <w:spacing w:before="1"/>
@@ -1444,17 +1589,6 @@
           </mc:Fallback>
         </mc:AlternateContent>
       </w:r>
-    </w:p>
-    <w:p>
-      <w:pPr>
-        <w:spacing w:before="1"/>
-        <w:jc w:val="both"/>
-        <w:rPr>
-          <w:rFonts w:asciiTheme="majorHAnsi" w:hAnsiTheme="majorHAnsi" w:cstheme="majorHAnsi"/>
-          <w:bCs/>
-          <w:sz w:val="20"/>
-        </w:rPr>
-      </w:pPr>
     </w:p>
     <w:p>
       <w:pPr>
@@ -3282,9 +3416,9 @@
           <w:szCs w:val="22"/>
         </w:rPr>
       </w:pPr>
-      <w:bookmarkStart w:id="1" w:name="PREAMBULE"/>
-      <w:bookmarkStart w:id="2" w:name="_Toc118984405"/>
-      <w:bookmarkEnd w:id="1"/>
+      <w:bookmarkStart w:id="2" w:name="PREAMBULE"/>
+      <w:bookmarkStart w:id="3" w:name="_Toc118984405"/>
+      <w:bookmarkEnd w:id="2"/>
       <w:r>
         <w:rPr>
           <w:rFonts w:asciiTheme="majorHAnsi" w:hAnsiTheme="majorHAnsi" w:cstheme="majorHAnsi"/>
@@ -3339,6 +3473,7 @@
           <w:szCs w:val="20"/>
         </w:rPr>
       </w:pPr>
+      <w:proofErr w:type="gramStart"/>
       <w:r>
         <w:rPr>
           <w:rFonts w:asciiTheme="majorHAnsi" w:hAnsiTheme="majorHAnsi" w:cstheme="majorHAnsi"/>
@@ -3353,7 +3488,16 @@
           <w:sz w:val="22"/>
           <w:szCs w:val="20"/>
         </w:rPr>
-        <w:t>uite à plusieurs entretiens, discussions et négociations, les Parties sont parvenues à un accord sur les termes du présent Contrat et reconnaissant l’une et l’autre qu’elles se sont mutuellement informées des conditions dans lesquelles le Contrat devait être exécuté, afin de pouvoir parfaitement être éclairées avant de conclure le présent Contrat.</w:t>
+        <w:t>uite à</w:t>
+      </w:r>
+      <w:proofErr w:type="gramEnd"/>
+      <w:r>
+        <w:rPr>
+          <w:rFonts w:asciiTheme="majorHAnsi" w:hAnsiTheme="majorHAnsi" w:cstheme="majorHAnsi"/>
+          <w:sz w:val="22"/>
+          <w:szCs w:val="20"/>
+        </w:rPr>
+        <w:t xml:space="preserve"> plusieurs entretiens, discussions et négociations, les Parties sont parvenues à un accord sur les termes du présent Contrat et reconnaissant l’une et l’autre qu’elles se sont mutuellement informées des conditions dans lesquelles le Contrat devait être exécuté, afin de pouvoir parfaitement être éclairées avant de conclure le présent Contrat.</w:t>
       </w:r>
     </w:p>
     <w:p>
@@ -3631,7 +3775,25 @@
           <w:sz w:val="22"/>
           <w:szCs w:val="20"/>
         </w:rPr>
-        <w:t>: désigne le ou les lieu(x) où sont exécutées les Prestations tels que précisés en page 1 des présentes</w:t>
+        <w:t xml:space="preserve">: </w:t>
+      </w:r>
+      <w:proofErr w:type="gramStart"/>
+      <w:r>
+        <w:rPr>
+          <w:rFonts w:asciiTheme="majorHAnsi" w:hAnsiTheme="majorHAnsi" w:cstheme="majorHAnsi"/>
+          <w:sz w:val="22"/>
+          <w:szCs w:val="20"/>
+        </w:rPr>
+        <w:t>désigne le</w:t>
+      </w:r>
+      <w:proofErr w:type="gramEnd"/>
+      <w:r>
+        <w:rPr>
+          <w:rFonts w:asciiTheme="majorHAnsi" w:hAnsiTheme="majorHAnsi" w:cstheme="majorHAnsi"/>
+          <w:sz w:val="22"/>
+          <w:szCs w:val="20"/>
+        </w:rPr>
+        <w:t xml:space="preserve"> ou les lieu(x) où sont exécutées les Prestations tels que précisés en page 1 des présentes</w:t>
       </w:r>
     </w:p>
     <w:p>
@@ -3667,7 +3829,7 @@
         </w:rPr>
         <w:t>OBJET</w:t>
       </w:r>
-      <w:bookmarkEnd w:id="2"/>
+      <w:bookmarkEnd w:id="3"/>
     </w:p>
     <w:p>
       <w:pPr>
@@ -4129,23 +4291,41 @@
           <w:sz w:val="22"/>
           <w:szCs w:val="22"/>
         </w:rPr>
-        <w:t>Les opérations de maintenance sur les équipements de cuisine professionnelle visés en annexe 1 sont directement issues des</w:t>
-      </w:r>
-      <w:r>
-        <w:rPr>
-          <w:rFonts w:asciiTheme="majorHAnsi" w:hAnsiTheme="majorHAnsi" w:cstheme="majorHAnsi"/>
-          <w:sz w:val="22"/>
-          <w:szCs w:val="22"/>
-        </w:rPr>
-        <w:t xml:space="preserve"> </w:t>
-      </w:r>
-      <w:r>
-        <w:rPr>
-          <w:rFonts w:asciiTheme="majorHAnsi" w:hAnsiTheme="majorHAnsi" w:cstheme="majorHAnsi"/>
-          <w:sz w:val="22"/>
-          <w:szCs w:val="22"/>
-        </w:rPr>
-        <w:t xml:space="preserve"> niveaux 1 à 3 de la norme AFNOR FDX 60-000 et NF – EN 13306 (Vocabulaire de maintenance et de gestion de biens durables), sauf spécifications particulières.</w:t>
+        <w:t xml:space="preserve">Les opérations de maintenance sur les équipements de cuisine professionnelle visés en annexe 1 sont directement issues </w:t>
+      </w:r>
+      <w:proofErr w:type="gramStart"/>
+      <w:r>
+        <w:rPr>
+          <w:rFonts w:asciiTheme="majorHAnsi" w:hAnsiTheme="majorHAnsi" w:cstheme="majorHAnsi"/>
+          <w:sz w:val="22"/>
+          <w:szCs w:val="22"/>
+        </w:rPr>
+        <w:t>des</w:t>
+      </w:r>
+      <w:r>
+        <w:rPr>
+          <w:rFonts w:asciiTheme="majorHAnsi" w:hAnsiTheme="majorHAnsi" w:cstheme="majorHAnsi"/>
+          <w:sz w:val="22"/>
+          <w:szCs w:val="22"/>
+        </w:rPr>
+        <w:t xml:space="preserve"> </w:t>
+      </w:r>
+      <w:r>
+        <w:rPr>
+          <w:rFonts w:asciiTheme="majorHAnsi" w:hAnsiTheme="majorHAnsi" w:cstheme="majorHAnsi"/>
+          <w:sz w:val="22"/>
+          <w:szCs w:val="22"/>
+        </w:rPr>
+        <w:t xml:space="preserve"> niveaux</w:t>
+      </w:r>
+      <w:proofErr w:type="gramEnd"/>
+      <w:r>
+        <w:rPr>
+          <w:rFonts w:asciiTheme="majorHAnsi" w:hAnsiTheme="majorHAnsi" w:cstheme="majorHAnsi"/>
+          <w:sz w:val="22"/>
+          <w:szCs w:val="22"/>
+        </w:rPr>
+        <w:t xml:space="preserve"> 1 à 3 de la norme AFNOR FDX 60-000 et NF – EN 13306 (Vocabulaire de maintenance et de gestion de biens durables), sauf spécifications particulières.</w:t>
       </w:r>
     </w:p>
     <w:p>
@@ -4200,34 +4380,65 @@
         <w:jc w:val="both"/>
         <w:rPr>
           <w:rFonts w:asciiTheme="majorHAnsi" w:hAnsiTheme="majorHAnsi" w:cstheme="majorHAnsi"/>
-          <w:sz w:val="22"/>
-          <w:szCs w:val="22"/>
-        </w:rPr>
-      </w:pPr>
-      <w:r>
-        <w:rPr>
-          <w:rFonts w:asciiTheme="majorHAnsi" w:hAnsiTheme="majorHAnsi" w:cstheme="majorHAnsi"/>
-          <w:sz w:val="22"/>
-          <w:szCs w:val="22"/>
-        </w:rPr>
-        <w:t>Le présent Contrat prend effet le : [</w:t>
-      </w:r>
-      <w:r>
-        <w:rPr>
-          <w:rFonts w:asciiTheme="majorHAnsi" w:hAnsiTheme="majorHAnsi" w:cstheme="majorHAnsi"/>
+          <w:b/>
+          <w:bCs/>
+          <w:sz w:val="22"/>
+          <w:szCs w:val="22"/>
+        </w:rPr>
+      </w:pPr>
+      <w:r>
+        <w:rPr>
+          <w:rFonts w:asciiTheme="majorHAnsi" w:hAnsiTheme="majorHAnsi" w:cstheme="majorHAnsi"/>
+          <w:sz w:val="22"/>
+          <w:szCs w:val="22"/>
+        </w:rPr>
+        <w:t xml:space="preserve">Le présent Contrat prend effet le : </w:t>
+      </w:r>
+      <w:r>
+        <w:rPr>
+          <w:rFonts w:asciiTheme="majorHAnsi" w:hAnsiTheme="majorHAnsi" w:cstheme="majorHAnsi"/>
+          <w:b/>
+          <w:bCs/>
           <w:sz w:val="22"/>
           <w:szCs w:val="22"/>
           <w:highlight w:val="yellow"/>
         </w:rPr>
-        <w:t>Date à déterminer</w:t>
-      </w:r>
-      <w:r>
-        <w:rPr>
-          <w:rFonts w:asciiTheme="majorHAnsi" w:hAnsiTheme="majorHAnsi" w:cstheme="majorHAnsi"/>
-          <w:sz w:val="22"/>
-          <w:szCs w:val="22"/>
-        </w:rPr>
-        <w:t>].</w:t>
+        <w:t>${</w:t>
+      </w:r>
+      <w:proofErr w:type="spellStart"/>
+      <w:r>
+        <w:rPr>
+          <w:rFonts w:asciiTheme="majorHAnsi" w:hAnsiTheme="majorHAnsi" w:cstheme="majorHAnsi"/>
+          <w:b/>
+          <w:bCs/>
+          <w:sz w:val="22"/>
+          <w:szCs w:val="22"/>
+          <w:highlight w:val="yellow"/>
+        </w:rPr>
+        <w:t>chiffrage_</w:t>
+      </w:r>
+      <w:r>
+        <w:rPr>
+          <w:rFonts w:asciiTheme="majorHAnsi" w:hAnsiTheme="majorHAnsi" w:cstheme="majorHAnsi"/>
+          <w:b/>
+          <w:bCs/>
+          <w:sz w:val="22"/>
+          <w:szCs w:val="22"/>
+          <w:highlight w:val="yellow"/>
+        </w:rPr>
+        <w:t>effectingDate</w:t>
+      </w:r>
+      <w:proofErr w:type="spellEnd"/>
+      <w:r>
+        <w:rPr>
+          <w:rFonts w:asciiTheme="majorHAnsi" w:hAnsiTheme="majorHAnsi" w:cstheme="majorHAnsi"/>
+          <w:b/>
+          <w:bCs/>
+          <w:sz w:val="22"/>
+          <w:szCs w:val="22"/>
+          <w:highlight w:val="yellow"/>
+        </w:rPr>
+        <w:t>}.</w:t>
       </w:r>
     </w:p>
     <w:p>
@@ -4354,7 +4565,7 @@
           <w:szCs w:val="22"/>
         </w:rPr>
       </w:pPr>
-      <w:bookmarkStart w:id="3" w:name="_Toc118984406"/>
+      <w:bookmarkStart w:id="4" w:name="_Toc118984406"/>
       <w:r>
         <w:rPr>
           <w:rFonts w:asciiTheme="majorHAnsi" w:hAnsiTheme="majorHAnsi" w:cstheme="majorHAnsi"/>
@@ -4383,7 +4594,7 @@
         </w:rPr>
         <w:t xml:space="preserve">- </w:t>
       </w:r>
-      <w:bookmarkEnd w:id="3"/>
+      <w:bookmarkEnd w:id="4"/>
       <w:r>
         <w:rPr>
           <w:rFonts w:asciiTheme="majorHAnsi" w:hAnsiTheme="majorHAnsi" w:cstheme="majorHAnsi"/>
@@ -5377,7 +5588,7 @@
           <w:szCs w:val="22"/>
         </w:rPr>
       </w:pPr>
-      <w:bookmarkStart w:id="4" w:name="_Hlk168565125"/>
+      <w:bookmarkStart w:id="5" w:name="_Hlk168565125"/>
       <w:r>
         <w:rPr>
           <w:rFonts w:asciiTheme="majorHAnsi" w:hAnsiTheme="majorHAnsi" w:cstheme="majorHAnsi"/>
@@ -5426,7 +5637,7 @@
         </w:rPr>
         <w:t>.</w:t>
       </w:r>
-      <w:bookmarkEnd w:id="4"/>
+      <w:bookmarkEnd w:id="5"/>
     </w:p>
     <w:p>
       <w:pPr>
@@ -7303,8 +7514,9 @@
           <w:lang w:eastAsia="en-US"/>
         </w:rPr>
         <w:tab/>
-        <w:t>Maniement incorrect, négligence du Client</w:t>
-      </w:r>
+        <w:t xml:space="preserve">Maniement incorrect, négligence du </w:t>
+      </w:r>
+      <w:proofErr w:type="gramStart"/>
       <w:r>
         <w:rPr>
           <w:rFonts w:asciiTheme="majorHAnsi" w:eastAsiaTheme="minorEastAsia" w:hAnsiTheme="majorHAnsi" w:cstheme="majorHAnsi"/>
@@ -7312,7 +7524,26 @@
           <w:szCs w:val="22"/>
           <w:lang w:eastAsia="en-US"/>
         </w:rPr>
-        <w:t xml:space="preserve">; </w:t>
+        <w:t>Client</w:t>
+      </w:r>
+      <w:r>
+        <w:rPr>
+          <w:rFonts w:asciiTheme="majorHAnsi" w:eastAsiaTheme="minorEastAsia" w:hAnsiTheme="majorHAnsi" w:cstheme="majorHAnsi"/>
+          <w:sz w:val="22"/>
+          <w:szCs w:val="22"/>
+          <w:lang w:eastAsia="en-US"/>
+        </w:rPr>
+        <w:t>;</w:t>
+      </w:r>
+      <w:proofErr w:type="gramEnd"/>
+      <w:r>
+        <w:rPr>
+          <w:rFonts w:asciiTheme="majorHAnsi" w:eastAsiaTheme="minorEastAsia" w:hAnsiTheme="majorHAnsi" w:cstheme="majorHAnsi"/>
+          <w:sz w:val="22"/>
+          <w:szCs w:val="22"/>
+          <w:lang w:eastAsia="en-US"/>
+        </w:rPr>
+        <w:t xml:space="preserve"> </w:t>
       </w:r>
     </w:p>
     <w:p>
@@ -8567,10 +8798,10 @@
           <w:szCs w:val="22"/>
         </w:rPr>
       </w:pPr>
-      <w:bookmarkStart w:id="5" w:name="_Toc117785101"/>
-      <w:bookmarkStart w:id="6" w:name="_Toc117851208"/>
-      <w:bookmarkStart w:id="7" w:name="_Toc117852503"/>
-      <w:bookmarkStart w:id="8" w:name="_Toc118984407"/>
+      <w:bookmarkStart w:id="6" w:name="_Toc117785101"/>
+      <w:bookmarkStart w:id="7" w:name="_Toc117851208"/>
+      <w:bookmarkStart w:id="8" w:name="_Toc117852503"/>
+      <w:bookmarkStart w:id="9" w:name="_Toc118984407"/>
       <w:r>
         <w:rPr>
           <w:rFonts w:asciiTheme="majorHAnsi" w:hAnsiTheme="majorHAnsi" w:cstheme="majorHAnsi"/>
@@ -8626,10 +8857,10 @@
         </w:rPr>
         <w:t xml:space="preserve"> formulées par les organismes de contrôle</w:t>
       </w:r>
-      <w:bookmarkEnd w:id="5"/>
       <w:bookmarkEnd w:id="6"/>
       <w:bookmarkEnd w:id="7"/>
       <w:bookmarkEnd w:id="8"/>
+      <w:bookmarkEnd w:id="9"/>
     </w:p>
     <w:p>
       <w:pPr>
@@ -9567,7 +9798,7 @@
           <w:szCs w:val="22"/>
         </w:rPr>
       </w:pPr>
-      <w:bookmarkStart w:id="9" w:name="_Toc118984408"/>
+      <w:bookmarkStart w:id="10" w:name="_Toc118984408"/>
       <w:r>
         <w:rPr>
           <w:rFonts w:asciiTheme="majorHAnsi" w:hAnsiTheme="majorHAnsi" w:cstheme="majorHAnsi"/>
@@ -9596,7 +9827,7 @@
         </w:rPr>
         <w:t>- EXIGENCES QUALITATIVES, REGLEMENTAIRES ET DOCUMENTAIRES</w:t>
       </w:r>
-      <w:bookmarkEnd w:id="9"/>
+      <w:bookmarkEnd w:id="10"/>
     </w:p>
     <w:p>
       <w:pPr>
@@ -10245,7 +10476,7 @@
           <w:szCs w:val="22"/>
         </w:rPr>
       </w:pPr>
-      <w:bookmarkStart w:id="10" w:name="_Toc118984409"/>
+      <w:bookmarkStart w:id="11" w:name="_Toc118984409"/>
       <w:r>
         <w:rPr>
           <w:rFonts w:asciiTheme="majorHAnsi" w:hAnsiTheme="majorHAnsi" w:cstheme="majorHAnsi"/>
@@ -10274,7 +10505,7 @@
         </w:rPr>
         <w:t>- PRIX DES PRESTATIONS</w:t>
       </w:r>
-      <w:bookmarkEnd w:id="10"/>
+      <w:bookmarkEnd w:id="11"/>
       <w:r>
         <w:rPr>
           <w:rFonts w:asciiTheme="majorHAnsi" w:hAnsiTheme="majorHAnsi" w:cstheme="majorHAnsi"/>
@@ -10492,6 +10723,7 @@
                 <w:szCs w:val="22"/>
               </w:rPr>
             </w:pPr>
+            <w:proofErr w:type="gramStart"/>
             <w:r>
               <w:rPr>
                 <w:rFonts w:asciiTheme="majorHAnsi" w:hAnsiTheme="majorHAnsi" w:cstheme="majorHAnsi"/>
@@ -10500,7 +10732,18 @@
                 <w:sz w:val="22"/>
                 <w:szCs w:val="22"/>
               </w:rPr>
-              <w:t>en euros HT</w:t>
+              <w:t>en</w:t>
+            </w:r>
+            <w:proofErr w:type="gramEnd"/>
+            <w:r>
+              <w:rPr>
+                <w:rFonts w:asciiTheme="majorHAnsi" w:hAnsiTheme="majorHAnsi" w:cstheme="majorHAnsi"/>
+                <w:b/>
+                <w:bCs/>
+                <w:sz w:val="22"/>
+                <w:szCs w:val="22"/>
+              </w:rPr>
+              <w:t xml:space="preserve"> euros HT</w:t>
             </w:r>
           </w:p>
         </w:tc>
@@ -11473,7 +11716,7 @@
         </w:rPr>
         <w:t>)</w:t>
       </w:r>
-      <w:bookmarkStart w:id="11" w:name="_Hlk166679783"/>
+      <w:bookmarkStart w:id="12" w:name="_Hlk166679783"/>
       <w:r>
         <w:rPr>
           <w:rFonts w:asciiTheme="majorHAnsi" w:hAnsiTheme="majorHAnsi" w:cstheme="majorHAnsi"/>
@@ -11514,7 +11757,7 @@
         </w:rPr>
         <w:t>Elles sont réalisées au tarif en vigueur au jour de leur réalisation. A ce titre, les tarifs précisés dans le tableau ci-dessous sont communiqués à titre indicatif et sont valables au jour de la signature du Contrat. Ils pourront faire l’objet d’une révision par le Prestataire, sans qu’il ne soit nécessaire de rédiger d’avenant ou d’accord préalable</w:t>
       </w:r>
-      <w:bookmarkStart w:id="12" w:name="_Hlk166680958"/>
+      <w:bookmarkStart w:id="13" w:name="_Hlk166680958"/>
       <w:r>
         <w:rPr>
           <w:rFonts w:asciiTheme="majorHAnsi" w:hAnsiTheme="majorHAnsi" w:cstheme="majorHAnsi"/>
@@ -11621,8 +11864,20 @@
                 <w:sz w:val="22"/>
                 <w:szCs w:val="22"/>
               </w:rPr>
-              <w:t>Tarifs (H.T.)*</w:t>
+              <w:t>Tarifs (</w:t>
             </w:r>
+            <w:proofErr w:type="gramStart"/>
+            <w:r>
+              <w:rPr>
+                <w:rFonts w:asciiTheme="majorHAnsi" w:hAnsiTheme="majorHAnsi" w:cstheme="majorHAnsi"/>
+                <w:b/>
+                <w:bCs/>
+                <w:sz w:val="22"/>
+                <w:szCs w:val="22"/>
+              </w:rPr>
+              <w:t>H.T.)*</w:t>
+            </w:r>
+            <w:proofErr w:type="gramEnd"/>
           </w:p>
         </w:tc>
       </w:tr>
@@ -11662,7 +11917,29 @@
                 <w:sz w:val="22"/>
                 <w:szCs w:val="22"/>
               </w:rPr>
-              <w:t>Du Lundi au Vendredi</w:t>
+              <w:t xml:space="preserve">Du </w:t>
+            </w:r>
+            <w:proofErr w:type="gramStart"/>
+            <w:r>
+              <w:rPr>
+                <w:rFonts w:asciiTheme="majorHAnsi" w:hAnsiTheme="majorHAnsi" w:cstheme="majorHAnsi"/>
+                <w:b/>
+                <w:bCs/>
+                <w:sz w:val="22"/>
+                <w:szCs w:val="22"/>
+              </w:rPr>
+              <w:t>Lundi</w:t>
+            </w:r>
+            <w:proofErr w:type="gramEnd"/>
+            <w:r>
+              <w:rPr>
+                <w:rFonts w:asciiTheme="majorHAnsi" w:hAnsiTheme="majorHAnsi" w:cstheme="majorHAnsi"/>
+                <w:b/>
+                <w:bCs/>
+                <w:sz w:val="22"/>
+                <w:szCs w:val="22"/>
+              </w:rPr>
+              <w:t xml:space="preserve"> au Vendredi</w:t>
             </w:r>
             <w:r>
               <w:rPr>
@@ -12167,8 +12444,8 @@
         </w:rPr>
       </w:pPr>
     </w:p>
-    <w:bookmarkEnd w:id="11"/>
     <w:bookmarkEnd w:id="12"/>
+    <w:bookmarkEnd w:id="13"/>
     <w:p>
       <w:pPr>
         <w:jc w:val="both"/>
@@ -12897,7 +13174,7 @@
           <w:szCs w:val="22"/>
         </w:rPr>
       </w:pPr>
-      <w:bookmarkStart w:id="13" w:name="_Toc118984411"/>
+      <w:bookmarkStart w:id="14" w:name="_Toc118984411"/>
       <w:r>
         <w:rPr>
           <w:rFonts w:asciiTheme="majorHAnsi" w:hAnsiTheme="majorHAnsi" w:cstheme="majorHAnsi"/>
@@ -12933,7 +13210,7 @@
         </w:rPr>
         <w:t>OBLIGATIONS DU PRESTATAIRE</w:t>
       </w:r>
-      <w:bookmarkEnd w:id="13"/>
+      <w:bookmarkEnd w:id="14"/>
     </w:p>
     <w:p>
       <w:pPr>
@@ -13471,7 +13748,7 @@
           <w:szCs w:val="22"/>
         </w:rPr>
       </w:pPr>
-      <w:bookmarkStart w:id="14" w:name="_Toc118984412"/>
+      <w:bookmarkStart w:id="15" w:name="_Toc118984412"/>
       <w:r>
         <w:rPr>
           <w:rFonts w:asciiTheme="majorHAnsi" w:hAnsiTheme="majorHAnsi" w:cstheme="majorHAnsi"/>
@@ -13521,7 +13798,7 @@
         </w:rPr>
         <w:t xml:space="preserve"> DU CLIENT</w:t>
       </w:r>
-      <w:bookmarkEnd w:id="14"/>
+      <w:bookmarkEnd w:id="15"/>
     </w:p>
     <w:p>
       <w:pPr>
@@ -14078,9 +14355,9 @@
           <w:szCs w:val="22"/>
         </w:rPr>
       </w:pPr>
-      <w:bookmarkStart w:id="15" w:name="_Toc205200759"/>
-    </w:p>
-    <w:bookmarkEnd w:id="15"/>
+      <w:bookmarkStart w:id="16" w:name="_Toc205200759"/>
+    </w:p>
+    <w:bookmarkEnd w:id="16"/>
     <w:p>
       <w:pPr>
         <w:pStyle w:val="StyleEnumeration1Tahoma10pt"/>
@@ -14387,7 +14664,7 @@
           <w:u w:val="single"/>
         </w:rPr>
       </w:pPr>
-      <w:bookmarkStart w:id="16" w:name="_Toc118984413"/>
+      <w:bookmarkStart w:id="17" w:name="_Toc118984413"/>
       <w:r>
         <w:rPr>
           <w:rFonts w:asciiTheme="majorHAnsi" w:hAnsiTheme="majorHAnsi" w:cstheme="majorHAnsi"/>
@@ -14423,7 +14700,7 @@
         </w:rPr>
         <w:t>CLAUSE RESTRICTIVE</w:t>
       </w:r>
-      <w:bookmarkEnd w:id="16"/>
+      <w:bookmarkEnd w:id="17"/>
     </w:p>
     <w:p>
       <w:pPr>
@@ -15581,7 +15858,7 @@
           <w:u w:val="single"/>
         </w:rPr>
       </w:pPr>
-      <w:bookmarkStart w:id="17" w:name="_Toc118984417"/>
+      <w:bookmarkStart w:id="18" w:name="_Toc118984417"/>
       <w:r>
         <w:rPr>
           <w:rFonts w:asciiTheme="majorHAnsi" w:hAnsiTheme="majorHAnsi" w:cstheme="majorHAnsi"/>
@@ -15617,7 +15894,7 @@
         </w:rPr>
         <w:t>- RÉSILIATION</w:t>
       </w:r>
-      <w:bookmarkEnd w:id="17"/>
+      <w:bookmarkEnd w:id="18"/>
     </w:p>
     <w:p>
       <w:pPr>
@@ -15882,7 +16159,7 @@
           <w:u w:val="single"/>
         </w:rPr>
       </w:pPr>
-      <w:bookmarkStart w:id="18" w:name="_Toc118984418"/>
+      <w:bookmarkStart w:id="19" w:name="_Toc118984418"/>
       <w:r>
         <w:rPr>
           <w:rFonts w:asciiTheme="majorHAnsi" w:hAnsiTheme="majorHAnsi" w:cstheme="majorHAnsi"/>
@@ -15932,7 +16209,7 @@
         </w:rPr>
         <w:t>ATTRIBUTION DE JURIDICTION</w:t>
       </w:r>
-      <w:bookmarkEnd w:id="18"/>
+      <w:bookmarkEnd w:id="19"/>
     </w:p>
     <w:p>
       <w:pPr>
@@ -16069,7 +16346,7 @@
           <w:szCs w:val="22"/>
         </w:rPr>
       </w:pPr>
-      <w:bookmarkStart w:id="19" w:name="_Toc118984419"/>
+      <w:bookmarkStart w:id="20" w:name="_Toc118984419"/>
       <w:r>
         <w:rPr>
           <w:rFonts w:asciiTheme="majorHAnsi" w:hAnsiTheme="majorHAnsi" w:cstheme="majorHAnsi"/>
@@ -16112,7 +16389,7 @@
         </w:rPr>
         <w:t>DOCUMENTS CONTRACTUELS</w:t>
       </w:r>
-      <w:bookmarkEnd w:id="19"/>
+      <w:bookmarkEnd w:id="20"/>
     </w:p>
     <w:p>
       <w:pPr>
@@ -16413,8 +16690,8 @@
           <w:szCs w:val="22"/>
         </w:rPr>
       </w:pPr>
-      <w:bookmarkStart w:id="20" w:name="_Toc117852546"/>
-      <w:bookmarkStart w:id="21" w:name="_Toc118984420"/>
+      <w:bookmarkStart w:id="21" w:name="_Toc117852546"/>
+      <w:bookmarkStart w:id="22" w:name="_Toc118984420"/>
       <w:r>
         <w:rPr>
           <w:rFonts w:asciiTheme="majorHAnsi" w:hAnsiTheme="majorHAnsi" w:cstheme="majorHAnsi"/>
@@ -16450,8 +16727,8 @@
         </w:rPr>
         <w:t>- REPRESENTANTS</w:t>
       </w:r>
-      <w:bookmarkEnd w:id="20"/>
       <w:bookmarkEnd w:id="21"/>
+      <w:bookmarkEnd w:id="22"/>
     </w:p>
     <w:p>
       <w:pPr>
@@ -16485,30 +16762,64 @@
       <w:r>
         <w:rPr>
           <w:rFonts w:asciiTheme="majorHAnsi" w:hAnsiTheme="majorHAnsi" w:cstheme="majorHAnsi"/>
-          <w:sz w:val="22"/>
-          <w:szCs w:val="22"/>
-          <w:highlight w:val="yellow"/>
-        </w:rPr>
-        <w:t>XXXXXX</w:t>
-      </w:r>
-      <w:r>
-        <w:rPr>
-          <w:rFonts w:asciiTheme="majorHAnsi" w:hAnsiTheme="majorHAnsi" w:cstheme="majorHAnsi"/>
-          <w:sz w:val="22"/>
-          <w:szCs w:val="22"/>
-        </w:rPr>
-        <w:t xml:space="preserve"> ou son représentant par délégation comme son représentant dûment habilité pour tout ce qui concerne l'exécution du présent contrat.</w:t>
-      </w:r>
-    </w:p>
-    <w:p>
-      <w:pPr>
-        <w:jc w:val="both"/>
-        <w:rPr>
-          <w:rFonts w:asciiTheme="majorHAnsi" w:hAnsiTheme="majorHAnsi" w:cstheme="majorHAnsi"/>
           <w:b/>
           <w:bCs/>
           <w:sz w:val="22"/>
           <w:szCs w:val="22"/>
+          <w:highlight w:val="yellow"/>
+        </w:rPr>
+        <w:t>${</w:t>
+      </w:r>
+      <w:proofErr w:type="spellStart"/>
+      <w:r>
+        <w:rPr>
+          <w:rFonts w:asciiTheme="majorHAnsi" w:hAnsiTheme="majorHAnsi" w:cstheme="majorHAnsi"/>
+          <w:b/>
+          <w:bCs/>
+          <w:sz w:val="22"/>
+          <w:szCs w:val="22"/>
+          <w:highlight w:val="yellow"/>
+        </w:rPr>
+        <w:t>agency_representative</w:t>
+      </w:r>
+      <w:proofErr w:type="spellEnd"/>
+      <w:r>
+        <w:rPr>
+          <w:rFonts w:asciiTheme="majorHAnsi" w:hAnsiTheme="majorHAnsi" w:cstheme="majorHAnsi"/>
+          <w:b/>
+          <w:bCs/>
+          <w:sz w:val="22"/>
+          <w:szCs w:val="22"/>
+          <w:highlight w:val="yellow"/>
+        </w:rPr>
+        <w:t>}</w:t>
+      </w:r>
+      <w:r>
+        <w:rPr>
+          <w:rFonts w:asciiTheme="majorHAnsi" w:hAnsiTheme="majorHAnsi" w:cstheme="majorHAnsi"/>
+          <w:sz w:val="22"/>
+          <w:szCs w:val="22"/>
+        </w:rPr>
+        <w:t xml:space="preserve"> </w:t>
+      </w:r>
+      <w:r>
+        <w:rPr>
+          <w:rFonts w:asciiTheme="majorHAnsi" w:hAnsiTheme="majorHAnsi" w:cstheme="majorHAnsi"/>
+          <w:sz w:val="22"/>
+          <w:szCs w:val="22"/>
+        </w:rPr>
+        <w:t>ou son représentant par délégation comme son représentant dûment habilité pour tout ce qui concerne l'exécution du présent contrat.</w:t>
+      </w:r>
+    </w:p>
+    <w:p>
+      <w:pPr>
+        <w:jc w:val="both"/>
+        <w:rPr>
+          <w:rFonts w:asciiTheme="majorHAnsi" w:hAnsiTheme="majorHAnsi" w:cstheme="majorHAnsi"/>
+          <w:b/>
+          <w:bCs/>
+          <w:sz w:val="22"/>
+          <w:szCs w:val="22"/>
         </w:rPr>
       </w:pPr>
     </w:p>
@@ -16537,15 +16848,58 @@
           <w:szCs w:val="22"/>
           <w:highlight w:val="yellow"/>
         </w:rPr>
-        <w:t>Monsieur/Madame XXXXXX</w:t>
-      </w:r>
-      <w:r>
-        <w:rPr>
-          <w:rFonts w:asciiTheme="majorHAnsi" w:hAnsiTheme="majorHAnsi" w:cstheme="majorHAnsi"/>
-          <w:sz w:val="22"/>
-          <w:szCs w:val="22"/>
-        </w:rPr>
-        <w:t xml:space="preserve"> ou son représentant par délégation comme son représentant dûment habilité(e) pour tout ce qui concerne l’exécution du présent </w:t>
+        <w:t xml:space="preserve">Monsieur/Madame </w:t>
+      </w:r>
+      <w:r>
+        <w:rPr>
+          <w:rFonts w:asciiTheme="majorHAnsi" w:hAnsiTheme="majorHAnsi" w:cstheme="majorHAnsi"/>
+          <w:b/>
+          <w:bCs/>
+          <w:sz w:val="22"/>
+          <w:szCs w:val="22"/>
+          <w:highlight w:val="yellow"/>
+        </w:rPr>
+        <w:t>${</w:t>
+      </w:r>
+      <w:proofErr w:type="spellStart"/>
+      <w:r>
+        <w:rPr>
+          <w:rFonts w:asciiTheme="majorHAnsi" w:hAnsiTheme="majorHAnsi" w:cstheme="majorHAnsi"/>
+          <w:b/>
+          <w:bCs/>
+          <w:sz w:val="22"/>
+          <w:szCs w:val="22"/>
+          <w:highlight w:val="yellow"/>
+        </w:rPr>
+        <w:t>client_clientRepresentative</w:t>
+      </w:r>
+      <w:proofErr w:type="spellEnd"/>
+      <w:r>
+        <w:rPr>
+          <w:rFonts w:asciiTheme="majorHAnsi" w:hAnsiTheme="majorHAnsi" w:cstheme="majorHAnsi"/>
+          <w:b/>
+          <w:bCs/>
+          <w:sz w:val="22"/>
+          <w:szCs w:val="22"/>
+          <w:highlight w:val="yellow"/>
+        </w:rPr>
+        <w:t>}</w:t>
+      </w:r>
+      <w:r>
+        <w:rPr>
+          <w:rFonts w:asciiTheme="majorHAnsi" w:hAnsiTheme="majorHAnsi" w:cstheme="majorHAnsi"/>
+          <w:sz w:val="22"/>
+          <w:szCs w:val="22"/>
+        </w:rPr>
+        <w:t xml:space="preserve"> </w:t>
+      </w:r>
+      <w:r>
+        <w:rPr>
+          <w:rFonts w:asciiTheme="majorHAnsi" w:hAnsiTheme="majorHAnsi" w:cstheme="majorHAnsi"/>
+          <w:sz w:val="22"/>
+          <w:szCs w:val="22"/>
+        </w:rPr>
+        <w:t xml:space="preserve">ou son représentant par délégation comme son représentant dûment habilité(e) pour tout ce qui concerne l’exécution du présent </w:t>
       </w:r>
       <w:r>
         <w:rPr>
@@ -16576,7 +16930,7 @@
           <w:szCs w:val="22"/>
         </w:rPr>
       </w:pPr>
-      <w:bookmarkStart w:id="22" w:name="_Toc167282622"/>
+      <w:bookmarkStart w:id="23" w:name="_Toc167282622"/>
       <w:r>
         <w:rPr>
           <w:rFonts w:asciiTheme="majorHAnsi" w:hAnsiTheme="majorHAnsi" w:cstheme="majorHAnsi"/>
@@ -16598,7 +16952,7 @@
         </w:rPr>
         <w:t xml:space="preserve"> – DISPOSITIONS FINALES</w:t>
       </w:r>
-      <w:bookmarkEnd w:id="22"/>
+      <w:bookmarkEnd w:id="23"/>
       <w:r>
         <w:rPr>
           <w:rFonts w:asciiTheme="majorHAnsi" w:hAnsiTheme="majorHAnsi" w:cstheme="majorHAnsi"/>
@@ -16831,12 +17185,56 @@
       <w:r>
         <w:rPr>
           <w:rFonts w:asciiTheme="majorHAnsi" w:hAnsiTheme="majorHAnsi" w:cstheme="majorHAnsi"/>
-          <w:bCs/>
+          <w:b/>
           <w:sz w:val="22"/>
           <w:szCs w:val="22"/>
           <w:highlight w:val="yellow"/>
         </w:rPr>
-        <w:t>XXXXX, le XXXXXX</w:t>
+        <w:t>${</w:t>
+      </w:r>
+      <w:proofErr w:type="spellStart"/>
+      <w:r>
+        <w:rPr>
+          <w:rFonts w:asciiTheme="majorHAnsi" w:hAnsiTheme="majorHAnsi" w:cstheme="majorHAnsi"/>
+          <w:b/>
+          <w:sz w:val="22"/>
+          <w:szCs w:val="22"/>
+          <w:highlight w:val="yellow"/>
+        </w:rPr>
+        <w:t>chiffrage_wasMadeAt</w:t>
+      </w:r>
+      <w:proofErr w:type="spellEnd"/>
+      <w:r>
+        <w:rPr>
+          <w:rFonts w:asciiTheme="majorHAnsi" w:hAnsiTheme="majorHAnsi" w:cstheme="majorHAnsi"/>
+          <w:b/>
+          <w:sz w:val="22"/>
+          <w:szCs w:val="22"/>
+          <w:highlight w:val="yellow"/>
+        </w:rPr>
+        <w:t>}, le ${</w:t>
+      </w:r>
+      <w:proofErr w:type="spellStart"/>
+      <w:r>
+        <w:rPr>
+          <w:rFonts w:asciiTheme="majorHAnsi" w:hAnsiTheme="majorHAnsi" w:cstheme="majorHAnsi"/>
+          <w:b/>
+          <w:sz w:val="22"/>
+          <w:szCs w:val="22"/>
+          <w:highlight w:val="yellow"/>
+        </w:rPr>
+        <w:t>chiffrage_wasMadeOn</w:t>
+      </w:r>
+      <w:proofErr w:type="spellEnd"/>
+      <w:r>
+        <w:rPr>
+          <w:rFonts w:asciiTheme="majorHAnsi" w:hAnsiTheme="majorHAnsi" w:cstheme="majorHAnsi"/>
+          <w:b/>
+          <w:sz w:val="22"/>
+          <w:szCs w:val="22"/>
+          <w:highlight w:val="yellow"/>
+        </w:rPr>
+        <w:t>}</w:t>
       </w:r>
     </w:p>
     <w:p>
@@ -16942,22 +17340,13 @@
         <w:jc w:val="both"/>
         <w:rPr>
           <w:rFonts w:asciiTheme="majorHAnsi" w:hAnsiTheme="majorHAnsi" w:cstheme="majorHAnsi"/>
-          <w:sz w:val="22"/>
-          <w:szCs w:val="22"/>
-        </w:rPr>
-      </w:pPr>
-    </w:p>
-    <w:p>
-      <w:pPr>
-        <w:jc w:val="both"/>
-        <w:rPr>
-          <w:rFonts w:asciiTheme="majorHAnsi" w:hAnsiTheme="majorHAnsi" w:cstheme="majorHAnsi"/>
           <w:b/>
           <w:bCs/>
           <w:sz w:val="22"/>
           <w:szCs w:val="22"/>
         </w:rPr>
       </w:pPr>
+      <w:bookmarkStart w:id="24" w:name="_Hlk166679906"/>
       <w:r>
         <w:rPr>
           <w:rFonts w:asciiTheme="majorHAnsi" w:hAnsiTheme="majorHAnsi" w:cstheme="majorHAnsi"/>
@@ -16971,9 +17360,8 @@
           <w:rFonts w:asciiTheme="majorHAnsi" w:hAnsiTheme="majorHAnsi" w:cstheme="majorHAnsi"/>
           <w:sz w:val="22"/>
           <w:szCs w:val="22"/>
-          <w:highlight w:val="yellow"/>
-        </w:rPr>
-        <w:t>………..</w:t>
+        </w:rPr>
+        <w:t xml:space="preserve"> </w:t>
       </w:r>
       <w:r>
         <w:rPr>
@@ -16982,9 +17370,11 @@
           <w:bCs/>
           <w:sz w:val="22"/>
           <w:szCs w:val="22"/>
-        </w:rPr>
-        <w:t xml:space="preserve">                      </w:t>
-      </w:r>
+          <w:highlight w:val="yellow"/>
+        </w:rPr>
+        <w:t>${</w:t>
+      </w:r>
+      <w:proofErr w:type="spellStart"/>
       <w:r>
         <w:rPr>
           <w:rFonts w:asciiTheme="majorHAnsi" w:hAnsiTheme="majorHAnsi" w:cstheme="majorHAnsi"/>
@@ -16992,10 +17382,11 @@
           <w:bCs/>
           <w:sz w:val="22"/>
           <w:szCs w:val="22"/>
-        </w:rPr>
-        <w:tab/>
-        <w:t xml:space="preserve">                                 </w:t>
-      </w:r>
+          <w:highlight w:val="yellow"/>
+        </w:rPr>
+        <w:t>client_</w:t>
+      </w:r>
+      <w:proofErr w:type="gramStart"/>
       <w:r>
         <w:rPr>
           <w:rFonts w:asciiTheme="majorHAnsi" w:hAnsiTheme="majorHAnsi" w:cstheme="majorHAnsi"/>
@@ -17003,62 +17394,138 @@
           <w:bCs/>
           <w:sz w:val="22"/>
           <w:szCs w:val="22"/>
-        </w:rPr>
-        <w:t xml:space="preserve">       </w:t>
-      </w:r>
-      <w:r>
-        <w:rPr>
-          <w:rFonts w:asciiTheme="majorHAnsi" w:hAnsiTheme="majorHAnsi" w:cstheme="majorHAnsi"/>
-          <w:bCs/>
-          <w:sz w:val="22"/>
-          <w:szCs w:val="22"/>
-        </w:rPr>
-        <w:t>Par</w:t>
-      </w:r>
-      <w:r>
-        <w:rPr>
-          <w:rFonts w:asciiTheme="majorHAnsi" w:hAnsiTheme="majorHAnsi" w:cstheme="majorHAnsi"/>
-          <w:bCs/>
-          <w:sz w:val="22"/>
-          <w:szCs w:val="22"/>
-        </w:rPr>
-        <w:t xml:space="preserve"> : </w:t>
-      </w:r>
-      <w:r>
-        <w:rPr>
-          <w:rFonts w:asciiTheme="majorHAnsi" w:hAnsiTheme="majorHAnsi" w:cstheme="majorHAnsi"/>
-          <w:sz w:val="22"/>
-          <w:szCs w:val="22"/>
           <w:highlight w:val="yellow"/>
         </w:rPr>
-        <w:t>XXXXXXX</w:t>
-      </w:r>
-    </w:p>
-    <w:p>
-      <w:pPr>
-        <w:jc w:val="both"/>
+        <w:t>clientRepresentative</w:t>
+      </w:r>
+      <w:proofErr w:type="spellEnd"/>
+      <w:r>
         <w:rPr>
           <w:rFonts w:asciiTheme="majorHAnsi" w:hAnsiTheme="majorHAnsi" w:cstheme="majorHAnsi"/>
           <w:b/>
           <w:bCs/>
-        </w:rPr>
-      </w:pPr>
-      <w:r>
-        <w:rPr>
-          <w:rFonts w:asciiTheme="majorHAnsi" w:hAnsiTheme="majorHAnsi" w:cstheme="majorHAnsi"/>
-          <w:sz w:val="22"/>
-          <w:szCs w:val="22"/>
-        </w:rPr>
-        <w:t>Qualité :</w:t>
-      </w:r>
-      <w:r>
-        <w:rPr>
-          <w:rFonts w:asciiTheme="majorHAnsi" w:hAnsiTheme="majorHAnsi" w:cstheme="majorHAnsi"/>
           <w:sz w:val="22"/>
           <w:szCs w:val="22"/>
           <w:highlight w:val="yellow"/>
         </w:rPr>
-        <w:t>………..</w:t>
+        <w:t>}</w:t>
+      </w:r>
+      <w:r>
+        <w:rPr>
+          <w:rFonts w:asciiTheme="majorHAnsi" w:hAnsiTheme="majorHAnsi" w:cstheme="majorHAnsi"/>
+          <w:b/>
+          <w:bCs/>
+          <w:sz w:val="22"/>
+          <w:szCs w:val="22"/>
+        </w:rPr>
+        <w:t xml:space="preserve">   </w:t>
+      </w:r>
+      <w:proofErr w:type="gramEnd"/>
+      <w:r>
+        <w:rPr>
+          <w:rFonts w:asciiTheme="majorHAnsi" w:hAnsiTheme="majorHAnsi" w:cstheme="majorHAnsi"/>
+          <w:b/>
+          <w:bCs/>
+          <w:sz w:val="22"/>
+          <w:szCs w:val="22"/>
+        </w:rPr>
+        <w:t xml:space="preserve">                   </w:t>
+      </w:r>
+      <w:r>
+        <w:rPr>
+          <w:rFonts w:asciiTheme="majorHAnsi" w:hAnsiTheme="majorHAnsi" w:cstheme="majorHAnsi"/>
+          <w:b/>
+          <w:bCs/>
+          <w:sz w:val="22"/>
+          <w:szCs w:val="22"/>
+        </w:rPr>
+        <w:tab/>
+      </w:r>
+      <w:r>
+        <w:rPr>
+          <w:rFonts w:asciiTheme="majorHAnsi" w:hAnsiTheme="majorHAnsi" w:cstheme="majorHAnsi"/>
+          <w:bCs/>
+          <w:sz w:val="22"/>
+          <w:szCs w:val="22"/>
+        </w:rPr>
+        <w:t xml:space="preserve">Par : </w:t>
+      </w:r>
+      <w:r>
+        <w:rPr>
+          <w:rFonts w:asciiTheme="majorHAnsi" w:hAnsiTheme="majorHAnsi" w:cstheme="majorHAnsi"/>
+          <w:sz w:val="22"/>
+          <w:szCs w:val="22"/>
+          <w:highlight w:val="yellow"/>
+        </w:rPr>
+        <w:t>${</w:t>
+      </w:r>
+      <w:proofErr w:type="spellStart"/>
+      <w:r>
+        <w:rPr>
+          <w:rFonts w:asciiTheme="majorHAnsi" w:hAnsiTheme="majorHAnsi" w:cstheme="majorHAnsi"/>
+          <w:sz w:val="22"/>
+          <w:szCs w:val="22"/>
+          <w:highlight w:val="yellow"/>
+        </w:rPr>
+        <w:t>agency_representative</w:t>
+      </w:r>
+      <w:proofErr w:type="spellEnd"/>
+      <w:r>
+        <w:rPr>
+          <w:rFonts w:asciiTheme="majorHAnsi" w:hAnsiTheme="majorHAnsi" w:cstheme="majorHAnsi"/>
+          <w:sz w:val="22"/>
+          <w:szCs w:val="22"/>
+          <w:highlight w:val="yellow"/>
+        </w:rPr>
+        <w:t>}</w:t>
+      </w:r>
+    </w:p>
+    <w:p>
+      <w:pPr>
+        <w:jc w:val="both"/>
+        <w:rPr>
+          <w:rFonts w:asciiTheme="majorHAnsi" w:hAnsiTheme="majorHAnsi" w:cstheme="majorHAnsi"/>
+          <w:b/>
+          <w:bCs/>
+          <w:sz w:val="22"/>
+          <w:szCs w:val="22"/>
+        </w:rPr>
+      </w:pPr>
+      <w:r>
+        <w:rPr>
+          <w:rFonts w:asciiTheme="majorHAnsi" w:hAnsiTheme="majorHAnsi" w:cstheme="majorHAnsi"/>
+          <w:sz w:val="22"/>
+          <w:szCs w:val="22"/>
+        </w:rPr>
+        <w:t>Qualité</w:t>
+      </w:r>
+      <w:proofErr w:type="gramStart"/>
+      <w:r>
+        <w:rPr>
+          <w:rFonts w:asciiTheme="majorHAnsi" w:hAnsiTheme="majorHAnsi" w:cstheme="majorHAnsi"/>
+          <w:sz w:val="22"/>
+          <w:szCs w:val="22"/>
+        </w:rPr>
+        <w:t> :</w:t>
+      </w:r>
+      <w:r>
+        <w:rPr>
+          <w:rFonts w:asciiTheme="majorHAnsi" w:hAnsiTheme="majorHAnsi" w:cstheme="majorHAnsi"/>
+          <w:sz w:val="22"/>
+          <w:szCs w:val="22"/>
+          <w:highlight w:val="yellow"/>
+        </w:rPr>
+        <w:t>…</w:t>
+      </w:r>
+      <w:proofErr w:type="gramEnd"/>
+      <w:r>
+        <w:rPr>
+          <w:rFonts w:asciiTheme="majorHAnsi" w:hAnsiTheme="majorHAnsi" w:cstheme="majorHAnsi"/>
+          <w:sz w:val="22"/>
+          <w:szCs w:val="22"/>
+          <w:highlight w:val="yellow"/>
+        </w:rPr>
+        <w:t>……..</w:t>
       </w:r>
       <w:r>
         <w:rPr>
@@ -17111,7 +17578,6 @@
         </w:rPr>
         <w:t>Responsable d’Agence</w:t>
       </w:r>
-      <w:bookmarkStart w:id="23" w:name="_Hlk166679906"/>
     </w:p>
     <w:p>
       <w:pPr>
@@ -17613,7 +18079,25 @@
           <w:sz w:val="16"/>
           <w:szCs w:val="16"/>
         </w:rPr>
-        <w:t>Vérification des organes de commandes (électrovannes, thermomètres etc..)</w:t>
+        <w:t xml:space="preserve">Vérification des organes de commandes (électrovannes, thermomètres </w:t>
+      </w:r>
+      <w:proofErr w:type="gramStart"/>
+      <w:r>
+        <w:rPr>
+          <w:rFonts w:cstheme="minorHAnsi"/>
+          <w:sz w:val="16"/>
+          <w:szCs w:val="16"/>
+        </w:rPr>
+        <w:t>etc..</w:t>
+      </w:r>
+      <w:proofErr w:type="gramEnd"/>
+      <w:r>
+        <w:rPr>
+          <w:rFonts w:cstheme="minorHAnsi"/>
+          <w:sz w:val="16"/>
+          <w:szCs w:val="16"/>
+        </w:rPr>
+        <w:t>)</w:t>
       </w:r>
     </w:p>
     <w:p>
@@ -17780,6 +18264,7 @@
         <w:t xml:space="preserve">, </w:t>
       </w:r>
       <w:proofErr w:type="spellStart"/>
+      <w:proofErr w:type="gramStart"/>
       <w:r>
         <w:rPr>
           <w:rFonts w:cstheme="minorHAnsi"/>
@@ -17789,6 +18274,7 @@
         <w:t>micro onde</w:t>
       </w:r>
       <w:proofErr w:type="spellEnd"/>
+      <w:proofErr w:type="gramEnd"/>
       <w:r>
         <w:rPr>
           <w:rFonts w:cstheme="minorHAnsi"/>
@@ -18451,7 +18937,25 @@
           <w:sz w:val="16"/>
           <w:szCs w:val="16"/>
         </w:rPr>
-        <w:t>Vérification des organes de commandes (électrovannes, thermomètres etc..)</w:t>
+        <w:t xml:space="preserve">Vérification des organes de commandes (électrovannes, thermomètres </w:t>
+      </w:r>
+      <w:proofErr w:type="gramStart"/>
+      <w:r>
+        <w:rPr>
+          <w:rFonts w:cstheme="minorHAnsi"/>
+          <w:sz w:val="16"/>
+          <w:szCs w:val="16"/>
+        </w:rPr>
+        <w:t>etc..</w:t>
+      </w:r>
+      <w:proofErr w:type="gramEnd"/>
+      <w:r>
+        <w:rPr>
+          <w:rFonts w:cstheme="minorHAnsi"/>
+          <w:sz w:val="16"/>
+          <w:szCs w:val="16"/>
+        </w:rPr>
+        <w:t>)</w:t>
       </w:r>
     </w:p>
     <w:p>
@@ -18866,7 +19370,25 @@
           <w:sz w:val="16"/>
           <w:szCs w:val="16"/>
         </w:rPr>
-        <w:t>Vérification des parties mécaniques (axes, roulements ….)</w:t>
+        <w:t>Vérification des parties mécaniques (axes, roulements</w:t>
+      </w:r>
+      <w:proofErr w:type="gramStart"/>
+      <w:r>
+        <w:rPr>
+          <w:rFonts w:cstheme="minorHAnsi"/>
+          <w:sz w:val="16"/>
+          <w:szCs w:val="16"/>
+        </w:rPr>
+        <w:t xml:space="preserve"> ….</w:t>
+      </w:r>
+      <w:proofErr w:type="gramEnd"/>
+      <w:r>
+        <w:rPr>
+          <w:rFonts w:cstheme="minorHAnsi"/>
+          <w:sz w:val="16"/>
+          <w:szCs w:val="16"/>
+        </w:rPr>
+        <w:t>)</w:t>
       </w:r>
     </w:p>
     <w:p>
@@ -19300,8 +19822,18 @@
           <w:sz w:val="16"/>
           <w:szCs w:val="16"/>
         </w:rPr>
-        <w:t>Coté froid : gamme froid</w:t>
-      </w:r>
+        <w:t xml:space="preserve">Coté froid : </w:t>
+      </w:r>
+      <w:proofErr w:type="gramStart"/>
+      <w:r>
+        <w:rPr>
+          <w:rFonts w:cstheme="minorHAnsi"/>
+          <w:sz w:val="16"/>
+          <w:szCs w:val="16"/>
+        </w:rPr>
+        <w:t>gamme froid</w:t>
+      </w:r>
+      <w:proofErr w:type="gramEnd"/>
     </w:p>
     <w:p>
       <w:pPr>
@@ -19324,8 +19856,18 @@
           <w:sz w:val="16"/>
           <w:szCs w:val="16"/>
         </w:rPr>
-        <w:t>Coté chaud : gamme chaud</w:t>
-      </w:r>
+        <w:t xml:space="preserve">Coté chaud : </w:t>
+      </w:r>
+      <w:proofErr w:type="gramStart"/>
+      <w:r>
+        <w:rPr>
+          <w:rFonts w:cstheme="minorHAnsi"/>
+          <w:sz w:val="16"/>
+          <w:szCs w:val="16"/>
+        </w:rPr>
+        <w:t>gamme chaud</w:t>
+      </w:r>
+      <w:proofErr w:type="gramEnd"/>
     </w:p>
     <w:p>
       <w:pPr>
@@ -19589,7 +20131,25 @@
           <w:sz w:val="16"/>
           <w:szCs w:val="16"/>
         </w:rPr>
-        <w:t>Vérification des organes de commandes (électrovannes, thermomètres etc..)</w:t>
+        <w:t xml:space="preserve">Vérification des organes de commandes (électrovannes, thermomètres </w:t>
+      </w:r>
+      <w:proofErr w:type="gramStart"/>
+      <w:r>
+        <w:rPr>
+          <w:rFonts w:cstheme="minorHAnsi"/>
+          <w:sz w:val="16"/>
+          <w:szCs w:val="16"/>
+        </w:rPr>
+        <w:t>etc..</w:t>
+      </w:r>
+      <w:proofErr w:type="gramEnd"/>
+      <w:r>
+        <w:rPr>
+          <w:rFonts w:cstheme="minorHAnsi"/>
+          <w:sz w:val="16"/>
+          <w:szCs w:val="16"/>
+        </w:rPr>
+        <w:t>)</w:t>
       </w:r>
     </w:p>
     <w:p>
@@ -19936,7 +20496,25 @@
           <w:sz w:val="16"/>
           <w:szCs w:val="16"/>
         </w:rPr>
-        <w:t>Vérification des organes de commandes (électrovannes, thermomètres etc..)</w:t>
+        <w:t xml:space="preserve">Vérification des organes de commandes (électrovannes, thermomètres </w:t>
+      </w:r>
+      <w:proofErr w:type="gramStart"/>
+      <w:r>
+        <w:rPr>
+          <w:rFonts w:cstheme="minorHAnsi"/>
+          <w:sz w:val="16"/>
+          <w:szCs w:val="16"/>
+        </w:rPr>
+        <w:t>etc..</w:t>
+      </w:r>
+      <w:proofErr w:type="gramEnd"/>
+      <w:r>
+        <w:rPr>
+          <w:rFonts w:cstheme="minorHAnsi"/>
+          <w:sz w:val="16"/>
+          <w:szCs w:val="16"/>
+        </w:rPr>
+        <w:t>)</w:t>
       </w:r>
     </w:p>
     <w:p>
@@ -20592,7 +21170,25 @@
           <w:sz w:val="16"/>
           <w:szCs w:val="16"/>
         </w:rPr>
-        <w:t>Contrôle des éléments mobiles (plateau, support, ressorts ..)</w:t>
+        <w:t>Contrôle des éléments mobiles (plateau, support, ressorts</w:t>
+      </w:r>
+      <w:proofErr w:type="gramStart"/>
+      <w:r>
+        <w:rPr>
+          <w:rFonts w:cstheme="minorHAnsi"/>
+          <w:sz w:val="16"/>
+          <w:szCs w:val="16"/>
+        </w:rPr>
+        <w:t xml:space="preserve"> ..</w:t>
+      </w:r>
+      <w:proofErr w:type="gramEnd"/>
+      <w:r>
+        <w:rPr>
+          <w:rFonts w:cstheme="minorHAnsi"/>
+          <w:sz w:val="16"/>
+          <w:szCs w:val="16"/>
+        </w:rPr>
+        <w:t>)</w:t>
       </w:r>
     </w:p>
     <w:p>
@@ -22253,7 +22849,21 @@
                               <w:rPr>
                                 <w:color w:val="auto"/>
                               </w:rPr>
-                              <w:t xml:space="preserve"> N° de contrat  (optionnel) : _____________________________________________</w:t>
+                              <w:t xml:space="preserve"> N° de </w:t>
+                            </w:r>
+                            <w:proofErr w:type="gramStart"/>
+                            <w:r>
+                              <w:rPr>
+                                <w:color w:val="auto"/>
+                              </w:rPr>
+                              <w:t>contrat  (</w:t>
+                            </w:r>
+                            <w:proofErr w:type="gramEnd"/>
+                            <w:r>
+                              <w:rPr>
+                                <w:color w:val="auto"/>
+                              </w:rPr>
+                              <w:t>optionnel) : _____________________________________________</w:t>
                             </w:r>
                           </w:p>
                           <w:p>
@@ -22510,7 +23120,21 @@
                         <w:rPr>
                           <w:color w:val="auto"/>
                         </w:rPr>
-                        <w:t xml:space="preserve"> N° de contrat  (optionnel) : _____________________________________________</w:t>
+                        <w:t xml:space="preserve"> N° de </w:t>
+                      </w:r>
+                      <w:proofErr w:type="gramStart"/>
+                      <w:r>
+                        <w:rPr>
+                          <w:color w:val="auto"/>
+                        </w:rPr>
+                        <w:t>contrat  (</w:t>
+                      </w:r>
+                      <w:proofErr w:type="gramEnd"/>
+                      <w:r>
+                        <w:rPr>
+                          <w:color w:val="auto"/>
+                        </w:rPr>
+                        <w:t>optionnel) : _____________________________________________</w:t>
                       </w:r>
                     </w:p>
                     <w:p>
@@ -23104,7 +23728,27 @@
           <w:sz w:val="22"/>
           <w:szCs w:val="22"/>
         </w:rPr>
-        <w:t>………………………………..……………….</w:t>
+        <w:t>…………………………</w:t>
+      </w:r>
+      <w:proofErr w:type="gramStart"/>
+      <w:r>
+        <w:rPr>
+          <w:rFonts w:asciiTheme="majorHAnsi" w:hAnsiTheme="majorHAnsi" w:cstheme="majorHAnsi"/>
+          <w:color w:val="auto"/>
+          <w:sz w:val="22"/>
+          <w:szCs w:val="22"/>
+        </w:rPr>
+        <w:t>…….</w:t>
+      </w:r>
+      <w:proofErr w:type="gramEnd"/>
+      <w:r>
+        <w:rPr>
+          <w:rFonts w:asciiTheme="majorHAnsi" w:hAnsiTheme="majorHAnsi" w:cstheme="majorHAnsi"/>
+          <w:color w:val="auto"/>
+          <w:sz w:val="22"/>
+          <w:szCs w:val="22"/>
+        </w:rPr>
+        <w:t>.……………….</w:t>
       </w:r>
     </w:p>
     <w:p>
@@ -24709,8 +25353,8 @@
           <w:szCs w:val="13"/>
         </w:rPr>
       </w:pPr>
-      <w:bookmarkStart w:id="25" w:name="2_–_DÉFINITIONS."/>
-      <w:bookmarkEnd w:id="25"/>
+      <w:bookmarkStart w:id="26" w:name="2_–_DÉFINITIONS."/>
+      <w:bookmarkEnd w:id="26"/>
       <w:r>
         <w:rPr>
           <w:rFonts w:asciiTheme="minorHAnsi" w:hAnsiTheme="minorHAnsi" w:cstheme="minorHAnsi"/>
@@ -27152,8 +27796,8 @@
           <w:szCs w:val="13"/>
         </w:rPr>
       </w:pPr>
-      <w:bookmarkStart w:id="26" w:name="3_–_COMMANDE,_QUANTITÉS_ET_COMMANDES_SUR"/>
-      <w:bookmarkEnd w:id="26"/>
+      <w:bookmarkStart w:id="27" w:name="3_–_COMMANDE,_QUANTITÉS_ET_COMMANDES_SUR"/>
+      <w:bookmarkEnd w:id="27"/>
       <w:r>
         <w:rPr>
           <w:rFonts w:asciiTheme="minorHAnsi" w:hAnsiTheme="minorHAnsi" w:cstheme="minorHAnsi"/>
@@ -28575,6 +29219,7 @@
         </w:rPr>
         <w:t xml:space="preserve"> </w:t>
       </w:r>
+      <w:proofErr w:type="gramStart"/>
       <w:r>
         <w:rPr>
           <w:rFonts w:asciiTheme="minorHAnsi" w:hAnsiTheme="minorHAnsi" w:cstheme="minorHAnsi"/>
@@ -28617,6 +29262,7 @@
         </w:rPr>
         <w:t>relève</w:t>
       </w:r>
+      <w:proofErr w:type="gramEnd"/>
       <w:r>
         <w:rPr>
           <w:rFonts w:asciiTheme="minorHAnsi" w:hAnsiTheme="minorHAnsi" w:cstheme="minorHAnsi"/>
@@ -30208,8 +30854,8 @@
           <w:szCs w:val="13"/>
         </w:rPr>
       </w:pPr>
-      <w:bookmarkStart w:id="27" w:name="4_–_ANNULATION_DE_COMMANDE."/>
-      <w:bookmarkEnd w:id="27"/>
+      <w:bookmarkStart w:id="28" w:name="4_–_ANNULATION_DE_COMMANDE."/>
+      <w:bookmarkEnd w:id="28"/>
       <w:r>
         <w:rPr>
           <w:rFonts w:asciiTheme="minorHAnsi" w:hAnsiTheme="minorHAnsi" w:cstheme="minorHAnsi"/>
@@ -31230,8 +31876,8 @@
           <w:szCs w:val="13"/>
         </w:rPr>
       </w:pPr>
-      <w:bookmarkStart w:id="28" w:name="5_–_DÉLAIS_DE_LIVRAISON,_D’EXÉCUTION_ET_"/>
-      <w:bookmarkEnd w:id="28"/>
+      <w:bookmarkStart w:id="29" w:name="5_–_DÉLAIS_DE_LIVRAISON,_D’EXÉCUTION_ET_"/>
+      <w:bookmarkEnd w:id="29"/>
       <w:r>
         <w:rPr>
           <w:rFonts w:asciiTheme="minorHAnsi" w:hAnsiTheme="minorHAnsi" w:cstheme="minorHAnsi"/>
@@ -34230,8 +34876,8 @@
           <w:szCs w:val="13"/>
         </w:rPr>
       </w:pPr>
-      <w:bookmarkStart w:id="29" w:name="6_–_PRIX."/>
-      <w:bookmarkEnd w:id="29"/>
+      <w:bookmarkStart w:id="30" w:name="6_–_PRIX."/>
+      <w:bookmarkEnd w:id="30"/>
       <w:r>
         <w:rPr>
           <w:rFonts w:asciiTheme="minorHAnsi" w:hAnsiTheme="minorHAnsi" w:cstheme="minorHAnsi"/>
@@ -35416,8 +36062,8 @@
           <w:szCs w:val="13"/>
         </w:rPr>
       </w:pPr>
-      <w:bookmarkStart w:id="30" w:name="7_–_PAIEMENT."/>
-      <w:bookmarkEnd w:id="30"/>
+      <w:bookmarkStart w:id="31" w:name="7_–_PAIEMENT."/>
+      <w:bookmarkEnd w:id="31"/>
       <w:r>
         <w:rPr>
           <w:rFonts w:asciiTheme="minorHAnsi" w:hAnsiTheme="minorHAnsi" w:cstheme="minorHAnsi"/>
@@ -39394,8 +40040,8 @@
         </w:rPr>
         <w:t>avis de réception de mise en demeure.</w:t>
       </w:r>
-      <w:bookmarkStart w:id="31" w:name="8_–_RÉSERVE_DE_PROPRIÉTÉ."/>
-      <w:bookmarkEnd w:id="31"/>
+      <w:bookmarkStart w:id="32" w:name="8_–_RÉSERVE_DE_PROPRIÉTÉ."/>
+      <w:bookmarkEnd w:id="32"/>
     </w:p>
     <w:p>
       <w:pPr>
@@ -40323,8 +40969,8 @@
           <w:szCs w:val="13"/>
         </w:rPr>
       </w:pPr>
-      <w:bookmarkStart w:id="32" w:name="9_–_RESTITUTION_DE_LA_MARCHANDISE_EN_CAS"/>
-      <w:bookmarkEnd w:id="32"/>
+      <w:bookmarkStart w:id="33" w:name="9_–_RESTITUTION_DE_LA_MARCHANDISE_EN_CAS"/>
+      <w:bookmarkEnd w:id="33"/>
       <w:r>
         <w:rPr>
           <w:rFonts w:asciiTheme="minorHAnsi" w:hAnsiTheme="minorHAnsi" w:cstheme="minorHAnsi"/>
@@ -41048,8 +41694,8 @@
           <w:szCs w:val="13"/>
         </w:rPr>
       </w:pPr>
-      <w:bookmarkStart w:id="33" w:name="10_–_LA_RESTRICTION_DE_L’USAGE_DES_PRODU"/>
-      <w:bookmarkEnd w:id="33"/>
+      <w:bookmarkStart w:id="34" w:name="10_–_LA_RESTRICTION_DE_L’USAGE_DES_PRODU"/>
+      <w:bookmarkEnd w:id="34"/>
       <w:r>
         <w:rPr>
           <w:rFonts w:asciiTheme="minorHAnsi" w:hAnsiTheme="minorHAnsi" w:cstheme="minorHAnsi"/>
@@ -41302,8 +41948,8 @@
         </w:rPr>
         <w:t>à leur notice technique d’utilisation.</w:t>
       </w:r>
-      <w:bookmarkStart w:id="34" w:name="11_–_ENVIRONNEMENT."/>
-      <w:bookmarkEnd w:id="34"/>
+      <w:bookmarkStart w:id="35" w:name="11_–_ENVIRONNEMENT."/>
+      <w:bookmarkEnd w:id="35"/>
     </w:p>
     <w:p>
       <w:pPr>
@@ -41762,8 +42408,8 @@
           <w:szCs w:val="13"/>
         </w:rPr>
       </w:pPr>
-      <w:bookmarkStart w:id="35" w:name="12_–_FORCE_MAJEURE."/>
-      <w:bookmarkEnd w:id="35"/>
+      <w:bookmarkStart w:id="36" w:name="12_–_FORCE_MAJEURE."/>
+      <w:bookmarkEnd w:id="36"/>
       <w:r>
         <w:rPr>
           <w:rFonts w:asciiTheme="minorHAnsi" w:hAnsiTheme="minorHAnsi" w:cstheme="minorHAnsi"/>
@@ -42136,8 +42782,8 @@
           <w:szCs w:val="13"/>
         </w:rPr>
       </w:pPr>
-      <w:bookmarkStart w:id="36" w:name="13_–_RESPONSABILITÉ."/>
-      <w:bookmarkEnd w:id="36"/>
+      <w:bookmarkStart w:id="37" w:name="13_–_RESPONSABILITÉ."/>
+      <w:bookmarkEnd w:id="37"/>
       <w:r>
         <w:rPr>
           <w:rFonts w:asciiTheme="minorHAnsi" w:hAnsiTheme="minorHAnsi" w:cstheme="minorHAnsi"/>
@@ -42883,8 +43529,8 @@
           <w:szCs w:val="13"/>
         </w:rPr>
       </w:pPr>
-      <w:bookmarkStart w:id="37" w:name="14_–_DYSFONCTIONNEMENT."/>
-      <w:bookmarkEnd w:id="37"/>
+      <w:bookmarkStart w:id="38" w:name="14_–_DYSFONCTIONNEMENT."/>
+      <w:bookmarkEnd w:id="38"/>
       <w:r>
         <w:rPr>
           <w:rFonts w:asciiTheme="minorHAnsi" w:hAnsiTheme="minorHAnsi" w:cstheme="minorHAnsi"/>
@@ -43012,8 +43658,8 @@
           <w:szCs w:val="13"/>
         </w:rPr>
       </w:pPr>
-      <w:bookmarkStart w:id="38" w:name="15_–_GARANTIE."/>
-      <w:bookmarkEnd w:id="38"/>
+      <w:bookmarkStart w:id="39" w:name="15_–_GARANTIE."/>
+      <w:bookmarkEnd w:id="39"/>
       <w:r>
         <w:rPr>
           <w:rFonts w:asciiTheme="minorHAnsi" w:hAnsiTheme="minorHAnsi" w:cstheme="minorHAnsi"/>
@@ -43556,8 +44202,8 @@
           <w:szCs w:val="13"/>
         </w:rPr>
       </w:pPr>
-      <w:bookmarkStart w:id="39" w:name="16_–_RÉCLAMATION_DU_CLIENT."/>
-      <w:bookmarkEnd w:id="39"/>
+      <w:bookmarkStart w:id="40" w:name="16_–_RÉCLAMATION_DU_CLIENT."/>
+      <w:bookmarkEnd w:id="40"/>
       <w:r>
         <w:rPr>
           <w:rFonts w:asciiTheme="minorHAnsi" w:hAnsiTheme="minorHAnsi" w:cstheme="minorHAnsi"/>
@@ -44034,8 +44680,8 @@
           <w:szCs w:val="13"/>
         </w:rPr>
       </w:pPr>
-      <w:bookmarkStart w:id="40" w:name="17_–_RÉSOLUTION_ET_RÉSILIATION."/>
-      <w:bookmarkEnd w:id="40"/>
+      <w:bookmarkStart w:id="41" w:name="17_–_RÉSOLUTION_ET_RÉSILIATION."/>
+      <w:bookmarkEnd w:id="41"/>
       <w:r>
         <w:rPr>
           <w:rFonts w:asciiTheme="minorHAnsi" w:hAnsiTheme="minorHAnsi" w:cstheme="minorHAnsi"/>
@@ -44792,8 +45438,8 @@
           <w:szCs w:val="13"/>
         </w:rPr>
       </w:pPr>
-      <w:bookmarkStart w:id="41" w:name="18_–_CLAUSE_ATTRIBUTIVE_DE_COMPÉTENCE_ET"/>
-      <w:bookmarkEnd w:id="41"/>
+      <w:bookmarkStart w:id="42" w:name="18_–_CLAUSE_ATTRIBUTIVE_DE_COMPÉTENCE_ET"/>
+      <w:bookmarkEnd w:id="42"/>
       <w:r>
         <w:rPr>
           <w:rFonts w:asciiTheme="minorHAnsi" w:hAnsiTheme="minorHAnsi" w:cstheme="minorHAnsi"/>
@@ -45265,7 +45911,7 @@
         </w:rPr>
         <w:t>mode et les modalités de paiement.</w:t>
       </w:r>
-      <w:bookmarkStart w:id="42" w:name="_Hlk166681584"/>
+      <w:bookmarkStart w:id="43" w:name="_Hlk166681584"/>
     </w:p>
     <w:p>
       <w:pPr>
@@ -45298,8 +45944,8 @@
         </w:rPr>
       </w:pPr>
     </w:p>
-    <w:bookmarkEnd w:id="23"/>
-    <w:bookmarkEnd w:id="42"/>
+    <w:bookmarkEnd w:id="24"/>
+    <w:bookmarkEnd w:id="43"/>
     <w:p>
       <w:pPr>
         <w:pStyle w:val="Default"/>
@@ -45448,12 +46094,21 @@
         <w:szCs w:val="16"/>
       </w:rPr>
     </w:pPr>
+    <w:proofErr w:type="gramStart"/>
     <w:r>
       <w:rPr>
         <w:sz w:val="16"/>
         <w:szCs w:val="16"/>
       </w:rPr>
-      <w:t>v07062024</w:t>
+      <w:t>v</w:t>
+    </w:r>
+    <w:proofErr w:type="gramEnd"/>
+    <w:r>
+      <w:rPr>
+        <w:sz w:val="16"/>
+        <w:szCs w:val="16"/>
+      </w:rPr>
+      <w:t>07062024</w:t>
     </w:r>
   </w:p>
 </w:ftr>
@@ -45469,12 +46124,21 @@
         <w:szCs w:val="18"/>
       </w:rPr>
     </w:pPr>
+    <w:proofErr w:type="gramStart"/>
     <w:r>
       <w:rPr>
         <w:sz w:val="18"/>
         <w:szCs w:val="18"/>
       </w:rPr>
-      <w:t>v07062024</w:t>
+      <w:t>v</w:t>
+    </w:r>
+    <w:proofErr w:type="gramEnd"/>
+    <w:r>
+      <w:rPr>
+        <w:sz w:val="18"/>
+        <w:szCs w:val="18"/>
+      </w:rPr>
+      <w:t>07062024</w:t>
     </w:r>
   </w:p>
 </w:ftr>
@@ -45572,7 +46236,7 @@
         <w:rStyle w:val="FontStyle49"/>
       </w:rPr>
     </w:pPr>
-    <w:bookmarkStart w:id="24" w:name="_Hlk166681635"/>
+    <w:bookmarkStart w:id="25" w:name="_Hlk166681635"/>
     <w:r>
       <w:rPr>
         <w:noProof/>
@@ -45865,7 +46529,7 @@
       </mc:AlternateContent>
     </w:r>
   </w:p>
-  <w:bookmarkEnd w:id="24"/>
+  <w:bookmarkEnd w:id="25"/>
   <w:p>
     <w:pPr>
       <w:pStyle w:val="Style2"/>
@@ -53383,10 +54047,6 @@
 </file>
 
 <file path=customXml/item1.xml><?xml version="1.0" encoding="utf-8"?>
-<b:Sources xmlns:b="http://schemas.openxmlformats.org/officeDocument/2006/bibliography" xmlns="http://schemas.openxmlformats.org/officeDocument/2006/bibliography" SelectedStyle="\APASixthEditionOfficeOnline.xsl" StyleName="APA" Version="6"/>
-</file>
-
-<file path=customXml/item2.xml><?xml version="1.0" encoding="utf-8"?>
 <p:properties xmlns:p="http://schemas.microsoft.com/office/2006/metadata/properties" xmlns:xsi="http://www.w3.org/2001/XMLSchema-instance" xmlns:pc="http://schemas.microsoft.com/office/infopath/2007/PartnerControls">
   <documentManagement>
     <TaxCatchAll xmlns="eac839f9-9a83-47fe-be05-fd01e73819d2" xsi:nil="true"/>
@@ -53397,7 +54057,7 @@
 </p:properties>
 </file>
 
-<file path=customXml/item3.xml><?xml version="1.0" encoding="utf-8"?>
+<file path=customXml/item2.xml><?xml version="1.0" encoding="utf-8"?>
 <?mso-contentType ?>
 <FormTemplates xmlns="http://schemas.microsoft.com/sharepoint/v3/contenttype/forms">
   <Display>DocumentLibraryForm</Display>
@@ -53406,7 +54066,7 @@
 </FormTemplates>
 </file>
 
-<file path=customXml/item4.xml><?xml version="1.0" encoding="utf-8"?>
+<file path=customXml/item3.xml><?xml version="1.0" encoding="utf-8"?>
 <ct:contentTypeSchema xmlns:ct="http://schemas.microsoft.com/office/2006/metadata/contentType" xmlns:ma="http://schemas.microsoft.com/office/2006/metadata/properties/metaAttributes" ct:_="" ma:_="" ma:contentTypeName="Document" ma:contentTypeID="0x0101009A48164D7D65854B905EED1564EB77BA" ma:contentTypeVersion="18" ma:contentTypeDescription="Crée un document." ma:contentTypeScope="" ma:versionID="1b62dcb64a2618722aa3fa423e7c9a23">
   <xsd:schema xmlns:xsd="http://www.w3.org/2001/XMLSchema" xmlns:xs="http://www.w3.org/2001/XMLSchema" xmlns:p="http://schemas.microsoft.com/office/2006/metadata/properties" xmlns:ns2="85a0121b-fcc6-457e-a5b5-b11cb49ddf38" xmlns:ns3="eac839f9-9a83-47fe-be05-fd01e73819d2" targetNamespace="http://schemas.microsoft.com/office/2006/metadata/properties" ma:root="true" ma:fieldsID="fcf880c3d677a5731f24bcc0bec8a955" ns2:_="" ns3:_="">
     <xsd:import namespace="85a0121b-fcc6-457e-a5b5-b11cb49ddf38"/>
@@ -53661,15 +54321,11 @@
 </ct:contentTypeSchema>
 </file>
 
-<file path=customXml/itemProps1.xml><?xml version="1.0" encoding="utf-8"?>
-<ds:datastoreItem xmlns:ds="http://schemas.openxmlformats.org/officeDocument/2006/customXml" ds:itemID="{E40F0A72-988B-4044-9324-A70F8054B331}">
-  <ds:schemaRefs>
-    <ds:schemaRef ds:uri="http://schemas.openxmlformats.org/officeDocument/2006/bibliography"/>
-  </ds:schemaRefs>
-</ds:datastoreItem>
+<file path=customXml/item4.xml><?xml version="1.0" encoding="utf-8"?>
+<b:Sources xmlns:b="http://schemas.openxmlformats.org/officeDocument/2006/bibliography" xmlns="http://schemas.openxmlformats.org/officeDocument/2006/bibliography" SelectedStyle="\APASixthEditionOfficeOnline.xsl" StyleName="APA" Version="6"/>
 </file>
 
-<file path=customXml/itemProps2.xml><?xml version="1.0" encoding="utf-8"?>
+<file path=customXml/itemProps1.xml><?xml version="1.0" encoding="utf-8"?>
 <ds:datastoreItem xmlns:ds="http://schemas.openxmlformats.org/officeDocument/2006/customXml" ds:itemID="{EB3309FF-AB7B-473E-919E-5C1D62763162}">
   <ds:schemaRefs>
     <ds:schemaRef ds:uri="http://schemas.microsoft.com/office/2006/metadata/properties"/>
@@ -53680,7 +54336,7 @@
 </ds:datastoreItem>
 </file>
 
-<file path=customXml/itemProps3.xml><?xml version="1.0" encoding="utf-8"?>
+<file path=customXml/itemProps2.xml><?xml version="1.0" encoding="utf-8"?>
 <ds:datastoreItem xmlns:ds="http://schemas.openxmlformats.org/officeDocument/2006/customXml" ds:itemID="{C4FBA44F-11AF-45CD-B937-D9F890E35781}">
   <ds:schemaRefs>
     <ds:schemaRef ds:uri="http://schemas.microsoft.com/sharepoint/v3/contenttype/forms"/>
@@ -53688,7 +54344,7 @@
 </ds:datastoreItem>
 </file>
 
-<file path=customXml/itemProps4.xml><?xml version="1.0" encoding="utf-8"?>
+<file path=customXml/itemProps3.xml><?xml version="1.0" encoding="utf-8"?>
 <ds:datastoreItem xmlns:ds="http://schemas.openxmlformats.org/officeDocument/2006/customXml" ds:itemID="{10D2A273-AC67-416B-82F1-163CF96A0F9B}">
   <ds:schemaRefs>
     <ds:schemaRef ds:uri="http://schemas.microsoft.com/office/2006/metadata/contentType"/>
@@ -53705,4 +54361,12 @@
     <ds:schemaRef ds:uri="http://schemas.microsoft.com/internal/obd"/>
   </ds:schemaRefs>
 </ds:datastoreItem>
+</file>
+
+<file path=customXml/itemProps4.xml><?xml version="1.0" encoding="utf-8"?>
+<ds:datastoreItem xmlns:ds="http://schemas.openxmlformats.org/officeDocument/2006/customXml" ds:itemID="{E40F0A72-988B-4044-9324-A70F8054B331}">
+  <ds:schemaRefs>
+    <ds:schemaRef ds:uri="http://schemas.openxmlformats.org/officeDocument/2006/bibliography"/>
+  </ds:schemaRefs>
+</ds:datastoreItem>
 </file>
</xml_diff>

<commit_message>
Added client role and effecting date
</commit_message>
<xml_diff>
--- a/docxFiles/gold.docx
+++ b/docxFiles/gold.docx
@@ -867,27 +867,34 @@
           <w:sz w:val="22"/>
           <w:szCs w:val="22"/>
         </w:rPr>
-        <w:t>${</w:t>
-      </w:r>
-      <w:proofErr w:type="spellStart"/>
+        <w:t xml:space="preserve">${client_realname}, </w:t>
+      </w:r>
       <w:r>
         <w:rPr>
           <w:rFonts w:asciiTheme="majorHAnsi" w:hAnsiTheme="majorHAnsi" w:cstheme="majorHAnsi"/>
           <w:b/>
           <w:sz w:val="22"/>
-          <w:szCs w:val="22"/>
-        </w:rPr>
-        <w:t>client_realname</w:t>
-      </w:r>
-      <w:proofErr w:type="spellEnd"/>
+          <w:szCs w:val="28"/>
+        </w:rPr>
+        <w:t>${client_legalStatus}</w:t>
+      </w:r>
       <w:r>
         <w:rPr>
           <w:rFonts w:asciiTheme="majorHAnsi" w:hAnsiTheme="majorHAnsi" w:cstheme="majorHAnsi"/>
           <w:b/>
           <w:sz w:val="22"/>
-          <w:szCs w:val="22"/>
-        </w:rPr>
-        <w:t xml:space="preserve">}, </w:t>
+          <w:szCs w:val="28"/>
+        </w:rPr>
+        <w:t xml:space="preserve"> </w:t>
+      </w:r>
+      <w:r>
+        <w:rPr>
+          <w:rFonts w:asciiTheme="majorHAnsi" w:hAnsiTheme="majorHAnsi" w:cstheme="majorHAnsi"/>
+          <w:bCs/>
+          <w:sz w:val="22"/>
+          <w:szCs w:val="28"/>
+        </w:rPr>
+        <w:t>au capital de</w:t>
       </w:r>
       <w:r>
         <w:rPr>
@@ -896,9 +903,8 @@
           <w:sz w:val="22"/>
           <w:szCs w:val="28"/>
         </w:rPr>
-        <w:t>${</w:t>
-      </w:r>
-      <w:proofErr w:type="spellStart"/>
+        <w:t xml:space="preserve"> </w:t>
+      </w:r>
       <w:r>
         <w:rPr>
           <w:rFonts w:asciiTheme="majorHAnsi" w:hAnsiTheme="majorHAnsi" w:cstheme="majorHAnsi"/>
@@ -906,9 +912,8 @@
           <w:sz w:val="22"/>
           <w:szCs w:val="28"/>
         </w:rPr>
-        <w:t>client_legalStatus</w:t>
-      </w:r>
-      <w:proofErr w:type="spellEnd"/>
+        <w:t>${client_socialCapital}</w:t>
+      </w:r>
       <w:r>
         <w:rPr>
           <w:rFonts w:asciiTheme="majorHAnsi" w:hAnsiTheme="majorHAnsi" w:cstheme="majorHAnsi"/>
@@ -916,7 +921,7 @@
           <w:sz w:val="22"/>
           <w:szCs w:val="28"/>
         </w:rPr>
-        <w:t>}</w:t>
+        <w:t xml:space="preserve"> euros</w:t>
       </w:r>
       <w:r>
         <w:rPr>
@@ -925,7 +930,7 @@
           <w:sz w:val="22"/>
           <w:szCs w:val="28"/>
         </w:rPr>
-        <w:t xml:space="preserve"> </w:t>
+        <w:t xml:space="preserve">, </w:t>
       </w:r>
       <w:r>
         <w:rPr>
@@ -934,7 +939,7 @@
           <w:sz w:val="22"/>
           <w:szCs w:val="28"/>
         </w:rPr>
-        <w:t>au capital de</w:t>
+        <w:t>dont le siège social est situé au</w:t>
       </w:r>
       <w:r>
         <w:rPr>
@@ -952,9 +957,8 @@
           <w:sz w:val="22"/>
           <w:szCs w:val="28"/>
         </w:rPr>
-        <w:t>${</w:t>
-      </w:r>
-      <w:proofErr w:type="spellStart"/>
+        <w:t>${client_socialSiege},</w:t>
+      </w:r>
       <w:r>
         <w:rPr>
           <w:rFonts w:asciiTheme="majorHAnsi" w:hAnsiTheme="majorHAnsi" w:cstheme="majorHAnsi"/>
@@ -962,9 +966,17 @@
           <w:sz w:val="22"/>
           <w:szCs w:val="28"/>
         </w:rPr>
-        <w:t>client_socialCapital</w:t>
-      </w:r>
-      <w:proofErr w:type="spellEnd"/>
+        <w:t xml:space="preserve"> </w:t>
+      </w:r>
+      <w:r>
+        <w:rPr>
+          <w:rFonts w:asciiTheme="majorHAnsi" w:hAnsiTheme="majorHAnsi" w:cstheme="majorHAnsi"/>
+          <w:bCs/>
+          <w:sz w:val="22"/>
+          <w:szCs w:val="28"/>
+        </w:rPr>
+        <w:t>immatriculation RCS :</w:t>
+      </w:r>
       <w:r>
         <w:rPr>
           <w:rFonts w:asciiTheme="majorHAnsi" w:hAnsiTheme="majorHAnsi" w:cstheme="majorHAnsi"/>
@@ -972,7 +984,7 @@
           <w:sz w:val="22"/>
           <w:szCs w:val="28"/>
         </w:rPr>
-        <w:t>}</w:t>
+        <w:t xml:space="preserve"> </w:t>
       </w:r>
       <w:r>
         <w:rPr>
@@ -981,7 +993,7 @@
           <w:sz w:val="22"/>
           <w:szCs w:val="28"/>
         </w:rPr>
-        <w:t xml:space="preserve">, </w:t>
+        <w:t>${client_rcs}</w:t>
       </w:r>
       <w:r>
         <w:rPr>
@@ -990,7 +1002,7 @@
           <w:sz w:val="22"/>
           <w:szCs w:val="28"/>
         </w:rPr>
-        <w:t>dont le siège social est situé au</w:t>
+        <w:t xml:space="preserve">, représenté par </w:t>
       </w:r>
       <w:r>
         <w:rPr>
@@ -999,130 +1011,7 @@
           <w:sz w:val="22"/>
           <w:szCs w:val="28"/>
         </w:rPr>
-        <w:t xml:space="preserve"> </w:t>
-      </w:r>
-      <w:r>
-        <w:rPr>
-          <w:rFonts w:asciiTheme="majorHAnsi" w:hAnsiTheme="majorHAnsi" w:cstheme="majorHAnsi"/>
-          <w:b/>
-          <w:sz w:val="22"/>
-          <w:szCs w:val="28"/>
-        </w:rPr>
-        <w:t>${</w:t>
-      </w:r>
-      <w:proofErr w:type="spellStart"/>
-      <w:r>
-        <w:rPr>
-          <w:rFonts w:asciiTheme="majorHAnsi" w:hAnsiTheme="majorHAnsi" w:cstheme="majorHAnsi"/>
-          <w:b/>
-          <w:sz w:val="22"/>
-          <w:szCs w:val="28"/>
-        </w:rPr>
-        <w:t>client_socialSiege</w:t>
-      </w:r>
-      <w:proofErr w:type="spellEnd"/>
-      <w:r>
-        <w:rPr>
-          <w:rFonts w:asciiTheme="majorHAnsi" w:hAnsiTheme="majorHAnsi" w:cstheme="majorHAnsi"/>
-          <w:b/>
-          <w:sz w:val="22"/>
-          <w:szCs w:val="28"/>
-        </w:rPr>
-        <w:t>},</w:t>
-      </w:r>
-      <w:r>
-        <w:rPr>
-          <w:rFonts w:asciiTheme="majorHAnsi" w:hAnsiTheme="majorHAnsi" w:cstheme="majorHAnsi"/>
-          <w:b/>
-          <w:sz w:val="22"/>
-          <w:szCs w:val="28"/>
-        </w:rPr>
-        <w:t xml:space="preserve"> </w:t>
-      </w:r>
-      <w:r>
-        <w:rPr>
-          <w:rFonts w:asciiTheme="majorHAnsi" w:hAnsiTheme="majorHAnsi" w:cstheme="majorHAnsi"/>
-          <w:bCs/>
-          <w:sz w:val="22"/>
-          <w:szCs w:val="28"/>
-        </w:rPr>
-        <w:t>immatriculation RCS :</w:t>
-      </w:r>
-      <w:r>
-        <w:rPr>
-          <w:rFonts w:asciiTheme="majorHAnsi" w:hAnsiTheme="majorHAnsi" w:cstheme="majorHAnsi"/>
-          <w:b/>
-          <w:sz w:val="22"/>
-          <w:szCs w:val="28"/>
-        </w:rPr>
-        <w:t xml:space="preserve"> </w:t>
-      </w:r>
-      <w:r>
-        <w:rPr>
-          <w:rFonts w:asciiTheme="majorHAnsi" w:hAnsiTheme="majorHAnsi" w:cstheme="majorHAnsi"/>
-          <w:b/>
-          <w:sz w:val="22"/>
-          <w:szCs w:val="28"/>
-        </w:rPr>
-        <w:t>${</w:t>
-      </w:r>
-      <w:proofErr w:type="spellStart"/>
-      <w:r>
-        <w:rPr>
-          <w:rFonts w:asciiTheme="majorHAnsi" w:hAnsiTheme="majorHAnsi" w:cstheme="majorHAnsi"/>
-          <w:b/>
-          <w:sz w:val="22"/>
-          <w:szCs w:val="28"/>
-        </w:rPr>
-        <w:t>client_rcs</w:t>
-      </w:r>
-      <w:proofErr w:type="spellEnd"/>
-      <w:r>
-        <w:rPr>
-          <w:rFonts w:asciiTheme="majorHAnsi" w:hAnsiTheme="majorHAnsi" w:cstheme="majorHAnsi"/>
-          <w:b/>
-          <w:sz w:val="22"/>
-          <w:szCs w:val="28"/>
-        </w:rPr>
-        <w:t>}</w:t>
-      </w:r>
-      <w:r>
-        <w:rPr>
-          <w:rFonts w:asciiTheme="majorHAnsi" w:hAnsiTheme="majorHAnsi" w:cstheme="majorHAnsi"/>
-          <w:bCs/>
-          <w:sz w:val="22"/>
-          <w:szCs w:val="28"/>
-        </w:rPr>
-        <w:t xml:space="preserve">, représenté par </w:t>
-      </w:r>
-      <w:r>
-        <w:rPr>
-          <w:rFonts w:asciiTheme="majorHAnsi" w:hAnsiTheme="majorHAnsi" w:cstheme="majorHAnsi"/>
-          <w:b/>
-          <w:sz w:val="22"/>
-          <w:szCs w:val="28"/>
-        </w:rPr>
-        <w:t>${</w:t>
-      </w:r>
-      <w:proofErr w:type="spellStart"/>
-      <w:r>
-        <w:rPr>
-          <w:rFonts w:asciiTheme="majorHAnsi" w:hAnsiTheme="majorHAnsi" w:cstheme="majorHAnsi"/>
-          <w:b/>
-          <w:sz w:val="22"/>
-          <w:szCs w:val="28"/>
-        </w:rPr>
-        <w:t>client_clientRepresentative</w:t>
-      </w:r>
-      <w:proofErr w:type="spellEnd"/>
-      <w:r>
-        <w:rPr>
-          <w:rFonts w:asciiTheme="majorHAnsi" w:hAnsiTheme="majorHAnsi" w:cstheme="majorHAnsi"/>
-          <w:b/>
-          <w:sz w:val="22"/>
-          <w:szCs w:val="28"/>
-        </w:rPr>
-        <w:t xml:space="preserve">}, </w:t>
+        <w:t xml:space="preserve">${client_clientRepresentative}, </w:t>
       </w:r>
       <w:r>
         <w:rPr>
@@ -1270,15 +1159,7 @@
                                 <w:rFonts w:ascii="Carlito"/>
                                 <w:lang w:val="en-US"/>
                               </w:rPr>
-                              <w:t>${</w:t>
-                            </w:r>
-                            <w:proofErr w:type="spellStart"/>
-                            <w:r>
-                              <w:rPr>
-                                <w:rFonts w:ascii="Carlito"/>
-                                <w:lang w:val="en-US"/>
-                              </w:rPr>
-                              <w:t>client_</w:t>
+                              <w:t>${client_</w:t>
                             </w:r>
                             <w:r>
                               <w:rPr>
@@ -1287,7 +1168,6 @@
                               </w:rPr>
                               <w:t>name</w:t>
                             </w:r>
-                            <w:proofErr w:type="spellEnd"/>
                             <w:r>
                               <w:rPr>
                                 <w:rFonts w:ascii="Carlito"/>
@@ -1329,39 +1209,7 @@
                                 <w:rFonts w:ascii="Carlito"/>
                                 <w:lang w:val="en-US"/>
                               </w:rPr>
-                              <w:t>${</w:t>
-                            </w:r>
-                            <w:proofErr w:type="spellStart"/>
-                            <w:r>
-                              <w:rPr>
-                                <w:rFonts w:ascii="Carlito"/>
-                                <w:lang w:val="en-US"/>
-                              </w:rPr>
-                              <w:t>client_cp</w:t>
-                            </w:r>
-                            <w:proofErr w:type="spellEnd"/>
-                            <w:r>
-                              <w:rPr>
-                                <w:rFonts w:ascii="Carlito"/>
-                                <w:lang w:val="en-US"/>
-                              </w:rPr>
-                              <w:t>}, ${</w:t>
-                            </w:r>
-                            <w:proofErr w:type="spellStart"/>
-                            <w:r>
-                              <w:rPr>
-                                <w:rFonts w:ascii="Carlito"/>
-                                <w:lang w:val="en-US"/>
-                              </w:rPr>
-                              <w:t>client_city</w:t>
-                            </w:r>
-                            <w:proofErr w:type="spellEnd"/>
-                            <w:r>
-                              <w:rPr>
-                                <w:rFonts w:ascii="Carlito"/>
-                                <w:lang w:val="en-US"/>
-                              </w:rPr>
-                              <w:t>}</w:t>
+                              <w:t>${client_cp}, ${client_city}</w:t>
                             </w:r>
                           </w:p>
                           <w:p>
@@ -1464,15 +1312,7 @@
                           <w:rFonts w:ascii="Carlito"/>
                           <w:lang w:val="en-US"/>
                         </w:rPr>
-                        <w:t>${</w:t>
-                      </w:r>
-                      <w:proofErr w:type="spellStart"/>
-                      <w:r>
-                        <w:rPr>
-                          <w:rFonts w:ascii="Carlito"/>
-                          <w:lang w:val="en-US"/>
-                        </w:rPr>
-                        <w:t>client_</w:t>
+                        <w:t>${client_</w:t>
                       </w:r>
                       <w:r>
                         <w:rPr>
@@ -1481,7 +1321,6 @@
                         </w:rPr>
                         <w:t>name</w:t>
                       </w:r>
-                      <w:proofErr w:type="spellEnd"/>
                       <w:r>
                         <w:rPr>
                           <w:rFonts w:ascii="Carlito"/>
@@ -1523,39 +1362,7 @@
                           <w:rFonts w:ascii="Carlito"/>
                           <w:lang w:val="en-US"/>
                         </w:rPr>
-                        <w:t>${</w:t>
-                      </w:r>
-                      <w:proofErr w:type="spellStart"/>
-                      <w:r>
-                        <w:rPr>
-                          <w:rFonts w:ascii="Carlito"/>
-                          <w:lang w:val="en-US"/>
-                        </w:rPr>
-                        <w:t>client_cp</w:t>
-                      </w:r>
-                      <w:proofErr w:type="spellEnd"/>
-                      <w:r>
-                        <w:rPr>
-                          <w:rFonts w:ascii="Carlito"/>
-                          <w:lang w:val="en-US"/>
-                        </w:rPr>
-                        <w:t>}, ${</w:t>
-                      </w:r>
-                      <w:proofErr w:type="spellStart"/>
-                      <w:r>
-                        <w:rPr>
-                          <w:rFonts w:ascii="Carlito"/>
-                          <w:lang w:val="en-US"/>
-                        </w:rPr>
-                        <w:t>client_city</w:t>
-                      </w:r>
-                      <w:proofErr w:type="spellEnd"/>
-                      <w:r>
-                        <w:rPr>
-                          <w:rFonts w:ascii="Carlito"/>
-                          <w:lang w:val="en-US"/>
-                        </w:rPr>
-                        <w:t>}</w:t>
+                        <w:t>${client_cp}, ${client_city}</w:t>
                       </w:r>
                     </w:p>
                     <w:p>
@@ -4403,9 +4210,8 @@
           <w:szCs w:val="22"/>
           <w:highlight w:val="yellow"/>
         </w:rPr>
-        <w:t>${</w:t>
-      </w:r>
-      <w:proofErr w:type="spellStart"/>
+        <w:t>${chiffrage_</w:t>
+      </w:r>
       <w:r>
         <w:rPr>
           <w:rFonts w:asciiTheme="majorHAnsi" w:hAnsiTheme="majorHAnsi" w:cstheme="majorHAnsi"/>
@@ -4415,20 +4221,8 @@
           <w:szCs w:val="22"/>
           <w:highlight w:val="yellow"/>
         </w:rPr>
-        <w:t>chiffrage_</w:t>
-      </w:r>
-      <w:r>
-        <w:rPr>
-          <w:rFonts w:asciiTheme="majorHAnsi" w:hAnsiTheme="majorHAnsi" w:cstheme="majorHAnsi"/>
-          <w:b/>
-          <w:bCs/>
-          <w:sz w:val="22"/>
-          <w:szCs w:val="22"/>
-          <w:highlight w:val="yellow"/>
-        </w:rPr>
         <w:t>effectingDate</w:t>
       </w:r>
-      <w:proofErr w:type="spellEnd"/>
       <w:r>
         <w:rPr>
           <w:rFonts w:asciiTheme="majorHAnsi" w:hAnsiTheme="majorHAnsi" w:cstheme="majorHAnsi"/>
@@ -7134,27 +6928,7 @@
           <w:bCs/>
           <w:highlight w:val="yellow"/>
         </w:rPr>
-        <w:t>${</w:t>
-      </w:r>
-      <w:proofErr w:type="spellStart"/>
-      <w:r>
-        <w:rPr>
-          <w:rFonts w:asciiTheme="majorHAnsi" w:hAnsiTheme="majorHAnsi" w:cstheme="majorHAnsi"/>
-          <w:b/>
-          <w:bCs/>
-          <w:highlight w:val="yellow"/>
-        </w:rPr>
-        <w:t>agency_mail</w:t>
-      </w:r>
-      <w:proofErr w:type="spellEnd"/>
-      <w:r>
-        <w:rPr>
-          <w:rFonts w:asciiTheme="majorHAnsi" w:hAnsiTheme="majorHAnsi" w:cstheme="majorHAnsi"/>
-          <w:b/>
-          <w:bCs/>
-          <w:highlight w:val="yellow"/>
-        </w:rPr>
-        <w:t>}</w:t>
+        <w:t>${agency_mail}</w:t>
       </w:r>
       <w:r>
         <w:rPr>
@@ -10928,29 +10702,7 @@
                 <w:szCs w:val="22"/>
                 <w:highlight w:val="yellow"/>
               </w:rPr>
-              <w:t>${</w:t>
-            </w:r>
-            <w:proofErr w:type="spellStart"/>
-            <w:r>
-              <w:rPr>
-                <w:rFonts w:asciiTheme="majorHAnsi" w:hAnsiTheme="majorHAnsi" w:cstheme="majorHAnsi"/>
-                <w:b/>
-                <w:sz w:val="22"/>
-                <w:szCs w:val="22"/>
-                <w:highlight w:val="yellow"/>
-              </w:rPr>
-              <w:t>price</w:t>
-            </w:r>
-            <w:proofErr w:type="spellEnd"/>
-            <w:r>
-              <w:rPr>
-                <w:rFonts w:asciiTheme="majorHAnsi" w:hAnsiTheme="majorHAnsi" w:cstheme="majorHAnsi"/>
-                <w:b/>
-                <w:sz w:val="22"/>
-                <w:szCs w:val="22"/>
-                <w:highlight w:val="yellow"/>
-              </w:rPr>
-              <w:t>}</w:t>
+              <w:t>${price}</w:t>
             </w:r>
             <w:r>
               <w:rPr>
@@ -11451,29 +11203,7 @@
                 <w:szCs w:val="22"/>
                 <w:highlight w:val="yellow"/>
               </w:rPr>
-              <w:t>${</w:t>
-            </w:r>
-            <w:proofErr w:type="spellStart"/>
-            <w:r>
-              <w:rPr>
-                <w:rFonts w:asciiTheme="majorHAnsi" w:hAnsiTheme="majorHAnsi" w:cstheme="majorHAnsi"/>
-                <w:b/>
-                <w:sz w:val="22"/>
-                <w:szCs w:val="22"/>
-                <w:highlight w:val="yellow"/>
-              </w:rPr>
-              <w:t>priceTotalHT</w:t>
-            </w:r>
-            <w:proofErr w:type="spellEnd"/>
-            <w:r>
-              <w:rPr>
-                <w:rFonts w:asciiTheme="majorHAnsi" w:hAnsiTheme="majorHAnsi" w:cstheme="majorHAnsi"/>
-                <w:b/>
-                <w:sz w:val="22"/>
-                <w:szCs w:val="22"/>
-                <w:highlight w:val="yellow"/>
-              </w:rPr>
-              <w:t>}</w:t>
+              <w:t>${priceTotalHT}</w:t>
             </w:r>
             <w:r>
               <w:rPr>
@@ -12032,7 +11762,6 @@
               </w:rPr>
               <w:t>${</w:t>
             </w:r>
-            <w:proofErr w:type="spellStart"/>
             <w:r>
               <w:rPr>
                 <w:rFonts w:asciiTheme="majorHAnsi" w:hAnsiTheme="majorHAnsi" w:cstheme="majorHAnsi"/>
@@ -12042,7 +11771,6 @@
               </w:rPr>
               <w:t>tarifHoraire</w:t>
             </w:r>
-            <w:proofErr w:type="spellEnd"/>
             <w:r>
               <w:rPr>
                 <w:rFonts w:asciiTheme="majorHAnsi" w:hAnsiTheme="majorHAnsi" w:cstheme="majorHAnsi"/>
@@ -12150,27 +11878,7 @@
                 <w:szCs w:val="22"/>
                 <w:highlight w:val="yellow"/>
               </w:rPr>
-              <w:t>${</w:t>
-            </w:r>
-            <w:proofErr w:type="spellStart"/>
-            <w:r>
-              <w:rPr>
-                <w:rFonts w:asciiTheme="majorHAnsi" w:hAnsiTheme="majorHAnsi" w:cstheme="majorHAnsi"/>
-                <w:sz w:val="22"/>
-                <w:szCs w:val="22"/>
-                <w:highlight w:val="yellow"/>
-              </w:rPr>
-              <w:t>forfaitDeplacement</w:t>
-            </w:r>
-            <w:proofErr w:type="spellEnd"/>
-            <w:r>
-              <w:rPr>
-                <w:rFonts w:asciiTheme="majorHAnsi" w:hAnsiTheme="majorHAnsi" w:cstheme="majorHAnsi"/>
-                <w:sz w:val="22"/>
-                <w:szCs w:val="22"/>
-                <w:highlight w:val="yellow"/>
-              </w:rPr>
-              <w:t>} €</w:t>
+              <w:t>${forfaitDeplacement} €</w:t>
             </w:r>
           </w:p>
         </w:tc>
@@ -12970,7 +12678,6 @@
         </w:rPr>
         <w:t>(</w:t>
       </w:r>
-      <w:proofErr w:type="spellStart"/>
       <w:r>
         <w:rPr>
           <w:rFonts w:asciiTheme="majorHAnsi" w:hAnsiTheme="majorHAnsi" w:cstheme="majorHAnsi"/>
@@ -12978,17 +12685,7 @@
           <w:bCs/>
           <w:szCs w:val="22"/>
         </w:rPr>
-        <w:t>ICHTrevTS</w:t>
-      </w:r>
-      <w:proofErr w:type="spellEnd"/>
-      <w:r>
-        <w:rPr>
-          <w:rFonts w:asciiTheme="majorHAnsi" w:hAnsiTheme="majorHAnsi" w:cstheme="majorHAnsi"/>
-          <w:b/>
-          <w:bCs/>
-          <w:szCs w:val="22"/>
-        </w:rPr>
-        <w:t>-IME/ICHTrevTS0-IME)</w:t>
+        <w:t>ICHTrevTS-IME/ICHTrevTS0-IME)</w:t>
       </w:r>
       <w:r>
         <w:rPr>
@@ -13099,21 +12796,12 @@
           <w:szCs w:val="22"/>
         </w:rPr>
       </w:pPr>
-      <w:proofErr w:type="spellStart"/>
-      <w:r>
-        <w:rPr>
-          <w:rFonts w:asciiTheme="majorHAnsi" w:hAnsiTheme="majorHAnsi" w:cstheme="majorHAnsi"/>
-          <w:szCs w:val="22"/>
-        </w:rPr>
-        <w:t>ICHTrevTS</w:t>
-      </w:r>
-      <w:proofErr w:type="spellEnd"/>
-      <w:r>
-        <w:rPr>
-          <w:rFonts w:asciiTheme="majorHAnsi" w:hAnsiTheme="majorHAnsi" w:cstheme="majorHAnsi"/>
-          <w:szCs w:val="22"/>
-        </w:rPr>
-        <w:t>-IME</w:t>
+      <w:r>
+        <w:rPr>
+          <w:rFonts w:asciiTheme="majorHAnsi" w:hAnsiTheme="majorHAnsi" w:cstheme="majorHAnsi"/>
+          <w:szCs w:val="22"/>
+        </w:rPr>
+        <w:t>ICHTrevTS-IME</w:t>
       </w:r>
       <w:r>
         <w:rPr>
@@ -15498,23 +15186,13 @@
         </w:rPr>
         <w:t xml:space="preserve"> </w:t>
       </w:r>
-      <w:proofErr w:type="spellStart"/>
-      <w:r>
-        <w:rPr>
-          <w:rFonts w:asciiTheme="majorHAnsi" w:hAnsiTheme="majorHAnsi" w:cstheme="majorHAnsi"/>
-          <w:sz w:val="22"/>
-          <w:szCs w:val="22"/>
-        </w:rPr>
-        <w:t>gaz</w:t>
-      </w:r>
-      <w:proofErr w:type="spellEnd"/>
-      <w:r>
-        <w:rPr>
-          <w:rFonts w:asciiTheme="majorHAnsi" w:hAnsiTheme="majorHAnsi" w:cstheme="majorHAnsi"/>
-          <w:sz w:val="22"/>
-          <w:szCs w:val="22"/>
-        </w:rPr>
-        <w:t xml:space="preserve"> ou plus généralement tout dommage causé par les installations électriques ou de fourniture de gaz (exemple : installation électrique non conforme, rupture de neutre, surtension…)</w:t>
+      <w:r>
+        <w:rPr>
+          <w:rFonts w:asciiTheme="majorHAnsi" w:hAnsiTheme="majorHAnsi" w:cstheme="majorHAnsi"/>
+          <w:sz w:val="22"/>
+          <w:szCs w:val="22"/>
+        </w:rPr>
+        <w:t>gaz ou plus généralement tout dommage causé par les installations électriques ou de fourniture de gaz (exemple : installation électrique non conforme, rupture de neutre, surtension…)</w:t>
       </w:r>
     </w:p>
     <w:p>
@@ -16768,21 +16446,64 @@
           <w:szCs w:val="22"/>
           <w:highlight w:val="yellow"/>
         </w:rPr>
-        <w:t>${</w:t>
-      </w:r>
-      <w:proofErr w:type="spellStart"/>
-      <w:r>
+        <w:t>${agency_representative}</w:t>
+      </w:r>
+      <w:r>
+        <w:rPr>
+          <w:rFonts w:asciiTheme="majorHAnsi" w:hAnsiTheme="majorHAnsi" w:cstheme="majorHAnsi"/>
+          <w:sz w:val="22"/>
+          <w:szCs w:val="22"/>
+        </w:rPr>
+        <w:t xml:space="preserve"> </w:t>
+      </w:r>
+      <w:r>
+        <w:rPr>
+          <w:rFonts w:asciiTheme="majorHAnsi" w:hAnsiTheme="majorHAnsi" w:cstheme="majorHAnsi"/>
+          <w:sz w:val="22"/>
+          <w:szCs w:val="22"/>
+        </w:rPr>
+        <w:t>ou son représentant par délégation comme son représentant dûment habilité pour tout ce qui concerne l'exécution du présent contrat.</w:t>
+      </w:r>
+    </w:p>
+    <w:p>
+      <w:pPr>
+        <w:jc w:val="both"/>
         <w:rPr>
           <w:rFonts w:asciiTheme="majorHAnsi" w:hAnsiTheme="majorHAnsi" w:cstheme="majorHAnsi"/>
           <w:b/>
           <w:bCs/>
           <w:sz w:val="22"/>
           <w:szCs w:val="22"/>
+        </w:rPr>
+      </w:pPr>
+    </w:p>
+    <w:p>
+      <w:pPr>
+        <w:jc w:val="both"/>
+        <w:rPr>
+          <w:rFonts w:asciiTheme="majorHAnsi" w:hAnsiTheme="majorHAnsi" w:cstheme="majorHAnsi"/>
+          <w:sz w:val="22"/>
+          <w:szCs w:val="22"/>
+        </w:rPr>
+      </w:pPr>
+      <w:r>
+        <w:rPr>
+          <w:rFonts w:asciiTheme="majorHAnsi" w:hAnsiTheme="majorHAnsi" w:cstheme="majorHAnsi"/>
+          <w:sz w:val="22"/>
+          <w:szCs w:val="22"/>
+        </w:rPr>
+        <w:lastRenderedPageBreak/>
+        <w:t xml:space="preserve">De même, le Client qui désigne </w:t>
+      </w:r>
+      <w:r>
+        <w:rPr>
+          <w:rFonts w:asciiTheme="majorHAnsi" w:hAnsiTheme="majorHAnsi" w:cstheme="majorHAnsi"/>
+          <w:sz w:val="22"/>
+          <w:szCs w:val="22"/>
           <w:highlight w:val="yellow"/>
         </w:rPr>
-        <w:t>agency_representative</w:t>
-      </w:r>
-      <w:proofErr w:type="spellEnd"/>
+        <w:t xml:space="preserve">Monsieur/Madame </w:t>
+      </w:r>
       <w:r>
         <w:rPr>
           <w:rFonts w:asciiTheme="majorHAnsi" w:hAnsiTheme="majorHAnsi" w:cstheme="majorHAnsi"/>
@@ -16792,98 +16513,7 @@
           <w:szCs w:val="22"/>
           <w:highlight w:val="yellow"/>
         </w:rPr>
-        <w:t>}</w:t>
-      </w:r>
-      <w:r>
-        <w:rPr>
-          <w:rFonts w:asciiTheme="majorHAnsi" w:hAnsiTheme="majorHAnsi" w:cstheme="majorHAnsi"/>
-          <w:sz w:val="22"/>
-          <w:szCs w:val="22"/>
-        </w:rPr>
-        <w:t xml:space="preserve"> </w:t>
-      </w:r>
-      <w:r>
-        <w:rPr>
-          <w:rFonts w:asciiTheme="majorHAnsi" w:hAnsiTheme="majorHAnsi" w:cstheme="majorHAnsi"/>
-          <w:sz w:val="22"/>
-          <w:szCs w:val="22"/>
-        </w:rPr>
-        <w:t>ou son représentant par délégation comme son représentant dûment habilité pour tout ce qui concerne l'exécution du présent contrat.</w:t>
-      </w:r>
-    </w:p>
-    <w:p>
-      <w:pPr>
-        <w:jc w:val="both"/>
-        <w:rPr>
-          <w:rFonts w:asciiTheme="majorHAnsi" w:hAnsiTheme="majorHAnsi" w:cstheme="majorHAnsi"/>
-          <w:b/>
-          <w:bCs/>
-          <w:sz w:val="22"/>
-          <w:szCs w:val="22"/>
-        </w:rPr>
-      </w:pPr>
-    </w:p>
-    <w:p>
-      <w:pPr>
-        <w:jc w:val="both"/>
-        <w:rPr>
-          <w:rFonts w:asciiTheme="majorHAnsi" w:hAnsiTheme="majorHAnsi" w:cstheme="majorHAnsi"/>
-          <w:sz w:val="22"/>
-          <w:szCs w:val="22"/>
-        </w:rPr>
-      </w:pPr>
-      <w:r>
-        <w:rPr>
-          <w:rFonts w:asciiTheme="majorHAnsi" w:hAnsiTheme="majorHAnsi" w:cstheme="majorHAnsi"/>
-          <w:sz w:val="22"/>
-          <w:szCs w:val="22"/>
-        </w:rPr>
-        <w:lastRenderedPageBreak/>
-        <w:t xml:space="preserve">De même, le Client qui désigne </w:t>
-      </w:r>
-      <w:r>
-        <w:rPr>
-          <w:rFonts w:asciiTheme="majorHAnsi" w:hAnsiTheme="majorHAnsi" w:cstheme="majorHAnsi"/>
-          <w:sz w:val="22"/>
-          <w:szCs w:val="22"/>
-          <w:highlight w:val="yellow"/>
-        </w:rPr>
-        <w:t xml:space="preserve">Monsieur/Madame </w:t>
-      </w:r>
-      <w:r>
-        <w:rPr>
-          <w:rFonts w:asciiTheme="majorHAnsi" w:hAnsiTheme="majorHAnsi" w:cstheme="majorHAnsi"/>
-          <w:b/>
-          <w:bCs/>
-          <w:sz w:val="22"/>
-          <w:szCs w:val="22"/>
-          <w:highlight w:val="yellow"/>
-        </w:rPr>
-        <w:t>${</w:t>
-      </w:r>
-      <w:proofErr w:type="spellStart"/>
-      <w:r>
-        <w:rPr>
-          <w:rFonts w:asciiTheme="majorHAnsi" w:hAnsiTheme="majorHAnsi" w:cstheme="majorHAnsi"/>
-          <w:b/>
-          <w:bCs/>
-          <w:sz w:val="22"/>
-          <w:szCs w:val="22"/>
-          <w:highlight w:val="yellow"/>
-        </w:rPr>
-        <w:t>client_clientRepresentative</w:t>
-      </w:r>
-      <w:proofErr w:type="spellEnd"/>
-      <w:r>
-        <w:rPr>
-          <w:rFonts w:asciiTheme="majorHAnsi" w:hAnsiTheme="majorHAnsi" w:cstheme="majorHAnsi"/>
-          <w:b/>
-          <w:bCs/>
-          <w:sz w:val="22"/>
-          <w:szCs w:val="22"/>
-          <w:highlight w:val="yellow"/>
-        </w:rPr>
-        <w:t>}</w:t>
+        <w:t>${client_clientRepresentative}</w:t>
       </w:r>
       <w:r>
         <w:rPr>
@@ -17190,51 +16820,7 @@
           <w:szCs w:val="22"/>
           <w:highlight w:val="yellow"/>
         </w:rPr>
-        <w:t>${</w:t>
-      </w:r>
-      <w:proofErr w:type="spellStart"/>
-      <w:r>
-        <w:rPr>
-          <w:rFonts w:asciiTheme="majorHAnsi" w:hAnsiTheme="majorHAnsi" w:cstheme="majorHAnsi"/>
-          <w:b/>
-          <w:sz w:val="22"/>
-          <w:szCs w:val="22"/>
-          <w:highlight w:val="yellow"/>
-        </w:rPr>
-        <w:t>chiffrage_wasMadeAt</w:t>
-      </w:r>
-      <w:proofErr w:type="spellEnd"/>
-      <w:r>
-        <w:rPr>
-          <w:rFonts w:asciiTheme="majorHAnsi" w:hAnsiTheme="majorHAnsi" w:cstheme="majorHAnsi"/>
-          <w:b/>
-          <w:sz w:val="22"/>
-          <w:szCs w:val="22"/>
-          <w:highlight w:val="yellow"/>
-        </w:rPr>
-        <w:t>}, le ${</w:t>
-      </w:r>
-      <w:proofErr w:type="spellStart"/>
-      <w:r>
-        <w:rPr>
-          <w:rFonts w:asciiTheme="majorHAnsi" w:hAnsiTheme="majorHAnsi" w:cstheme="majorHAnsi"/>
-          <w:b/>
-          <w:sz w:val="22"/>
-          <w:szCs w:val="22"/>
-          <w:highlight w:val="yellow"/>
-        </w:rPr>
-        <w:t>chiffrage_wasMadeOn</w:t>
-      </w:r>
-      <w:proofErr w:type="spellEnd"/>
-      <w:r>
-        <w:rPr>
-          <w:rFonts w:asciiTheme="majorHAnsi" w:hAnsiTheme="majorHAnsi" w:cstheme="majorHAnsi"/>
-          <w:b/>
-          <w:sz w:val="22"/>
-          <w:szCs w:val="22"/>
-          <w:highlight w:val="yellow"/>
-        </w:rPr>
-        <w:t>}</w:t>
+        <w:t>${chiffrage_wasMadeAt}, le ${chiffrage_wasMadeOn}</w:t>
       </w:r>
     </w:p>
     <w:p>
@@ -17372,9 +16958,9 @@
           <w:szCs w:val="22"/>
           <w:highlight w:val="yellow"/>
         </w:rPr>
-        <w:t>${</w:t>
-      </w:r>
-      <w:proofErr w:type="spellStart"/>
+        <w:t>${client_</w:t>
+      </w:r>
+      <w:proofErr w:type="gramStart"/>
       <w:r>
         <w:rPr>
           <w:rFonts w:asciiTheme="majorHAnsi" w:hAnsiTheme="majorHAnsi" w:cstheme="majorHAnsi"/>
@@ -17384,9 +16970,8 @@
           <w:szCs w:val="22"/>
           <w:highlight w:val="yellow"/>
         </w:rPr>
-        <w:t>client_</w:t>
-      </w:r>
-      <w:proofErr w:type="gramStart"/>
+        <w:t>clientRepresentative}</w:t>
+      </w:r>
       <w:r>
         <w:rPr>
           <w:rFonts w:asciiTheme="majorHAnsi" w:hAnsiTheme="majorHAnsi" w:cstheme="majorHAnsi"/>
@@ -17394,11 +16979,10 @@
           <w:bCs/>
           <w:sz w:val="22"/>
           <w:szCs w:val="22"/>
-          <w:highlight w:val="yellow"/>
-        </w:rPr>
-        <w:t>clientRepresentative</w:t>
-      </w:r>
-      <w:proofErr w:type="spellEnd"/>
+        </w:rPr>
+        <w:t xml:space="preserve">   </w:t>
+      </w:r>
+      <w:proofErr w:type="gramEnd"/>
       <w:r>
         <w:rPr>
           <w:rFonts w:asciiTheme="majorHAnsi" w:hAnsiTheme="majorHAnsi" w:cstheme="majorHAnsi"/>
@@ -17406,9 +16990,8 @@
           <w:bCs/>
           <w:sz w:val="22"/>
           <w:szCs w:val="22"/>
-          <w:highlight w:val="yellow"/>
-        </w:rPr>
-        <w:t>}</w:t>
+        </w:rPr>
+        <w:t xml:space="preserve">                   </w:t>
       </w:r>
       <w:r>
         <w:rPr>
@@ -17418,10 +17001,30 @@
           <w:sz w:val="22"/>
           <w:szCs w:val="22"/>
         </w:rPr>
-        <w:t xml:space="preserve">   </w:t>
-      </w:r>
-      <w:proofErr w:type="gramEnd"/>
-      <w:r>
+        <w:tab/>
+      </w:r>
+      <w:r>
+        <w:rPr>
+          <w:rFonts w:asciiTheme="majorHAnsi" w:hAnsiTheme="majorHAnsi" w:cstheme="majorHAnsi"/>
+          <w:bCs/>
+          <w:sz w:val="22"/>
+          <w:szCs w:val="22"/>
+        </w:rPr>
+        <w:t xml:space="preserve">Par : </w:t>
+      </w:r>
+      <w:r>
+        <w:rPr>
+          <w:rFonts w:asciiTheme="majorHAnsi" w:hAnsiTheme="majorHAnsi" w:cstheme="majorHAnsi"/>
+          <w:sz w:val="22"/>
+          <w:szCs w:val="22"/>
+          <w:highlight w:val="yellow"/>
+        </w:rPr>
+        <w:t>${agency_representative}</w:t>
+      </w:r>
+    </w:p>
+    <w:p>
+      <w:pPr>
+        <w:jc w:val="both"/>
         <w:rPr>
           <w:rFonts w:asciiTheme="majorHAnsi" w:hAnsiTheme="majorHAnsi" w:cstheme="majorHAnsi"/>
           <w:b/>
@@ -17429,7 +17032,22 @@
           <w:sz w:val="22"/>
           <w:szCs w:val="22"/>
         </w:rPr>
-        <w:t xml:space="preserve">                   </w:t>
+      </w:pPr>
+      <w:r>
+        <w:rPr>
+          <w:rFonts w:asciiTheme="majorHAnsi" w:hAnsiTheme="majorHAnsi" w:cstheme="majorHAnsi"/>
+          <w:sz w:val="22"/>
+          <w:szCs w:val="22"/>
+        </w:rPr>
+        <w:t>Qualité</w:t>
+      </w:r>
+      <w:r>
+        <w:rPr>
+          <w:rFonts w:asciiTheme="majorHAnsi" w:hAnsiTheme="majorHAnsi" w:cstheme="majorHAnsi"/>
+          <w:sz w:val="22"/>
+          <w:szCs w:val="22"/>
+        </w:rPr>
+        <w:t xml:space="preserve"> : </w:t>
       </w:r>
       <w:r>
         <w:rPr>
@@ -17438,51 +17056,44 @@
           <w:bCs/>
           <w:sz w:val="22"/>
           <w:szCs w:val="22"/>
+          <w:highlight w:val="yellow"/>
+        </w:rPr>
+        <w:t>${client_role}</w:t>
+      </w:r>
+      <w:r>
+        <w:rPr>
+          <w:rFonts w:asciiTheme="majorHAnsi" w:hAnsiTheme="majorHAnsi" w:cstheme="majorHAnsi"/>
+          <w:sz w:val="22"/>
+          <w:szCs w:val="22"/>
         </w:rPr>
         <w:tab/>
       </w:r>
       <w:r>
         <w:rPr>
           <w:rFonts w:asciiTheme="majorHAnsi" w:hAnsiTheme="majorHAnsi" w:cstheme="majorHAnsi"/>
-          <w:bCs/>
-          <w:sz w:val="22"/>
-          <w:szCs w:val="22"/>
-        </w:rPr>
-        <w:t xml:space="preserve">Par : </w:t>
-      </w:r>
-      <w:r>
-        <w:rPr>
-          <w:rFonts w:asciiTheme="majorHAnsi" w:hAnsiTheme="majorHAnsi" w:cstheme="majorHAnsi"/>
-          <w:sz w:val="22"/>
-          <w:szCs w:val="22"/>
-          <w:highlight w:val="yellow"/>
-        </w:rPr>
-        <w:t>${</w:t>
-      </w:r>
-      <w:proofErr w:type="spellStart"/>
-      <w:r>
-        <w:rPr>
-          <w:rFonts w:asciiTheme="majorHAnsi" w:hAnsiTheme="majorHAnsi" w:cstheme="majorHAnsi"/>
-          <w:sz w:val="22"/>
-          <w:szCs w:val="22"/>
-          <w:highlight w:val="yellow"/>
-        </w:rPr>
-        <w:t>agency_representative</w:t>
-      </w:r>
-      <w:proofErr w:type="spellEnd"/>
-      <w:r>
-        <w:rPr>
-          <w:rFonts w:asciiTheme="majorHAnsi" w:hAnsiTheme="majorHAnsi" w:cstheme="majorHAnsi"/>
-          <w:sz w:val="22"/>
-          <w:szCs w:val="22"/>
-          <w:highlight w:val="yellow"/>
-        </w:rPr>
-        <w:t>}</w:t>
-      </w:r>
-    </w:p>
-    <w:p>
-      <w:pPr>
-        <w:jc w:val="both"/>
+          <w:sz w:val="22"/>
+          <w:szCs w:val="22"/>
+        </w:rPr>
+        <w:tab/>
+      </w:r>
+      <w:r>
+        <w:rPr>
+          <w:rFonts w:asciiTheme="majorHAnsi" w:hAnsiTheme="majorHAnsi" w:cstheme="majorHAnsi"/>
+          <w:sz w:val="22"/>
+          <w:szCs w:val="22"/>
+        </w:rPr>
+        <w:tab/>
+      </w:r>
+      <w:r>
+        <w:rPr>
+          <w:rFonts w:asciiTheme="majorHAnsi" w:hAnsiTheme="majorHAnsi" w:cstheme="majorHAnsi"/>
+          <w:sz w:val="22"/>
+          <w:szCs w:val="22"/>
+        </w:rPr>
+        <w:tab/>
+        <w:t xml:space="preserve">Qualité : </w:t>
+      </w:r>
+      <w:r>
         <w:rPr>
           <w:rFonts w:asciiTheme="majorHAnsi" w:hAnsiTheme="majorHAnsi" w:cstheme="majorHAnsi"/>
           <w:b/>
@@ -17490,103 +17101,8 @@
           <w:sz w:val="22"/>
           <w:szCs w:val="22"/>
         </w:rPr>
-      </w:pPr>
-      <w:r>
-        <w:rPr>
-          <w:rFonts w:asciiTheme="majorHAnsi" w:hAnsiTheme="majorHAnsi" w:cstheme="majorHAnsi"/>
-          <w:sz w:val="22"/>
-          <w:szCs w:val="22"/>
-        </w:rPr>
-        <w:t>Qualité</w:t>
-      </w:r>
-      <w:proofErr w:type="gramStart"/>
-      <w:r>
-        <w:rPr>
-          <w:rFonts w:asciiTheme="majorHAnsi" w:hAnsiTheme="majorHAnsi" w:cstheme="majorHAnsi"/>
-          <w:sz w:val="22"/>
-          <w:szCs w:val="22"/>
-        </w:rPr>
-        <w:t> :</w:t>
-      </w:r>
-      <w:r>
-        <w:rPr>
-          <w:rFonts w:asciiTheme="majorHAnsi" w:hAnsiTheme="majorHAnsi" w:cstheme="majorHAnsi"/>
-          <w:sz w:val="22"/>
-          <w:szCs w:val="22"/>
-          <w:highlight w:val="yellow"/>
-        </w:rPr>
-        <w:t>…</w:t>
-      </w:r>
-      <w:proofErr w:type="gramEnd"/>
-      <w:r>
-        <w:rPr>
-          <w:rFonts w:asciiTheme="majorHAnsi" w:hAnsiTheme="majorHAnsi" w:cstheme="majorHAnsi"/>
-          <w:sz w:val="22"/>
-          <w:szCs w:val="22"/>
-          <w:highlight w:val="yellow"/>
-        </w:rPr>
-        <w:t>……..</w:t>
-      </w:r>
-      <w:r>
-        <w:rPr>
-          <w:rFonts w:asciiTheme="majorHAnsi" w:hAnsiTheme="majorHAnsi" w:cstheme="majorHAnsi"/>
-          <w:sz w:val="22"/>
-          <w:szCs w:val="22"/>
-        </w:rPr>
-        <w:tab/>
-      </w:r>
-      <w:r>
-        <w:rPr>
-          <w:rFonts w:asciiTheme="majorHAnsi" w:hAnsiTheme="majorHAnsi" w:cstheme="majorHAnsi"/>
-          <w:sz w:val="22"/>
-          <w:szCs w:val="22"/>
-        </w:rPr>
-        <w:tab/>
-      </w:r>
-      <w:r>
-        <w:rPr>
-          <w:rFonts w:asciiTheme="majorHAnsi" w:hAnsiTheme="majorHAnsi" w:cstheme="majorHAnsi"/>
-          <w:sz w:val="22"/>
-          <w:szCs w:val="22"/>
-        </w:rPr>
-        <w:tab/>
-      </w:r>
-      <w:r>
-        <w:rPr>
-          <w:rFonts w:asciiTheme="majorHAnsi" w:hAnsiTheme="majorHAnsi" w:cstheme="majorHAnsi"/>
-          <w:sz w:val="22"/>
-          <w:szCs w:val="22"/>
-        </w:rPr>
-        <w:tab/>
-      </w:r>
-      <w:r>
-        <w:rPr>
-          <w:rFonts w:asciiTheme="majorHAnsi" w:hAnsiTheme="majorHAnsi" w:cstheme="majorHAnsi"/>
-          <w:sz w:val="22"/>
-          <w:szCs w:val="22"/>
-        </w:rPr>
-        <w:tab/>
-        <w:t xml:space="preserve">Qualité : </w:t>
-      </w:r>
-      <w:r>
-        <w:rPr>
-          <w:rFonts w:asciiTheme="majorHAnsi" w:hAnsiTheme="majorHAnsi" w:cstheme="majorHAnsi"/>
-          <w:b/>
-          <w:bCs/>
-          <w:sz w:val="22"/>
-          <w:szCs w:val="22"/>
-        </w:rPr>
         <w:t>Responsable d’Agence</w:t>
       </w:r>
-    </w:p>
-    <w:p>
-      <w:pPr>
-        <w:rPr>
-          <w:rFonts w:asciiTheme="majorHAnsi" w:hAnsiTheme="majorHAnsi" w:cstheme="majorHAnsi"/>
-          <w:b/>
-          <w:bCs/>
-        </w:rPr>
-      </w:pPr>
       <w:r>
         <w:rPr>
           <w:rFonts w:asciiTheme="majorHAnsi" w:hAnsiTheme="majorHAnsi" w:cstheme="majorHAnsi"/>
@@ -17773,27 +17289,7 @@
                 <w:sz w:val="22"/>
                 <w:szCs w:val="22"/>
               </w:rPr>
-              <w:t>${</w:t>
-            </w:r>
-            <w:proofErr w:type="spellStart"/>
-            <w:r>
-              <w:rPr>
-                <w:rFonts w:asciiTheme="majorHAnsi" w:hAnsiTheme="majorHAnsi" w:cstheme="majorHAnsi"/>
-                <w:spacing w:val="-4"/>
-                <w:sz w:val="22"/>
-                <w:szCs w:val="22"/>
-              </w:rPr>
-              <w:t>equipLocation</w:t>
-            </w:r>
-            <w:proofErr w:type="spellEnd"/>
-            <w:r>
-              <w:rPr>
-                <w:rFonts w:asciiTheme="majorHAnsi" w:hAnsiTheme="majorHAnsi" w:cstheme="majorHAnsi"/>
-                <w:spacing w:val="-4"/>
-                <w:sz w:val="22"/>
-                <w:szCs w:val="22"/>
-              </w:rPr>
-              <w:t>}</w:t>
+              <w:t>${equipLocation}</w:t>
             </w:r>
           </w:p>
         </w:tc>
@@ -17823,31 +17319,7 @@
                 <w:sz w:val="22"/>
                 <w:szCs w:val="22"/>
               </w:rPr>
-              <w:t>${</w:t>
-            </w:r>
-            <w:proofErr w:type="spellStart"/>
-            <w:r>
-              <w:rPr>
-                <w:rFonts w:asciiTheme="majorHAnsi" w:hAnsiTheme="majorHAnsi" w:cstheme="majorHAnsi"/>
-                <w:b/>
-                <w:bCs/>
-                <w:spacing w:val="-4"/>
-                <w:sz w:val="22"/>
-                <w:szCs w:val="22"/>
-              </w:rPr>
-              <w:t>equipType</w:t>
-            </w:r>
-            <w:proofErr w:type="spellEnd"/>
-            <w:r>
-              <w:rPr>
-                <w:rFonts w:asciiTheme="majorHAnsi" w:hAnsiTheme="majorHAnsi" w:cstheme="majorHAnsi"/>
-                <w:b/>
-                <w:bCs/>
-                <w:spacing w:val="-4"/>
-                <w:sz w:val="22"/>
-                <w:szCs w:val="22"/>
-              </w:rPr>
-              <w:t>}</w:t>
+              <w:t>${equipType}</w:t>
             </w:r>
           </w:p>
         </w:tc>
@@ -17875,27 +17347,7 @@
                 <w:sz w:val="22"/>
                 <w:szCs w:val="22"/>
               </w:rPr>
-              <w:t>${</w:t>
-            </w:r>
-            <w:proofErr w:type="spellStart"/>
-            <w:r>
-              <w:rPr>
-                <w:rFonts w:asciiTheme="majorHAnsi" w:hAnsiTheme="majorHAnsi" w:cstheme="majorHAnsi"/>
-                <w:spacing w:val="-4"/>
-                <w:sz w:val="22"/>
-                <w:szCs w:val="22"/>
-              </w:rPr>
-              <w:t>equipQty</w:t>
-            </w:r>
-            <w:proofErr w:type="spellEnd"/>
-            <w:r>
-              <w:rPr>
-                <w:rFonts w:asciiTheme="majorHAnsi" w:hAnsiTheme="majorHAnsi" w:cstheme="majorHAnsi"/>
-                <w:spacing w:val="-4"/>
-                <w:sz w:val="22"/>
-                <w:szCs w:val="22"/>
-              </w:rPr>
-              <w:t>}</w:t>
+              <w:t>${equipQty}</w:t>
             </w:r>
           </w:p>
         </w:tc>
@@ -18243,37 +17695,17 @@
           <w:sz w:val="16"/>
           <w:szCs w:val="16"/>
         </w:rPr>
-        <w:t xml:space="preserve">Contrôle des ondes (pour </w:t>
-      </w:r>
-      <w:proofErr w:type="spellStart"/>
+        <w:t xml:space="preserve">Contrôle des ondes (pour merrychef, </w:t>
+      </w:r>
+      <w:proofErr w:type="gramStart"/>
       <w:r>
         <w:rPr>
           <w:rFonts w:cstheme="minorHAnsi"/>
           <w:sz w:val="16"/>
           <w:szCs w:val="16"/>
         </w:rPr>
-        <w:t>merrychef</w:t>
-      </w:r>
-      <w:proofErr w:type="spellEnd"/>
-      <w:r>
-        <w:rPr>
-          <w:rFonts w:cstheme="minorHAnsi"/>
-          <w:sz w:val="16"/>
-          <w:szCs w:val="16"/>
-        </w:rPr>
-        <w:t xml:space="preserve">, </w:t>
-      </w:r>
-      <w:proofErr w:type="spellStart"/>
-      <w:proofErr w:type="gramStart"/>
-      <w:r>
-        <w:rPr>
-          <w:rFonts w:cstheme="minorHAnsi"/>
-          <w:sz w:val="16"/>
-          <w:szCs w:val="16"/>
-        </w:rPr>
         <w:t>micro onde</w:t>
       </w:r>
-      <w:proofErr w:type="spellEnd"/>
       <w:proofErr w:type="gramEnd"/>
       <w:r>
         <w:rPr>
@@ -19124,18 +18556,8 @@
           <w:sz w:val="16"/>
           <w:szCs w:val="16"/>
         </w:rPr>
-        <w:t xml:space="preserve">Contrôle des températures (surchauffeur, cuves, séchage) : indiquer valeur T° </w:t>
-      </w:r>
-      <w:proofErr w:type="spellStart"/>
-      <w:r>
-        <w:rPr>
-          <w:rFonts w:cstheme="minorHAnsi"/>
-          <w:sz w:val="16"/>
-          <w:szCs w:val="16"/>
-        </w:rPr>
-        <w:t>rincage</w:t>
-      </w:r>
-      <w:proofErr w:type="spellEnd"/>
+        <w:t>Contrôle des températures (surchauffeur, cuves, séchage) : indiquer valeur T° rincage</w:t>
+      </w:r>
     </w:p>
     <w:p>
       <w:pPr>
@@ -20572,29 +19994,7 @@
           <w:szCs w:val="18"/>
           <w:u w:val="single"/>
         </w:rPr>
-        <w:t xml:space="preserve">Matériel </w:t>
-      </w:r>
-      <w:proofErr w:type="spellStart"/>
-      <w:r>
-        <w:rPr>
-          <w:rFonts w:asciiTheme="minorHAnsi" w:hAnsiTheme="minorHAnsi" w:cstheme="minorHAnsi"/>
-          <w:b/>
-          <w:sz w:val="18"/>
-          <w:szCs w:val="18"/>
-          <w:u w:val="single"/>
-        </w:rPr>
-        <w:t>Thermoscelleuse</w:t>
-      </w:r>
-      <w:proofErr w:type="spellEnd"/>
-      <w:r>
-        <w:rPr>
-          <w:rFonts w:asciiTheme="minorHAnsi" w:hAnsiTheme="minorHAnsi" w:cstheme="minorHAnsi"/>
-          <w:b/>
-          <w:sz w:val="18"/>
-          <w:szCs w:val="18"/>
-          <w:u w:val="single"/>
-        </w:rPr>
-        <w:t> : THERMOSCELLEUSE</w:t>
+        <w:t>Matériel Thermoscelleuse : THERMOSCELLEUSE</w:t>
       </w:r>
     </w:p>
     <w:p>
@@ -54047,26 +53447,10 @@
 </file>
 
 <file path=customXml/item1.xml><?xml version="1.0" encoding="utf-8"?>
-<p:properties xmlns:p="http://schemas.microsoft.com/office/2006/metadata/properties" xmlns:xsi="http://www.w3.org/2001/XMLSchema-instance" xmlns:pc="http://schemas.microsoft.com/office/infopath/2007/PartnerControls">
-  <documentManagement>
-    <TaxCatchAll xmlns="eac839f9-9a83-47fe-be05-fd01e73819d2" xsi:nil="true"/>
-    <lcf76f155ced4ddcb4097134ff3c332f xmlns="85a0121b-fcc6-457e-a5b5-b11cb49ddf38">
-      <Terms xmlns="http://schemas.microsoft.com/office/infopath/2007/PartnerControls"/>
-    </lcf76f155ced4ddcb4097134ff3c332f>
-  </documentManagement>
-</p:properties>
+<b:Sources xmlns:b="http://schemas.openxmlformats.org/officeDocument/2006/bibliography" xmlns="http://schemas.openxmlformats.org/officeDocument/2006/bibliography" SelectedStyle="\APASixthEditionOfficeOnline.xsl" StyleName="APA" Version="6"/>
 </file>
 
 <file path=customXml/item2.xml><?xml version="1.0" encoding="utf-8"?>
-<?mso-contentType ?>
-<FormTemplates xmlns="http://schemas.microsoft.com/sharepoint/v3/contenttype/forms">
-  <Display>DocumentLibraryForm</Display>
-  <Edit>DocumentLibraryForm</Edit>
-  <New>DocumentLibraryForm</New>
-</FormTemplates>
-</file>
-
-<file path=customXml/item3.xml><?xml version="1.0" encoding="utf-8"?>
 <ct:contentTypeSchema xmlns:ct="http://schemas.microsoft.com/office/2006/metadata/contentType" xmlns:ma="http://schemas.microsoft.com/office/2006/metadata/properties/metaAttributes" ct:_="" ma:_="" ma:contentTypeName="Document" ma:contentTypeID="0x0101009A48164D7D65854B905EED1564EB77BA" ma:contentTypeVersion="18" ma:contentTypeDescription="Crée un document." ma:contentTypeScope="" ma:versionID="1b62dcb64a2618722aa3fa423e7c9a23">
   <xsd:schema xmlns:xsd="http://www.w3.org/2001/XMLSchema" xmlns:xs="http://www.w3.org/2001/XMLSchema" xmlns:p="http://schemas.microsoft.com/office/2006/metadata/properties" xmlns:ns2="85a0121b-fcc6-457e-a5b5-b11cb49ddf38" xmlns:ns3="eac839f9-9a83-47fe-be05-fd01e73819d2" targetNamespace="http://schemas.microsoft.com/office/2006/metadata/properties" ma:root="true" ma:fieldsID="fcf880c3d677a5731f24bcc0bec8a955" ns2:_="" ns3:_="">
     <xsd:import namespace="85a0121b-fcc6-457e-a5b5-b11cb49ddf38"/>
@@ -54321,30 +53705,35 @@
 </ct:contentTypeSchema>
 </file>
 
+<file path=customXml/item3.xml><?xml version="1.0" encoding="utf-8"?>
+<?mso-contentType ?>
+<FormTemplates xmlns="http://schemas.microsoft.com/sharepoint/v3/contenttype/forms">
+  <Display>DocumentLibraryForm</Display>
+  <Edit>DocumentLibraryForm</Edit>
+  <New>DocumentLibraryForm</New>
+</FormTemplates>
+</file>
+
 <file path=customXml/item4.xml><?xml version="1.0" encoding="utf-8"?>
-<b:Sources xmlns:b="http://schemas.openxmlformats.org/officeDocument/2006/bibliography" xmlns="http://schemas.openxmlformats.org/officeDocument/2006/bibliography" SelectedStyle="\APASixthEditionOfficeOnline.xsl" StyleName="APA" Version="6"/>
+<p:properties xmlns:p="http://schemas.microsoft.com/office/2006/metadata/properties" xmlns:xsi="http://www.w3.org/2001/XMLSchema-instance" xmlns:pc="http://schemas.microsoft.com/office/infopath/2007/PartnerControls">
+  <documentManagement>
+    <TaxCatchAll xmlns="eac839f9-9a83-47fe-be05-fd01e73819d2" xsi:nil="true"/>
+    <lcf76f155ced4ddcb4097134ff3c332f xmlns="85a0121b-fcc6-457e-a5b5-b11cb49ddf38">
+      <Terms xmlns="http://schemas.microsoft.com/office/infopath/2007/PartnerControls"/>
+    </lcf76f155ced4ddcb4097134ff3c332f>
+  </documentManagement>
+</p:properties>
 </file>
 
 <file path=customXml/itemProps1.xml><?xml version="1.0" encoding="utf-8"?>
-<ds:datastoreItem xmlns:ds="http://schemas.openxmlformats.org/officeDocument/2006/customXml" ds:itemID="{EB3309FF-AB7B-473E-919E-5C1D62763162}">
+<ds:datastoreItem xmlns:ds="http://schemas.openxmlformats.org/officeDocument/2006/customXml" ds:itemID="{E40F0A72-988B-4044-9324-A70F8054B331}">
   <ds:schemaRefs>
-    <ds:schemaRef ds:uri="http://schemas.microsoft.com/office/2006/metadata/properties"/>
-    <ds:schemaRef ds:uri="http://schemas.microsoft.com/office/infopath/2007/PartnerControls"/>
-    <ds:schemaRef ds:uri="eac839f9-9a83-47fe-be05-fd01e73819d2"/>
-    <ds:schemaRef ds:uri="85a0121b-fcc6-457e-a5b5-b11cb49ddf38"/>
+    <ds:schemaRef ds:uri="http://schemas.openxmlformats.org/officeDocument/2006/bibliography"/>
   </ds:schemaRefs>
 </ds:datastoreItem>
 </file>
 
 <file path=customXml/itemProps2.xml><?xml version="1.0" encoding="utf-8"?>
-<ds:datastoreItem xmlns:ds="http://schemas.openxmlformats.org/officeDocument/2006/customXml" ds:itemID="{C4FBA44F-11AF-45CD-B937-D9F890E35781}">
-  <ds:schemaRefs>
-    <ds:schemaRef ds:uri="http://schemas.microsoft.com/sharepoint/v3/contenttype/forms"/>
-  </ds:schemaRefs>
-</ds:datastoreItem>
-</file>
-
-<file path=customXml/itemProps3.xml><?xml version="1.0" encoding="utf-8"?>
 <ds:datastoreItem xmlns:ds="http://schemas.openxmlformats.org/officeDocument/2006/customXml" ds:itemID="{10D2A273-AC67-416B-82F1-163CF96A0F9B}">
   <ds:schemaRefs>
     <ds:schemaRef ds:uri="http://schemas.microsoft.com/office/2006/metadata/contentType"/>
@@ -54363,10 +53752,21 @@
 </ds:datastoreItem>
 </file>
 
+<file path=customXml/itemProps3.xml><?xml version="1.0" encoding="utf-8"?>
+<ds:datastoreItem xmlns:ds="http://schemas.openxmlformats.org/officeDocument/2006/customXml" ds:itemID="{C4FBA44F-11AF-45CD-B937-D9F890E35781}">
+  <ds:schemaRefs>
+    <ds:schemaRef ds:uri="http://schemas.microsoft.com/sharepoint/v3/contenttype/forms"/>
+  </ds:schemaRefs>
+</ds:datastoreItem>
+</file>
+
 <file path=customXml/itemProps4.xml><?xml version="1.0" encoding="utf-8"?>
-<ds:datastoreItem xmlns:ds="http://schemas.openxmlformats.org/officeDocument/2006/customXml" ds:itemID="{E40F0A72-988B-4044-9324-A70F8054B331}">
+<ds:datastoreItem xmlns:ds="http://schemas.openxmlformats.org/officeDocument/2006/customXml" ds:itemID="{EB3309FF-AB7B-473E-919E-5C1D62763162}">
   <ds:schemaRefs>
-    <ds:schemaRef ds:uri="http://schemas.openxmlformats.org/officeDocument/2006/bibliography"/>
+    <ds:schemaRef ds:uri="http://schemas.microsoft.com/office/2006/metadata/properties"/>
+    <ds:schemaRef ds:uri="http://schemas.microsoft.com/office/infopath/2007/PartnerControls"/>
+    <ds:schemaRef ds:uri="eac839f9-9a83-47fe-be05-fd01e73819d2"/>
+    <ds:schemaRef ds:uri="85a0121b-fcc6-457e-a5b5-b11cb49ddf38"/>
   </ds:schemaRefs>
 </ds:datastoreItem>
 </file>
</xml_diff>

<commit_message>
Generating a unique ID on contracts
</commit_message>
<xml_diff>
--- a/docxFiles/gold.docx
+++ b/docxFiles/gold.docx
@@ -16,8 +16,7 @@
     </w:p>
     <w:p>
       <w:pPr>
-        <w:ind w:left="4956" w:right="-1" w:firstLine="708"/>
-        <w:jc w:val="both"/>
+        <w:ind w:right="-1"/>
         <w:rPr>
           <w:rFonts w:asciiTheme="majorHAnsi" w:hAnsiTheme="majorHAnsi" w:cstheme="majorHAnsi"/>
           <w:b/>
@@ -44,18 +43,7 @@
           <w:sz w:val="32"/>
           <w:szCs w:val="32"/>
         </w:rPr>
-        <w:t xml:space="preserve"> N</w:t>
-      </w:r>
-      <w:proofErr w:type="gramStart"/>
-      <w:r>
-        <w:rPr>
-          <w:rFonts w:asciiTheme="majorHAnsi" w:hAnsiTheme="majorHAnsi" w:cstheme="majorHAnsi"/>
-          <w:b/>
-          <w:smallCaps/>
-          <w:sz w:val="32"/>
-          <w:szCs w:val="32"/>
-        </w:rPr>
-        <w:t>°</w:t>
+        <w:t xml:space="preserve"> N°</w:t>
       </w:r>
       <w:r>
         <w:rPr>
@@ -76,9 +64,8 @@
           <w:szCs w:val="32"/>
           <w:highlight w:val="yellow"/>
         </w:rPr>
-        <w:t>xxx</w:t>
-      </w:r>
-      <w:proofErr w:type="gramEnd"/>
+        <w:t>${id}</w:t>
+      </w:r>
     </w:p>
     <w:p>
       <w:pPr>
@@ -3280,7 +3267,6 @@
           <w:szCs w:val="20"/>
         </w:rPr>
       </w:pPr>
-      <w:proofErr w:type="gramStart"/>
       <w:r>
         <w:rPr>
           <w:rFonts w:asciiTheme="majorHAnsi" w:hAnsiTheme="majorHAnsi" w:cstheme="majorHAnsi"/>
@@ -3295,16 +3281,7 @@
           <w:sz w:val="22"/>
           <w:szCs w:val="20"/>
         </w:rPr>
-        <w:t>uite à</w:t>
-      </w:r>
-      <w:proofErr w:type="gramEnd"/>
-      <w:r>
-        <w:rPr>
-          <w:rFonts w:asciiTheme="majorHAnsi" w:hAnsiTheme="majorHAnsi" w:cstheme="majorHAnsi"/>
-          <w:sz w:val="22"/>
-          <w:szCs w:val="20"/>
-        </w:rPr>
-        <w:t xml:space="preserve"> plusieurs entretiens, discussions et négociations, les Parties sont parvenues à un accord sur les termes du présent Contrat et reconnaissant l’une et l’autre qu’elles se sont mutuellement informées des conditions dans lesquelles le Contrat devait être exécuté, afin de pouvoir parfaitement être éclairées avant de conclure le présent Contrat.</w:t>
+        <w:t>uite à plusieurs entretiens, discussions et négociations, les Parties sont parvenues à un accord sur les termes du présent Contrat et reconnaissant l’une et l’autre qu’elles se sont mutuellement informées des conditions dans lesquelles le Contrat devait être exécuté, afin de pouvoir parfaitement être éclairées avant de conclure le présent Contrat.</w:t>
       </w:r>
     </w:p>
     <w:p>
@@ -3582,25 +3559,7 @@
           <w:sz w:val="22"/>
           <w:szCs w:val="20"/>
         </w:rPr>
-        <w:t xml:space="preserve">: </w:t>
-      </w:r>
-      <w:proofErr w:type="gramStart"/>
-      <w:r>
-        <w:rPr>
-          <w:rFonts w:asciiTheme="majorHAnsi" w:hAnsiTheme="majorHAnsi" w:cstheme="majorHAnsi"/>
-          <w:sz w:val="22"/>
-          <w:szCs w:val="20"/>
-        </w:rPr>
-        <w:t>désigne le</w:t>
-      </w:r>
-      <w:proofErr w:type="gramEnd"/>
-      <w:r>
-        <w:rPr>
-          <w:rFonts w:asciiTheme="majorHAnsi" w:hAnsiTheme="majorHAnsi" w:cstheme="majorHAnsi"/>
-          <w:sz w:val="22"/>
-          <w:szCs w:val="20"/>
-        </w:rPr>
-        <w:t xml:space="preserve"> ou les lieu(x) où sont exécutées les Prestations tels que précisés en page 1 des présentes</w:t>
+        <w:t>: désigne le ou les lieu(x) où sont exécutées les Prestations tels que précisés en page 1 des présentes</w:t>
       </w:r>
     </w:p>
     <w:p>
@@ -4098,41 +4057,23 @@
           <w:sz w:val="22"/>
           <w:szCs w:val="22"/>
         </w:rPr>
-        <w:t xml:space="preserve">Les opérations de maintenance sur les équipements de cuisine professionnelle visés en annexe 1 sont directement issues </w:t>
-      </w:r>
-      <w:proofErr w:type="gramStart"/>
-      <w:r>
-        <w:rPr>
-          <w:rFonts w:asciiTheme="majorHAnsi" w:hAnsiTheme="majorHAnsi" w:cstheme="majorHAnsi"/>
-          <w:sz w:val="22"/>
-          <w:szCs w:val="22"/>
-        </w:rPr>
-        <w:t>des</w:t>
-      </w:r>
-      <w:r>
-        <w:rPr>
-          <w:rFonts w:asciiTheme="majorHAnsi" w:hAnsiTheme="majorHAnsi" w:cstheme="majorHAnsi"/>
-          <w:sz w:val="22"/>
-          <w:szCs w:val="22"/>
-        </w:rPr>
-        <w:t xml:space="preserve"> </w:t>
-      </w:r>
-      <w:r>
-        <w:rPr>
-          <w:rFonts w:asciiTheme="majorHAnsi" w:hAnsiTheme="majorHAnsi" w:cstheme="majorHAnsi"/>
-          <w:sz w:val="22"/>
-          <w:szCs w:val="22"/>
-        </w:rPr>
-        <w:t xml:space="preserve"> niveaux</w:t>
-      </w:r>
-      <w:proofErr w:type="gramEnd"/>
-      <w:r>
-        <w:rPr>
-          <w:rFonts w:asciiTheme="majorHAnsi" w:hAnsiTheme="majorHAnsi" w:cstheme="majorHAnsi"/>
-          <w:sz w:val="22"/>
-          <w:szCs w:val="22"/>
-        </w:rPr>
-        <w:t xml:space="preserve"> 1 à 3 de la norme AFNOR FDX 60-000 et NF – EN 13306 (Vocabulaire de maintenance et de gestion de biens durables), sauf spécifications particulières.</w:t>
+        <w:t>Les opérations de maintenance sur les équipements de cuisine professionnelle visés en annexe 1 sont directement issues des</w:t>
+      </w:r>
+      <w:r>
+        <w:rPr>
+          <w:rFonts w:asciiTheme="majorHAnsi" w:hAnsiTheme="majorHAnsi" w:cstheme="majorHAnsi"/>
+          <w:sz w:val="22"/>
+          <w:szCs w:val="22"/>
+        </w:rPr>
+        <w:t xml:space="preserve"> </w:t>
+      </w:r>
+      <w:r>
+        <w:rPr>
+          <w:rFonts w:asciiTheme="majorHAnsi" w:hAnsiTheme="majorHAnsi" w:cstheme="majorHAnsi"/>
+          <w:sz w:val="22"/>
+          <w:szCs w:val="22"/>
+        </w:rPr>
+        <w:t xml:space="preserve"> niveaux 1 à 3 de la norme AFNOR FDX 60-000 et NF – EN 13306 (Vocabulaire de maintenance et de gestion de biens durables), sauf spécifications particulières.</w:t>
       </w:r>
     </w:p>
     <w:p>
@@ -7288,9 +7229,8 @@
           <w:lang w:eastAsia="en-US"/>
         </w:rPr>
         <w:tab/>
-        <w:t xml:space="preserve">Maniement incorrect, négligence du </w:t>
-      </w:r>
-      <w:proofErr w:type="gramStart"/>
+        <w:t>Maniement incorrect, négligence du Client</w:t>
+      </w:r>
       <w:r>
         <w:rPr>
           <w:rFonts w:asciiTheme="majorHAnsi" w:eastAsiaTheme="minorEastAsia" w:hAnsiTheme="majorHAnsi" w:cstheme="majorHAnsi"/>
@@ -7298,26 +7238,7 @@
           <w:szCs w:val="22"/>
           <w:lang w:eastAsia="en-US"/>
         </w:rPr>
-        <w:t>Client</w:t>
-      </w:r>
-      <w:r>
-        <w:rPr>
-          <w:rFonts w:asciiTheme="majorHAnsi" w:eastAsiaTheme="minorEastAsia" w:hAnsiTheme="majorHAnsi" w:cstheme="majorHAnsi"/>
-          <w:sz w:val="22"/>
-          <w:szCs w:val="22"/>
-          <w:lang w:eastAsia="en-US"/>
-        </w:rPr>
-        <w:t>;</w:t>
-      </w:r>
-      <w:proofErr w:type="gramEnd"/>
-      <w:r>
-        <w:rPr>
-          <w:rFonts w:asciiTheme="majorHAnsi" w:eastAsiaTheme="minorEastAsia" w:hAnsiTheme="majorHAnsi" w:cstheme="majorHAnsi"/>
-          <w:sz w:val="22"/>
-          <w:szCs w:val="22"/>
-          <w:lang w:eastAsia="en-US"/>
-        </w:rPr>
-        <w:t xml:space="preserve"> </w:t>
+        <w:t xml:space="preserve">; </w:t>
       </w:r>
     </w:p>
     <w:p>
@@ -10497,7 +10418,6 @@
                 <w:szCs w:val="22"/>
               </w:rPr>
             </w:pPr>
-            <w:proofErr w:type="gramStart"/>
             <w:r>
               <w:rPr>
                 <w:rFonts w:asciiTheme="majorHAnsi" w:hAnsiTheme="majorHAnsi" w:cstheme="majorHAnsi"/>
@@ -10506,18 +10426,7 @@
                 <w:sz w:val="22"/>
                 <w:szCs w:val="22"/>
               </w:rPr>
-              <w:t>en</w:t>
-            </w:r>
-            <w:proofErr w:type="gramEnd"/>
-            <w:r>
-              <w:rPr>
-                <w:rFonts w:asciiTheme="majorHAnsi" w:hAnsiTheme="majorHAnsi" w:cstheme="majorHAnsi"/>
-                <w:b/>
-                <w:bCs/>
-                <w:sz w:val="22"/>
-                <w:szCs w:val="22"/>
-              </w:rPr>
-              <w:t xml:space="preserve"> euros HT</w:t>
+              <w:t>en euros HT</w:t>
             </w:r>
           </w:p>
         </w:tc>
@@ -11594,20 +11503,8 @@
                 <w:sz w:val="22"/>
                 <w:szCs w:val="22"/>
               </w:rPr>
-              <w:t>Tarifs (</w:t>
+              <w:t>Tarifs (H.T.)*</w:t>
             </w:r>
-            <w:proofErr w:type="gramStart"/>
-            <w:r>
-              <w:rPr>
-                <w:rFonts w:asciiTheme="majorHAnsi" w:hAnsiTheme="majorHAnsi" w:cstheme="majorHAnsi"/>
-                <w:b/>
-                <w:bCs/>
-                <w:sz w:val="22"/>
-                <w:szCs w:val="22"/>
-              </w:rPr>
-              <w:t>H.T.)*</w:t>
-            </w:r>
-            <w:proofErr w:type="gramEnd"/>
           </w:p>
         </w:tc>
       </w:tr>
@@ -11647,29 +11544,7 @@
                 <w:sz w:val="22"/>
                 <w:szCs w:val="22"/>
               </w:rPr>
-              <w:t xml:space="preserve">Du </w:t>
-            </w:r>
-            <w:proofErr w:type="gramStart"/>
-            <w:r>
-              <w:rPr>
-                <w:rFonts w:asciiTheme="majorHAnsi" w:hAnsiTheme="majorHAnsi" w:cstheme="majorHAnsi"/>
-                <w:b/>
-                <w:bCs/>
-                <w:sz w:val="22"/>
-                <w:szCs w:val="22"/>
-              </w:rPr>
-              <w:t>Lundi</w:t>
-            </w:r>
-            <w:proofErr w:type="gramEnd"/>
-            <w:r>
-              <w:rPr>
-                <w:rFonts w:asciiTheme="majorHAnsi" w:hAnsiTheme="majorHAnsi" w:cstheme="majorHAnsi"/>
-                <w:b/>
-                <w:bCs/>
-                <w:sz w:val="22"/>
-                <w:szCs w:val="22"/>
-              </w:rPr>
-              <w:t xml:space="preserve"> au Vendredi</w:t>
+              <w:t>Du Lundi au Vendredi</w:t>
             </w:r>
             <w:r>
               <w:rPr>
@@ -16958,9 +16833,8 @@
           <w:szCs w:val="22"/>
           <w:highlight w:val="yellow"/>
         </w:rPr>
-        <w:t>${client_</w:t>
-      </w:r>
-      <w:proofErr w:type="gramStart"/>
+        <w:t>${client_clientRepresentative}</w:t>
+      </w:r>
       <w:r>
         <w:rPr>
           <w:rFonts w:asciiTheme="majorHAnsi" w:hAnsiTheme="majorHAnsi" w:cstheme="majorHAnsi"/>
@@ -16968,30 +16842,8 @@
           <w:bCs/>
           <w:sz w:val="22"/>
           <w:szCs w:val="22"/>
-          <w:highlight w:val="yellow"/>
-        </w:rPr>
-        <w:t>clientRepresentative}</w:t>
-      </w:r>
-      <w:r>
-        <w:rPr>
-          <w:rFonts w:asciiTheme="majorHAnsi" w:hAnsiTheme="majorHAnsi" w:cstheme="majorHAnsi"/>
-          <w:b/>
-          <w:bCs/>
-          <w:sz w:val="22"/>
-          <w:szCs w:val="22"/>
-        </w:rPr>
-        <w:t xml:space="preserve">   </w:t>
-      </w:r>
-      <w:proofErr w:type="gramEnd"/>
-      <w:r>
-        <w:rPr>
-          <w:rFonts w:asciiTheme="majorHAnsi" w:hAnsiTheme="majorHAnsi" w:cstheme="majorHAnsi"/>
-          <w:b/>
-          <w:bCs/>
-          <w:sz w:val="22"/>
-          <w:szCs w:val="22"/>
-        </w:rPr>
-        <w:t xml:space="preserve">                   </w:t>
+        </w:rPr>
+        <w:t xml:space="preserve">                      </w:t>
       </w:r>
       <w:r>
         <w:rPr>
@@ -17531,25 +17383,7 @@
           <w:sz w:val="16"/>
           <w:szCs w:val="16"/>
         </w:rPr>
-        <w:t xml:space="preserve">Vérification des organes de commandes (électrovannes, thermomètres </w:t>
-      </w:r>
-      <w:proofErr w:type="gramStart"/>
-      <w:r>
-        <w:rPr>
-          <w:rFonts w:cstheme="minorHAnsi"/>
-          <w:sz w:val="16"/>
-          <w:szCs w:val="16"/>
-        </w:rPr>
-        <w:t>etc..</w:t>
-      </w:r>
-      <w:proofErr w:type="gramEnd"/>
-      <w:r>
-        <w:rPr>
-          <w:rFonts w:cstheme="minorHAnsi"/>
-          <w:sz w:val="16"/>
-          <w:szCs w:val="16"/>
-        </w:rPr>
-        <w:t>)</w:t>
+        <w:t>Vérification des organes de commandes (électrovannes, thermomètres etc..)</w:t>
       </w:r>
     </w:p>
     <w:p>
@@ -17695,25 +17529,7 @@
           <w:sz w:val="16"/>
           <w:szCs w:val="16"/>
         </w:rPr>
-        <w:t xml:space="preserve">Contrôle des ondes (pour merrychef, </w:t>
-      </w:r>
-      <w:proofErr w:type="gramStart"/>
-      <w:r>
-        <w:rPr>
-          <w:rFonts w:cstheme="minorHAnsi"/>
-          <w:sz w:val="16"/>
-          <w:szCs w:val="16"/>
-        </w:rPr>
-        <w:t>micro onde</w:t>
-      </w:r>
-      <w:proofErr w:type="gramEnd"/>
-      <w:r>
-        <w:rPr>
-          <w:rFonts w:cstheme="minorHAnsi"/>
-          <w:sz w:val="16"/>
-          <w:szCs w:val="16"/>
-        </w:rPr>
-        <w:t>, panini)</w:t>
+        <w:t>Contrôle des ondes (pour merrychef, micro onde, panini)</w:t>
       </w:r>
     </w:p>
     <w:p>
@@ -18369,25 +18185,7 @@
           <w:sz w:val="16"/>
           <w:szCs w:val="16"/>
         </w:rPr>
-        <w:t xml:space="preserve">Vérification des organes de commandes (électrovannes, thermomètres </w:t>
-      </w:r>
-      <w:proofErr w:type="gramStart"/>
-      <w:r>
-        <w:rPr>
-          <w:rFonts w:cstheme="minorHAnsi"/>
-          <w:sz w:val="16"/>
-          <w:szCs w:val="16"/>
-        </w:rPr>
-        <w:t>etc..</w:t>
-      </w:r>
-      <w:proofErr w:type="gramEnd"/>
-      <w:r>
-        <w:rPr>
-          <w:rFonts w:cstheme="minorHAnsi"/>
-          <w:sz w:val="16"/>
-          <w:szCs w:val="16"/>
-        </w:rPr>
-        <w:t>)</w:t>
+        <w:t>Vérification des organes de commandes (électrovannes, thermomètres etc..)</w:t>
       </w:r>
     </w:p>
     <w:p>
@@ -18792,25 +18590,7 @@
           <w:sz w:val="16"/>
           <w:szCs w:val="16"/>
         </w:rPr>
-        <w:t>Vérification des parties mécaniques (axes, roulements</w:t>
-      </w:r>
-      <w:proofErr w:type="gramStart"/>
-      <w:r>
-        <w:rPr>
-          <w:rFonts w:cstheme="minorHAnsi"/>
-          <w:sz w:val="16"/>
-          <w:szCs w:val="16"/>
-        </w:rPr>
-        <w:t xml:space="preserve"> ….</w:t>
-      </w:r>
-      <w:proofErr w:type="gramEnd"/>
-      <w:r>
-        <w:rPr>
-          <w:rFonts w:cstheme="minorHAnsi"/>
-          <w:sz w:val="16"/>
-          <w:szCs w:val="16"/>
-        </w:rPr>
-        <w:t>)</w:t>
+        <w:t>Vérification des parties mécaniques (axes, roulements ….)</w:t>
       </w:r>
     </w:p>
     <w:p>
@@ -19244,18 +19024,8 @@
           <w:sz w:val="16"/>
           <w:szCs w:val="16"/>
         </w:rPr>
-        <w:t xml:space="preserve">Coté froid : </w:t>
-      </w:r>
-      <w:proofErr w:type="gramStart"/>
-      <w:r>
-        <w:rPr>
-          <w:rFonts w:cstheme="minorHAnsi"/>
-          <w:sz w:val="16"/>
-          <w:szCs w:val="16"/>
-        </w:rPr>
-        <w:t>gamme froid</w:t>
-      </w:r>
-      <w:proofErr w:type="gramEnd"/>
+        <w:t>Coté froid : gamme froid</w:t>
+      </w:r>
     </w:p>
     <w:p>
       <w:pPr>
@@ -19278,18 +19048,8 @@
           <w:sz w:val="16"/>
           <w:szCs w:val="16"/>
         </w:rPr>
-        <w:t xml:space="preserve">Coté chaud : </w:t>
-      </w:r>
-      <w:proofErr w:type="gramStart"/>
-      <w:r>
-        <w:rPr>
-          <w:rFonts w:cstheme="minorHAnsi"/>
-          <w:sz w:val="16"/>
-          <w:szCs w:val="16"/>
-        </w:rPr>
-        <w:t>gamme chaud</w:t>
-      </w:r>
-      <w:proofErr w:type="gramEnd"/>
+        <w:t>Coté chaud : gamme chaud</w:t>
+      </w:r>
     </w:p>
     <w:p>
       <w:pPr>
@@ -19553,25 +19313,7 @@
           <w:sz w:val="16"/>
           <w:szCs w:val="16"/>
         </w:rPr>
-        <w:t xml:space="preserve">Vérification des organes de commandes (électrovannes, thermomètres </w:t>
-      </w:r>
-      <w:proofErr w:type="gramStart"/>
-      <w:r>
-        <w:rPr>
-          <w:rFonts w:cstheme="minorHAnsi"/>
-          <w:sz w:val="16"/>
-          <w:szCs w:val="16"/>
-        </w:rPr>
-        <w:t>etc..</w:t>
-      </w:r>
-      <w:proofErr w:type="gramEnd"/>
-      <w:r>
-        <w:rPr>
-          <w:rFonts w:cstheme="minorHAnsi"/>
-          <w:sz w:val="16"/>
-          <w:szCs w:val="16"/>
-        </w:rPr>
-        <w:t>)</w:t>
+        <w:t>Vérification des organes de commandes (électrovannes, thermomètres etc..)</w:t>
       </w:r>
     </w:p>
     <w:p>
@@ -19918,25 +19660,7 @@
           <w:sz w:val="16"/>
           <w:szCs w:val="16"/>
         </w:rPr>
-        <w:t xml:space="preserve">Vérification des organes de commandes (électrovannes, thermomètres </w:t>
-      </w:r>
-      <w:proofErr w:type="gramStart"/>
-      <w:r>
-        <w:rPr>
-          <w:rFonts w:cstheme="minorHAnsi"/>
-          <w:sz w:val="16"/>
-          <w:szCs w:val="16"/>
-        </w:rPr>
-        <w:t>etc..</w:t>
-      </w:r>
-      <w:proofErr w:type="gramEnd"/>
-      <w:r>
-        <w:rPr>
-          <w:rFonts w:cstheme="minorHAnsi"/>
-          <w:sz w:val="16"/>
-          <w:szCs w:val="16"/>
-        </w:rPr>
-        <w:t>)</w:t>
+        <w:t>Vérification des organes de commandes (électrovannes, thermomètres etc..)</w:t>
       </w:r>
     </w:p>
     <w:p>
@@ -20570,25 +20294,7 @@
           <w:sz w:val="16"/>
           <w:szCs w:val="16"/>
         </w:rPr>
-        <w:t>Contrôle des éléments mobiles (plateau, support, ressorts</w:t>
-      </w:r>
-      <w:proofErr w:type="gramStart"/>
-      <w:r>
-        <w:rPr>
-          <w:rFonts w:cstheme="minorHAnsi"/>
-          <w:sz w:val="16"/>
-          <w:szCs w:val="16"/>
-        </w:rPr>
-        <w:t xml:space="preserve"> ..</w:t>
-      </w:r>
-      <w:proofErr w:type="gramEnd"/>
-      <w:r>
-        <w:rPr>
-          <w:rFonts w:cstheme="minorHAnsi"/>
-          <w:sz w:val="16"/>
-          <w:szCs w:val="16"/>
-        </w:rPr>
-        <w:t>)</w:t>
+        <w:t>Contrôle des éléments mobiles (plateau, support, ressorts ..)</w:t>
       </w:r>
     </w:p>
     <w:p>
@@ -22249,21 +21955,7 @@
                               <w:rPr>
                                 <w:color w:val="auto"/>
                               </w:rPr>
-                              <w:t xml:space="preserve"> N° de </w:t>
-                            </w:r>
-                            <w:proofErr w:type="gramStart"/>
-                            <w:r>
-                              <w:rPr>
-                                <w:color w:val="auto"/>
-                              </w:rPr>
-                              <w:t>contrat  (</w:t>
-                            </w:r>
-                            <w:proofErr w:type="gramEnd"/>
-                            <w:r>
-                              <w:rPr>
-                                <w:color w:val="auto"/>
-                              </w:rPr>
-                              <w:t>optionnel) : _____________________________________________</w:t>
+                              <w:t xml:space="preserve"> N° de contrat  (optionnel) : _____________________________________________</w:t>
                             </w:r>
                           </w:p>
                           <w:p>
@@ -22520,21 +22212,7 @@
                         <w:rPr>
                           <w:color w:val="auto"/>
                         </w:rPr>
-                        <w:t xml:space="preserve"> N° de </w:t>
-                      </w:r>
-                      <w:proofErr w:type="gramStart"/>
-                      <w:r>
-                        <w:rPr>
-                          <w:color w:val="auto"/>
-                        </w:rPr>
-                        <w:t>contrat  (</w:t>
-                      </w:r>
-                      <w:proofErr w:type="gramEnd"/>
-                      <w:r>
-                        <w:rPr>
-                          <w:color w:val="auto"/>
-                        </w:rPr>
-                        <w:t>optionnel) : _____________________________________________</w:t>
+                        <w:t xml:space="preserve"> N° de contrat  (optionnel) : _____________________________________________</w:t>
                       </w:r>
                     </w:p>
                     <w:p>
@@ -23128,27 +22806,7 @@
           <w:sz w:val="22"/>
           <w:szCs w:val="22"/>
         </w:rPr>
-        <w:t>…………………………</w:t>
-      </w:r>
-      <w:proofErr w:type="gramStart"/>
-      <w:r>
-        <w:rPr>
-          <w:rFonts w:asciiTheme="majorHAnsi" w:hAnsiTheme="majorHAnsi" w:cstheme="majorHAnsi"/>
-          <w:color w:val="auto"/>
-          <w:sz w:val="22"/>
-          <w:szCs w:val="22"/>
-        </w:rPr>
-        <w:t>…….</w:t>
-      </w:r>
-      <w:proofErr w:type="gramEnd"/>
-      <w:r>
-        <w:rPr>
-          <w:rFonts w:asciiTheme="majorHAnsi" w:hAnsiTheme="majorHAnsi" w:cstheme="majorHAnsi"/>
-          <w:color w:val="auto"/>
-          <w:sz w:val="22"/>
-          <w:szCs w:val="22"/>
-        </w:rPr>
-        <w:t>.……………….</w:t>
+        <w:t>………………………………..……………….</w:t>
       </w:r>
     </w:p>
     <w:p>
@@ -28619,7 +28277,6 @@
         </w:rPr>
         <w:t xml:space="preserve"> </w:t>
       </w:r>
-      <w:proofErr w:type="gramStart"/>
       <w:r>
         <w:rPr>
           <w:rFonts w:asciiTheme="minorHAnsi" w:hAnsiTheme="minorHAnsi" w:cstheme="minorHAnsi"/>
@@ -28662,7 +28319,6 @@
         </w:rPr>
         <w:t>relève</w:t>
       </w:r>
-      <w:proofErr w:type="gramEnd"/>
       <w:r>
         <w:rPr>
           <w:rFonts w:asciiTheme="minorHAnsi" w:hAnsiTheme="minorHAnsi" w:cstheme="minorHAnsi"/>
@@ -45494,21 +45150,12 @@
         <w:szCs w:val="16"/>
       </w:rPr>
     </w:pPr>
-    <w:proofErr w:type="gramStart"/>
     <w:r>
       <w:rPr>
         <w:sz w:val="16"/>
         <w:szCs w:val="16"/>
       </w:rPr>
-      <w:t>v</w:t>
-    </w:r>
-    <w:proofErr w:type="gramEnd"/>
-    <w:r>
-      <w:rPr>
-        <w:sz w:val="16"/>
-        <w:szCs w:val="16"/>
-      </w:rPr>
-      <w:t>07062024</w:t>
+      <w:t>v07062024</w:t>
     </w:r>
   </w:p>
 </w:ftr>
@@ -45524,21 +45171,12 @@
         <w:szCs w:val="18"/>
       </w:rPr>
     </w:pPr>
-    <w:proofErr w:type="gramStart"/>
     <w:r>
       <w:rPr>
         <w:sz w:val="18"/>
         <w:szCs w:val="18"/>
       </w:rPr>
-      <w:t>v</w:t>
-    </w:r>
-    <w:proofErr w:type="gramEnd"/>
-    <w:r>
-      <w:rPr>
-        <w:sz w:val="18"/>
-        <w:szCs w:val="18"/>
-      </w:rPr>
-      <w:t>07062024</w:t>
+      <w:t>v07062024</w:t>
     </w:r>
   </w:p>
 </w:ftr>

</xml_diff>